<commit_message>
Doc: Se agregaron las primeras secciones del estudio de factibilidad
</commit_message>
<xml_diff>
--- a/Inicio/Estudio de Factibilidad_Vesta Risk Manager_T-Code.docx
+++ b/Inicio/Estudio de Factibilidad_Vesta Risk Manager_T-Code.docx
@@ -354,23 +354,7 @@
           <w:sz w:val="36"/>
           <w:szCs w:val="36"/>
         </w:rPr>
-        <w:t>&lt;</w:t>
-      </w:r>
-      <w:r>
-        <w:rPr>
-          <w:rFonts w:ascii="Cambria" w:hAnsi="Cambria"/>
-          <w:sz w:val="36"/>
-          <w:szCs w:val="36"/>
-        </w:rPr>
-        <w:t>Nombre del Proyecto</w:t>
-      </w:r>
-      <w:r>
-        <w:rPr>
-          <w:rFonts w:ascii="Cambria" w:hAnsi="Cambria"/>
-          <w:sz w:val="36"/>
-          <w:szCs w:val="36"/>
-        </w:rPr>
-        <w:t>&gt;</w:t>
+        <w:t>Vesta Risk Manager</w:t>
       </w:r>
     </w:p>
     <w:p>
@@ -401,13 +385,13 @@
         <w:rPr>
           <w:lang w:val="es-AR"/>
         </w:rPr>
-        <w:t>Nom</w:t>
+        <w:t>T-Code</w:t>
       </w:r>
       <w:r>
         <w:rPr>
           <w:lang w:val="es-AR"/>
         </w:rPr>
-        <w:t xml:space="preserve">bre del Grupo de Desarrollo o Asignatura  </w:t>
+        <w:t xml:space="preserve">  </w:t>
       </w:r>
       <w:r>
         <w:rPr>
@@ -421,13 +405,7 @@
         <w:pStyle w:val="Sinespaciado"/>
       </w:pPr>
       <w:r>
-        <w:t xml:space="preserve">Nombre del </w:t>
-      </w:r>
-      <w:r>
-        <w:rPr>
-          <w:lang w:val="es-AR"/>
-        </w:rPr>
-        <w:t>Autor</w:t>
+        <w:t>Agustín Collareda, Cintia Hernandez y Hugo Frey</w:t>
       </w:r>
     </w:p>
     <w:p/>
@@ -441,30 +419,36 @@
           <w:noProof/>
         </w:rPr>
         <w:drawing>
-          <wp:anchor distT="42672" distB="232410" distL="144780" distR="371094" simplePos="0" relativeHeight="251658752" behindDoc="0" locked="0" layoutInCell="1" allowOverlap="1" wp14:anchorId="5D422866" wp14:editId="2104E930">
+          <wp:anchor distT="0" distB="0" distL="114300" distR="114300" simplePos="0" relativeHeight="251662848" behindDoc="0" locked="0" layoutInCell="1" allowOverlap="1" wp14:anchorId="7741E33C" wp14:editId="57352A5F">
             <wp:simplePos x="0" y="0"/>
-            <wp:positionH relativeFrom="margin">
-              <wp:posOffset>-213360</wp:posOffset>
+            <wp:positionH relativeFrom="column">
+              <wp:posOffset>-70485</wp:posOffset>
             </wp:positionH>
-            <wp:positionV relativeFrom="margin">
-              <wp:posOffset>6997827</wp:posOffset>
+            <wp:positionV relativeFrom="paragraph">
+              <wp:posOffset>3608705</wp:posOffset>
             </wp:positionV>
-            <wp:extent cx="1199896" cy="1200023"/>
-            <wp:effectExtent l="95250" t="76200" r="229235" b="248285"/>
-            <wp:wrapSquare wrapText="bothSides"/>
-            <wp:docPr id="25" name="4 Imagen"/>
+            <wp:extent cx="2352675" cy="1182977"/>
+            <wp:effectExtent l="0" t="0" r="0" b="0"/>
+            <wp:wrapNone/>
+            <wp:docPr id="578359950" name="Imagen 15"/>
             <wp:cNvGraphicFramePr>
-              <a:graphicFrameLocks xmlns:a="http://schemas.openxmlformats.org/drawingml/2006/main"/>
+              <a:graphicFrameLocks xmlns:a="http://schemas.openxmlformats.org/drawingml/2006/main" noChangeAspect="1"/>
             </wp:cNvGraphicFramePr>
             <a:graphic xmlns:a="http://schemas.openxmlformats.org/drawingml/2006/main">
               <a:graphicData uri="http://schemas.openxmlformats.org/drawingml/2006/picture">
                 <pic:pic xmlns:pic="http://schemas.openxmlformats.org/drawingml/2006/picture">
                   <pic:nvPicPr>
-                    <pic:cNvPr id="0" name="psi-negro.png"/>
+                    <pic:cNvPr id="578359950" name="Imagen 578359950"/>
                     <pic:cNvPicPr/>
                   </pic:nvPicPr>
                   <pic:blipFill>
-                    <a:blip r:embed="rId9" cstate="print"/>
+                    <a:blip r:embed="rId9" cstate="print">
+                      <a:extLst>
+                        <a:ext uri="{28A0092B-C50C-407E-A947-70E740481C1C}">
+                          <a14:useLocalDpi xmlns:a14="http://schemas.microsoft.com/office/drawing/2010/main" val="0"/>
+                        </a:ext>
+                      </a:extLst>
+                    </a:blip>
                     <a:stretch>
                       <a:fillRect/>
                     </a:stretch>
@@ -472,29 +456,19 @@
                   <pic:spPr>
                     <a:xfrm>
                       <a:off x="0" y="0"/>
-                      <a:ext cx="1199515" cy="1199515"/>
+                      <a:ext cx="2352675" cy="1182977"/>
                     </a:xfrm>
                     <a:prstGeom prst="rect">
                       <a:avLst/>
                     </a:prstGeom>
-                    <a:ln>
-                      <a:noFill/>
-                    </a:ln>
-                    <a:effectLst>
-                      <a:outerShdw blurRad="292100" dist="139700" dir="2700000" algn="tl" rotWithShape="0">
-                        <a:srgbClr val="333333">
-                          <a:alpha val="65000"/>
-                        </a:srgbClr>
-                      </a:outerShdw>
-                    </a:effectLst>
                   </pic:spPr>
                 </pic:pic>
               </a:graphicData>
             </a:graphic>
-            <wp14:sizeRelH relativeFrom="page">
+            <wp14:sizeRelH relativeFrom="margin">
               <wp14:pctWidth>0</wp14:pctWidth>
             </wp14:sizeRelH>
-            <wp14:sizeRelV relativeFrom="page">
+            <wp14:sizeRelV relativeFrom="margin">
               <wp14:pctHeight>0</wp14:pctHeight>
             </wp14:sizeRelV>
           </wp:anchor>
@@ -506,7 +480,7 @@
           <w:noProof/>
         </w:rPr>
         <w:drawing>
-          <wp:anchor distT="128016" distB="315468" distL="254508" distR="443103" simplePos="0" relativeHeight="251657728" behindDoc="0" locked="0" layoutInCell="1" allowOverlap="1" wp14:anchorId="4E14C77A" wp14:editId="54E1044E">
+          <wp:anchor distT="128016" distB="315468" distL="254508" distR="443103" simplePos="0" relativeHeight="251657728" behindDoc="0" locked="0" layoutInCell="1" allowOverlap="1" wp14:anchorId="4E14C77A" wp14:editId="3B6E224C">
             <wp:simplePos x="0" y="0"/>
             <wp:positionH relativeFrom="margin">
               <wp:posOffset>4301363</wp:posOffset>
@@ -577,6 +551,7 @@
         <w:rPr>
           <w:noProof/>
         </w:rPr>
+        <w:lastRenderedPageBreak/>
         <mc:AlternateContent>
           <mc:Choice Requires="wps">
             <w:drawing>
@@ -625,7 +600,8 @@
                         <w:txbxContent>
                           <w:p>
                             <w:pPr>
-                              <w:pStyle w:val="PSI-DescripcindelDocumentos"/>
+                              <w:ind w:left="0" w:firstLine="0"/>
+                              <w:jc w:val="both"/>
                             </w:pPr>
                             <w:r>
                               <w:t xml:space="preserve">El desarrollo de un estudio de factibilidad </w:t>
@@ -674,7 +650,8 @@
                   <w:txbxContent>
                     <w:p>
                       <w:pPr>
-                        <w:pStyle w:val="PSI-DescripcindelDocumentos"/>
+                        <w:ind w:left="0" w:firstLine="0"/>
+                        <w:jc w:val="both"/>
                       </w:pPr>
                       <w:r>
                         <w:t xml:space="preserve">El desarrollo de un estudio de factibilidad </w:t>
@@ -704,16 +681,7 @@
         </mc:AlternateContent>
       </w:r>
       <w:r>
-        <w:t>[Este documento es la plantilla base para elaborar el documento</w:t>
-      </w:r>
-      <w:r>
         <w:t xml:space="preserve"> </w:t>
-      </w:r>
-      <w:r>
-        <w:t>Estudio de Factibilidad</w:t>
-      </w:r>
-      <w:r>
-        <w:t xml:space="preserve">. </w:t>
       </w:r>
     </w:p>
     <w:p>
@@ -793,52 +761,11 @@
           </mc:Fallback>
         </mc:AlternateContent>
       </w:r>
-      <w:r>
-        <w:t xml:space="preserve">Los textos que aparecen entre </w:t>
-      </w:r>
-      <w:r>
-        <w:t>corchetes</w:t>
-      </w:r>
-      <w:r>
-        <w:t xml:space="preserve"> son explicaciones de que debe contener cada sección</w:t>
-      </w:r>
-      <w:r>
-        <w:t>, los cuales se encuentran con estilo “PSI – Comentario”</w:t>
-      </w:r>
-      <w:r>
-        <w:t>. Dichos textos se deben seleccionar y sustituir por el contenido que corresponda</w:t>
-      </w:r>
-      <w:r>
-        <w:t xml:space="preserve"> en estilo “</w:t>
-      </w:r>
-      <w:r>
-        <w:t xml:space="preserve">PSI - </w:t>
-      </w:r>
-      <w:r>
-        <w:t>Normal”</w:t>
-      </w:r>
-      <w:r>
-        <w:t>.</w:t>
-      </w:r>
     </w:p>
     <w:p>
       <w:pPr>
         <w:pStyle w:val="PSI-Comentario"/>
       </w:pPr>
-      <w:r>
-        <w:t xml:space="preserve"> Para actualizar la tabla de Contenido, haga clic con el botón derecho del ratón sobre cualquier línea del contenido de la misma y seleccione Actualizar campos, en el cuadro que aparece seleccione Actualizar toda la tabla y ha</w:t>
-      </w:r>
-      <w:r>
-        <w:t>ga clic en el botón Aceptar.</w:t>
-      </w:r>
-    </w:p>
-    <w:p>
-      <w:pPr>
-        <w:pStyle w:val="PSI-Comentario"/>
-      </w:pPr>
-      <w:r>
-        <w:t>Para actualizar los campos en Microsoft Word (los cuales se muestran sobre un fondo gris cuando se selecciona], ir a Archivo &gt; Propiedades &gt; Resumen y reemplazar los campos “Asunto” con el Nombre del Proyecto  y “Autor” con el nombre del autor de este documento después ir a Personalizar y actualizar el valor “Numero de Documento” en la lista de propiedades del mismo dialogo, por el nuevo número de versión. Posteriormente cerrar el dialogo actualizar el documento seleccionando en el menú Editar &gt; Seleccionar todo o Ctrl–E y presionar F9, o simplemente dar un clic sobre el campo y presionar F9. Esto debe repetirse también en el índice, encabezado y  pie de página, en todas sus secciones.]</w:t>
-      </w:r>
     </w:p>
     <w:p>
       <w:pPr>
@@ -878,7 +805,7 @@
                     <pic:cNvPicPr/>
                   </pic:nvPicPr>
                   <pic:blipFill>
-                    <a:blip r:embed="rId9" cstate="print"/>
+                    <a:blip r:embed="rId11" cstate="print"/>
                     <a:stretch>
                       <a:fillRect/>
                     </a:stretch>
@@ -926,6 +853,7 @@
         </w:tabs>
       </w:pPr>
       <w:r>
+        <w:lastRenderedPageBreak/>
         <w:t>Tabla de contenido</w:t>
       </w:r>
     </w:p>
@@ -3882,27 +3810,177 @@
     </w:p>
     <w:p>
       <w:pPr>
-        <w:autoSpaceDE w:val="0"/>
-        <w:autoSpaceDN w:val="0"/>
-        <w:adjustRightInd w:val="0"/>
-        <w:spacing w:before="0" w:line="240" w:lineRule="auto"/>
-        <w:ind w:left="0" w:firstLine="0"/>
-        <w:rPr>
-          <w:lang w:val="es-AR"/>
-        </w:rPr>
-      </w:pPr>
-    </w:p>
-    <w:p>
-      <w:pPr>
         <w:pStyle w:val="PSI-Ttulo1"/>
+        <w:rPr>
+          <w:rFonts w:ascii="Calibri" w:eastAsia="Calibri" w:hAnsi="Calibri"/>
+          <w:b w:val="0"/>
+          <w:bCs w:val="0"/>
+          <w:color w:val="auto"/>
+          <w:sz w:val="22"/>
+          <w:szCs w:val="22"/>
+        </w:rPr>
       </w:pPr>
       <w:bookmarkStart w:id="5" w:name="_Toc235010128"/>
       <w:bookmarkStart w:id="6" w:name="_Toc257619290"/>
       <w:r>
+        <w:rPr>
+          <w:rFonts w:ascii="Calibri" w:eastAsia="Calibri" w:hAnsi="Calibri"/>
+          <w:b w:val="0"/>
+          <w:bCs w:val="0"/>
+          <w:color w:val="auto"/>
+          <w:sz w:val="22"/>
+          <w:szCs w:val="22"/>
+        </w:rPr>
+        <w:t>Este estudio de factibilidad aborda el desarrollo de un sistema diseñado específicamente para los docentes de una universidad, con el objetivo de optimizar el proceso de gestión de riesgos. El documento expone las razones que justifican la implementación del sistema, así como los beneficios que aportará a los docentes de la cátedra al ser aplicado en las carreras de Analista de Sistemas y Licenciatura en Sistemas.</w:t>
+      </w:r>
+    </w:p>
+    <w:p>
+      <w:pPr>
+        <w:pStyle w:val="PSI-Ttulo1"/>
+      </w:pPr>
+    </w:p>
+    <w:p>
+      <w:pPr>
+        <w:pStyle w:val="PSI-Ttulo1"/>
+      </w:pPr>
+      <w:r>
         <w:t>Reconocimiento general del sistema</w:t>
       </w:r>
       <w:bookmarkEnd w:id="5"/>
       <w:bookmarkEnd w:id="6"/>
+    </w:p>
+    <w:p>
+      <w:pPr>
+        <w:ind w:left="0" w:firstLine="0"/>
+        <w:rPr>
+          <w:lang w:val="es-AR"/>
+        </w:rPr>
+      </w:pPr>
+      <w:r>
+        <w:rPr>
+          <w:lang w:val="es-AR"/>
+        </w:rPr>
+        <w:t>En la Universidad Nacional de la Patagonia Austral, sede Río Gallegos (UNPA UARG), la gestión de riesgos se enseña en asignaturas como Gestión de Proyectos de Software y Verificación y Validación, utilizando referencias de autores reconocidos como Ian Sommerville y Roger S. Pressman. Aunque estas materias ofrecen un enfoque teórico sólido, la parte práctica del aprendizaje, que se realiza mediante plantillas basadas en el modelo de desarrollo de software PSI, presenta desafíos significativos tanto para los alumnos como para los docentes.</w:t>
+      </w:r>
+    </w:p>
+    <w:p>
+      <w:pPr>
+        <w:ind w:left="0" w:firstLine="0"/>
+        <w:rPr>
+          <w:lang w:val="es-AR"/>
+        </w:rPr>
+      </w:pPr>
+      <w:r>
+        <w:rPr>
+          <w:lang w:val="es-AR"/>
+        </w:rPr>
+        <w:t>El problema principal radica en que las plantillas utilizadas no proporcionan una guía clara para su uso, lo que dificulta la comprensión de los conceptos prácticos de gestión de riesgos. Esto genera confusión y ralentiza el proceso de aprendizaje, provocando una pérdida de tiempo considerable en la enseñanza práctica. En este contexto, se justifica el desarrollo de un sistema que optimice este proceso, facilitando la comprensión y aplicación práctica de la gestión de riesgos. El sistema propuesto representa una solución viable para abordar esta necesidad, mejorando la eficiencia y efectividad del aprendizaje en las carreras de Analista de Sistemas y Licenciatura en Sistemas.</w:t>
+      </w:r>
+      <w:r>
+        <w:rPr>
+          <w:lang w:val="es-AR"/>
+        </w:rPr>
+        <w:t xml:space="preserve"> </w:t>
+      </w:r>
+    </w:p>
+    <w:p>
+      <w:pPr>
+        <w:pStyle w:val="PSI-Ttulo1"/>
+      </w:pPr>
+      <w:bookmarkStart w:id="7" w:name="_Toc235010129"/>
+      <w:bookmarkStart w:id="8" w:name="_Toc257619291"/>
+      <w:r>
+        <w:t>J</w:t>
+      </w:r>
+      <w:r>
+        <w:t>ustificación del Proyecto</w:t>
+      </w:r>
+      <w:bookmarkEnd w:id="7"/>
+      <w:bookmarkEnd w:id="8"/>
+    </w:p>
+    <w:p>
+      <w:pPr>
+        <w:pStyle w:val="PSI-Ttulo2"/>
+      </w:pPr>
+      <w:bookmarkStart w:id="9" w:name="_Toc235010130"/>
+      <w:bookmarkStart w:id="10" w:name="_Toc257619292"/>
+      <w:r>
+        <w:t>Título del Proyecto</w:t>
+      </w:r>
+      <w:bookmarkEnd w:id="9"/>
+      <w:bookmarkEnd w:id="10"/>
+    </w:p>
+    <w:p>
+      <w:pPr>
+        <w:ind w:left="0" w:firstLine="0"/>
+        <w:rPr>
+          <w:lang w:val="es-AR"/>
+        </w:rPr>
+      </w:pPr>
+      <w:r>
+        <w:rPr>
+          <w:lang w:val="es-AR"/>
+        </w:rPr>
+        <w:t xml:space="preserve">El sistema se </w:t>
+      </w:r>
+      <w:r>
+        <w:rPr>
+          <w:lang w:val="es-AR"/>
+        </w:rPr>
+        <w:t>denominará</w:t>
+      </w:r>
+      <w:r>
+        <w:rPr>
+          <w:lang w:val="es-AR"/>
+        </w:rPr>
+        <w:t xml:space="preserve"> Vesta Risk Manager porque [Comentario: Collareda añadi tu forma de decirlo]</w:t>
+      </w:r>
+    </w:p>
+    <w:p>
+      <w:pPr>
+        <w:ind w:left="0" w:firstLine="0"/>
+        <w:rPr>
+          <w:lang w:val="es-AR"/>
+        </w:rPr>
+      </w:pPr>
+      <w:r>
+        <w:rPr>
+          <w:lang w:val="es-AR"/>
+        </w:rPr>
+        <w:t>[</w:t>
+      </w:r>
+      <w:r>
+        <w:rPr>
+          <w:lang w:val="es-AR"/>
+        </w:rPr>
+        <w:t>El título o nombre del proyecto debe ser representativo de la empresa que se quiere formar.  Ejemplo “</w:t>
+      </w:r>
+      <w:r>
+        <w:rPr>
+          <w:lang w:val="es-AR"/>
+        </w:rPr>
+        <w:t>Sistema integral de gestión, para el manejo de consultorios odontológicos</w:t>
+      </w:r>
+      <w:r>
+        <w:rPr>
+          <w:lang w:val="es-AR"/>
+        </w:rPr>
+        <w:t>”</w:t>
+      </w:r>
+      <w:proofErr w:type="gramStart"/>
+      <w:r>
+        <w:rPr>
+          <w:lang w:val="es-AR"/>
+        </w:rPr>
+        <w:t xml:space="preserve">. </w:t>
+      </w:r>
+      <w:r>
+        <w:rPr>
+          <w:lang w:val="es-AR"/>
+        </w:rPr>
+        <w:t>]</w:t>
+      </w:r>
+      <w:proofErr w:type="gramEnd"/>
     </w:p>
     <w:p>
       <w:pPr>
@@ -3917,87 +3995,18 @@
           <w:lang w:val="es-AR"/>
         </w:rPr>
       </w:pPr>
-      <w:r>
-        <w:rPr>
-          <w:i/>
-          <w:color w:val="548DD4"/>
-          <w:lang w:val="es-AR"/>
-        </w:rPr>
-        <w:t>[</w:t>
-      </w:r>
-      <w:r>
-        <w:rPr>
-          <w:i/>
-          <w:color w:val="548DD4"/>
-          <w:lang w:val="es-AR"/>
-        </w:rPr>
-        <w:t>En este apartad</w:t>
-      </w:r>
-      <w:r>
-        <w:rPr>
-          <w:i/>
-          <w:color w:val="548DD4"/>
-          <w:lang w:val="es-AR"/>
-        </w:rPr>
-        <w:t>o</w:t>
-      </w:r>
-      <w:r>
-        <w:rPr>
-          <w:i/>
-          <w:color w:val="548DD4"/>
-          <w:lang w:val="es-AR"/>
-        </w:rPr>
-        <w:t xml:space="preserve"> se introduce el proyecto. En el mismo se  justifica la existencia de un problema o necesidad que merece ser atendida y demostrar que el proyecto es una propuesta de solución viable.  Además se realiza un análisis del medio macro socioeconómico donde el proyecto será desarrollado</w:t>
-      </w:r>
-      <w:r>
-        <w:rPr>
-          <w:i/>
-          <w:color w:val="548DD4"/>
-          <w:lang w:val="es-AR"/>
-        </w:rPr>
-        <w:t>.]</w:t>
-      </w:r>
-    </w:p>
-    <w:p>
-      <w:pPr>
-        <w:tabs>
-          <w:tab w:val="left" w:pos="0"/>
-        </w:tabs>
-        <w:ind w:left="709"/>
-        <w:jc w:val="both"/>
-        <w:rPr>
-          <w:i/>
-          <w:color w:val="548DD4"/>
-          <w:lang w:val="es-AR"/>
-        </w:rPr>
-      </w:pPr>
-    </w:p>
-    <w:p>
-      <w:pPr>
-        <w:pStyle w:val="PSI-Ttulo1"/>
-      </w:pPr>
-      <w:bookmarkStart w:id="7" w:name="_Toc235010129"/>
-      <w:bookmarkStart w:id="8" w:name="_Toc257619291"/>
-      <w:r>
-        <w:t>J</w:t>
-      </w:r>
-      <w:r>
-        <w:t>ustificación del Proyecto</w:t>
-      </w:r>
-      <w:bookmarkEnd w:id="7"/>
-      <w:bookmarkEnd w:id="8"/>
     </w:p>
     <w:p>
       <w:pPr>
         <w:pStyle w:val="PSI-Ttulo2"/>
       </w:pPr>
-      <w:bookmarkStart w:id="9" w:name="_Toc235010130"/>
-      <w:bookmarkStart w:id="10" w:name="_Toc257619292"/>
-      <w:r>
-        <w:t>Título del Proyecto</w:t>
-      </w:r>
-      <w:bookmarkEnd w:id="9"/>
-      <w:bookmarkEnd w:id="10"/>
+      <w:bookmarkStart w:id="11" w:name="_Toc235010131"/>
+      <w:bookmarkStart w:id="12" w:name="_Toc257619293"/>
+      <w:r>
+        <w:t>Planteamiento del problema o necesidad</w:t>
+      </w:r>
+      <w:bookmarkEnd w:id="11"/>
+      <w:bookmarkEnd w:id="12"/>
     </w:p>
     <w:p>
       <w:pPr>
@@ -4007,50 +4016,14 @@
         <w:ind w:left="0" w:firstLine="0"/>
         <w:jc w:val="both"/>
         <w:rPr>
-          <w:i/>
-          <w:color w:val="548DD4"/>
           <w:lang w:val="es-AR"/>
         </w:rPr>
       </w:pPr>
       <w:r>
         <w:rPr>
-          <w:i/>
-          <w:color w:val="548DD4"/>
           <w:lang w:val="es-AR"/>
         </w:rPr>
-        <w:t>[</w:t>
-      </w:r>
-      <w:r>
-        <w:rPr>
-          <w:i/>
-          <w:color w:val="548DD4"/>
-          <w:lang w:val="es-AR"/>
-        </w:rPr>
-        <w:t>El título o nombre del proyecto debe ser representativo de la empresa que se quiere formar.  Ejemplo “</w:t>
-      </w:r>
-      <w:r>
-        <w:rPr>
-          <w:i/>
-          <w:color w:val="548DD4"/>
-          <w:lang w:val="es-AR"/>
-        </w:rPr>
-        <w:t>Sistema integral de gestión, para el manejo de consultorios odontológicos</w:t>
-      </w:r>
-      <w:r>
-        <w:rPr>
-          <w:i/>
-          <w:color w:val="548DD4"/>
-          <w:lang w:val="es-AR"/>
-        </w:rPr>
-        <w:t xml:space="preserve">”. </w:t>
-      </w:r>
-      <w:r>
-        <w:rPr>
-          <w:i/>
-          <w:color w:val="548DD4"/>
-          <w:lang w:val="es-AR"/>
-        </w:rPr>
-        <w:t>]</w:t>
+        <w:t>En la UNPA UARG, los alumnos de las materias relacionadas con la gestión de riesgos, como Gestión de Proyectos de Software y Verificación y Validación, enfrentan dificultades significativas al trabajar con las plantillas proporcionadas por los docentes. Estas plantillas, diseñadas con un enfoque general, no especifican claramente el contenido requerido en cada sección, lo que genera confusión y complicaciones en la aplicación práctica de los conceptos.</w:t>
       </w:r>
     </w:p>
     <w:p>
@@ -4061,23 +4034,16 @@
         <w:ind w:left="0" w:firstLine="0"/>
         <w:jc w:val="both"/>
         <w:rPr>
-          <w:i/>
-          <w:color w:val="548DD4"/>
           <w:lang w:val="es-AR"/>
         </w:rPr>
       </w:pPr>
-    </w:p>
-    <w:p>
-      <w:pPr>
-        <w:pStyle w:val="PSI-Ttulo2"/>
-      </w:pPr>
-      <w:bookmarkStart w:id="11" w:name="_Toc235010131"/>
-      <w:bookmarkStart w:id="12" w:name="_Toc257619293"/>
-      <w:r>
-        <w:t>Planteamiento del problema o necesidad</w:t>
-      </w:r>
-      <w:bookmarkEnd w:id="11"/>
-      <w:bookmarkEnd w:id="12"/>
+      <w:r>
+        <w:rPr>
+          <w:lang w:val="es-AR"/>
+        </w:rPr>
+        <w:lastRenderedPageBreak/>
+        <w:t>Además, el uso de estas plantillas resulta ineficiente para gestionar un número elevado de riesgos, especialmente cuando se trata de más de 40 riesgos o de realizar un seguimiento adecuado de los riesgos priorizados. Esta situación no solo afecta el aprendizaje de los estudiantes, sino que también incrementa la carga de trabajo de los docentes, quienes deben dedicar más tiempo a clarificar instrucciones y revisar trabajos incompletos o incorrectamente desarrollados.</w:t>
+      </w:r>
     </w:p>
     <w:p>
       <w:pPr>
@@ -4087,51 +4053,27 @@
         <w:ind w:left="0" w:firstLine="0"/>
         <w:jc w:val="both"/>
         <w:rPr>
-          <w:i/>
-          <w:color w:val="548DD4"/>
           <w:lang w:val="es-AR"/>
         </w:rPr>
       </w:pPr>
       <w:r>
         <w:rPr>
-          <w:i/>
-          <w:color w:val="548DD4"/>
           <w:lang w:val="es-AR"/>
         </w:rPr>
-        <w:t>[</w:t>
-      </w:r>
-      <w:r>
-        <w:rPr>
-          <w:i/>
-          <w:color w:val="548DD4"/>
-          <w:lang w:val="es-AR"/>
-        </w:rPr>
-        <w:t xml:space="preserve">Destacar con precisión cuál es el problema o la necesidad que conduce a la ejecución de un proyecto, a través del cual se resolverá el mismo.  Ejemplo: </w:t>
-      </w:r>
-      <w:r>
-        <w:rPr>
-          <w:i/>
-          <w:color w:val="548DD4"/>
-          <w:lang w:val="es-AR"/>
-        </w:rPr>
-        <w:t>Imposibilidad de gestionar pacientes en un consultorio odontológico</w:t>
-      </w:r>
-      <w:r>
-        <w:rPr>
-          <w:i/>
-          <w:color w:val="548DD4"/>
-          <w:lang w:val="es-AR"/>
-        </w:rPr>
-        <w:t xml:space="preserve">. </w:t>
-      </w:r>
-      <w:r>
-        <w:rPr>
-          <w:i/>
-          <w:color w:val="548DD4"/>
-          <w:lang w:val="es-AR"/>
-        </w:rPr>
-        <w:t>]</w:t>
-      </w:r>
+        <w:t>Por lo tanto, se identifica la necesidad de desarrollar un sistema que permita una gestión más clara, eficiente y efectiva de los riesgos, facilitando tanto el aprendizaje práctico de los estudiantes como la labor de los docentes.</w:t>
+      </w:r>
+    </w:p>
+    <w:p>
+      <w:pPr>
+        <w:pStyle w:val="PSI-Ttulo2"/>
+      </w:pPr>
+      <w:bookmarkStart w:id="13" w:name="_Toc235010132"/>
+      <w:bookmarkStart w:id="14" w:name="_Toc257619294"/>
+      <w:r>
+        <w:t>Antecedentes</w:t>
+      </w:r>
+      <w:bookmarkEnd w:id="13"/>
+      <w:bookmarkEnd w:id="14"/>
     </w:p>
     <w:p>
       <w:pPr>
@@ -4146,18 +4088,40 @@
           <w:lang w:val="es-AR"/>
         </w:rPr>
       </w:pPr>
-    </w:p>
-    <w:p>
-      <w:pPr>
-        <w:pStyle w:val="PSI-Ttulo2"/>
-      </w:pPr>
-      <w:bookmarkStart w:id="13" w:name="_Toc235010132"/>
-      <w:bookmarkStart w:id="14" w:name="_Toc257619294"/>
-      <w:r>
-        <w:t>Antecedentes</w:t>
-      </w:r>
-      <w:bookmarkEnd w:id="13"/>
-      <w:bookmarkEnd w:id="14"/>
+      <w:r>
+        <w:rPr>
+          <w:i/>
+          <w:color w:val="548DD4"/>
+          <w:lang w:val="es-AR"/>
+        </w:rPr>
+        <w:t>[</w:t>
+      </w:r>
+      <w:r>
+        <w:rPr>
+          <w:i/>
+          <w:color w:val="548DD4"/>
+          <w:lang w:val="es-AR"/>
+        </w:rPr>
+        <w:t>Describe en detalle todos los eventos o hechos históricos y vigentes relacionados con el problema o necesidad a resolver.  El mismo se redacta de forma tal que el lector tenga una amplia comprensión del problema</w:t>
+      </w:r>
+      <w:proofErr w:type="gramStart"/>
+      <w:r>
+        <w:rPr>
+          <w:i/>
+          <w:color w:val="548DD4"/>
+          <w:lang w:val="es-AR"/>
+        </w:rPr>
+        <w:t xml:space="preserve">. </w:t>
+      </w:r>
+      <w:r>
+        <w:rPr>
+          <w:i/>
+          <w:color w:val="548DD4"/>
+          <w:lang w:val="es-AR"/>
+        </w:rPr>
+        <w:t>]</w:t>
+      </w:r>
+      <w:proofErr w:type="gramEnd"/>
     </w:p>
     <w:p>
       <w:pPr>
@@ -4172,56 +4136,58 @@
           <w:lang w:val="es-AR"/>
         </w:rPr>
       </w:pPr>
-      <w:r>
+    </w:p>
+    <w:p>
+      <w:pPr>
+        <w:pStyle w:val="PSI-Ttulo2"/>
+      </w:pPr>
+      <w:bookmarkStart w:id="15" w:name="_Toc235010133"/>
+      <w:bookmarkStart w:id="16" w:name="_Toc257619295"/>
+      <w:r>
+        <w:t>Justificación del proyecto</w:t>
+      </w:r>
+      <w:bookmarkEnd w:id="15"/>
+      <w:bookmarkEnd w:id="16"/>
+    </w:p>
+    <w:p>
+      <w:pPr>
+        <w:pStyle w:val="PSI-Normal"/>
+        <w:ind w:left="0" w:firstLine="0"/>
         <w:rPr>
           <w:i/>
           <w:color w:val="548DD4"/>
-          <w:lang w:val="es-AR"/>
-        </w:rPr>
-        <w:t>[</w:t>
-      </w:r>
+        </w:rPr>
+      </w:pPr>
       <w:r>
         <w:rPr>
           <w:i/>
           <w:color w:val="548DD4"/>
-          <w:lang w:val="es-AR"/>
-        </w:rPr>
-        <w:t xml:space="preserve">Describe en detalle todos los eventos o hechos históricos y vigentes relacionados con el problema o necesidad a resolver.  El mismo se redacta de forma tal que el lector tenga una amplia comprensión del problema. </w:t>
+        </w:rPr>
+        <w:t>[</w:t>
       </w:r>
       <w:r>
         <w:rPr>
           <w:i/>
           <w:color w:val="548DD4"/>
-          <w:lang w:val="es-AR"/>
-        </w:rPr>
-        <w:t>]</w:t>
-      </w:r>
-    </w:p>
-    <w:p>
-      <w:pPr>
-        <w:tabs>
-          <w:tab w:val="left" w:pos="0"/>
-        </w:tabs>
-        <w:ind w:left="0" w:firstLine="0"/>
-        <w:jc w:val="both"/>
+        </w:rPr>
+        <w:t>Se sustenta teniendo como base el antecedente y el planteamiento del problema o necesidad.  En este punto se describe las bondades del proyecto y como el mismo resolverá o cubrirá parcial o totalmente el problema o necesidad mostrado anteriormente</w:t>
+      </w:r>
+      <w:proofErr w:type="gramStart"/>
+      <w:r>
         <w:rPr>
           <w:i/>
           <w:color w:val="548DD4"/>
-          <w:lang w:val="es-AR"/>
-        </w:rPr>
-      </w:pPr>
-    </w:p>
-    <w:p>
-      <w:pPr>
-        <w:pStyle w:val="PSI-Ttulo2"/>
-      </w:pPr>
-      <w:bookmarkStart w:id="15" w:name="_Toc235010133"/>
-      <w:bookmarkStart w:id="16" w:name="_Toc257619295"/>
-      <w:r>
-        <w:t>Justificación del proyecto</w:t>
-      </w:r>
-      <w:bookmarkEnd w:id="15"/>
-      <w:bookmarkEnd w:id="16"/>
+        </w:rPr>
+        <w:t xml:space="preserve">. </w:t>
+      </w:r>
+      <w:r>
+        <w:rPr>
+          <w:i/>
+          <w:color w:val="548DD4"/>
+        </w:rPr>
+        <w:t>]</w:t>
+      </w:r>
+      <w:proofErr w:type="gramEnd"/>
     </w:p>
     <w:p>
       <w:pPr>
@@ -4232,81 +4198,58 @@
           <w:color w:val="548DD4"/>
         </w:rPr>
       </w:pPr>
-      <w:r>
+    </w:p>
+    <w:p>
+      <w:pPr>
+        <w:pStyle w:val="PSI-Ttulo2"/>
+      </w:pPr>
+      <w:bookmarkStart w:id="17" w:name="_Toc235010134"/>
+      <w:bookmarkStart w:id="18" w:name="_Toc257619296"/>
+      <w:r>
+        <w:t>Descripción del proyecto</w:t>
+      </w:r>
+      <w:bookmarkEnd w:id="17"/>
+      <w:bookmarkEnd w:id="18"/>
+    </w:p>
+    <w:p>
+      <w:pPr>
+        <w:pStyle w:val="PSI-Normal"/>
+        <w:ind w:left="0" w:firstLine="0"/>
         <w:rPr>
           <w:i/>
           <w:color w:val="548DD4"/>
         </w:rPr>
-        <w:t>[</w:t>
-      </w:r>
+      </w:pPr>
       <w:r>
         <w:rPr>
           <w:i/>
           <w:color w:val="548DD4"/>
         </w:rPr>
-        <w:t xml:space="preserve">Se sustenta teniendo como base el antecedente y el planteamiento del problema o necesidad.  En este punto se describe las bondades del proyecto y como el mismo resolverá o cubrirá parcial o totalmente el problema o necesidad mostrado anteriormente. </w:t>
+        <w:t>[</w:t>
       </w:r>
       <w:r>
         <w:rPr>
           <w:i/>
           <w:color w:val="548DD4"/>
         </w:rPr>
-        <w:t>]</w:t>
-      </w:r>
-    </w:p>
-    <w:p>
-      <w:pPr>
-        <w:pStyle w:val="PSI-Normal"/>
-        <w:ind w:left="0" w:firstLine="0"/>
+        <w:t>Debe ser breve, clara y sencilla, que permita entender la magnitud del proyecto.  Debe incluir costo, componentes, beneficiarios y otros aspectos relevantes</w:t>
+      </w:r>
+      <w:proofErr w:type="gramStart"/>
+      <w:r>
         <w:rPr>
           <w:i/>
           <w:color w:val="548DD4"/>
         </w:rPr>
-      </w:pPr>
-    </w:p>
-    <w:p>
-      <w:pPr>
-        <w:pStyle w:val="PSI-Ttulo2"/>
-      </w:pPr>
-      <w:bookmarkStart w:id="17" w:name="_Toc235010134"/>
-      <w:bookmarkStart w:id="18" w:name="_Toc257619296"/>
-      <w:r>
-        <w:lastRenderedPageBreak/>
-        <w:t>Descripción del proyecto</w:t>
-      </w:r>
-      <w:bookmarkEnd w:id="17"/>
-      <w:bookmarkEnd w:id="18"/>
-    </w:p>
-    <w:p>
-      <w:pPr>
-        <w:pStyle w:val="PSI-Normal"/>
-        <w:ind w:left="0" w:firstLine="0"/>
+        <w:t xml:space="preserve">. </w:t>
+      </w:r>
+      <w:r>
         <w:rPr>
           <w:i/>
           <w:color w:val="548DD4"/>
         </w:rPr>
-      </w:pPr>
-      <w:r>
-        <w:rPr>
-          <w:i/>
-          <w:color w:val="548DD4"/>
-        </w:rPr>
-        <w:t>[</w:t>
-      </w:r>
-      <w:r>
-        <w:rPr>
-          <w:i/>
-          <w:color w:val="548DD4"/>
-        </w:rPr>
-        <w:t xml:space="preserve">Debe ser breve, clara y sencilla, que permita entender la magnitud del proyecto.  Debe incluir costo, componentes, beneficiarios y otros aspectos relevantes. </w:t>
-      </w:r>
-      <w:r>
-        <w:rPr>
-          <w:i/>
-          <w:color w:val="548DD4"/>
-        </w:rPr>
         <w:t>]</w:t>
       </w:r>
+      <w:proofErr w:type="gramEnd"/>
     </w:p>
     <w:p>
       <w:pPr>
@@ -4415,7 +4358,15 @@
         <w:t>[</w:t>
       </w:r>
       <w:r>
-        <w:t>Describe que vamos hacer, parte del planteamiento del problema expuesto anteriormente.</w:t>
+        <w:t xml:space="preserve">Describe que </w:t>
+      </w:r>
+      <w:proofErr w:type="gramStart"/>
+      <w:r>
+        <w:t>vamos</w:t>
+      </w:r>
+      <w:proofErr w:type="gramEnd"/>
+      <w:r>
+        <w:t xml:space="preserve"> hacer, parte del planteamiento del problema expuesto anteriormente.</w:t>
       </w:r>
       <w:r>
         <w:t>]</w:t>
@@ -4457,7 +4408,11 @@
         </w:r>
       </w:smartTag>
       <w:r>
-        <w:t xml:space="preserve"> 5 valores.</w:t>
+        <w:t xml:space="preserve"> 5 valores</w:t>
+      </w:r>
+      <w:proofErr w:type="gramStart"/>
+      <w:r>
+        <w:t>.</w:t>
       </w:r>
       <w:r>
         <w:t xml:space="preserve"> </w:t>
@@ -4465,6 +4420,7 @@
       <w:r>
         <w:t>]</w:t>
       </w:r>
+      <w:proofErr w:type="gramEnd"/>
     </w:p>
     <w:p>
       <w:pPr>
@@ -4588,7 +4544,6 @@
       <w:bookmarkStart w:id="29" w:name="_Toc235010140"/>
       <w:bookmarkStart w:id="30" w:name="_Toc257619302"/>
       <w:r>
-        <w:lastRenderedPageBreak/>
         <w:t>E</w:t>
       </w:r>
       <w:r>
@@ -4922,7 +4877,6 @@
       <w:bookmarkStart w:id="47" w:name="_Toc235010149"/>
       <w:bookmarkStart w:id="48" w:name="_Toc257619311"/>
       <w:r>
-        <w:lastRenderedPageBreak/>
         <w:t>C</w:t>
       </w:r>
       <w:r>
@@ -5217,7 +5171,6 @@
       </w:r>
       <w:bookmarkStart w:id="62" w:name="_Toc257619318"/>
       <w:r>
-        <w:lastRenderedPageBreak/>
         <w:t>O</w:t>
       </w:r>
       <w:r>
@@ -5541,7 +5494,6 @@
       <w:bookmarkStart w:id="75" w:name="_Toc235010163"/>
       <w:bookmarkStart w:id="76" w:name="_Toc257619325"/>
       <w:r>
-        <w:lastRenderedPageBreak/>
         <w:t>Financiamiento</w:t>
       </w:r>
       <w:bookmarkEnd w:id="75"/>
@@ -5822,7 +5774,6 @@
         <w:ind w:left="360"/>
       </w:pPr>
       <w:r>
-        <w:lastRenderedPageBreak/>
         <w:t>Cumplimiento de requerimientos gubernamentales.</w:t>
       </w:r>
     </w:p>
@@ -6236,8 +6187,8 @@
       </w:pPr>
     </w:p>
     <w:sectPr>
-      <w:headerReference w:type="default" r:id="rId11"/>
-      <w:footerReference w:type="default" r:id="rId12"/>
+      <w:headerReference w:type="default" r:id="rId12"/>
+      <w:footerReference w:type="default" r:id="rId13"/>
       <w:pgSz w:w="11906" w:h="16838"/>
       <w:pgMar w:top="1535" w:right="1701" w:bottom="1417" w:left="1701" w:header="567" w:footer="572" w:gutter="0"/>
       <w:cols w:space="708"/>
@@ -6287,7 +6238,13 @@
       <w:rPr>
         <w:lang w:val="es-AR"/>
       </w:rPr>
-      <w:t xml:space="preserve">Nombre del Grupo de Desarrollo o Asignatura   </w:t>
+      <w:t>T-Code</w:t>
+    </w:r>
+    <w:r>
+      <w:rPr>
+        <w:lang w:val="es-AR"/>
+      </w:rPr>
+      <w:t xml:space="preserve">   </w:t>
     </w:r>
     <w:r>
       <w:rPr>
@@ -6670,7 +6627,13 @@
       <w:rPr>
         <w:lang w:val="es-AR"/>
       </w:rPr>
-      <w:t>Nombre del Autor</w:t>
+      <w:t xml:space="preserve">Agustín Collareda, Cintia Hernandez y </w:t>
+    </w:r>
+    <w:r>
+      <w:rPr>
+        <w:lang w:val="es-AR"/>
+      </w:rPr>
+      <w:t>Hugo Frey</w:t>
     </w:r>
   </w:p>
 </w:ftr>
@@ -7166,7 +7129,7 @@
         <w:rFonts w:ascii="Cambria" w:eastAsia="Times New Roman" w:hAnsi="Cambria"/>
         <w:szCs w:val="36"/>
       </w:rPr>
-      <w:t>&lt;Nombre del Proyecto&gt;</w:t>
+      <w:t>Vesta Risk Manager</w:t>
     </w:r>
     <w:r>
       <w:rPr>
@@ -7927,6 +7890,118 @@
     </w:lvl>
   </w:abstractNum>
   <w:abstractNum w:abstractNumId="5" w15:restartNumberingAfterBreak="0">
+    <w:nsid w:val="24255B33"/>
+    <w:multiLevelType w:val="hybridMultilevel"/>
+    <w:tmpl w:val="06F682C6"/>
+    <w:lvl w:ilvl="0" w:tplc="8B280160">
+      <w:numFmt w:val="bullet"/>
+      <w:lvlText w:val="-"/>
+      <w:lvlJc w:val="left"/>
+      <w:pPr>
+        <w:ind w:left="720" w:hanging="360"/>
+      </w:pPr>
+      <w:rPr>
+        <w:rFonts w:ascii="Calibri" w:eastAsia="Calibri" w:hAnsi="Calibri" w:cs="Calibri" w:hint="default"/>
+      </w:rPr>
+    </w:lvl>
+    <w:lvl w:ilvl="1" w:tplc="2C0A0003" w:tentative="1">
+      <w:start w:val="1"/>
+      <w:numFmt w:val="bullet"/>
+      <w:lvlText w:val="o"/>
+      <w:lvlJc w:val="left"/>
+      <w:pPr>
+        <w:ind w:left="1440" w:hanging="360"/>
+      </w:pPr>
+      <w:rPr>
+        <w:rFonts w:ascii="Courier New" w:hAnsi="Courier New" w:cs="Courier New" w:hint="default"/>
+      </w:rPr>
+    </w:lvl>
+    <w:lvl w:ilvl="2" w:tplc="2C0A0005" w:tentative="1">
+      <w:start w:val="1"/>
+      <w:numFmt w:val="bullet"/>
+      <w:lvlText w:val=""/>
+      <w:lvlJc w:val="left"/>
+      <w:pPr>
+        <w:ind w:left="2160" w:hanging="360"/>
+      </w:pPr>
+      <w:rPr>
+        <w:rFonts w:ascii="Wingdings" w:hAnsi="Wingdings" w:hint="default"/>
+      </w:rPr>
+    </w:lvl>
+    <w:lvl w:ilvl="3" w:tplc="2C0A0001" w:tentative="1">
+      <w:start w:val="1"/>
+      <w:numFmt w:val="bullet"/>
+      <w:lvlText w:val=""/>
+      <w:lvlJc w:val="left"/>
+      <w:pPr>
+        <w:ind w:left="2880" w:hanging="360"/>
+      </w:pPr>
+      <w:rPr>
+        <w:rFonts w:ascii="Symbol" w:hAnsi="Symbol" w:hint="default"/>
+      </w:rPr>
+    </w:lvl>
+    <w:lvl w:ilvl="4" w:tplc="2C0A0003" w:tentative="1">
+      <w:start w:val="1"/>
+      <w:numFmt w:val="bullet"/>
+      <w:lvlText w:val="o"/>
+      <w:lvlJc w:val="left"/>
+      <w:pPr>
+        <w:ind w:left="3600" w:hanging="360"/>
+      </w:pPr>
+      <w:rPr>
+        <w:rFonts w:ascii="Courier New" w:hAnsi="Courier New" w:cs="Courier New" w:hint="default"/>
+      </w:rPr>
+    </w:lvl>
+    <w:lvl w:ilvl="5" w:tplc="2C0A0005" w:tentative="1">
+      <w:start w:val="1"/>
+      <w:numFmt w:val="bullet"/>
+      <w:lvlText w:val=""/>
+      <w:lvlJc w:val="left"/>
+      <w:pPr>
+        <w:ind w:left="4320" w:hanging="360"/>
+      </w:pPr>
+      <w:rPr>
+        <w:rFonts w:ascii="Wingdings" w:hAnsi="Wingdings" w:hint="default"/>
+      </w:rPr>
+    </w:lvl>
+    <w:lvl w:ilvl="6" w:tplc="2C0A0001" w:tentative="1">
+      <w:start w:val="1"/>
+      <w:numFmt w:val="bullet"/>
+      <w:lvlText w:val=""/>
+      <w:lvlJc w:val="left"/>
+      <w:pPr>
+        <w:ind w:left="5040" w:hanging="360"/>
+      </w:pPr>
+      <w:rPr>
+        <w:rFonts w:ascii="Symbol" w:hAnsi="Symbol" w:hint="default"/>
+      </w:rPr>
+    </w:lvl>
+    <w:lvl w:ilvl="7" w:tplc="2C0A0003" w:tentative="1">
+      <w:start w:val="1"/>
+      <w:numFmt w:val="bullet"/>
+      <w:lvlText w:val="o"/>
+      <w:lvlJc w:val="left"/>
+      <w:pPr>
+        <w:ind w:left="5760" w:hanging="360"/>
+      </w:pPr>
+      <w:rPr>
+        <w:rFonts w:ascii="Courier New" w:hAnsi="Courier New" w:cs="Courier New" w:hint="default"/>
+      </w:rPr>
+    </w:lvl>
+    <w:lvl w:ilvl="8" w:tplc="2C0A0005" w:tentative="1">
+      <w:start w:val="1"/>
+      <w:numFmt w:val="bullet"/>
+      <w:lvlText w:val=""/>
+      <w:lvlJc w:val="left"/>
+      <w:pPr>
+        <w:ind w:left="6480" w:hanging="360"/>
+      </w:pPr>
+      <w:rPr>
+        <w:rFonts w:ascii="Wingdings" w:hAnsi="Wingdings" w:hint="default"/>
+      </w:rPr>
+    </w:lvl>
+  </w:abstractNum>
+  <w:abstractNum w:abstractNumId="6" w15:restartNumberingAfterBreak="0">
     <w:nsid w:val="255F5799"/>
     <w:multiLevelType w:val="hybridMultilevel"/>
     <w:tmpl w:val="B8F40458"/>
@@ -8012,7 +8087,7 @@
       </w:pPr>
     </w:lvl>
   </w:abstractNum>
-  <w:abstractNum w:abstractNumId="6" w15:restartNumberingAfterBreak="0">
+  <w:abstractNum w:abstractNumId="7" w15:restartNumberingAfterBreak="0">
     <w:nsid w:val="487036EC"/>
     <w:multiLevelType w:val="hybridMultilevel"/>
     <w:tmpl w:val="BDFE724A"/>
@@ -8098,7 +8173,7 @@
       </w:pPr>
     </w:lvl>
   </w:abstractNum>
-  <w:abstractNum w:abstractNumId="7" w15:restartNumberingAfterBreak="0">
+  <w:abstractNum w:abstractNumId="8" w15:restartNumberingAfterBreak="0">
     <w:nsid w:val="52D90BB8"/>
     <w:multiLevelType w:val="hybridMultilevel"/>
     <w:tmpl w:val="1D2461DE"/>
@@ -8212,7 +8287,7 @@
       </w:rPr>
     </w:lvl>
   </w:abstractNum>
-  <w:abstractNum w:abstractNumId="8" w15:restartNumberingAfterBreak="0">
+  <w:abstractNum w:abstractNumId="9" w15:restartNumberingAfterBreak="0">
     <w:nsid w:val="708E589C"/>
     <w:multiLevelType w:val="multilevel"/>
     <w:tmpl w:val="381042DE"/>
@@ -8352,7 +8427,7 @@
       </w:rPr>
     </w:lvl>
   </w:abstractNum>
-  <w:abstractNum w:abstractNumId="9" w15:restartNumberingAfterBreak="0">
+  <w:abstractNum w:abstractNumId="10" w15:restartNumberingAfterBreak="0">
     <w:nsid w:val="7DD64906"/>
     <w:multiLevelType w:val="hybridMultilevel"/>
     <w:tmpl w:val="795E7434"/>
@@ -8467,16 +8542,16 @@
     </w:lvl>
   </w:abstractNum>
   <w:num w:numId="1" w16cid:durableId="82262089">
-    <w:abstractNumId w:val="5"/>
+    <w:abstractNumId w:val="6"/>
   </w:num>
   <w:num w:numId="2" w16cid:durableId="406003542">
-    <w:abstractNumId w:val="6"/>
+    <w:abstractNumId w:val="7"/>
   </w:num>
   <w:num w:numId="3" w16cid:durableId="1812403179">
-    <w:abstractNumId w:val="6"/>
+    <w:abstractNumId w:val="7"/>
   </w:num>
   <w:num w:numId="4" w16cid:durableId="1236819142">
-    <w:abstractNumId w:val="6"/>
+    <w:abstractNumId w:val="7"/>
   </w:num>
   <w:num w:numId="5" w16cid:durableId="1419136143">
     <w:abstractNumId w:val="1"/>
@@ -8491,16 +8566,19 @@
     <w:abstractNumId w:val="0"/>
   </w:num>
   <w:num w:numId="9" w16cid:durableId="113641615">
-    <w:abstractNumId w:val="8"/>
+    <w:abstractNumId w:val="9"/>
   </w:num>
   <w:num w:numId="10" w16cid:durableId="87193907">
-    <w:abstractNumId w:val="9"/>
+    <w:abstractNumId w:val="10"/>
   </w:num>
   <w:num w:numId="11" w16cid:durableId="1553226738">
     <w:abstractNumId w:val="4"/>
   </w:num>
   <w:num w:numId="12" w16cid:durableId="283463494">
-    <w:abstractNumId w:val="7"/>
+    <w:abstractNumId w:val="8"/>
+  </w:num>
+  <w:num w:numId="13" w16cid:durableId="820275738">
+    <w:abstractNumId w:val="5"/>
   </w:num>
 </w:numbering>
 </file>
@@ -8999,7 +9077,6 @@
   <w:style w:type="character" w:default="1" w:styleId="Fuentedeprrafopredeter">
     <w:name w:val="Default Paragraph Font"/>
     <w:uiPriority w:val="1"/>
-    <w:semiHidden/>
     <w:unhideWhenUsed/>
   </w:style>
   <w:style w:type="table" w:default="1" w:styleId="Tablanormal">
@@ -9007,7 +9084,6 @@
     <w:uiPriority w:val="99"/>
     <w:semiHidden/>
     <w:unhideWhenUsed/>
-    <w:qFormat/>
     <w:tblPr>
       <w:tblInd w:w="0" w:type="dxa"/>
       <w:tblCellMar>
@@ -9220,7 +9296,6 @@
     <w:basedOn w:val="Normal"/>
     <w:link w:val="PiedepginaCar"/>
     <w:uiPriority w:val="99"/>
-    <w:semiHidden/>
     <w:unhideWhenUsed/>
     <w:rsid w:val="00C94FBE"/>
     <w:pPr>
@@ -9236,7 +9311,6 @@
     <w:basedOn w:val="Fuentedeprrafopredeter"/>
     <w:link w:val="Piedepgina"/>
     <w:uiPriority w:val="99"/>
-    <w:semiHidden/>
     <w:rsid w:val="00C94FBE"/>
   </w:style>
   <w:style w:type="paragraph" w:customStyle="1" w:styleId="14B321CC4E794F07AD0E6FF1AA38FC7C">
@@ -9393,7 +9467,7 @@
       <w:u w:val="single"/>
     </w:rPr>
   </w:style>
-  <w:style w:type="paragraph" w:styleId="TtulodeTDC">
+  <w:style w:type="paragraph" w:customStyle="1" w:styleId="TtulodeTDC">
     <w:name w:val="Título de TDC"/>
     <w:basedOn w:val="Ttulo1"/>
     <w:next w:val="Normal"/>
@@ -9635,6 +9709,17 @@
       <w:numPr>
         <w:numId w:val="12"/>
       </w:numPr>
+    </w:pPr>
+  </w:style>
+  <w:style w:type="paragraph" w:styleId="Prrafodelista">
+    <w:name w:val="List Paragraph"/>
+    <w:basedOn w:val="Normal"/>
+    <w:uiPriority w:val="34"/>
+    <w:qFormat/>
+    <w:rsid w:val="0037549A"/>
+    <w:pPr>
+      <w:ind w:left="720"/>
+      <w:contextualSpacing/>
     </w:pPr>
   </w:style>
 </w:styles>

</xml_diff>

<commit_message>
Doc: Se modificó el estudio de factibilidad
</commit_message>
<xml_diff>
--- a/Inicio/Estudio de Factibilidad_Vesta Risk Manager_T-Code.docx
+++ b/Inicio/Estudio de Factibilidad_Vesta Risk Manager_T-Code.docx
@@ -354,7 +354,25 @@
           <w:sz w:val="36"/>
           <w:szCs w:val="36"/>
         </w:rPr>
-        <w:t>Vesta Risk Manager</w:t>
+        <w:t xml:space="preserve">Vesta </w:t>
+      </w:r>
+      <w:proofErr w:type="spellStart"/>
+      <w:r>
+        <w:rPr>
+          <w:rFonts w:ascii="Cambria" w:hAnsi="Cambria"/>
+          <w:sz w:val="36"/>
+          <w:szCs w:val="36"/>
+        </w:rPr>
+        <w:t>Risk</w:t>
+      </w:r>
+      <w:proofErr w:type="spellEnd"/>
+      <w:r>
+        <w:rPr>
+          <w:rFonts w:ascii="Cambria" w:hAnsi="Cambria"/>
+          <w:sz w:val="36"/>
+          <w:szCs w:val="36"/>
+        </w:rPr>
+        <w:t xml:space="preserve"> Manager</w:t>
       </w:r>
     </w:p>
     <w:p>
@@ -405,7 +423,15 @@
         <w:pStyle w:val="Sinespaciado"/>
       </w:pPr>
       <w:r>
-        <w:t>Agustín Collareda, Cintia Hernandez y Hugo Frey</w:t>
+        <w:t xml:space="preserve">Agustín </w:t>
+      </w:r>
+      <w:proofErr w:type="spellStart"/>
+      <w:r>
+        <w:t>Collareda</w:t>
+      </w:r>
+      <w:proofErr w:type="spellEnd"/>
+      <w:r>
+        <w:t>, Cintia Hernandez y Hugo Frey</w:t>
       </w:r>
     </w:p>
     <w:p/>
@@ -621,6 +647,9 @@
                             <w:r>
                               <w:t>, para realizar dicho estudio se debe analizar la situación de la organización como así todos sus recursos disponibles</w:t>
                             </w:r>
+                            <w:r>
+                              <w:t>.</w:t>
+                            </w:r>
                           </w:p>
                         </w:txbxContent>
                       </wps:txbx>
@@ -670,6 +699,9 @@
                       </w:r>
                       <w:r>
                         <w:t>, para realizar dicho estudio se debe analizar la situación de la organización como así todos sus recursos disponibles</w:t>
+                      </w:r>
+                      <w:r>
+                        <w:t>.</w:t>
                       </w:r>
                     </w:p>
                   </w:txbxContent>
@@ -861,13 +893,15 @@
       <w:pPr>
         <w:pStyle w:val="TDC1"/>
         <w:rPr>
-          <w:rFonts w:eastAsia="Times New Roman"/>
+          <w:rFonts w:asciiTheme="minorHAnsi" w:eastAsiaTheme="minorEastAsia" w:hAnsiTheme="minorHAnsi" w:cstheme="minorBidi"/>
           <w:b w:val="0"/>
           <w:bCs w:val="0"/>
           <w:noProof/>
+          <w:kern w:val="2"/>
           <w:sz w:val="22"/>
           <w:szCs w:val="22"/>
-          <w:lang w:eastAsia="es-ES"/>
+          <w:lang w:val="es-AR" w:eastAsia="es-AR"/>
+          <w14:ligatures w14:val="standardContextual"/>
         </w:rPr>
       </w:pPr>
       <w:r>
@@ -879,7 +913,7 @@
       <w:r>
         <w:fldChar w:fldCharType="separate"/>
       </w:r>
-      <w:hyperlink w:anchor="_Toc257619289" w:history="1">
+      <w:hyperlink w:anchor="_Toc176205759" w:history="1">
         <w:r>
           <w:rPr>
             <w:rStyle w:val="Hipervnculo"/>
@@ -906,7 +940,7 @@
             <w:noProof/>
             <w:webHidden/>
           </w:rPr>
-          <w:instrText xml:space="preserve"> PAGEREF _Toc257619289 \h </w:instrText>
+          <w:instrText xml:space="preserve"> PAGEREF _Toc176205759 \h </w:instrText>
         </w:r>
         <w:r>
           <w:rPr>
@@ -926,7 +960,7 @@
             <w:noProof/>
             <w:webHidden/>
           </w:rPr>
-          <w:t>5</w:t>
+          <w:t>4</w:t>
         </w:r>
         <w:r>
           <w:rPr>
@@ -941,16 +975,18 @@
       <w:pPr>
         <w:pStyle w:val="TDC1"/>
         <w:rPr>
-          <w:rFonts w:eastAsia="Times New Roman"/>
+          <w:rFonts w:asciiTheme="minorHAnsi" w:eastAsiaTheme="minorEastAsia" w:hAnsiTheme="minorHAnsi" w:cstheme="minorBidi"/>
           <w:b w:val="0"/>
           <w:bCs w:val="0"/>
           <w:noProof/>
+          <w:kern w:val="2"/>
           <w:sz w:val="22"/>
           <w:szCs w:val="22"/>
-          <w:lang w:eastAsia="es-ES"/>
-        </w:rPr>
-      </w:pPr>
-      <w:hyperlink w:anchor="_Toc257619290" w:history="1">
+          <w:lang w:val="es-AR" w:eastAsia="es-AR"/>
+          <w14:ligatures w14:val="standardContextual"/>
+        </w:rPr>
+      </w:pPr>
+      <w:hyperlink w:anchor="_Toc176205760" w:history="1">
         <w:r>
           <w:rPr>
             <w:rStyle w:val="Hipervnculo"/>
@@ -977,7 +1013,7 @@
             <w:noProof/>
             <w:webHidden/>
           </w:rPr>
-          <w:instrText xml:space="preserve"> PAGEREF _Toc257619290 \h </w:instrText>
+          <w:instrText xml:space="preserve"> PAGEREF _Toc176205760 \h </w:instrText>
         </w:r>
         <w:r>
           <w:rPr>
@@ -997,7 +1033,7 @@
             <w:noProof/>
             <w:webHidden/>
           </w:rPr>
-          <w:t>5</w:t>
+          <w:t>4</w:t>
         </w:r>
         <w:r>
           <w:rPr>
@@ -1012,16 +1048,18 @@
       <w:pPr>
         <w:pStyle w:val="TDC1"/>
         <w:rPr>
-          <w:rFonts w:eastAsia="Times New Roman"/>
+          <w:rFonts w:asciiTheme="minorHAnsi" w:eastAsiaTheme="minorEastAsia" w:hAnsiTheme="minorHAnsi" w:cstheme="minorBidi"/>
           <w:b w:val="0"/>
           <w:bCs w:val="0"/>
           <w:noProof/>
+          <w:kern w:val="2"/>
           <w:sz w:val="22"/>
           <w:szCs w:val="22"/>
-          <w:lang w:eastAsia="es-ES"/>
-        </w:rPr>
-      </w:pPr>
-      <w:hyperlink w:anchor="_Toc257619291" w:history="1">
+          <w:lang w:val="es-AR" w:eastAsia="es-AR"/>
+          <w14:ligatures w14:val="standardContextual"/>
+        </w:rPr>
+      </w:pPr>
+      <w:hyperlink w:anchor="_Toc176205761" w:history="1">
         <w:r>
           <w:rPr>
             <w:rStyle w:val="Hipervnculo"/>
@@ -1048,7 +1086,7 @@
             <w:noProof/>
             <w:webHidden/>
           </w:rPr>
-          <w:instrText xml:space="preserve"> PAGEREF _Toc257619291 \h </w:instrText>
+          <w:instrText xml:space="preserve"> PAGEREF _Toc176205761 \h </w:instrText>
         </w:r>
         <w:r>
           <w:rPr>
@@ -1068,7 +1106,7 @@
             <w:noProof/>
             <w:webHidden/>
           </w:rPr>
-          <w:t>5</w:t>
+          <w:t>4</w:t>
         </w:r>
         <w:r>
           <w:rPr>
@@ -1083,16 +1121,18 @@
       <w:pPr>
         <w:pStyle w:val="TDC2"/>
         <w:rPr>
-          <w:rFonts w:eastAsia="Times New Roman"/>
+          <w:rFonts w:asciiTheme="minorHAnsi" w:eastAsiaTheme="minorEastAsia" w:hAnsiTheme="minorHAnsi" w:cstheme="minorBidi"/>
           <w:i w:val="0"/>
           <w:iCs w:val="0"/>
           <w:noProof/>
+          <w:kern w:val="2"/>
           <w:sz w:val="22"/>
           <w:szCs w:val="22"/>
-          <w:lang w:eastAsia="es-ES"/>
-        </w:rPr>
-      </w:pPr>
-      <w:hyperlink w:anchor="_Toc257619292" w:history="1">
+          <w:lang w:val="es-AR" w:eastAsia="es-AR"/>
+          <w14:ligatures w14:val="standardContextual"/>
+        </w:rPr>
+      </w:pPr>
+      <w:hyperlink w:anchor="_Toc176205762" w:history="1">
         <w:r>
           <w:rPr>
             <w:rStyle w:val="Hipervnculo"/>
@@ -1119,7 +1159,7 @@
             <w:noProof/>
             <w:webHidden/>
           </w:rPr>
-          <w:instrText xml:space="preserve"> PAGEREF _Toc257619292 \h </w:instrText>
+          <w:instrText xml:space="preserve"> PAGEREF _Toc176205762 \h </w:instrText>
         </w:r>
         <w:r>
           <w:rPr>
@@ -1139,7 +1179,7 @@
             <w:noProof/>
             <w:webHidden/>
           </w:rPr>
-          <w:t>5</w:t>
+          <w:t>4</w:t>
         </w:r>
         <w:r>
           <w:rPr>
@@ -1154,16 +1194,18 @@
       <w:pPr>
         <w:pStyle w:val="TDC2"/>
         <w:rPr>
-          <w:rFonts w:eastAsia="Times New Roman"/>
+          <w:rFonts w:asciiTheme="minorHAnsi" w:eastAsiaTheme="minorEastAsia" w:hAnsiTheme="minorHAnsi" w:cstheme="minorBidi"/>
           <w:i w:val="0"/>
           <w:iCs w:val="0"/>
           <w:noProof/>
+          <w:kern w:val="2"/>
           <w:sz w:val="22"/>
           <w:szCs w:val="22"/>
-          <w:lang w:eastAsia="es-ES"/>
-        </w:rPr>
-      </w:pPr>
-      <w:hyperlink w:anchor="_Toc257619293" w:history="1">
+          <w:lang w:val="es-AR" w:eastAsia="es-AR"/>
+          <w14:ligatures w14:val="standardContextual"/>
+        </w:rPr>
+      </w:pPr>
+      <w:hyperlink w:anchor="_Toc176205763" w:history="1">
         <w:r>
           <w:rPr>
             <w:rStyle w:val="Hipervnculo"/>
@@ -1190,7 +1232,7 @@
             <w:noProof/>
             <w:webHidden/>
           </w:rPr>
-          <w:instrText xml:space="preserve"> PAGEREF _Toc257619293 \h </w:instrText>
+          <w:instrText xml:space="preserve"> PAGEREF _Toc176205763 \h </w:instrText>
         </w:r>
         <w:r>
           <w:rPr>
@@ -1225,16 +1267,18 @@
       <w:pPr>
         <w:pStyle w:val="TDC2"/>
         <w:rPr>
-          <w:rFonts w:eastAsia="Times New Roman"/>
+          <w:rFonts w:asciiTheme="minorHAnsi" w:eastAsiaTheme="minorEastAsia" w:hAnsiTheme="minorHAnsi" w:cstheme="minorBidi"/>
           <w:i w:val="0"/>
           <w:iCs w:val="0"/>
           <w:noProof/>
+          <w:kern w:val="2"/>
           <w:sz w:val="22"/>
           <w:szCs w:val="22"/>
-          <w:lang w:eastAsia="es-ES"/>
-        </w:rPr>
-      </w:pPr>
-      <w:hyperlink w:anchor="_Toc257619294" w:history="1">
+          <w:lang w:val="es-AR" w:eastAsia="es-AR"/>
+          <w14:ligatures w14:val="standardContextual"/>
+        </w:rPr>
+      </w:pPr>
+      <w:hyperlink w:anchor="_Toc176205764" w:history="1">
         <w:r>
           <w:rPr>
             <w:rStyle w:val="Hipervnculo"/>
@@ -1261,7 +1305,7 @@
             <w:noProof/>
             <w:webHidden/>
           </w:rPr>
-          <w:instrText xml:space="preserve"> PAGEREF _Toc257619294 \h </w:instrText>
+          <w:instrText xml:space="preserve"> PAGEREF _Toc176205764 \h </w:instrText>
         </w:r>
         <w:r>
           <w:rPr>
@@ -1296,16 +1340,18 @@
       <w:pPr>
         <w:pStyle w:val="TDC2"/>
         <w:rPr>
-          <w:rFonts w:eastAsia="Times New Roman"/>
+          <w:rFonts w:asciiTheme="minorHAnsi" w:eastAsiaTheme="minorEastAsia" w:hAnsiTheme="minorHAnsi" w:cstheme="minorBidi"/>
           <w:i w:val="0"/>
           <w:iCs w:val="0"/>
           <w:noProof/>
+          <w:kern w:val="2"/>
           <w:sz w:val="22"/>
           <w:szCs w:val="22"/>
-          <w:lang w:eastAsia="es-ES"/>
-        </w:rPr>
-      </w:pPr>
-      <w:hyperlink w:anchor="_Toc257619295" w:history="1">
+          <w:lang w:val="es-AR" w:eastAsia="es-AR"/>
+          <w14:ligatures w14:val="standardContextual"/>
+        </w:rPr>
+      </w:pPr>
+      <w:hyperlink w:anchor="_Toc176205765" w:history="1">
         <w:r>
           <w:rPr>
             <w:rStyle w:val="Hipervnculo"/>
@@ -1332,7 +1378,7 @@
             <w:noProof/>
             <w:webHidden/>
           </w:rPr>
-          <w:instrText xml:space="preserve"> PAGEREF _Toc257619295 \h </w:instrText>
+          <w:instrText xml:space="preserve"> PAGEREF _Toc176205765 \h </w:instrText>
         </w:r>
         <w:r>
           <w:rPr>
@@ -1367,16 +1413,18 @@
       <w:pPr>
         <w:pStyle w:val="TDC2"/>
         <w:rPr>
-          <w:rFonts w:eastAsia="Times New Roman"/>
+          <w:rFonts w:asciiTheme="minorHAnsi" w:eastAsiaTheme="minorEastAsia" w:hAnsiTheme="minorHAnsi" w:cstheme="minorBidi"/>
           <w:i w:val="0"/>
           <w:iCs w:val="0"/>
           <w:noProof/>
+          <w:kern w:val="2"/>
           <w:sz w:val="22"/>
           <w:szCs w:val="22"/>
-          <w:lang w:eastAsia="es-ES"/>
-        </w:rPr>
-      </w:pPr>
-      <w:hyperlink w:anchor="_Toc257619296" w:history="1">
+          <w:lang w:val="es-AR" w:eastAsia="es-AR"/>
+          <w14:ligatures w14:val="standardContextual"/>
+        </w:rPr>
+      </w:pPr>
+      <w:hyperlink w:anchor="_Toc176205766" w:history="1">
         <w:r>
           <w:rPr>
             <w:rStyle w:val="Hipervnculo"/>
@@ -1403,7 +1451,7 @@
             <w:noProof/>
             <w:webHidden/>
           </w:rPr>
-          <w:instrText xml:space="preserve"> PAGEREF _Toc257619296 \h </w:instrText>
+          <w:instrText xml:space="preserve"> PAGEREF _Toc176205766 \h </w:instrText>
         </w:r>
         <w:r>
           <w:rPr>
@@ -1423,7 +1471,7 @@
             <w:noProof/>
             <w:webHidden/>
           </w:rPr>
-          <w:t>6</w:t>
+          <w:t>5</w:t>
         </w:r>
         <w:r>
           <w:rPr>
@@ -1438,16 +1486,18 @@
       <w:pPr>
         <w:pStyle w:val="TDC1"/>
         <w:rPr>
-          <w:rFonts w:eastAsia="Times New Roman"/>
+          <w:rFonts w:asciiTheme="minorHAnsi" w:eastAsiaTheme="minorEastAsia" w:hAnsiTheme="minorHAnsi" w:cstheme="minorBidi"/>
           <w:b w:val="0"/>
           <w:bCs w:val="0"/>
           <w:noProof/>
+          <w:kern w:val="2"/>
           <w:sz w:val="22"/>
           <w:szCs w:val="22"/>
-          <w:lang w:eastAsia="es-ES"/>
-        </w:rPr>
-      </w:pPr>
-      <w:hyperlink w:anchor="_Toc257619297" w:history="1">
+          <w:lang w:val="es-AR" w:eastAsia="es-AR"/>
+          <w14:ligatures w14:val="standardContextual"/>
+        </w:rPr>
+      </w:pPr>
+      <w:hyperlink w:anchor="_Toc176205767" w:history="1">
         <w:r>
           <w:rPr>
             <w:rStyle w:val="Hipervnculo"/>
@@ -1474,7 +1524,7 @@
             <w:noProof/>
             <w:webHidden/>
           </w:rPr>
-          <w:instrText xml:space="preserve"> PAGEREF _Toc257619297 \h </w:instrText>
+          <w:instrText xml:space="preserve"> PAGEREF _Toc176205767 \h </w:instrText>
         </w:r>
         <w:r>
           <w:rPr>
@@ -1494,7 +1544,7 @@
             <w:noProof/>
             <w:webHidden/>
           </w:rPr>
-          <w:t>6</w:t>
+          <w:t>5</w:t>
         </w:r>
         <w:r>
           <w:rPr>
@@ -1509,16 +1559,18 @@
       <w:pPr>
         <w:pStyle w:val="TDC2"/>
         <w:rPr>
-          <w:rFonts w:eastAsia="Times New Roman"/>
+          <w:rFonts w:asciiTheme="minorHAnsi" w:eastAsiaTheme="minorEastAsia" w:hAnsiTheme="minorHAnsi" w:cstheme="minorBidi"/>
           <w:i w:val="0"/>
           <w:iCs w:val="0"/>
           <w:noProof/>
+          <w:kern w:val="2"/>
           <w:sz w:val="22"/>
           <w:szCs w:val="22"/>
-          <w:lang w:eastAsia="es-ES"/>
-        </w:rPr>
-      </w:pPr>
-      <w:hyperlink w:anchor="_Toc257619298" w:history="1">
+          <w:lang w:val="es-AR" w:eastAsia="es-AR"/>
+          <w14:ligatures w14:val="standardContextual"/>
+        </w:rPr>
+      </w:pPr>
+      <w:hyperlink w:anchor="_Toc176205768" w:history="1">
         <w:r>
           <w:rPr>
             <w:rStyle w:val="Hipervnculo"/>
@@ -1545,7 +1597,7 @@
             <w:noProof/>
             <w:webHidden/>
           </w:rPr>
-          <w:instrText xml:space="preserve"> PAGEREF _Toc257619298 \h </w:instrText>
+          <w:instrText xml:space="preserve"> PAGEREF _Toc176205768 \h </w:instrText>
         </w:r>
         <w:r>
           <w:rPr>
@@ -1565,7 +1617,7 @@
             <w:noProof/>
             <w:webHidden/>
           </w:rPr>
-          <w:t>6</w:t>
+          <w:t>5</w:t>
         </w:r>
         <w:r>
           <w:rPr>
@@ -1580,16 +1632,18 @@
       <w:pPr>
         <w:pStyle w:val="TDC2"/>
         <w:rPr>
-          <w:rFonts w:eastAsia="Times New Roman"/>
+          <w:rFonts w:asciiTheme="minorHAnsi" w:eastAsiaTheme="minorEastAsia" w:hAnsiTheme="minorHAnsi" w:cstheme="minorBidi"/>
           <w:i w:val="0"/>
           <w:iCs w:val="0"/>
           <w:noProof/>
+          <w:kern w:val="2"/>
           <w:sz w:val="22"/>
           <w:szCs w:val="22"/>
-          <w:lang w:eastAsia="es-ES"/>
-        </w:rPr>
-      </w:pPr>
-      <w:hyperlink w:anchor="_Toc257619299" w:history="1">
+          <w:lang w:val="es-AR" w:eastAsia="es-AR"/>
+          <w14:ligatures w14:val="standardContextual"/>
+        </w:rPr>
+      </w:pPr>
+      <w:hyperlink w:anchor="_Toc176205769" w:history="1">
         <w:r>
           <w:rPr>
             <w:rStyle w:val="Hipervnculo"/>
@@ -1616,7 +1670,7 @@
             <w:noProof/>
             <w:webHidden/>
           </w:rPr>
-          <w:instrText xml:space="preserve"> PAGEREF _Toc257619299 \h </w:instrText>
+          <w:instrText xml:space="preserve"> PAGEREF _Toc176205769 \h </w:instrText>
         </w:r>
         <w:r>
           <w:rPr>
@@ -1651,16 +1705,18 @@
       <w:pPr>
         <w:pStyle w:val="TDC2"/>
         <w:rPr>
-          <w:rFonts w:eastAsia="Times New Roman"/>
+          <w:rFonts w:asciiTheme="minorHAnsi" w:eastAsiaTheme="minorEastAsia" w:hAnsiTheme="minorHAnsi" w:cstheme="minorBidi"/>
           <w:i w:val="0"/>
           <w:iCs w:val="0"/>
           <w:noProof/>
+          <w:kern w:val="2"/>
           <w:sz w:val="22"/>
           <w:szCs w:val="22"/>
-          <w:lang w:eastAsia="es-ES"/>
-        </w:rPr>
-      </w:pPr>
-      <w:hyperlink w:anchor="_Toc257619300" w:history="1">
+          <w:lang w:val="es-AR" w:eastAsia="es-AR"/>
+          <w14:ligatures w14:val="standardContextual"/>
+        </w:rPr>
+      </w:pPr>
+      <w:hyperlink w:anchor="_Toc176205770" w:history="1">
         <w:r>
           <w:rPr>
             <w:rStyle w:val="Hipervnculo"/>
@@ -1687,7 +1743,7 @@
             <w:noProof/>
             <w:webHidden/>
           </w:rPr>
-          <w:instrText xml:space="preserve"> PAGEREF _Toc257619300 \h </w:instrText>
+          <w:instrText xml:space="preserve"> PAGEREF _Toc176205770 \h </w:instrText>
         </w:r>
         <w:r>
           <w:rPr>
@@ -1722,16 +1778,18 @@
       <w:pPr>
         <w:pStyle w:val="TDC2"/>
         <w:rPr>
-          <w:rFonts w:eastAsia="Times New Roman"/>
+          <w:rFonts w:asciiTheme="minorHAnsi" w:eastAsiaTheme="minorEastAsia" w:hAnsiTheme="minorHAnsi" w:cstheme="minorBidi"/>
           <w:i w:val="0"/>
           <w:iCs w:val="0"/>
           <w:noProof/>
+          <w:kern w:val="2"/>
           <w:sz w:val="22"/>
           <w:szCs w:val="22"/>
-          <w:lang w:eastAsia="es-ES"/>
-        </w:rPr>
-      </w:pPr>
-      <w:hyperlink w:anchor="_Toc257619301" w:history="1">
+          <w:lang w:val="es-AR" w:eastAsia="es-AR"/>
+          <w14:ligatures w14:val="standardContextual"/>
+        </w:rPr>
+      </w:pPr>
+      <w:hyperlink w:anchor="_Toc176205771" w:history="1">
         <w:r>
           <w:rPr>
             <w:rStyle w:val="Hipervnculo"/>
@@ -1758,7 +1816,7 @@
             <w:noProof/>
             <w:webHidden/>
           </w:rPr>
-          <w:instrText xml:space="preserve"> PAGEREF _Toc257619301 \h </w:instrText>
+          <w:instrText xml:space="preserve"> PAGEREF _Toc176205771 \h </w:instrText>
         </w:r>
         <w:r>
           <w:rPr>
@@ -1793,16 +1851,18 @@
       <w:pPr>
         <w:pStyle w:val="TDC1"/>
         <w:rPr>
-          <w:rFonts w:eastAsia="Times New Roman"/>
+          <w:rFonts w:asciiTheme="minorHAnsi" w:eastAsiaTheme="minorEastAsia" w:hAnsiTheme="minorHAnsi" w:cstheme="minorBidi"/>
           <w:b w:val="0"/>
           <w:bCs w:val="0"/>
           <w:noProof/>
+          <w:kern w:val="2"/>
           <w:sz w:val="22"/>
           <w:szCs w:val="22"/>
-          <w:lang w:eastAsia="es-ES"/>
-        </w:rPr>
-      </w:pPr>
-      <w:hyperlink w:anchor="_Toc257619302" w:history="1">
+          <w:lang w:val="es-AR" w:eastAsia="es-AR"/>
+          <w14:ligatures w14:val="standardContextual"/>
+        </w:rPr>
+      </w:pPr>
+      <w:hyperlink w:anchor="_Toc176205772" w:history="1">
         <w:r>
           <w:rPr>
             <w:rStyle w:val="Hipervnculo"/>
@@ -1829,7 +1889,7 @@
             <w:noProof/>
             <w:webHidden/>
           </w:rPr>
-          <w:instrText xml:space="preserve"> PAGEREF _Toc257619302 \h </w:instrText>
+          <w:instrText xml:space="preserve"> PAGEREF _Toc176205772 \h </w:instrText>
         </w:r>
         <w:r>
           <w:rPr>
@@ -1849,7 +1909,7 @@
             <w:noProof/>
             <w:webHidden/>
           </w:rPr>
-          <w:t>7</w:t>
+          <w:t>6</w:t>
         </w:r>
         <w:r>
           <w:rPr>
@@ -1864,22 +1924,24 @@
       <w:pPr>
         <w:pStyle w:val="TDC2"/>
         <w:rPr>
-          <w:rFonts w:eastAsia="Times New Roman"/>
+          <w:rFonts w:asciiTheme="minorHAnsi" w:eastAsiaTheme="minorEastAsia" w:hAnsiTheme="minorHAnsi" w:cstheme="minorBidi"/>
           <w:i w:val="0"/>
           <w:iCs w:val="0"/>
           <w:noProof/>
+          <w:kern w:val="2"/>
           <w:sz w:val="22"/>
           <w:szCs w:val="22"/>
-          <w:lang w:eastAsia="es-ES"/>
-        </w:rPr>
-      </w:pPr>
-      <w:hyperlink w:anchor="_Toc257619303" w:history="1">
+          <w:lang w:val="es-AR" w:eastAsia="es-AR"/>
+          <w14:ligatures w14:val="standardContextual"/>
+        </w:rPr>
+      </w:pPr>
+      <w:hyperlink w:anchor="_Toc176205773" w:history="1">
         <w:r>
           <w:rPr>
             <w:rStyle w:val="Hipervnculo"/>
             <w:noProof/>
           </w:rPr>
-          <w:t>Entorno económica</w:t>
+          <w:t>Entorno Legal</w:t>
         </w:r>
         <w:r>
           <w:rPr>
@@ -1900,7 +1962,7 @@
             <w:noProof/>
             <w:webHidden/>
           </w:rPr>
-          <w:instrText xml:space="preserve"> PAGEREF _Toc257619303 \h </w:instrText>
+          <w:instrText xml:space="preserve"> PAGEREF _Toc176205773 \h </w:instrText>
         </w:r>
         <w:r>
           <w:rPr>
@@ -1920,7 +1982,7 @@
             <w:noProof/>
             <w:webHidden/>
           </w:rPr>
-          <w:t>7</w:t>
+          <w:t>6</w:t>
         </w:r>
         <w:r>
           <w:rPr>
@@ -1935,22 +1997,24 @@
       <w:pPr>
         <w:pStyle w:val="TDC2"/>
         <w:rPr>
-          <w:rFonts w:eastAsia="Times New Roman"/>
+          <w:rFonts w:asciiTheme="minorHAnsi" w:eastAsiaTheme="minorEastAsia" w:hAnsiTheme="minorHAnsi" w:cstheme="minorBidi"/>
           <w:i w:val="0"/>
           <w:iCs w:val="0"/>
           <w:noProof/>
+          <w:kern w:val="2"/>
           <w:sz w:val="22"/>
           <w:szCs w:val="22"/>
-          <w:lang w:eastAsia="es-ES"/>
-        </w:rPr>
-      </w:pPr>
-      <w:hyperlink w:anchor="_Toc257619304" w:history="1">
+          <w:lang w:val="es-AR" w:eastAsia="es-AR"/>
+          <w14:ligatures w14:val="standardContextual"/>
+        </w:rPr>
+      </w:pPr>
+      <w:hyperlink w:anchor="_Toc176205774" w:history="1">
         <w:r>
           <w:rPr>
             <w:rStyle w:val="Hipervnculo"/>
             <w:noProof/>
           </w:rPr>
-          <w:t>Entorno Legal</w:t>
+          <w:t>Demanda</w:t>
         </w:r>
         <w:r>
           <w:rPr>
@@ -1971,7 +2035,7 @@
             <w:noProof/>
             <w:webHidden/>
           </w:rPr>
-          <w:instrText xml:space="preserve"> PAGEREF _Toc257619304 \h </w:instrText>
+          <w:instrText xml:space="preserve"> PAGEREF _Toc176205774 \h </w:instrText>
         </w:r>
         <w:r>
           <w:rPr>
@@ -1991,6 +2055,148 @@
             <w:noProof/>
             <w:webHidden/>
           </w:rPr>
+          <w:t>6</w:t>
+        </w:r>
+        <w:r>
+          <w:rPr>
+            <w:noProof/>
+            <w:webHidden/>
+          </w:rPr>
+          <w:fldChar w:fldCharType="end"/>
+        </w:r>
+      </w:hyperlink>
+    </w:p>
+    <w:p>
+      <w:pPr>
+        <w:pStyle w:val="TDC3"/>
+        <w:rPr>
+          <w:rFonts w:asciiTheme="minorHAnsi" w:eastAsiaTheme="minorEastAsia" w:hAnsiTheme="minorHAnsi" w:cstheme="minorBidi"/>
+          <w:noProof/>
+          <w:kern w:val="2"/>
+          <w:sz w:val="22"/>
+          <w:szCs w:val="22"/>
+          <w:lang w:val="es-AR" w:eastAsia="es-AR"/>
+          <w14:ligatures w14:val="standardContextual"/>
+        </w:rPr>
+      </w:pPr>
+      <w:hyperlink w:anchor="_Toc176205775" w:history="1">
+        <w:r>
+          <w:rPr>
+            <w:rStyle w:val="Hipervnculo"/>
+            <w:noProof/>
+          </w:rPr>
+          <w:t>Población objetivo</w:t>
+        </w:r>
+        <w:r>
+          <w:rPr>
+            <w:noProof/>
+            <w:webHidden/>
+          </w:rPr>
+          <w:tab/>
+        </w:r>
+        <w:r>
+          <w:rPr>
+            <w:noProof/>
+            <w:webHidden/>
+          </w:rPr>
+          <w:fldChar w:fldCharType="begin"/>
+        </w:r>
+        <w:r>
+          <w:rPr>
+            <w:noProof/>
+            <w:webHidden/>
+          </w:rPr>
+          <w:instrText xml:space="preserve"> PAGEREF _Toc176205775 \h </w:instrText>
+        </w:r>
+        <w:r>
+          <w:rPr>
+            <w:noProof/>
+            <w:webHidden/>
+          </w:rPr>
+        </w:r>
+        <w:r>
+          <w:rPr>
+            <w:noProof/>
+            <w:webHidden/>
+          </w:rPr>
+          <w:fldChar w:fldCharType="separate"/>
+        </w:r>
+        <w:r>
+          <w:rPr>
+            <w:noProof/>
+            <w:webHidden/>
+          </w:rPr>
+          <w:t>6</w:t>
+        </w:r>
+        <w:r>
+          <w:rPr>
+            <w:noProof/>
+            <w:webHidden/>
+          </w:rPr>
+          <w:fldChar w:fldCharType="end"/>
+        </w:r>
+      </w:hyperlink>
+    </w:p>
+    <w:p>
+      <w:pPr>
+        <w:pStyle w:val="TDC3"/>
+        <w:rPr>
+          <w:rFonts w:asciiTheme="minorHAnsi" w:eastAsiaTheme="minorEastAsia" w:hAnsiTheme="minorHAnsi" w:cstheme="minorBidi"/>
+          <w:noProof/>
+          <w:kern w:val="2"/>
+          <w:sz w:val="22"/>
+          <w:szCs w:val="22"/>
+          <w:lang w:val="es-AR" w:eastAsia="es-AR"/>
+          <w14:ligatures w14:val="standardContextual"/>
+        </w:rPr>
+      </w:pPr>
+      <w:hyperlink w:anchor="_Toc176205776" w:history="1">
+        <w:r>
+          <w:rPr>
+            <w:rStyle w:val="Hipervnculo"/>
+            <w:noProof/>
+          </w:rPr>
+          <w:t>Análisis de la demanda</w:t>
+        </w:r>
+        <w:r>
+          <w:rPr>
+            <w:noProof/>
+            <w:webHidden/>
+          </w:rPr>
+          <w:tab/>
+        </w:r>
+        <w:r>
+          <w:rPr>
+            <w:noProof/>
+            <w:webHidden/>
+          </w:rPr>
+          <w:fldChar w:fldCharType="begin"/>
+        </w:r>
+        <w:r>
+          <w:rPr>
+            <w:noProof/>
+            <w:webHidden/>
+          </w:rPr>
+          <w:instrText xml:space="preserve"> PAGEREF _Toc176205776 \h </w:instrText>
+        </w:r>
+        <w:r>
+          <w:rPr>
+            <w:noProof/>
+            <w:webHidden/>
+          </w:rPr>
+        </w:r>
+        <w:r>
+          <w:rPr>
+            <w:noProof/>
+            <w:webHidden/>
+          </w:rPr>
+          <w:fldChar w:fldCharType="separate"/>
+        </w:r>
+        <w:r>
+          <w:rPr>
+            <w:noProof/>
+            <w:webHidden/>
+          </w:rPr>
           <w:t>7</w:t>
         </w:r>
         <w:r>
@@ -2004,24 +2210,385 @@
     </w:p>
     <w:p>
       <w:pPr>
+        <w:pStyle w:val="TDC2"/>
+        <w:rPr>
+          <w:rFonts w:asciiTheme="minorHAnsi" w:eastAsiaTheme="minorEastAsia" w:hAnsiTheme="minorHAnsi" w:cstheme="minorBidi"/>
+          <w:i w:val="0"/>
+          <w:iCs w:val="0"/>
+          <w:noProof/>
+          <w:kern w:val="2"/>
+          <w:sz w:val="22"/>
+          <w:szCs w:val="22"/>
+          <w:lang w:val="es-AR" w:eastAsia="es-AR"/>
+          <w14:ligatures w14:val="standardContextual"/>
+        </w:rPr>
+      </w:pPr>
+      <w:hyperlink w:anchor="_Toc176205777" w:history="1">
+        <w:r>
+          <w:rPr>
+            <w:rStyle w:val="Hipervnculo"/>
+            <w:noProof/>
+          </w:rPr>
+          <w:t>Oferta</w:t>
+        </w:r>
+        <w:r>
+          <w:rPr>
+            <w:noProof/>
+            <w:webHidden/>
+          </w:rPr>
+          <w:tab/>
+        </w:r>
+        <w:r>
+          <w:rPr>
+            <w:noProof/>
+            <w:webHidden/>
+          </w:rPr>
+          <w:fldChar w:fldCharType="begin"/>
+        </w:r>
+        <w:r>
+          <w:rPr>
+            <w:noProof/>
+            <w:webHidden/>
+          </w:rPr>
+          <w:instrText xml:space="preserve"> PAGEREF _Toc176205777 \h </w:instrText>
+        </w:r>
+        <w:r>
+          <w:rPr>
+            <w:noProof/>
+            <w:webHidden/>
+          </w:rPr>
+        </w:r>
+        <w:r>
+          <w:rPr>
+            <w:noProof/>
+            <w:webHidden/>
+          </w:rPr>
+          <w:fldChar w:fldCharType="separate"/>
+        </w:r>
+        <w:r>
+          <w:rPr>
+            <w:noProof/>
+            <w:webHidden/>
+          </w:rPr>
+          <w:t>7</w:t>
+        </w:r>
+        <w:r>
+          <w:rPr>
+            <w:noProof/>
+            <w:webHidden/>
+          </w:rPr>
+          <w:fldChar w:fldCharType="end"/>
+        </w:r>
+      </w:hyperlink>
+    </w:p>
+    <w:p>
+      <w:pPr>
+        <w:pStyle w:val="TDC3"/>
+        <w:rPr>
+          <w:rFonts w:asciiTheme="minorHAnsi" w:eastAsiaTheme="minorEastAsia" w:hAnsiTheme="minorHAnsi" w:cstheme="minorBidi"/>
+          <w:noProof/>
+          <w:kern w:val="2"/>
+          <w:sz w:val="22"/>
+          <w:szCs w:val="22"/>
+          <w:lang w:val="es-AR" w:eastAsia="es-AR"/>
+          <w14:ligatures w14:val="standardContextual"/>
+        </w:rPr>
+      </w:pPr>
+      <w:hyperlink w:anchor="_Toc176205778" w:history="1">
+        <w:r>
+          <w:rPr>
+            <w:rStyle w:val="Hipervnculo"/>
+            <w:noProof/>
+          </w:rPr>
+          <w:t>Análisis de la oferta</w:t>
+        </w:r>
+        <w:r>
+          <w:rPr>
+            <w:noProof/>
+            <w:webHidden/>
+          </w:rPr>
+          <w:tab/>
+        </w:r>
+        <w:r>
+          <w:rPr>
+            <w:noProof/>
+            <w:webHidden/>
+          </w:rPr>
+          <w:fldChar w:fldCharType="begin"/>
+        </w:r>
+        <w:r>
+          <w:rPr>
+            <w:noProof/>
+            <w:webHidden/>
+          </w:rPr>
+          <w:instrText xml:space="preserve"> PAGEREF _Toc176205778 \h </w:instrText>
+        </w:r>
+        <w:r>
+          <w:rPr>
+            <w:noProof/>
+            <w:webHidden/>
+          </w:rPr>
+        </w:r>
+        <w:r>
+          <w:rPr>
+            <w:noProof/>
+            <w:webHidden/>
+          </w:rPr>
+          <w:fldChar w:fldCharType="separate"/>
+        </w:r>
+        <w:r>
+          <w:rPr>
+            <w:noProof/>
+            <w:webHidden/>
+          </w:rPr>
+          <w:t>7</w:t>
+        </w:r>
+        <w:r>
+          <w:rPr>
+            <w:noProof/>
+            <w:webHidden/>
+          </w:rPr>
+          <w:fldChar w:fldCharType="end"/>
+        </w:r>
+      </w:hyperlink>
+    </w:p>
+    <w:p>
+      <w:pPr>
+        <w:pStyle w:val="TDC2"/>
+        <w:rPr>
+          <w:rFonts w:asciiTheme="minorHAnsi" w:eastAsiaTheme="minorEastAsia" w:hAnsiTheme="minorHAnsi" w:cstheme="minorBidi"/>
+          <w:i w:val="0"/>
+          <w:iCs w:val="0"/>
+          <w:noProof/>
+          <w:kern w:val="2"/>
+          <w:sz w:val="22"/>
+          <w:szCs w:val="22"/>
+          <w:lang w:val="es-AR" w:eastAsia="es-AR"/>
+          <w14:ligatures w14:val="standardContextual"/>
+        </w:rPr>
+      </w:pPr>
+      <w:hyperlink w:anchor="_Toc176205779" w:history="1">
+        <w:r>
+          <w:rPr>
+            <w:rStyle w:val="Hipervnculo"/>
+            <w:noProof/>
+          </w:rPr>
+          <w:t>Comercialización</w:t>
+        </w:r>
+        <w:r>
+          <w:rPr>
+            <w:noProof/>
+            <w:webHidden/>
+          </w:rPr>
+          <w:tab/>
+        </w:r>
+        <w:r>
+          <w:rPr>
+            <w:noProof/>
+            <w:webHidden/>
+          </w:rPr>
+          <w:fldChar w:fldCharType="begin"/>
+        </w:r>
+        <w:r>
+          <w:rPr>
+            <w:noProof/>
+            <w:webHidden/>
+          </w:rPr>
+          <w:instrText xml:space="preserve"> PAGEREF _Toc176205779 \h </w:instrText>
+        </w:r>
+        <w:r>
+          <w:rPr>
+            <w:noProof/>
+            <w:webHidden/>
+          </w:rPr>
+        </w:r>
+        <w:r>
+          <w:rPr>
+            <w:noProof/>
+            <w:webHidden/>
+          </w:rPr>
+          <w:fldChar w:fldCharType="separate"/>
+        </w:r>
+        <w:r>
+          <w:rPr>
+            <w:noProof/>
+            <w:webHidden/>
+          </w:rPr>
+          <w:t>7</w:t>
+        </w:r>
+        <w:r>
+          <w:rPr>
+            <w:noProof/>
+            <w:webHidden/>
+          </w:rPr>
+          <w:fldChar w:fldCharType="end"/>
+        </w:r>
+      </w:hyperlink>
+    </w:p>
+    <w:p>
+      <w:pPr>
+        <w:pStyle w:val="TDC3"/>
+        <w:rPr>
+          <w:rFonts w:asciiTheme="minorHAnsi" w:eastAsiaTheme="minorEastAsia" w:hAnsiTheme="minorHAnsi" w:cstheme="minorBidi"/>
+          <w:noProof/>
+          <w:kern w:val="2"/>
+          <w:sz w:val="22"/>
+          <w:szCs w:val="22"/>
+          <w:lang w:val="es-AR" w:eastAsia="es-AR"/>
+          <w14:ligatures w14:val="standardContextual"/>
+        </w:rPr>
+      </w:pPr>
+      <w:hyperlink w:anchor="_Toc176205780" w:history="1">
+        <w:r>
+          <w:rPr>
+            <w:rStyle w:val="Hipervnculo"/>
+            <w:noProof/>
+          </w:rPr>
+          <w:t>Producto</w:t>
+        </w:r>
+        <w:r>
+          <w:rPr>
+            <w:noProof/>
+            <w:webHidden/>
+          </w:rPr>
+          <w:tab/>
+        </w:r>
+        <w:r>
+          <w:rPr>
+            <w:noProof/>
+            <w:webHidden/>
+          </w:rPr>
+          <w:fldChar w:fldCharType="begin"/>
+        </w:r>
+        <w:r>
+          <w:rPr>
+            <w:noProof/>
+            <w:webHidden/>
+          </w:rPr>
+          <w:instrText xml:space="preserve"> PAGEREF _Toc176205780 \h </w:instrText>
+        </w:r>
+        <w:r>
+          <w:rPr>
+            <w:noProof/>
+            <w:webHidden/>
+          </w:rPr>
+        </w:r>
+        <w:r>
+          <w:rPr>
+            <w:noProof/>
+            <w:webHidden/>
+          </w:rPr>
+          <w:fldChar w:fldCharType="separate"/>
+        </w:r>
+        <w:r>
+          <w:rPr>
+            <w:noProof/>
+            <w:webHidden/>
+          </w:rPr>
+          <w:t>7</w:t>
+        </w:r>
+        <w:r>
+          <w:rPr>
+            <w:noProof/>
+            <w:webHidden/>
+          </w:rPr>
+          <w:fldChar w:fldCharType="end"/>
+        </w:r>
+      </w:hyperlink>
+    </w:p>
+    <w:p>
+      <w:pPr>
+        <w:pStyle w:val="TDC3"/>
+        <w:rPr>
+          <w:rFonts w:asciiTheme="minorHAnsi" w:eastAsiaTheme="minorEastAsia" w:hAnsiTheme="minorHAnsi" w:cstheme="minorBidi"/>
+          <w:noProof/>
+          <w:kern w:val="2"/>
+          <w:sz w:val="22"/>
+          <w:szCs w:val="22"/>
+          <w:lang w:val="es-AR" w:eastAsia="es-AR"/>
+          <w14:ligatures w14:val="standardContextual"/>
+        </w:rPr>
+      </w:pPr>
+      <w:hyperlink w:anchor="_Toc176205781" w:history="1">
+        <w:r>
+          <w:rPr>
+            <w:rStyle w:val="Hipervnculo"/>
+            <w:noProof/>
+          </w:rPr>
+          <w:t>Plaza</w:t>
+        </w:r>
+        <w:r>
+          <w:rPr>
+            <w:noProof/>
+            <w:webHidden/>
+          </w:rPr>
+          <w:tab/>
+        </w:r>
+        <w:r>
+          <w:rPr>
+            <w:noProof/>
+            <w:webHidden/>
+          </w:rPr>
+          <w:fldChar w:fldCharType="begin"/>
+        </w:r>
+        <w:r>
+          <w:rPr>
+            <w:noProof/>
+            <w:webHidden/>
+          </w:rPr>
+          <w:instrText xml:space="preserve"> PAGEREF _Toc176205781 \h </w:instrText>
+        </w:r>
+        <w:r>
+          <w:rPr>
+            <w:noProof/>
+            <w:webHidden/>
+          </w:rPr>
+        </w:r>
+        <w:r>
+          <w:rPr>
+            <w:noProof/>
+            <w:webHidden/>
+          </w:rPr>
+          <w:fldChar w:fldCharType="separate"/>
+        </w:r>
+        <w:r>
+          <w:rPr>
+            <w:noProof/>
+            <w:webHidden/>
+          </w:rPr>
+          <w:t>7</w:t>
+        </w:r>
+        <w:r>
+          <w:rPr>
+            <w:noProof/>
+            <w:webHidden/>
+          </w:rPr>
+          <w:fldChar w:fldCharType="end"/>
+        </w:r>
+      </w:hyperlink>
+    </w:p>
+    <w:p>
+      <w:pPr>
         <w:pStyle w:val="TDC1"/>
         <w:rPr>
-          <w:rFonts w:eastAsia="Times New Roman"/>
+          <w:rFonts w:asciiTheme="minorHAnsi" w:eastAsiaTheme="minorEastAsia" w:hAnsiTheme="minorHAnsi" w:cstheme="minorBidi"/>
           <w:b w:val="0"/>
           <w:bCs w:val="0"/>
           <w:noProof/>
+          <w:kern w:val="2"/>
           <w:sz w:val="22"/>
           <w:szCs w:val="22"/>
-          <w:lang w:eastAsia="es-ES"/>
-        </w:rPr>
-      </w:pPr>
-      <w:hyperlink w:anchor="_Toc257619305" w:history="1">
+          <w:lang w:val="es-AR" w:eastAsia="es-AR"/>
+          <w14:ligatures w14:val="standardContextual"/>
+        </w:rPr>
+      </w:pPr>
+      <w:hyperlink w:anchor="_Toc176205782" w:history="1">
         <w:r>
           <w:rPr>
             <w:rStyle w:val="Hipervnculo"/>
             <w:noProof/>
           </w:rPr>
-          <w:t>Estudio de Mercado</w:t>
+          <w:t>Estudio Técnico</w:t>
         </w:r>
         <w:r>
           <w:rPr>
@@ -2042,7 +2609,7 @@
             <w:noProof/>
             <w:webHidden/>
           </w:rPr>
-          <w:instrText xml:space="preserve"> PAGEREF _Toc257619305 \h </w:instrText>
+          <w:instrText xml:space="preserve"> PAGEREF _Toc176205782 \h </w:instrText>
         </w:r>
         <w:r>
           <w:rPr>
@@ -2077,22 +2644,25 @@
       <w:pPr>
         <w:pStyle w:val="TDC2"/>
         <w:rPr>
-          <w:rFonts w:eastAsia="Times New Roman"/>
+          <w:rFonts w:asciiTheme="minorHAnsi" w:eastAsiaTheme="minorEastAsia" w:hAnsiTheme="minorHAnsi" w:cstheme="minorBidi"/>
           <w:i w:val="0"/>
           <w:iCs w:val="0"/>
           <w:noProof/>
+          <w:kern w:val="2"/>
           <w:sz w:val="22"/>
           <w:szCs w:val="22"/>
-          <w:lang w:eastAsia="es-ES"/>
-        </w:rPr>
-      </w:pPr>
-      <w:hyperlink w:anchor="_Toc257619306" w:history="1">
+          <w:lang w:val="es-AR" w:eastAsia="es-AR"/>
+          <w14:ligatures w14:val="standardContextual"/>
+        </w:rPr>
+      </w:pPr>
+      <w:hyperlink w:anchor="_Toc176205783" w:history="1">
         <w:r>
           <w:rPr>
             <w:rStyle w:val="Hipervnculo"/>
             <w:noProof/>
-          </w:rPr>
-          <w:t>Demanda</w:t>
+            <w:snapToGrid w:val="0"/>
+          </w:rPr>
+          <w:t>Tamaño del Proyecto</w:t>
         </w:r>
         <w:r>
           <w:rPr>
@@ -2113,7 +2683,7 @@
             <w:noProof/>
             <w:webHidden/>
           </w:rPr>
-          <w:instrText xml:space="preserve"> PAGEREF _Toc257619306 \h </w:instrText>
+          <w:instrText xml:space="preserve"> PAGEREF _Toc176205783 \h </w:instrText>
         </w:r>
         <w:r>
           <w:rPr>
@@ -2146,162 +2716,26 @@
     </w:p>
     <w:p>
       <w:pPr>
-        <w:pStyle w:val="TDC3"/>
-        <w:rPr>
-          <w:rFonts w:eastAsia="Times New Roman"/>
-          <w:noProof/>
-          <w:sz w:val="22"/>
-          <w:szCs w:val="22"/>
-          <w:lang w:eastAsia="es-ES"/>
-        </w:rPr>
-      </w:pPr>
-      <w:hyperlink w:anchor="_Toc257619307" w:history="1">
-        <w:r>
-          <w:rPr>
-            <w:rStyle w:val="Hipervnculo"/>
-            <w:noProof/>
-          </w:rPr>
-          <w:t>Población objetivo</w:t>
-        </w:r>
-        <w:r>
-          <w:rPr>
-            <w:noProof/>
-            <w:webHidden/>
-          </w:rPr>
-          <w:tab/>
-        </w:r>
-        <w:r>
-          <w:rPr>
-            <w:noProof/>
-            <w:webHidden/>
-          </w:rPr>
-          <w:fldChar w:fldCharType="begin"/>
-        </w:r>
-        <w:r>
-          <w:rPr>
-            <w:noProof/>
-            <w:webHidden/>
-          </w:rPr>
-          <w:instrText xml:space="preserve"> PAGEREF _Toc257619307 \h </w:instrText>
-        </w:r>
-        <w:r>
-          <w:rPr>
-            <w:noProof/>
-            <w:webHidden/>
-          </w:rPr>
-        </w:r>
-        <w:r>
-          <w:rPr>
-            <w:noProof/>
-            <w:webHidden/>
-          </w:rPr>
-          <w:fldChar w:fldCharType="separate"/>
-        </w:r>
-        <w:r>
-          <w:rPr>
-            <w:noProof/>
-            <w:webHidden/>
-          </w:rPr>
-          <w:t>7</w:t>
-        </w:r>
-        <w:r>
-          <w:rPr>
-            <w:noProof/>
-            <w:webHidden/>
-          </w:rPr>
-          <w:fldChar w:fldCharType="end"/>
-        </w:r>
-      </w:hyperlink>
-    </w:p>
-    <w:p>
-      <w:pPr>
-        <w:pStyle w:val="TDC3"/>
-        <w:rPr>
-          <w:rFonts w:eastAsia="Times New Roman"/>
-          <w:noProof/>
-          <w:sz w:val="22"/>
-          <w:szCs w:val="22"/>
-          <w:lang w:eastAsia="es-ES"/>
-        </w:rPr>
-      </w:pPr>
-      <w:hyperlink w:anchor="_Toc257619308" w:history="1">
-        <w:r>
-          <w:rPr>
-            <w:rStyle w:val="Hipervnculo"/>
-            <w:noProof/>
-          </w:rPr>
-          <w:t>Análisis de la demanda</w:t>
-        </w:r>
-        <w:r>
-          <w:rPr>
-            <w:noProof/>
-            <w:webHidden/>
-          </w:rPr>
-          <w:tab/>
-        </w:r>
-        <w:r>
-          <w:rPr>
-            <w:noProof/>
-            <w:webHidden/>
-          </w:rPr>
-          <w:fldChar w:fldCharType="begin"/>
-        </w:r>
-        <w:r>
-          <w:rPr>
-            <w:noProof/>
-            <w:webHidden/>
-          </w:rPr>
-          <w:instrText xml:space="preserve"> PAGEREF _Toc257619308 \h </w:instrText>
-        </w:r>
-        <w:r>
-          <w:rPr>
-            <w:noProof/>
-            <w:webHidden/>
-          </w:rPr>
-        </w:r>
-        <w:r>
-          <w:rPr>
-            <w:noProof/>
-            <w:webHidden/>
-          </w:rPr>
-          <w:fldChar w:fldCharType="separate"/>
-        </w:r>
-        <w:r>
-          <w:rPr>
-            <w:noProof/>
-            <w:webHidden/>
-          </w:rPr>
-          <w:t>7</w:t>
-        </w:r>
-        <w:r>
-          <w:rPr>
-            <w:noProof/>
-            <w:webHidden/>
-          </w:rPr>
-          <w:fldChar w:fldCharType="end"/>
-        </w:r>
-      </w:hyperlink>
-    </w:p>
-    <w:p>
-      <w:pPr>
         <w:pStyle w:val="TDC2"/>
         <w:rPr>
-          <w:rFonts w:eastAsia="Times New Roman"/>
+          <w:rFonts w:asciiTheme="minorHAnsi" w:eastAsiaTheme="minorEastAsia" w:hAnsiTheme="minorHAnsi" w:cstheme="minorBidi"/>
           <w:i w:val="0"/>
           <w:iCs w:val="0"/>
           <w:noProof/>
+          <w:kern w:val="2"/>
           <w:sz w:val="22"/>
           <w:szCs w:val="22"/>
-          <w:lang w:eastAsia="es-ES"/>
-        </w:rPr>
-      </w:pPr>
-      <w:hyperlink w:anchor="_Toc257619309" w:history="1">
+          <w:lang w:val="es-AR" w:eastAsia="es-AR"/>
+          <w14:ligatures w14:val="standardContextual"/>
+        </w:rPr>
+      </w:pPr>
+      <w:hyperlink w:anchor="_Toc176205784" w:history="1">
         <w:r>
           <w:rPr>
             <w:rStyle w:val="Hipervnculo"/>
             <w:noProof/>
           </w:rPr>
-          <w:t>Oferta</w:t>
+          <w:t>Organización</w:t>
         </w:r>
         <w:r>
           <w:rPr>
@@ -2322,7 +2756,7 @@
             <w:noProof/>
             <w:webHidden/>
           </w:rPr>
-          <w:instrText xml:space="preserve"> PAGEREF _Toc257619309 \h </w:instrText>
+          <w:instrText xml:space="preserve"> PAGEREF _Toc176205784 \h </w:instrText>
         </w:r>
         <w:r>
           <w:rPr>
@@ -2342,7 +2776,7 @@
             <w:noProof/>
             <w:webHidden/>
           </w:rPr>
-          <w:t>7</w:t>
+          <w:t>8</w:t>
         </w:r>
         <w:r>
           <w:rPr>
@@ -2357,20 +2791,22 @@
       <w:pPr>
         <w:pStyle w:val="TDC3"/>
         <w:rPr>
-          <w:rFonts w:eastAsia="Times New Roman"/>
+          <w:rFonts w:asciiTheme="minorHAnsi" w:eastAsiaTheme="minorEastAsia" w:hAnsiTheme="minorHAnsi" w:cstheme="minorBidi"/>
           <w:noProof/>
+          <w:kern w:val="2"/>
           <w:sz w:val="22"/>
           <w:szCs w:val="22"/>
-          <w:lang w:eastAsia="es-ES"/>
-        </w:rPr>
-      </w:pPr>
-      <w:hyperlink w:anchor="_Toc257619310" w:history="1">
+          <w:lang w:val="es-AR" w:eastAsia="es-AR"/>
+          <w14:ligatures w14:val="standardContextual"/>
+        </w:rPr>
+      </w:pPr>
+      <w:hyperlink w:anchor="_Toc176205785" w:history="1">
         <w:r>
           <w:rPr>
             <w:rStyle w:val="Hipervnculo"/>
             <w:noProof/>
           </w:rPr>
-          <w:t>Análisis de la oferta</w:t>
+          <w:t>Estructura de la organización</w:t>
         </w:r>
         <w:r>
           <w:rPr>
@@ -2391,7 +2827,7 @@
             <w:noProof/>
             <w:webHidden/>
           </w:rPr>
-          <w:instrText xml:space="preserve"> PAGEREF _Toc257619310 \h </w:instrText>
+          <w:instrText xml:space="preserve"> PAGEREF _Toc176205785 \h </w:instrText>
         </w:r>
         <w:r>
           <w:rPr>
@@ -2411,7 +2847,7 @@
             <w:noProof/>
             <w:webHidden/>
           </w:rPr>
-          <w:t>7</w:t>
+          <w:t>8</w:t>
         </w:r>
         <w:r>
           <w:rPr>
@@ -2424,24 +2860,24 @@
     </w:p>
     <w:p>
       <w:pPr>
-        <w:pStyle w:val="TDC2"/>
-        <w:rPr>
-          <w:rFonts w:eastAsia="Times New Roman"/>
-          <w:i w:val="0"/>
-          <w:iCs w:val="0"/>
+        <w:pStyle w:val="TDC3"/>
+        <w:rPr>
+          <w:rFonts w:asciiTheme="minorHAnsi" w:eastAsiaTheme="minorEastAsia" w:hAnsiTheme="minorHAnsi" w:cstheme="minorBidi"/>
           <w:noProof/>
+          <w:kern w:val="2"/>
           <w:sz w:val="22"/>
           <w:szCs w:val="22"/>
-          <w:lang w:eastAsia="es-ES"/>
-        </w:rPr>
-      </w:pPr>
-      <w:hyperlink w:anchor="_Toc257619311" w:history="1">
+          <w:lang w:val="es-AR" w:eastAsia="es-AR"/>
+          <w14:ligatures w14:val="standardContextual"/>
+        </w:rPr>
+      </w:pPr>
+      <w:hyperlink w:anchor="_Toc176205786" w:history="1">
         <w:r>
           <w:rPr>
             <w:rStyle w:val="Hipervnculo"/>
             <w:noProof/>
           </w:rPr>
-          <w:t>Comercialización</w:t>
+          <w:t>Recurso humano</w:t>
         </w:r>
         <w:r>
           <w:rPr>
@@ -2462,7 +2898,7 @@
             <w:noProof/>
             <w:webHidden/>
           </w:rPr>
-          <w:instrText xml:space="preserve"> PAGEREF _Toc257619311 \h </w:instrText>
+          <w:instrText xml:space="preserve"> PAGEREF _Toc176205786 \h </w:instrText>
         </w:r>
         <w:r>
           <w:rPr>
@@ -2497,20 +2933,22 @@
       <w:pPr>
         <w:pStyle w:val="TDC3"/>
         <w:rPr>
-          <w:rFonts w:eastAsia="Times New Roman"/>
+          <w:rFonts w:asciiTheme="minorHAnsi" w:eastAsiaTheme="minorEastAsia" w:hAnsiTheme="minorHAnsi" w:cstheme="minorBidi"/>
           <w:noProof/>
+          <w:kern w:val="2"/>
           <w:sz w:val="22"/>
           <w:szCs w:val="22"/>
-          <w:lang w:eastAsia="es-ES"/>
-        </w:rPr>
-      </w:pPr>
-      <w:hyperlink w:anchor="_Toc257619312" w:history="1">
+          <w:lang w:val="es-AR" w:eastAsia="es-AR"/>
+          <w14:ligatures w14:val="standardContextual"/>
+        </w:rPr>
+      </w:pPr>
+      <w:hyperlink w:anchor="_Toc176205787" w:history="1">
         <w:r>
           <w:rPr>
             <w:rStyle w:val="Hipervnculo"/>
             <w:noProof/>
           </w:rPr>
-          <w:t>Producto</w:t>
+          <w:t>Cronograma de trabajo</w:t>
         </w:r>
         <w:r>
           <w:rPr>
@@ -2531,7 +2969,7 @@
             <w:noProof/>
             <w:webHidden/>
           </w:rPr>
-          <w:instrText xml:space="preserve"> PAGEREF _Toc257619312 \h </w:instrText>
+          <w:instrText xml:space="preserve"> PAGEREF _Toc176205787 \h </w:instrText>
         </w:r>
         <w:r>
           <w:rPr>
@@ -2564,231 +3002,26 @@
     </w:p>
     <w:p>
       <w:pPr>
-        <w:pStyle w:val="TDC3"/>
-        <w:rPr>
-          <w:rFonts w:eastAsia="Times New Roman"/>
-          <w:noProof/>
-          <w:sz w:val="22"/>
-          <w:szCs w:val="22"/>
-          <w:lang w:eastAsia="es-ES"/>
-        </w:rPr>
-      </w:pPr>
-      <w:hyperlink w:anchor="_Toc257619313" w:history="1">
-        <w:r>
-          <w:rPr>
-            <w:rStyle w:val="Hipervnculo"/>
-            <w:noProof/>
-          </w:rPr>
-          <w:t>Precio y Volumen de Ventas</w:t>
-        </w:r>
-        <w:r>
-          <w:rPr>
-            <w:noProof/>
-            <w:webHidden/>
-          </w:rPr>
-          <w:tab/>
-        </w:r>
-        <w:r>
-          <w:rPr>
-            <w:noProof/>
-            <w:webHidden/>
-          </w:rPr>
-          <w:fldChar w:fldCharType="begin"/>
-        </w:r>
-        <w:r>
-          <w:rPr>
-            <w:noProof/>
-            <w:webHidden/>
-          </w:rPr>
-          <w:instrText xml:space="preserve"> PAGEREF _Toc257619313 \h </w:instrText>
-        </w:r>
-        <w:r>
-          <w:rPr>
-            <w:noProof/>
-            <w:webHidden/>
-          </w:rPr>
-        </w:r>
-        <w:r>
-          <w:rPr>
-            <w:noProof/>
-            <w:webHidden/>
-          </w:rPr>
-          <w:fldChar w:fldCharType="separate"/>
-        </w:r>
-        <w:r>
-          <w:rPr>
-            <w:noProof/>
-            <w:webHidden/>
-          </w:rPr>
-          <w:t>8</w:t>
-        </w:r>
-        <w:r>
-          <w:rPr>
-            <w:noProof/>
-            <w:webHidden/>
-          </w:rPr>
-          <w:fldChar w:fldCharType="end"/>
-        </w:r>
-      </w:hyperlink>
-    </w:p>
-    <w:p>
-      <w:pPr>
-        <w:pStyle w:val="TDC3"/>
-        <w:rPr>
-          <w:rFonts w:eastAsia="Times New Roman"/>
-          <w:noProof/>
-          <w:sz w:val="22"/>
-          <w:szCs w:val="22"/>
-          <w:lang w:eastAsia="es-ES"/>
-        </w:rPr>
-      </w:pPr>
-      <w:hyperlink w:anchor="_Toc257619314" w:history="1">
-        <w:r>
-          <w:rPr>
-            <w:rStyle w:val="Hipervnculo"/>
-            <w:noProof/>
-          </w:rPr>
-          <w:t>Plaza</w:t>
-        </w:r>
-        <w:r>
-          <w:rPr>
-            <w:noProof/>
-            <w:webHidden/>
-          </w:rPr>
-          <w:tab/>
-        </w:r>
-        <w:r>
-          <w:rPr>
-            <w:noProof/>
-            <w:webHidden/>
-          </w:rPr>
-          <w:fldChar w:fldCharType="begin"/>
-        </w:r>
-        <w:r>
-          <w:rPr>
-            <w:noProof/>
-            <w:webHidden/>
-          </w:rPr>
-          <w:instrText xml:space="preserve"> PAGEREF _Toc257619314 \h </w:instrText>
-        </w:r>
-        <w:r>
-          <w:rPr>
-            <w:noProof/>
-            <w:webHidden/>
-          </w:rPr>
-        </w:r>
-        <w:r>
-          <w:rPr>
-            <w:noProof/>
-            <w:webHidden/>
-          </w:rPr>
-          <w:fldChar w:fldCharType="separate"/>
-        </w:r>
-        <w:r>
-          <w:rPr>
-            <w:noProof/>
-            <w:webHidden/>
-          </w:rPr>
-          <w:t>8</w:t>
-        </w:r>
-        <w:r>
-          <w:rPr>
-            <w:noProof/>
-            <w:webHidden/>
-          </w:rPr>
-          <w:fldChar w:fldCharType="end"/>
-        </w:r>
-      </w:hyperlink>
-    </w:p>
-    <w:p>
-      <w:pPr>
-        <w:pStyle w:val="TDC3"/>
-        <w:rPr>
-          <w:rFonts w:eastAsia="Times New Roman"/>
-          <w:noProof/>
-          <w:sz w:val="22"/>
-          <w:szCs w:val="22"/>
-          <w:lang w:eastAsia="es-ES"/>
-        </w:rPr>
-      </w:pPr>
-      <w:hyperlink w:anchor="_Toc257619315" w:history="1">
-        <w:r>
-          <w:rPr>
-            <w:rStyle w:val="Hipervnculo"/>
-            <w:noProof/>
-          </w:rPr>
-          <w:t>Promoción y Publicidad</w:t>
-        </w:r>
-        <w:r>
-          <w:rPr>
-            <w:noProof/>
-            <w:webHidden/>
-          </w:rPr>
-          <w:tab/>
-        </w:r>
-        <w:r>
-          <w:rPr>
-            <w:noProof/>
-            <w:webHidden/>
-          </w:rPr>
-          <w:fldChar w:fldCharType="begin"/>
-        </w:r>
-        <w:r>
-          <w:rPr>
-            <w:noProof/>
-            <w:webHidden/>
-          </w:rPr>
-          <w:instrText xml:space="preserve"> PAGEREF _Toc257619315 \h </w:instrText>
-        </w:r>
-        <w:r>
-          <w:rPr>
-            <w:noProof/>
-            <w:webHidden/>
-          </w:rPr>
-        </w:r>
-        <w:r>
-          <w:rPr>
-            <w:noProof/>
-            <w:webHidden/>
-          </w:rPr>
-          <w:fldChar w:fldCharType="separate"/>
-        </w:r>
-        <w:r>
-          <w:rPr>
-            <w:noProof/>
-            <w:webHidden/>
-          </w:rPr>
-          <w:t>8</w:t>
-        </w:r>
-        <w:r>
-          <w:rPr>
-            <w:noProof/>
-            <w:webHidden/>
-          </w:rPr>
-          <w:fldChar w:fldCharType="end"/>
-        </w:r>
-      </w:hyperlink>
-    </w:p>
-    <w:p>
-      <w:pPr>
         <w:pStyle w:val="TDC1"/>
         <w:rPr>
-          <w:rFonts w:eastAsia="Times New Roman"/>
+          <w:rFonts w:asciiTheme="minorHAnsi" w:eastAsiaTheme="minorEastAsia" w:hAnsiTheme="minorHAnsi" w:cstheme="minorBidi"/>
           <w:b w:val="0"/>
           <w:bCs w:val="0"/>
           <w:noProof/>
+          <w:kern w:val="2"/>
           <w:sz w:val="22"/>
           <w:szCs w:val="22"/>
-          <w:lang w:eastAsia="es-ES"/>
-        </w:rPr>
-      </w:pPr>
-      <w:hyperlink w:anchor="_Toc257619316" w:history="1">
+          <w:lang w:val="es-AR" w:eastAsia="es-AR"/>
+          <w14:ligatures w14:val="standardContextual"/>
+        </w:rPr>
+      </w:pPr>
+      <w:hyperlink w:anchor="_Toc176205788" w:history="1">
         <w:r>
           <w:rPr>
             <w:rStyle w:val="Hipervnculo"/>
             <w:noProof/>
           </w:rPr>
-          <w:t>Estudio Técnico</w:t>
+          <w:t>Beneficios esperados del proyecto</w:t>
         </w:r>
         <w:r>
           <w:rPr>
@@ -2809,7 +3042,7 @@
             <w:noProof/>
             <w:webHidden/>
           </w:rPr>
-          <w:instrText xml:space="preserve"> PAGEREF _Toc257619316 \h </w:instrText>
+          <w:instrText xml:space="preserve"> PAGEREF _Toc176205788 \h </w:instrText>
         </w:r>
         <w:r>
           <w:rPr>
@@ -2830,926 +3063,6 @@
             <w:webHidden/>
           </w:rPr>
           <w:t>8</w:t>
-        </w:r>
-        <w:r>
-          <w:rPr>
-            <w:noProof/>
-            <w:webHidden/>
-          </w:rPr>
-          <w:fldChar w:fldCharType="end"/>
-        </w:r>
-      </w:hyperlink>
-    </w:p>
-    <w:p>
-      <w:pPr>
-        <w:pStyle w:val="TDC2"/>
-        <w:rPr>
-          <w:rFonts w:eastAsia="Times New Roman"/>
-          <w:i w:val="0"/>
-          <w:iCs w:val="0"/>
-          <w:noProof/>
-          <w:sz w:val="22"/>
-          <w:szCs w:val="22"/>
-          <w:lang w:eastAsia="es-ES"/>
-        </w:rPr>
-      </w:pPr>
-      <w:hyperlink w:anchor="_Toc257619317" w:history="1">
-        <w:r>
-          <w:rPr>
-            <w:rStyle w:val="Hipervnculo"/>
-            <w:noProof/>
-            <w:snapToGrid w:val="0"/>
-          </w:rPr>
-          <w:t>Tamaño del Proyecto</w:t>
-        </w:r>
-        <w:r>
-          <w:rPr>
-            <w:noProof/>
-            <w:webHidden/>
-          </w:rPr>
-          <w:tab/>
-        </w:r>
-        <w:r>
-          <w:rPr>
-            <w:noProof/>
-            <w:webHidden/>
-          </w:rPr>
-          <w:fldChar w:fldCharType="begin"/>
-        </w:r>
-        <w:r>
-          <w:rPr>
-            <w:noProof/>
-            <w:webHidden/>
-          </w:rPr>
-          <w:instrText xml:space="preserve"> PAGEREF _Toc257619317 \h </w:instrText>
-        </w:r>
-        <w:r>
-          <w:rPr>
-            <w:noProof/>
-            <w:webHidden/>
-          </w:rPr>
-        </w:r>
-        <w:r>
-          <w:rPr>
-            <w:noProof/>
-            <w:webHidden/>
-          </w:rPr>
-          <w:fldChar w:fldCharType="separate"/>
-        </w:r>
-        <w:r>
-          <w:rPr>
-            <w:noProof/>
-            <w:webHidden/>
-          </w:rPr>
-          <w:t>8</w:t>
-        </w:r>
-        <w:r>
-          <w:rPr>
-            <w:noProof/>
-            <w:webHidden/>
-          </w:rPr>
-          <w:fldChar w:fldCharType="end"/>
-        </w:r>
-      </w:hyperlink>
-    </w:p>
-    <w:p>
-      <w:pPr>
-        <w:pStyle w:val="TDC2"/>
-        <w:rPr>
-          <w:rFonts w:eastAsia="Times New Roman"/>
-          <w:i w:val="0"/>
-          <w:iCs w:val="0"/>
-          <w:noProof/>
-          <w:sz w:val="22"/>
-          <w:szCs w:val="22"/>
-          <w:lang w:eastAsia="es-ES"/>
-        </w:rPr>
-      </w:pPr>
-      <w:hyperlink w:anchor="_Toc257619318" w:history="1">
-        <w:r>
-          <w:rPr>
-            <w:rStyle w:val="Hipervnculo"/>
-            <w:noProof/>
-          </w:rPr>
-          <w:t>Organización</w:t>
-        </w:r>
-        <w:r>
-          <w:rPr>
-            <w:noProof/>
-            <w:webHidden/>
-          </w:rPr>
-          <w:tab/>
-        </w:r>
-        <w:r>
-          <w:rPr>
-            <w:noProof/>
-            <w:webHidden/>
-          </w:rPr>
-          <w:fldChar w:fldCharType="begin"/>
-        </w:r>
-        <w:r>
-          <w:rPr>
-            <w:noProof/>
-            <w:webHidden/>
-          </w:rPr>
-          <w:instrText xml:space="preserve"> PAGEREF _Toc257619318 \h </w:instrText>
-        </w:r>
-        <w:r>
-          <w:rPr>
-            <w:noProof/>
-            <w:webHidden/>
-          </w:rPr>
-        </w:r>
-        <w:r>
-          <w:rPr>
-            <w:noProof/>
-            <w:webHidden/>
-          </w:rPr>
-          <w:fldChar w:fldCharType="separate"/>
-        </w:r>
-        <w:r>
-          <w:rPr>
-            <w:noProof/>
-            <w:webHidden/>
-          </w:rPr>
-          <w:t>9</w:t>
-        </w:r>
-        <w:r>
-          <w:rPr>
-            <w:noProof/>
-            <w:webHidden/>
-          </w:rPr>
-          <w:fldChar w:fldCharType="end"/>
-        </w:r>
-      </w:hyperlink>
-    </w:p>
-    <w:p>
-      <w:pPr>
-        <w:pStyle w:val="TDC3"/>
-        <w:rPr>
-          <w:rFonts w:eastAsia="Times New Roman"/>
-          <w:noProof/>
-          <w:sz w:val="22"/>
-          <w:szCs w:val="22"/>
-          <w:lang w:eastAsia="es-ES"/>
-        </w:rPr>
-      </w:pPr>
-      <w:hyperlink w:anchor="_Toc257619319" w:history="1">
-        <w:r>
-          <w:rPr>
-            <w:rStyle w:val="Hipervnculo"/>
-            <w:noProof/>
-          </w:rPr>
-          <w:t>Estructura de la organización</w:t>
-        </w:r>
-        <w:r>
-          <w:rPr>
-            <w:noProof/>
-            <w:webHidden/>
-          </w:rPr>
-          <w:tab/>
-        </w:r>
-        <w:r>
-          <w:rPr>
-            <w:noProof/>
-            <w:webHidden/>
-          </w:rPr>
-          <w:fldChar w:fldCharType="begin"/>
-        </w:r>
-        <w:r>
-          <w:rPr>
-            <w:noProof/>
-            <w:webHidden/>
-          </w:rPr>
-          <w:instrText xml:space="preserve"> PAGEREF _Toc257619319 \h </w:instrText>
-        </w:r>
-        <w:r>
-          <w:rPr>
-            <w:noProof/>
-            <w:webHidden/>
-          </w:rPr>
-        </w:r>
-        <w:r>
-          <w:rPr>
-            <w:noProof/>
-            <w:webHidden/>
-          </w:rPr>
-          <w:fldChar w:fldCharType="separate"/>
-        </w:r>
-        <w:r>
-          <w:rPr>
-            <w:noProof/>
-            <w:webHidden/>
-          </w:rPr>
-          <w:t>9</w:t>
-        </w:r>
-        <w:r>
-          <w:rPr>
-            <w:noProof/>
-            <w:webHidden/>
-          </w:rPr>
-          <w:fldChar w:fldCharType="end"/>
-        </w:r>
-      </w:hyperlink>
-    </w:p>
-    <w:p>
-      <w:pPr>
-        <w:pStyle w:val="TDC3"/>
-        <w:rPr>
-          <w:rFonts w:eastAsia="Times New Roman"/>
-          <w:noProof/>
-          <w:sz w:val="22"/>
-          <w:szCs w:val="22"/>
-          <w:lang w:eastAsia="es-ES"/>
-        </w:rPr>
-      </w:pPr>
-      <w:hyperlink w:anchor="_Toc257619320" w:history="1">
-        <w:r>
-          <w:rPr>
-            <w:rStyle w:val="Hipervnculo"/>
-            <w:noProof/>
-          </w:rPr>
-          <w:t>Recurso humano</w:t>
-        </w:r>
-        <w:r>
-          <w:rPr>
-            <w:noProof/>
-            <w:webHidden/>
-          </w:rPr>
-          <w:tab/>
-        </w:r>
-        <w:r>
-          <w:rPr>
-            <w:noProof/>
-            <w:webHidden/>
-          </w:rPr>
-          <w:fldChar w:fldCharType="begin"/>
-        </w:r>
-        <w:r>
-          <w:rPr>
-            <w:noProof/>
-            <w:webHidden/>
-          </w:rPr>
-          <w:instrText xml:space="preserve"> PAGEREF _Toc257619320 \h </w:instrText>
-        </w:r>
-        <w:r>
-          <w:rPr>
-            <w:noProof/>
-            <w:webHidden/>
-          </w:rPr>
-        </w:r>
-        <w:r>
-          <w:rPr>
-            <w:noProof/>
-            <w:webHidden/>
-          </w:rPr>
-          <w:fldChar w:fldCharType="separate"/>
-        </w:r>
-        <w:r>
-          <w:rPr>
-            <w:noProof/>
-            <w:webHidden/>
-          </w:rPr>
-          <w:t>9</w:t>
-        </w:r>
-        <w:r>
-          <w:rPr>
-            <w:noProof/>
-            <w:webHidden/>
-          </w:rPr>
-          <w:fldChar w:fldCharType="end"/>
-        </w:r>
-      </w:hyperlink>
-    </w:p>
-    <w:p>
-      <w:pPr>
-        <w:pStyle w:val="TDC3"/>
-        <w:rPr>
-          <w:rFonts w:eastAsia="Times New Roman"/>
-          <w:noProof/>
-          <w:sz w:val="22"/>
-          <w:szCs w:val="22"/>
-          <w:lang w:eastAsia="es-ES"/>
-        </w:rPr>
-      </w:pPr>
-      <w:hyperlink w:anchor="_Toc257619321" w:history="1">
-        <w:r>
-          <w:rPr>
-            <w:rStyle w:val="Hipervnculo"/>
-            <w:noProof/>
-          </w:rPr>
-          <w:t>Cronograma de trabajo</w:t>
-        </w:r>
-        <w:r>
-          <w:rPr>
-            <w:noProof/>
-            <w:webHidden/>
-          </w:rPr>
-          <w:tab/>
-        </w:r>
-        <w:r>
-          <w:rPr>
-            <w:noProof/>
-            <w:webHidden/>
-          </w:rPr>
-          <w:fldChar w:fldCharType="begin"/>
-        </w:r>
-        <w:r>
-          <w:rPr>
-            <w:noProof/>
-            <w:webHidden/>
-          </w:rPr>
-          <w:instrText xml:space="preserve"> PAGEREF _Toc257619321 \h </w:instrText>
-        </w:r>
-        <w:r>
-          <w:rPr>
-            <w:noProof/>
-            <w:webHidden/>
-          </w:rPr>
-        </w:r>
-        <w:r>
-          <w:rPr>
-            <w:noProof/>
-            <w:webHidden/>
-          </w:rPr>
-          <w:fldChar w:fldCharType="separate"/>
-        </w:r>
-        <w:r>
-          <w:rPr>
-            <w:noProof/>
-            <w:webHidden/>
-          </w:rPr>
-          <w:t>9</w:t>
-        </w:r>
-        <w:r>
-          <w:rPr>
-            <w:noProof/>
-            <w:webHidden/>
-          </w:rPr>
-          <w:fldChar w:fldCharType="end"/>
-        </w:r>
-      </w:hyperlink>
-    </w:p>
-    <w:p>
-      <w:pPr>
-        <w:pStyle w:val="TDC1"/>
-        <w:rPr>
-          <w:rFonts w:eastAsia="Times New Roman"/>
-          <w:b w:val="0"/>
-          <w:bCs w:val="0"/>
-          <w:noProof/>
-          <w:sz w:val="22"/>
-          <w:szCs w:val="22"/>
-          <w:lang w:eastAsia="es-ES"/>
-        </w:rPr>
-      </w:pPr>
-      <w:hyperlink w:anchor="_Toc257619322" w:history="1">
-        <w:r>
-          <w:rPr>
-            <w:rStyle w:val="Hipervnculo"/>
-            <w:noProof/>
-          </w:rPr>
-          <w:t>Evaluación Financiera</w:t>
-        </w:r>
-        <w:r>
-          <w:rPr>
-            <w:noProof/>
-            <w:webHidden/>
-          </w:rPr>
-          <w:tab/>
-        </w:r>
-        <w:r>
-          <w:rPr>
-            <w:noProof/>
-            <w:webHidden/>
-          </w:rPr>
-          <w:fldChar w:fldCharType="begin"/>
-        </w:r>
-        <w:r>
-          <w:rPr>
-            <w:noProof/>
-            <w:webHidden/>
-          </w:rPr>
-          <w:instrText xml:space="preserve"> PAGEREF _Toc257619322 \h </w:instrText>
-        </w:r>
-        <w:r>
-          <w:rPr>
-            <w:noProof/>
-            <w:webHidden/>
-          </w:rPr>
-        </w:r>
-        <w:r>
-          <w:rPr>
-            <w:noProof/>
-            <w:webHidden/>
-          </w:rPr>
-          <w:fldChar w:fldCharType="separate"/>
-        </w:r>
-        <w:r>
-          <w:rPr>
-            <w:noProof/>
-            <w:webHidden/>
-          </w:rPr>
-          <w:t>9</w:t>
-        </w:r>
-        <w:r>
-          <w:rPr>
-            <w:noProof/>
-            <w:webHidden/>
-          </w:rPr>
-          <w:fldChar w:fldCharType="end"/>
-        </w:r>
-      </w:hyperlink>
-    </w:p>
-    <w:p>
-      <w:pPr>
-        <w:pStyle w:val="TDC2"/>
-        <w:rPr>
-          <w:rFonts w:eastAsia="Times New Roman"/>
-          <w:i w:val="0"/>
-          <w:iCs w:val="0"/>
-          <w:noProof/>
-          <w:sz w:val="22"/>
-          <w:szCs w:val="22"/>
-          <w:lang w:eastAsia="es-ES"/>
-        </w:rPr>
-      </w:pPr>
-      <w:hyperlink w:anchor="_Toc257619323" w:history="1">
-        <w:r>
-          <w:rPr>
-            <w:rStyle w:val="Hipervnculo"/>
-            <w:noProof/>
-          </w:rPr>
-          <w:t>Inversión</w:t>
-        </w:r>
-        <w:r>
-          <w:rPr>
-            <w:noProof/>
-            <w:webHidden/>
-          </w:rPr>
-          <w:tab/>
-        </w:r>
-        <w:r>
-          <w:rPr>
-            <w:noProof/>
-            <w:webHidden/>
-          </w:rPr>
-          <w:fldChar w:fldCharType="begin"/>
-        </w:r>
-        <w:r>
-          <w:rPr>
-            <w:noProof/>
-            <w:webHidden/>
-          </w:rPr>
-          <w:instrText xml:space="preserve"> PAGEREF _Toc257619323 \h </w:instrText>
-        </w:r>
-        <w:r>
-          <w:rPr>
-            <w:noProof/>
-            <w:webHidden/>
-          </w:rPr>
-        </w:r>
-        <w:r>
-          <w:rPr>
-            <w:noProof/>
-            <w:webHidden/>
-          </w:rPr>
-          <w:fldChar w:fldCharType="separate"/>
-        </w:r>
-        <w:r>
-          <w:rPr>
-            <w:noProof/>
-            <w:webHidden/>
-          </w:rPr>
-          <w:t>9</w:t>
-        </w:r>
-        <w:r>
-          <w:rPr>
-            <w:noProof/>
-            <w:webHidden/>
-          </w:rPr>
-          <w:fldChar w:fldCharType="end"/>
-        </w:r>
-      </w:hyperlink>
-    </w:p>
-    <w:p>
-      <w:pPr>
-        <w:pStyle w:val="TDC2"/>
-        <w:rPr>
-          <w:rFonts w:eastAsia="Times New Roman"/>
-          <w:i w:val="0"/>
-          <w:iCs w:val="0"/>
-          <w:noProof/>
-          <w:sz w:val="22"/>
-          <w:szCs w:val="22"/>
-          <w:lang w:eastAsia="es-ES"/>
-        </w:rPr>
-      </w:pPr>
-      <w:hyperlink w:anchor="_Toc257619324" w:history="1">
-        <w:r>
-          <w:rPr>
-            <w:rStyle w:val="Hipervnculo"/>
-            <w:noProof/>
-          </w:rPr>
-          <w:t>Ingresos y Gastos</w:t>
-        </w:r>
-        <w:r>
-          <w:rPr>
-            <w:noProof/>
-            <w:webHidden/>
-          </w:rPr>
-          <w:tab/>
-        </w:r>
-        <w:r>
-          <w:rPr>
-            <w:noProof/>
-            <w:webHidden/>
-          </w:rPr>
-          <w:fldChar w:fldCharType="begin"/>
-        </w:r>
-        <w:r>
-          <w:rPr>
-            <w:noProof/>
-            <w:webHidden/>
-          </w:rPr>
-          <w:instrText xml:space="preserve"> PAGEREF _Toc257619324 \h </w:instrText>
-        </w:r>
-        <w:r>
-          <w:rPr>
-            <w:noProof/>
-            <w:webHidden/>
-          </w:rPr>
-        </w:r>
-        <w:r>
-          <w:rPr>
-            <w:noProof/>
-            <w:webHidden/>
-          </w:rPr>
-          <w:fldChar w:fldCharType="separate"/>
-        </w:r>
-        <w:r>
-          <w:rPr>
-            <w:noProof/>
-            <w:webHidden/>
-          </w:rPr>
-          <w:t>9</w:t>
-        </w:r>
-        <w:r>
-          <w:rPr>
-            <w:noProof/>
-            <w:webHidden/>
-          </w:rPr>
-          <w:fldChar w:fldCharType="end"/>
-        </w:r>
-      </w:hyperlink>
-    </w:p>
-    <w:p>
-      <w:pPr>
-        <w:pStyle w:val="TDC2"/>
-        <w:rPr>
-          <w:rFonts w:eastAsia="Times New Roman"/>
-          <w:i w:val="0"/>
-          <w:iCs w:val="0"/>
-          <w:noProof/>
-          <w:sz w:val="22"/>
-          <w:szCs w:val="22"/>
-          <w:lang w:eastAsia="es-ES"/>
-        </w:rPr>
-      </w:pPr>
-      <w:hyperlink w:anchor="_Toc257619325" w:history="1">
-        <w:r>
-          <w:rPr>
-            <w:rStyle w:val="Hipervnculo"/>
-            <w:noProof/>
-          </w:rPr>
-          <w:t>Financiamiento</w:t>
-        </w:r>
-        <w:r>
-          <w:rPr>
-            <w:noProof/>
-            <w:webHidden/>
-          </w:rPr>
-          <w:tab/>
-        </w:r>
-        <w:r>
-          <w:rPr>
-            <w:noProof/>
-            <w:webHidden/>
-          </w:rPr>
-          <w:fldChar w:fldCharType="begin"/>
-        </w:r>
-        <w:r>
-          <w:rPr>
-            <w:noProof/>
-            <w:webHidden/>
-          </w:rPr>
-          <w:instrText xml:space="preserve"> PAGEREF _Toc257619325 \h </w:instrText>
-        </w:r>
-        <w:r>
-          <w:rPr>
-            <w:noProof/>
-            <w:webHidden/>
-          </w:rPr>
-        </w:r>
-        <w:r>
-          <w:rPr>
-            <w:noProof/>
-            <w:webHidden/>
-          </w:rPr>
-          <w:fldChar w:fldCharType="separate"/>
-        </w:r>
-        <w:r>
-          <w:rPr>
-            <w:noProof/>
-            <w:webHidden/>
-          </w:rPr>
-          <w:t>9</w:t>
-        </w:r>
-        <w:r>
-          <w:rPr>
-            <w:noProof/>
-            <w:webHidden/>
-          </w:rPr>
-          <w:fldChar w:fldCharType="end"/>
-        </w:r>
-      </w:hyperlink>
-    </w:p>
-    <w:p>
-      <w:pPr>
-        <w:pStyle w:val="TDC2"/>
-        <w:rPr>
-          <w:rFonts w:eastAsia="Times New Roman"/>
-          <w:i w:val="0"/>
-          <w:iCs w:val="0"/>
-          <w:noProof/>
-          <w:sz w:val="22"/>
-          <w:szCs w:val="22"/>
-          <w:lang w:eastAsia="es-ES"/>
-        </w:rPr>
-      </w:pPr>
-      <w:hyperlink w:anchor="_Toc257619326" w:history="1">
-        <w:r>
-          <w:rPr>
-            <w:rStyle w:val="Hipervnculo"/>
-            <w:noProof/>
-          </w:rPr>
-          <w:t>Estados Financieros Proyectados</w:t>
-        </w:r>
-        <w:r>
-          <w:rPr>
-            <w:noProof/>
-            <w:webHidden/>
-          </w:rPr>
-          <w:tab/>
-        </w:r>
-        <w:r>
-          <w:rPr>
-            <w:noProof/>
-            <w:webHidden/>
-          </w:rPr>
-          <w:fldChar w:fldCharType="begin"/>
-        </w:r>
-        <w:r>
-          <w:rPr>
-            <w:noProof/>
-            <w:webHidden/>
-          </w:rPr>
-          <w:instrText xml:space="preserve"> PAGEREF _Toc257619326 \h </w:instrText>
-        </w:r>
-        <w:r>
-          <w:rPr>
-            <w:noProof/>
-            <w:webHidden/>
-          </w:rPr>
-        </w:r>
-        <w:r>
-          <w:rPr>
-            <w:noProof/>
-            <w:webHidden/>
-          </w:rPr>
-          <w:fldChar w:fldCharType="separate"/>
-        </w:r>
-        <w:r>
-          <w:rPr>
-            <w:noProof/>
-            <w:webHidden/>
-          </w:rPr>
-          <w:t>10</w:t>
-        </w:r>
-        <w:r>
-          <w:rPr>
-            <w:noProof/>
-            <w:webHidden/>
-          </w:rPr>
-          <w:fldChar w:fldCharType="end"/>
-        </w:r>
-      </w:hyperlink>
-    </w:p>
-    <w:p>
-      <w:pPr>
-        <w:pStyle w:val="TDC2"/>
-        <w:rPr>
-          <w:rFonts w:eastAsia="Times New Roman"/>
-          <w:i w:val="0"/>
-          <w:iCs w:val="0"/>
-          <w:noProof/>
-          <w:sz w:val="22"/>
-          <w:szCs w:val="22"/>
-          <w:lang w:eastAsia="es-ES"/>
-        </w:rPr>
-      </w:pPr>
-      <w:hyperlink w:anchor="_Toc257619327" w:history="1">
-        <w:r>
-          <w:rPr>
-            <w:rStyle w:val="Hipervnculo"/>
-            <w:noProof/>
-          </w:rPr>
-          <w:t>Flujo de Fondos Netos</w:t>
-        </w:r>
-        <w:r>
-          <w:rPr>
-            <w:noProof/>
-            <w:webHidden/>
-          </w:rPr>
-          <w:tab/>
-        </w:r>
-        <w:r>
-          <w:rPr>
-            <w:noProof/>
-            <w:webHidden/>
-          </w:rPr>
-          <w:fldChar w:fldCharType="begin"/>
-        </w:r>
-        <w:r>
-          <w:rPr>
-            <w:noProof/>
-            <w:webHidden/>
-          </w:rPr>
-          <w:instrText xml:space="preserve"> PAGEREF _Toc257619327 \h </w:instrText>
-        </w:r>
-        <w:r>
-          <w:rPr>
-            <w:noProof/>
-            <w:webHidden/>
-          </w:rPr>
-        </w:r>
-        <w:r>
-          <w:rPr>
-            <w:noProof/>
-            <w:webHidden/>
-          </w:rPr>
-          <w:fldChar w:fldCharType="separate"/>
-        </w:r>
-        <w:r>
-          <w:rPr>
-            <w:noProof/>
-            <w:webHidden/>
-          </w:rPr>
-          <w:t>10</w:t>
-        </w:r>
-        <w:r>
-          <w:rPr>
-            <w:noProof/>
-            <w:webHidden/>
-          </w:rPr>
-          <w:fldChar w:fldCharType="end"/>
-        </w:r>
-      </w:hyperlink>
-    </w:p>
-    <w:p>
-      <w:pPr>
-        <w:pStyle w:val="TDC1"/>
-        <w:rPr>
-          <w:rFonts w:eastAsia="Times New Roman"/>
-          <w:b w:val="0"/>
-          <w:bCs w:val="0"/>
-          <w:noProof/>
-          <w:sz w:val="22"/>
-          <w:szCs w:val="22"/>
-          <w:lang w:eastAsia="es-ES"/>
-        </w:rPr>
-      </w:pPr>
-      <w:hyperlink w:anchor="_Toc257619328" w:history="1">
-        <w:r>
-          <w:rPr>
-            <w:rStyle w:val="Hipervnculo"/>
-            <w:rFonts w:ascii="Cambria" w:eastAsia="Times New Roman" w:hAnsi="Cambria"/>
-            <w:noProof/>
-          </w:rPr>
-          <w:t>Beneficios esperados del proyecto</w:t>
-        </w:r>
-        <w:r>
-          <w:rPr>
-            <w:noProof/>
-            <w:webHidden/>
-          </w:rPr>
-          <w:tab/>
-        </w:r>
-        <w:r>
-          <w:rPr>
-            <w:noProof/>
-            <w:webHidden/>
-          </w:rPr>
-          <w:fldChar w:fldCharType="begin"/>
-        </w:r>
-        <w:r>
-          <w:rPr>
-            <w:noProof/>
-            <w:webHidden/>
-          </w:rPr>
-          <w:instrText xml:space="preserve"> PAGEREF _Toc257619328 \h </w:instrText>
-        </w:r>
-        <w:r>
-          <w:rPr>
-            <w:noProof/>
-            <w:webHidden/>
-          </w:rPr>
-        </w:r>
-        <w:r>
-          <w:rPr>
-            <w:noProof/>
-            <w:webHidden/>
-          </w:rPr>
-          <w:fldChar w:fldCharType="separate"/>
-        </w:r>
-        <w:r>
-          <w:rPr>
-            <w:noProof/>
-            <w:webHidden/>
-          </w:rPr>
-          <w:t>10</w:t>
-        </w:r>
-        <w:r>
-          <w:rPr>
-            <w:noProof/>
-            <w:webHidden/>
-          </w:rPr>
-          <w:fldChar w:fldCharType="end"/>
-        </w:r>
-      </w:hyperlink>
-    </w:p>
-    <w:p>
-      <w:pPr>
-        <w:pStyle w:val="TDC2"/>
-        <w:rPr>
-          <w:rFonts w:eastAsia="Times New Roman"/>
-          <w:i w:val="0"/>
-          <w:iCs w:val="0"/>
-          <w:noProof/>
-          <w:sz w:val="22"/>
-          <w:szCs w:val="22"/>
-          <w:lang w:eastAsia="es-ES"/>
-        </w:rPr>
-      </w:pPr>
-      <w:hyperlink w:anchor="_Toc257619329" w:history="1">
-        <w:r>
-          <w:rPr>
-            <w:rStyle w:val="Hipervnculo"/>
-            <w:rFonts w:ascii="Cambria" w:eastAsia="Times New Roman" w:hAnsi="Cambria"/>
-            <w:noProof/>
-          </w:rPr>
-          <w:t>Cuantificación de beneficios</w:t>
-        </w:r>
-        <w:r>
-          <w:rPr>
-            <w:noProof/>
-            <w:webHidden/>
-          </w:rPr>
-          <w:tab/>
-        </w:r>
-        <w:r>
-          <w:rPr>
-            <w:noProof/>
-            <w:webHidden/>
-          </w:rPr>
-          <w:fldChar w:fldCharType="begin"/>
-        </w:r>
-        <w:r>
-          <w:rPr>
-            <w:noProof/>
-            <w:webHidden/>
-          </w:rPr>
-          <w:instrText xml:space="preserve"> PAGEREF _Toc257619329 \h </w:instrText>
-        </w:r>
-        <w:r>
-          <w:rPr>
-            <w:noProof/>
-            <w:webHidden/>
-          </w:rPr>
-        </w:r>
-        <w:r>
-          <w:rPr>
-            <w:noProof/>
-            <w:webHidden/>
-          </w:rPr>
-          <w:fldChar w:fldCharType="separate"/>
-        </w:r>
-        <w:r>
-          <w:rPr>
-            <w:noProof/>
-            <w:webHidden/>
-          </w:rPr>
-          <w:t>11</w:t>
         </w:r>
         <w:r>
           <w:rPr>
@@ -3769,11 +3082,6 @@
       <w:r>
         <w:fldChar w:fldCharType="end"/>
       </w:r>
-    </w:p>
-    <w:p>
-      <w:pPr>
-        <w:ind w:left="0" w:firstLine="0"/>
-      </w:pPr>
     </w:p>
     <w:p>
       <w:pPr>
@@ -3798,7 +3106,7 @@
       <w:bookmarkStart w:id="1" w:name="_Toc234401294"/>
       <w:bookmarkStart w:id="2" w:name="_Toc234647510"/>
       <w:bookmarkStart w:id="3" w:name="_Toc235010127"/>
-      <w:bookmarkStart w:id="4" w:name="_Toc257619289"/>
+      <w:bookmarkStart w:id="4" w:name="_Toc176205759"/>
       <w:r>
         <w:t>Introducción</w:t>
       </w:r>
@@ -3810,39 +3118,36 @@
     </w:p>
     <w:p>
       <w:pPr>
+        <w:ind w:left="0" w:firstLine="0"/>
+        <w:jc w:val="both"/>
+      </w:pPr>
+      <w:bookmarkStart w:id="5" w:name="_Toc235010128"/>
+      <w:r>
+        <w:t>Este estudio de factibilidad aborda el desarrollo de un sistema diseñado específicamente para</w:t>
+      </w:r>
+      <w:r>
+        <w:t xml:space="preserve"> </w:t>
+      </w:r>
+      <w:r>
+        <w:t xml:space="preserve">los docentes </w:t>
+      </w:r>
+      <w:r>
+        <w:t>la materia Laboratorio de Desarrollo de Software correspondiente a las carreras Licenciatura en Sistemas y Analista de Sistemas en la Universidad Nacional de la Patagonia Austral Unidad Académica Río Gallegos (UNPA UARG)</w:t>
+      </w:r>
+      <w:r>
+        <w:t>, con el objetivo de optimizar el proceso de gestión de riesgos. El documento expone las razones que justifican la implementación del sistema, así como los beneficios que aportará a los docentes de la cátedra al ser aplicado en las carreras de Analista de Sistemas y Licenciatura en Sistemas.</w:t>
+      </w:r>
+    </w:p>
+    <w:p>
+      <w:pPr>
         <w:pStyle w:val="PSI-Ttulo1"/>
-        <w:rPr>
-          <w:rFonts w:ascii="Calibri" w:eastAsia="Calibri" w:hAnsi="Calibri"/>
-          <w:b w:val="0"/>
-          <w:bCs w:val="0"/>
-          <w:color w:val="auto"/>
-          <w:sz w:val="22"/>
-          <w:szCs w:val="22"/>
-        </w:rPr>
-      </w:pPr>
-      <w:bookmarkStart w:id="5" w:name="_Toc235010128"/>
-      <w:bookmarkStart w:id="6" w:name="_Toc257619290"/>
-      <w:r>
-        <w:rPr>
-          <w:rFonts w:ascii="Calibri" w:eastAsia="Calibri" w:hAnsi="Calibri"/>
-          <w:b w:val="0"/>
-          <w:bCs w:val="0"/>
-          <w:color w:val="auto"/>
-          <w:sz w:val="22"/>
-          <w:szCs w:val="22"/>
-        </w:rPr>
-        <w:t>Este estudio de factibilidad aborda el desarrollo de un sistema diseñado específicamente para los docentes de una universidad, con el objetivo de optimizar el proceso de gestión de riesgos. El documento expone las razones que justifican la implementación del sistema, así como los beneficios que aportará a los docentes de la cátedra al ser aplicado en las carreras de Analista de Sistemas y Licenciatura en Sistemas.</w:t>
-      </w:r>
+      </w:pPr>
     </w:p>
     <w:p>
       <w:pPr>
         <w:pStyle w:val="PSI-Ttulo1"/>
       </w:pPr>
-    </w:p>
-    <w:p>
-      <w:pPr>
-        <w:pStyle w:val="PSI-Ttulo1"/>
-      </w:pPr>
+      <w:bookmarkStart w:id="6" w:name="_Toc176205760"/>
       <w:r>
         <w:t>Reconocimiento general del sistema</w:t>
       </w:r>
@@ -3852,6 +3157,7 @@
     <w:p>
       <w:pPr>
         <w:ind w:left="0" w:firstLine="0"/>
+        <w:jc w:val="both"/>
         <w:rPr>
           <w:lang w:val="es-AR"/>
         </w:rPr>
@@ -3860,12 +3166,13 @@
         <w:rPr>
           <w:lang w:val="es-AR"/>
         </w:rPr>
-        <w:t>En la Universidad Nacional de la Patagonia Austral, sede Río Gallegos (UNPA UARG), la gestión de riesgos se enseña en asignaturas como Gestión de Proyectos de Software y Verificación y Validación, utilizando referencias de autores reconocidos como Ian Sommerville y Roger S. Pressman. Aunque estas materias ofrecen un enfoque teórico sólido, la parte práctica del aprendizaje, que se realiza mediante plantillas basadas en el modelo de desarrollo de software PSI, presenta desafíos significativos tanto para los alumnos como para los docentes.</w:t>
+        <w:t>En la UNPA UARG, la gestión de riesgos se enseña en asignaturas como Gestión de Proyectos de Software y Verificación y Validación, utilizando referencias de autores reconocidos como Ian Sommerville y Roger S. Pressman. Aunque estas materias ofrecen un enfoque teórico sólido, la parte práctica del aprendizaje, que se realiza mediante plantillas basadas en el modelo de desarrollo de software PSI, presenta desafíos significativos tanto para los alumnos como para los docentes.</w:t>
       </w:r>
     </w:p>
     <w:p>
       <w:pPr>
         <w:ind w:left="0" w:firstLine="0"/>
+        <w:jc w:val="both"/>
         <w:rPr>
           <w:lang w:val="es-AR"/>
         </w:rPr>
@@ -3885,10 +3192,19 @@
     </w:p>
     <w:p>
       <w:pPr>
+        <w:ind w:left="0" w:firstLine="0"/>
+        <w:jc w:val="both"/>
+        <w:rPr>
+          <w:lang w:val="es-AR"/>
+        </w:rPr>
+      </w:pPr>
+    </w:p>
+    <w:p>
+      <w:pPr>
         <w:pStyle w:val="PSI-Ttulo1"/>
       </w:pPr>
       <w:bookmarkStart w:id="7" w:name="_Toc235010129"/>
-      <w:bookmarkStart w:id="8" w:name="_Toc257619291"/>
+      <w:bookmarkStart w:id="8" w:name="_Toc176205761"/>
       <w:r>
         <w:t>J</w:t>
       </w:r>
@@ -3903,7 +3219,7 @@
         <w:pStyle w:val="PSI-Ttulo2"/>
       </w:pPr>
       <w:bookmarkStart w:id="9" w:name="_Toc235010130"/>
-      <w:bookmarkStart w:id="10" w:name="_Toc257619292"/>
+      <w:bookmarkStart w:id="10" w:name="_Toc176205762"/>
       <w:r>
         <w:t>Título del Proyecto</w:t>
       </w:r>
@@ -3913,6 +3229,7 @@
     <w:p>
       <w:pPr>
         <w:ind w:left="0" w:firstLine="0"/>
+        <w:jc w:val="both"/>
         <w:rPr>
           <w:lang w:val="es-AR"/>
         </w:rPr>
@@ -3933,7 +3250,69 @@
         <w:rPr>
           <w:lang w:val="es-AR"/>
         </w:rPr>
-        <w:t xml:space="preserve"> Vesta Risk Manager porque [Comentario: Collareda añadi tu forma de decirlo]</w:t>
+        <w:t xml:space="preserve"> Vesta </w:t>
+      </w:r>
+      <w:proofErr w:type="spellStart"/>
+      <w:r>
+        <w:rPr>
+          <w:lang w:val="es-AR"/>
+        </w:rPr>
+        <w:t>Risk</w:t>
+      </w:r>
+      <w:proofErr w:type="spellEnd"/>
+      <w:r>
+        <w:rPr>
+          <w:lang w:val="es-AR"/>
+        </w:rPr>
+        <w:t xml:space="preserve"> Manager</w:t>
+      </w:r>
+      <w:r>
+        <w:rPr>
+          <w:lang w:val="es-AR"/>
+        </w:rPr>
+        <w:t xml:space="preserve"> ya que hace referencia a Vesta, una diosa romana que simboliza la protección del hogar y la comunidad. </w:t>
+      </w:r>
+      <w:r>
+        <w:rPr>
+          <w:lang w:val="es-AR"/>
+        </w:rPr>
+        <w:t>En la antigua Roma, existían templos dedicados a esta deidad en los cuales las sacerdotisas vestales protegían el fuego sagrado</w:t>
+      </w:r>
+      <w:r>
+        <w:rPr>
+          <w:lang w:val="es-AR"/>
+        </w:rPr>
+        <w:t>, lo cual</w:t>
+      </w:r>
+      <w:r>
+        <w:rPr>
+          <w:lang w:val="es-AR"/>
+        </w:rPr>
+        <w:t xml:space="preserve"> mantiene cierta relación con los desarrolladores de software que se encargan de la gestión de </w:t>
+      </w:r>
+      <w:r>
+        <w:rPr>
+          <w:lang w:val="es-AR"/>
+        </w:rPr>
+        <w:t xml:space="preserve">los </w:t>
+      </w:r>
+      <w:r>
+        <w:rPr>
+          <w:lang w:val="es-AR"/>
+        </w:rPr>
+        <w:t>riesgo</w:t>
+      </w:r>
+      <w:r>
+        <w:rPr>
+          <w:lang w:val="es-AR"/>
+        </w:rPr>
+        <w:t>s</w:t>
+      </w:r>
+      <w:r>
+        <w:rPr>
+          <w:lang w:val="es-AR"/>
+        </w:rPr>
+        <w:t>, protegiendo al proyecto de las posibles amenazas.</w:t>
       </w:r>
     </w:p>
     <w:p>
@@ -3943,44 +3322,6 @@
           <w:lang w:val="es-AR"/>
         </w:rPr>
       </w:pPr>
-      <w:r>
-        <w:rPr>
-          <w:lang w:val="es-AR"/>
-        </w:rPr>
-        <w:t>[</w:t>
-      </w:r>
-      <w:r>
-        <w:rPr>
-          <w:lang w:val="es-AR"/>
-        </w:rPr>
-        <w:t>El título o nombre del proyecto debe ser representativo de la empresa que se quiere formar.  Ejemplo “</w:t>
-      </w:r>
-      <w:r>
-        <w:rPr>
-          <w:lang w:val="es-AR"/>
-        </w:rPr>
-        <w:t>Sistema integral de gestión, para el manejo de consultorios odontológicos</w:t>
-      </w:r>
-      <w:r>
-        <w:rPr>
-          <w:lang w:val="es-AR"/>
-        </w:rPr>
-        <w:t>”</w:t>
-      </w:r>
-      <w:proofErr w:type="gramStart"/>
-      <w:r>
-        <w:rPr>
-          <w:lang w:val="es-AR"/>
-        </w:rPr>
-        <w:t xml:space="preserve">. </w:t>
-      </w:r>
-      <w:r>
-        <w:rPr>
-          <w:lang w:val="es-AR"/>
-        </w:rPr>
-        <w:t>]</w:t>
-      </w:r>
-      <w:proofErr w:type="gramEnd"/>
     </w:p>
     <w:p>
       <w:pPr>
@@ -4001,8 +3342,9 @@
         <w:pStyle w:val="PSI-Ttulo2"/>
       </w:pPr>
       <w:bookmarkStart w:id="11" w:name="_Toc235010131"/>
-      <w:bookmarkStart w:id="12" w:name="_Toc257619293"/>
-      <w:r>
+      <w:bookmarkStart w:id="12" w:name="_Toc176205763"/>
+      <w:r>
+        <w:lastRenderedPageBreak/>
         <w:t>Planteamiento del problema o necesidad</w:t>
       </w:r>
       <w:bookmarkEnd w:id="11"/>
@@ -4023,7 +3365,55 @@
         <w:rPr>
           <w:lang w:val="es-AR"/>
         </w:rPr>
-        <w:t>En la UNPA UARG, los alumnos de las materias relacionadas con la gestión de riesgos, como Gestión de Proyectos de Software y Verificación y Validación, enfrentan dificultades significativas al trabajar con las plantillas proporcionadas por los docentes. Estas plantillas, diseñadas con un enfoque general, no especifican claramente el contenido requerido en cada sección, lo que genera confusión y complicaciones en la aplicación práctica de los conceptos.</w:t>
+        <w:t xml:space="preserve">En la UNPA UARG, los alumnos de las materias relacionadas con la gestión de riesgos, como </w:t>
+      </w:r>
+      <w:r>
+        <w:rPr>
+          <w:lang w:val="es-AR"/>
+        </w:rPr>
+        <w:t>“</w:t>
+      </w:r>
+      <w:r>
+        <w:rPr>
+          <w:lang w:val="es-AR"/>
+        </w:rPr>
+        <w:t>Gestión de Proyectos de Software</w:t>
+      </w:r>
+      <w:r>
+        <w:rPr>
+          <w:lang w:val="es-AR"/>
+        </w:rPr>
+        <w:t>”</w:t>
+      </w:r>
+      <w:r>
+        <w:rPr>
+          <w:lang w:val="es-AR"/>
+        </w:rPr>
+        <w:t xml:space="preserve"> y </w:t>
+      </w:r>
+      <w:r>
+        <w:rPr>
+          <w:lang w:val="es-AR"/>
+        </w:rPr>
+        <w:t>“</w:t>
+      </w:r>
+      <w:r>
+        <w:rPr>
+          <w:lang w:val="es-AR"/>
+        </w:rPr>
+        <w:t>Validación</w:t>
+      </w:r>
+      <w:r>
+        <w:rPr>
+          <w:lang w:val="es-AR"/>
+        </w:rPr>
+        <w:t xml:space="preserve"> y Verificación de Software”</w:t>
+      </w:r>
+      <w:r>
+        <w:rPr>
+          <w:lang w:val="es-AR"/>
+        </w:rPr>
+        <w:t>, enfrentan dificultades significativas al trabajar con las plantillas proporcionadas por los docentes. Estas plantillas, diseñadas con un enfoque general, no especifican claramente el contenido requerido en cada sección, lo que genera confusión y complicaciones en la aplicación práctica de los conceptos.</w:t>
       </w:r>
     </w:p>
     <w:p>
@@ -4041,7 +3431,6 @@
         <w:rPr>
           <w:lang w:val="es-AR"/>
         </w:rPr>
-        <w:lastRenderedPageBreak/>
         <w:t>Además, el uso de estas plantillas resulta ineficiente para gestionar un número elevado de riesgos, especialmente cuando se trata de más de 40 riesgos o de realizar un seguimiento adecuado de los riesgos priorizados. Esta situación no solo afecta el aprendizaje de los estudiantes, sino que también incrementa la carga de trabajo de los docentes, quienes deben dedicar más tiempo a clarificar instrucciones y revisar trabajos incompletos o incorrectamente desarrollados.</w:t>
       </w:r>
     </w:p>
@@ -4068,7 +3457,7 @@
         <w:pStyle w:val="PSI-Ttulo2"/>
       </w:pPr>
       <w:bookmarkStart w:id="13" w:name="_Toc235010132"/>
-      <w:bookmarkStart w:id="14" w:name="_Toc257619294"/>
+      <w:bookmarkStart w:id="14" w:name="_Toc176205764"/>
       <w:r>
         <w:t>Antecedentes</w:t>
       </w:r>
@@ -4142,7 +3531,7 @@
         <w:pStyle w:val="PSI-Ttulo2"/>
       </w:pPr>
       <w:bookmarkStart w:id="15" w:name="_Toc235010133"/>
-      <w:bookmarkStart w:id="16" w:name="_Toc257619295"/>
+      <w:bookmarkStart w:id="16" w:name="_Toc176205765"/>
       <w:r>
         <w:t>Justificación del proyecto</w:t>
       </w:r>
@@ -4204,7 +3593,7 @@
         <w:pStyle w:val="PSI-Ttulo2"/>
       </w:pPr>
       <w:bookmarkStart w:id="17" w:name="_Toc235010134"/>
-      <w:bookmarkStart w:id="18" w:name="_Toc257619296"/>
+      <w:bookmarkStart w:id="18" w:name="_Toc176205766"/>
       <w:r>
         <w:t>Descripción del proyecto</w:t>
       </w:r>
@@ -4271,7 +3660,7 @@
         <w:pStyle w:val="PSI-Ttulo1"/>
       </w:pPr>
       <w:bookmarkStart w:id="19" w:name="_Toc235010135"/>
-      <w:bookmarkStart w:id="20" w:name="_Toc257619297"/>
+      <w:bookmarkStart w:id="20" w:name="_Toc176205767"/>
       <w:r>
         <w:t>P</w:t>
       </w:r>
@@ -4297,7 +3686,7 @@
         <w:pStyle w:val="PSI-Ttulo2"/>
       </w:pPr>
       <w:bookmarkStart w:id="21" w:name="_Toc235010136"/>
-      <w:bookmarkStart w:id="22" w:name="_Toc257619298"/>
+      <w:bookmarkStart w:id="22" w:name="_Toc176205768"/>
       <w:r>
         <w:t>Visión</w:t>
       </w:r>
@@ -4343,7 +3732,7 @@
       <w:pPr>
         <w:pStyle w:val="PSI-Ttulo2"/>
       </w:pPr>
-      <w:bookmarkStart w:id="24" w:name="_Toc257619299"/>
+      <w:bookmarkStart w:id="24" w:name="_Toc176205769"/>
       <w:r>
         <w:t>Misión</w:t>
       </w:r>
@@ -4358,15 +3747,7 @@
         <w:t>[</w:t>
       </w:r>
       <w:r>
-        <w:t xml:space="preserve">Describe que </w:t>
-      </w:r>
-      <w:proofErr w:type="gramStart"/>
-      <w:r>
-        <w:t>vamos</w:t>
-      </w:r>
-      <w:proofErr w:type="gramEnd"/>
-      <w:r>
-        <w:t xml:space="preserve"> hacer, parte del planteamiento del problema expuesto anteriormente.</w:t>
+        <w:t>Describe que vamos hacer, parte del planteamiento del problema expuesto anteriormente.</w:t>
       </w:r>
       <w:r>
         <w:t>]</w:t>
@@ -4382,7 +3763,7 @@
         <w:pStyle w:val="PSI-Ttulo2"/>
       </w:pPr>
       <w:bookmarkStart w:id="25" w:name="_Toc235010138"/>
-      <w:bookmarkStart w:id="26" w:name="_Toc257619300"/>
+      <w:bookmarkStart w:id="26" w:name="_Toc176205770"/>
       <w:r>
         <w:t>Valores</w:t>
       </w:r>
@@ -4502,7 +3883,7 @@
         <w:pStyle w:val="PSI-Ttulo2"/>
       </w:pPr>
       <w:bookmarkStart w:id="27" w:name="_Toc235010139"/>
-      <w:bookmarkStart w:id="28" w:name="_Toc257619301"/>
+      <w:bookmarkStart w:id="28" w:name="_Toc176205771"/>
       <w:r>
         <w:t>Objetivo del Proyecto</w:t>
       </w:r>
@@ -4542,7 +3923,7 @@
         <w:pStyle w:val="PSI-Ttulo1"/>
       </w:pPr>
       <w:bookmarkStart w:id="29" w:name="_Toc235010140"/>
-      <w:bookmarkStart w:id="30" w:name="_Toc257619302"/>
+      <w:bookmarkStart w:id="30" w:name="_Toc176205772"/>
       <w:r>
         <w:t>E</w:t>
       </w:r>
@@ -4556,53 +3937,13 @@
       <w:pPr>
         <w:pStyle w:val="PSI-Ttulo2"/>
       </w:pPr>
-      <w:bookmarkStart w:id="31" w:name="_Toc235010141"/>
-      <w:bookmarkStart w:id="32" w:name="_Toc257619303"/>
-      <w:r>
-        <w:t>Entorno económica</w:t>
+      <w:bookmarkStart w:id="31" w:name="_Toc235010142"/>
+      <w:bookmarkStart w:id="32" w:name="_Toc176205773"/>
+      <w:r>
+        <w:t>Entorno Legal</w:t>
       </w:r>
       <w:bookmarkEnd w:id="31"/>
       <w:bookmarkEnd w:id="32"/>
-    </w:p>
-    <w:p>
-      <w:pPr>
-        <w:pStyle w:val="PSI-Comentario"/>
-      </w:pPr>
-      <w:r>
-        <w:t>[</w:t>
-      </w:r>
-      <w:r>
-        <w:t>Evolución macro de la economía como primer punto y algunos detalles del sector económico al que pertenece el proyecto como un segundo punto.  Debe ser apoyado con cuadros y gráficos estadísticos.  (1 página de desarrollo máximo, más otras de cuadros y gráficos)</w:t>
-      </w:r>
-      <w:r>
-        <w:t>.</w:t>
-      </w:r>
-      <w:r>
-        <w:t>]</w:t>
-      </w:r>
-    </w:p>
-    <w:p>
-      <w:pPr>
-        <w:pStyle w:val="Textoindependiente"/>
-        <w:rPr>
-          <w:rFonts w:cs="Arial"/>
-          <w:spacing w:val="-3"/>
-          <w:sz w:val="24"/>
-          <w:lang w:val="es-ES"/>
-        </w:rPr>
-      </w:pPr>
-    </w:p>
-    <w:p>
-      <w:pPr>
-        <w:pStyle w:val="PSI-Ttulo2"/>
-      </w:pPr>
-      <w:bookmarkStart w:id="33" w:name="_Toc235010142"/>
-      <w:bookmarkStart w:id="34" w:name="_Toc257619304"/>
-      <w:r>
-        <w:t>Entorno Legal</w:t>
-      </w:r>
-      <w:bookmarkEnd w:id="33"/>
-      <w:bookmarkEnd w:id="34"/>
     </w:p>
     <w:p>
       <w:pPr>
@@ -4645,55 +3986,18 @@
     </w:p>
     <w:p>
       <w:pPr>
-        <w:pStyle w:val="PSI-Ttulo1"/>
-      </w:pPr>
-      <w:bookmarkStart w:id="35" w:name="_Toc235010143"/>
-      <w:bookmarkStart w:id="36" w:name="_Toc257619305"/>
-      <w:r>
-        <w:t>Estudio de Mercado</w:t>
-      </w:r>
-      <w:bookmarkEnd w:id="35"/>
-      <w:bookmarkEnd w:id="36"/>
-    </w:p>
-    <w:p>
-      <w:pPr>
-        <w:pStyle w:val="PSI-Comentario"/>
-      </w:pPr>
-      <w:r>
-        <w:t>[</w:t>
-      </w:r>
-      <w:r>
-        <w:t xml:space="preserve">En </w:t>
-      </w:r>
-      <w:r>
-        <w:t xml:space="preserve">esta sección </w:t>
-      </w:r>
-      <w:r>
-        <w:t>se desarrolla un análisis de las variables competitivas del proyecto, describiendo la demanda (actual y futura), la oferta (la competencia), el precio y la comercialización del producto (plaza y promoción).</w:t>
-      </w:r>
-      <w:r>
-        <w:t>]</w:t>
-      </w:r>
-    </w:p>
-    <w:p>
-      <w:pPr>
-        <w:pStyle w:val="PSI-Comentario"/>
-      </w:pPr>
-    </w:p>
-    <w:p>
-      <w:pPr>
         <w:pStyle w:val="PSI-Ttulo2"/>
       </w:pPr>
-      <w:bookmarkStart w:id="37" w:name="_Toc235010144"/>
-      <w:bookmarkStart w:id="38" w:name="_Toc257619306"/>
+      <w:bookmarkStart w:id="33" w:name="_Toc235010144"/>
+      <w:bookmarkStart w:id="34" w:name="_Toc176205774"/>
       <w:r>
         <w:t>D</w:t>
       </w:r>
       <w:r>
         <w:t>emanda</w:t>
       </w:r>
-      <w:bookmarkEnd w:id="37"/>
-      <w:bookmarkEnd w:id="38"/>
+      <w:bookmarkEnd w:id="33"/>
+      <w:bookmarkEnd w:id="34"/>
     </w:p>
     <w:p>
       <w:pPr>
@@ -4710,13 +4014,13 @@
       <w:pPr>
         <w:pStyle w:val="PSI-Ttulo3"/>
       </w:pPr>
-      <w:bookmarkStart w:id="39" w:name="_Toc235010145"/>
-      <w:bookmarkStart w:id="40" w:name="_Toc257619307"/>
+      <w:bookmarkStart w:id="35" w:name="_Toc235010145"/>
+      <w:bookmarkStart w:id="36" w:name="_Toc176205775"/>
       <w:r>
         <w:t>Población objetivo</w:t>
       </w:r>
-      <w:bookmarkEnd w:id="39"/>
-      <w:bookmarkEnd w:id="40"/>
+      <w:bookmarkEnd w:id="35"/>
+      <w:bookmarkEnd w:id="36"/>
     </w:p>
     <w:p>
       <w:pPr>
@@ -4747,13 +4051,14 @@
       <w:pPr>
         <w:pStyle w:val="PSI-Ttulo3"/>
       </w:pPr>
-      <w:bookmarkStart w:id="41" w:name="_Toc235010146"/>
-      <w:bookmarkStart w:id="42" w:name="_Toc257619308"/>
-      <w:r>
+      <w:bookmarkStart w:id="37" w:name="_Toc235010146"/>
+      <w:bookmarkStart w:id="38" w:name="_Toc176205776"/>
+      <w:r>
+        <w:lastRenderedPageBreak/>
         <w:t>Análisis de la demanda</w:t>
       </w:r>
-      <w:bookmarkEnd w:id="41"/>
-      <w:bookmarkEnd w:id="42"/>
+      <w:bookmarkEnd w:id="37"/>
+      <w:bookmarkEnd w:id="38"/>
     </w:p>
     <w:p>
       <w:pPr>
@@ -4781,7 +4086,15 @@
         <w:t>, y</w:t>
       </w:r>
       <w:r>
-        <w:t xml:space="preserve"> la recomendación que parte o porcentaje del mercado va ha ser cubierto con el desarrollo del proyecto.</w:t>
+        <w:t xml:space="preserve"> la recomendación que parte o porcentaje del mercado va </w:t>
+      </w:r>
+      <w:proofErr w:type="spellStart"/>
+      <w:r>
+        <w:t>ha</w:t>
+      </w:r>
+      <w:proofErr w:type="spellEnd"/>
+      <w:r>
+        <w:t xml:space="preserve"> ser cubierto con el desarrollo del proyecto.</w:t>
       </w:r>
       <w:r>
         <w:t>]</w:t>
@@ -4802,16 +4115,16 @@
       <w:pPr>
         <w:pStyle w:val="PSI-Ttulo2"/>
       </w:pPr>
-      <w:bookmarkStart w:id="43" w:name="_Toc235010147"/>
-      <w:bookmarkStart w:id="44" w:name="_Toc257619309"/>
+      <w:bookmarkStart w:id="39" w:name="_Toc235010147"/>
+      <w:bookmarkStart w:id="40" w:name="_Toc176205777"/>
       <w:r>
         <w:t>O</w:t>
       </w:r>
       <w:r>
         <w:t>ferta</w:t>
       </w:r>
-      <w:bookmarkEnd w:id="43"/>
-      <w:bookmarkEnd w:id="44"/>
+      <w:bookmarkEnd w:id="39"/>
+      <w:bookmarkEnd w:id="40"/>
     </w:p>
     <w:p>
       <w:pPr>
@@ -4828,13 +4141,13 @@
       <w:pPr>
         <w:pStyle w:val="PSI-Ttulo3"/>
       </w:pPr>
-      <w:bookmarkStart w:id="45" w:name="_Toc235010148"/>
-      <w:bookmarkStart w:id="46" w:name="_Toc257619310"/>
+      <w:bookmarkStart w:id="41" w:name="_Toc235010148"/>
+      <w:bookmarkStart w:id="42" w:name="_Toc176205778"/>
       <w:r>
         <w:t>Análisis de la oferta</w:t>
       </w:r>
-      <w:bookmarkEnd w:id="45"/>
-      <w:bookmarkEnd w:id="46"/>
+      <w:bookmarkEnd w:id="41"/>
+      <w:bookmarkEnd w:id="42"/>
     </w:p>
     <w:p>
       <w:pPr>
@@ -4874,16 +4187,16 @@
       <w:pPr>
         <w:pStyle w:val="PSI-Ttulo2"/>
       </w:pPr>
-      <w:bookmarkStart w:id="47" w:name="_Toc235010149"/>
-      <w:bookmarkStart w:id="48" w:name="_Toc257619311"/>
+      <w:bookmarkStart w:id="43" w:name="_Toc235010149"/>
+      <w:bookmarkStart w:id="44" w:name="_Toc176205779"/>
       <w:r>
         <w:t>C</w:t>
       </w:r>
       <w:r>
         <w:t>omercialización</w:t>
       </w:r>
-      <w:bookmarkEnd w:id="47"/>
-      <w:bookmarkEnd w:id="48"/>
+      <w:bookmarkEnd w:id="43"/>
+      <w:bookmarkEnd w:id="44"/>
     </w:p>
     <w:p>
       <w:pPr>
@@ -4900,13 +4213,13 @@
       <w:pPr>
         <w:pStyle w:val="PSI-Ttulo3"/>
       </w:pPr>
-      <w:bookmarkStart w:id="49" w:name="_Toc235010150"/>
-      <w:bookmarkStart w:id="50" w:name="_Toc257619312"/>
+      <w:bookmarkStart w:id="45" w:name="_Toc235010150"/>
+      <w:bookmarkStart w:id="46" w:name="_Toc176205780"/>
       <w:r>
         <w:t>Producto</w:t>
       </w:r>
-      <w:bookmarkEnd w:id="49"/>
-      <w:bookmarkEnd w:id="50"/>
+      <w:bookmarkEnd w:id="45"/>
+      <w:bookmarkEnd w:id="46"/>
     </w:p>
     <w:p>
       <w:pPr>
@@ -4928,6 +4241,7 @@
     <w:p>
       <w:pPr>
         <w:pStyle w:val="Textoindependiente"/>
+        <w:ind w:left="0"/>
         <w:rPr>
           <w:rFonts w:cs="Arial"/>
           <w:b/>
@@ -4940,26 +4254,23 @@
       <w:pPr>
         <w:pStyle w:val="PSI-Ttulo3"/>
       </w:pPr>
-      <w:bookmarkStart w:id="51" w:name="_Toc235010151"/>
-      <w:bookmarkStart w:id="52" w:name="_Toc257619313"/>
-      <w:r>
-        <w:t>Precio y Volumen de Ventas</w:t>
-      </w:r>
-      <w:bookmarkEnd w:id="51"/>
-      <w:bookmarkEnd w:id="52"/>
+      <w:bookmarkStart w:id="47" w:name="_Toc235010152"/>
+      <w:bookmarkStart w:id="48" w:name="_Toc176205781"/>
+      <w:r>
+        <w:t>Plaza</w:t>
+      </w:r>
+      <w:bookmarkEnd w:id="47"/>
+      <w:bookmarkEnd w:id="48"/>
     </w:p>
     <w:p>
       <w:pPr>
         <w:pStyle w:val="PSI-Comentario"/>
-        <w:rPr>
-          <w:b/>
-        </w:rPr>
       </w:pPr>
       <w:r>
         <w:t>[</w:t>
       </w:r>
       <w:r>
-        <w:t xml:space="preserve">Estimación del volumen físico de ventas, tomando en consideración la capacidad de producción de la planta y el tamaño del segmento de mercado.  Se realiza una consideración de los costos de producción del mismo, para luego determinar el precio.  Finalmente, se debe desarrollar las estrategia de ventas donde de definen modalidades y condiciones de ventas. </w:t>
+        <w:t>Definición de los canales de distribución del producto, es decir, desde su fabricación hasta la venta al consumidor final.</w:t>
       </w:r>
       <w:r>
         <w:t>]</w:t>
@@ -4978,25 +4289,219 @@
     </w:p>
     <w:p>
       <w:pPr>
-        <w:pStyle w:val="PSI-Ttulo3"/>
-      </w:pPr>
-      <w:bookmarkStart w:id="53" w:name="_Toc235010152"/>
-      <w:bookmarkStart w:id="54" w:name="_Toc257619314"/>
-      <w:r>
-        <w:t>Plaza</w:t>
+        <w:pStyle w:val="PSI-Ttulo1"/>
+        <w:rPr>
+          <w:spacing w:val="-4"/>
+          <w:sz w:val="32"/>
+        </w:rPr>
+      </w:pPr>
+      <w:bookmarkStart w:id="49" w:name="_Toc235010154"/>
+      <w:bookmarkStart w:id="50" w:name="_Toc176205782"/>
+      <w:r>
+        <w:t>Estudio Técnico</w:t>
+      </w:r>
+      <w:bookmarkEnd w:id="49"/>
+      <w:bookmarkEnd w:id="50"/>
+      <w:r>
+        <w:rPr>
+          <w:spacing w:val="-4"/>
+          <w:sz w:val="32"/>
+        </w:rPr>
+        <w:t xml:space="preserve"> </w:t>
+      </w:r>
+    </w:p>
+    <w:p>
+      <w:pPr>
+        <w:pStyle w:val="PSI-Comentario"/>
+      </w:pPr>
+      <w:r>
+        <w:t>[</w:t>
+      </w:r>
+      <w:r>
+        <w:t>Est</w:t>
+      </w:r>
+      <w:r>
+        <w:t>a</w:t>
+      </w:r>
+      <w:r>
+        <w:t xml:space="preserve"> </w:t>
+      </w:r>
+      <w:r>
+        <w:t>sección</w:t>
+      </w:r>
+      <w:r>
+        <w:t xml:space="preserve"> se prepara con el propósito de suministrar y analizar la información valiosa para la decisión final de invertir o no en un proyecto en particular, tomando como referencia a donde, cuánto, cómo y con qué </w:t>
+      </w:r>
+      <w:r>
+        <w:t>recursos contamos para desarrollar este nuevo producto software</w:t>
+      </w:r>
+      <w:r>
+        <w:t>.</w:t>
+      </w:r>
+      <w:r>
+        <w:t>]</w:t>
+      </w:r>
+    </w:p>
+    <w:p>
+      <w:pPr>
+        <w:pStyle w:val="PSI-Ttulo2"/>
+        <w:rPr>
+          <w:snapToGrid w:val="0"/>
+        </w:rPr>
+      </w:pPr>
+    </w:p>
+    <w:p>
+      <w:pPr>
+        <w:pStyle w:val="PSI-Ttulo2"/>
+        <w:rPr>
+          <w:snapToGrid w:val="0"/>
+        </w:rPr>
+      </w:pPr>
+      <w:bookmarkStart w:id="51" w:name="_Toc235010155"/>
+      <w:bookmarkStart w:id="52" w:name="_Toc176205783"/>
+      <w:r>
+        <w:rPr>
+          <w:snapToGrid w:val="0"/>
+        </w:rPr>
+        <w:t>T</w:t>
+      </w:r>
+      <w:bookmarkEnd w:id="51"/>
+      <w:r>
+        <w:rPr>
+          <w:snapToGrid w:val="0"/>
+        </w:rPr>
+        <w:t>amaño del Proyecto</w:t>
+      </w:r>
+      <w:bookmarkEnd w:id="52"/>
+    </w:p>
+    <w:p>
+      <w:pPr>
+        <w:pStyle w:val="PSI-Comentario"/>
+      </w:pPr>
+      <w:r>
+        <w:t>[</w:t>
+      </w:r>
+      <w:r>
+        <w:t>Definir a grandes rasgos el tamaño del producto de software que se piensa construir, especificando peso del código, potencia de procesamiento, capacidad máxima de almacenamiento, etc. De esta manera se establecerá</w:t>
+      </w:r>
+      <w:r>
+        <w:t xml:space="preserve">n los límites de dicho producto. </w:t>
+      </w:r>
+      <w:r>
+        <w:t>]</w:t>
+      </w:r>
+    </w:p>
+    <w:p>
+      <w:pPr>
+        <w:pStyle w:val="Textoindependiente"/>
+        <w:rPr>
+          <w:rFonts w:cs="Arial"/>
+          <w:sz w:val="24"/>
+          <w:lang w:val="es-ES"/>
+        </w:rPr>
+      </w:pPr>
+    </w:p>
+    <w:p>
+      <w:pPr>
+        <w:pStyle w:val="PSI-Ttulo2"/>
+      </w:pPr>
+      <w:bookmarkStart w:id="53" w:name="_Toc235010156"/>
+      <w:r>
+        <w:br w:type="page"/>
+      </w:r>
+      <w:bookmarkStart w:id="54" w:name="_Toc176205784"/>
+      <w:r>
+        <w:lastRenderedPageBreak/>
+        <w:t>O</w:t>
+      </w:r>
+      <w:r>
+        <w:t>rganización</w:t>
       </w:r>
       <w:bookmarkEnd w:id="53"/>
       <w:bookmarkEnd w:id="54"/>
     </w:p>
     <w:p>
       <w:pPr>
+        <w:pStyle w:val="Textoindependiente"/>
+        <w:rPr>
+          <w:rFonts w:cs="Arial"/>
+          <w:sz w:val="24"/>
+          <w:lang w:val="es-ES"/>
+        </w:rPr>
+      </w:pPr>
+    </w:p>
+    <w:p>
+      <w:pPr>
+        <w:pStyle w:val="PSI-Ttulo3"/>
+      </w:pPr>
+      <w:bookmarkStart w:id="55" w:name="_Toc235010157"/>
+      <w:bookmarkStart w:id="56" w:name="_Toc176205785"/>
+      <w:r>
+        <w:t>Estructura de la organización</w:t>
+      </w:r>
+      <w:bookmarkEnd w:id="55"/>
+      <w:bookmarkEnd w:id="56"/>
+    </w:p>
+    <w:p>
+      <w:pPr>
         <w:pStyle w:val="PSI-Comentario"/>
       </w:pPr>
       <w:r>
         <w:t>[</w:t>
       </w:r>
       <w:r>
-        <w:t>Definición de los canales de distribución del producto, es decir, desde su fabricación hasta la venta al consumidor final.</w:t>
+        <w:t xml:space="preserve">Se diseña la estructura organizacional con la cual se llevara la operación del proyecto.  La misma debe ser diseñada sobre la base de las necesidades que la </w:t>
+      </w:r>
+      <w:r>
+        <w:t>organización</w:t>
+      </w:r>
+      <w:r>
+        <w:t xml:space="preserve"> tiene.</w:t>
+      </w:r>
+      <w:r>
+        <w:t xml:space="preserve"> </w:t>
+      </w:r>
+      <w:r>
+        <w:t>]</w:t>
+      </w:r>
+    </w:p>
+    <w:p>
+      <w:pPr>
+        <w:pStyle w:val="Textoindependiente"/>
+        <w:rPr>
+          <w:rFonts w:cs="Arial"/>
+          <w:sz w:val="24"/>
+          <w:lang w:val="es-ES"/>
+        </w:rPr>
+      </w:pPr>
+    </w:p>
+    <w:p>
+      <w:pPr>
+        <w:pStyle w:val="PSI-Ttulo3"/>
+      </w:pPr>
+      <w:bookmarkStart w:id="57" w:name="_Toc235010158"/>
+      <w:bookmarkStart w:id="58" w:name="_Toc176205786"/>
+      <w:r>
+        <w:t>Recurso humano</w:t>
+      </w:r>
+      <w:bookmarkEnd w:id="57"/>
+      <w:bookmarkEnd w:id="58"/>
+    </w:p>
+    <w:p>
+      <w:pPr>
+        <w:pStyle w:val="PSI-Comentario"/>
+      </w:pPr>
+      <w:r>
+        <w:t>[</w:t>
+      </w:r>
+      <w:r>
+        <w:t>Se deben</w:t>
+      </w:r>
+      <w:r>
+        <w:t xml:space="preserve"> definir los distintos roles de los actores involucrados en el proceso para la generación del nuevo producto software</w:t>
+      </w:r>
+      <w:r>
+        <w:t>.</w:t>
       </w:r>
       <w:r>
         <w:t>]</w:t>
@@ -5017,277 +4522,13 @@
       <w:pPr>
         <w:pStyle w:val="PSI-Ttulo3"/>
       </w:pPr>
-      <w:bookmarkStart w:id="55" w:name="_Toc235010153"/>
-      <w:bookmarkStart w:id="56" w:name="_Toc257619315"/>
-      <w:r>
-        <w:t>Promoción y Publicidad</w:t>
-      </w:r>
-      <w:bookmarkEnd w:id="55"/>
-      <w:bookmarkEnd w:id="56"/>
-    </w:p>
-    <w:p>
-      <w:pPr>
-        <w:pStyle w:val="PSI-Comentario"/>
-      </w:pPr>
-      <w:r>
-        <w:t>[</w:t>
-      </w:r>
-      <w:r>
-        <w:t xml:space="preserve">Estrategia de promoción y publicidad tanto en medios </w:t>
-      </w:r>
-      <w:r>
-        <w:t>impresos</w:t>
-      </w:r>
-      <w:r>
-        <w:t>, ferias, entre otros con su correspondiente pres</w:t>
-      </w:r>
-      <w:r>
-        <w:t>upuesto de implementación anual.</w:t>
-      </w:r>
-      <w:r>
-        <w:t>]</w:t>
-      </w:r>
-    </w:p>
-    <w:p>
-      <w:pPr>
-        <w:pStyle w:val="PSI-Ttulo1"/>
-      </w:pPr>
-    </w:p>
-    <w:p>
-      <w:pPr>
-        <w:pStyle w:val="PSI-Ttulo1"/>
-        <w:rPr>
-          <w:spacing w:val="-4"/>
-          <w:sz w:val="32"/>
-        </w:rPr>
-      </w:pPr>
-      <w:bookmarkStart w:id="57" w:name="_Toc235010154"/>
-      <w:bookmarkStart w:id="58" w:name="_Toc257619316"/>
-      <w:r>
-        <w:t>Estudio Técnico</w:t>
-      </w:r>
-      <w:bookmarkEnd w:id="57"/>
-      <w:bookmarkEnd w:id="58"/>
-      <w:r>
-        <w:rPr>
-          <w:spacing w:val="-4"/>
-          <w:sz w:val="32"/>
-        </w:rPr>
-        <w:t xml:space="preserve"> </w:t>
-      </w:r>
-    </w:p>
-    <w:p>
-      <w:pPr>
-        <w:pStyle w:val="PSI-Comentario"/>
-      </w:pPr>
-      <w:r>
-        <w:t>[</w:t>
-      </w:r>
-      <w:r>
-        <w:t xml:space="preserve">Este </w:t>
-      </w:r>
-      <w:r>
-        <w:t>sección</w:t>
-      </w:r>
-      <w:r>
-        <w:t xml:space="preserve"> se prepara con el propósito de suministrar y analizar la información valiosa para la decisión final de invertir o no en un proyecto en particular, tomando como referencia a donde, cuánto, cómo y con qué </w:t>
-      </w:r>
-      <w:r>
-        <w:t>recursos contamos para desarrollar este nuevo producto software</w:t>
-      </w:r>
-      <w:r>
-        <w:t>.</w:t>
-      </w:r>
-      <w:r>
-        <w:t>]</w:t>
-      </w:r>
-    </w:p>
-    <w:p>
-      <w:pPr>
-        <w:pStyle w:val="PSI-Ttulo2"/>
-        <w:rPr>
-          <w:snapToGrid w:val="0"/>
-        </w:rPr>
-      </w:pPr>
-    </w:p>
-    <w:p>
-      <w:pPr>
-        <w:pStyle w:val="PSI-Ttulo2"/>
-        <w:rPr>
-          <w:snapToGrid w:val="0"/>
-        </w:rPr>
-      </w:pPr>
-      <w:bookmarkStart w:id="59" w:name="_Toc235010155"/>
-      <w:bookmarkStart w:id="60" w:name="_Toc257619317"/>
-      <w:r>
-        <w:rPr>
-          <w:snapToGrid w:val="0"/>
-        </w:rPr>
-        <w:t>T</w:t>
+      <w:bookmarkStart w:id="59" w:name="_Toc235010159"/>
+      <w:bookmarkStart w:id="60" w:name="_Toc176205787"/>
+      <w:r>
+        <w:t>Cronograma de trabajo</w:t>
       </w:r>
       <w:bookmarkEnd w:id="59"/>
-      <w:r>
-        <w:rPr>
-          <w:snapToGrid w:val="0"/>
-        </w:rPr>
-        <w:t>amaño del Proyecto</w:t>
-      </w:r>
       <w:bookmarkEnd w:id="60"/>
-    </w:p>
-    <w:p>
-      <w:pPr>
-        <w:pStyle w:val="PSI-Comentario"/>
-      </w:pPr>
-      <w:r>
-        <w:t>[</w:t>
-      </w:r>
-      <w:r>
-        <w:t>Definir a grandes rasgos el tamaño del producto de software que se piensa construir, especificando peso del código, potencia de procesamiento, capacidad máxima de almacenamiento, etc. De esta manera se establecerá</w:t>
-      </w:r>
-      <w:r>
-        <w:t xml:space="preserve">n los límites de dicho producto. </w:t>
-      </w:r>
-      <w:r>
-        <w:t>]</w:t>
-      </w:r>
-    </w:p>
-    <w:p>
-      <w:pPr>
-        <w:pStyle w:val="Textoindependiente"/>
-        <w:rPr>
-          <w:rFonts w:cs="Arial"/>
-          <w:sz w:val="24"/>
-          <w:lang w:val="es-ES"/>
-        </w:rPr>
-      </w:pPr>
-    </w:p>
-    <w:p>
-      <w:pPr>
-        <w:pStyle w:val="PSI-Ttulo2"/>
-      </w:pPr>
-      <w:bookmarkStart w:id="61" w:name="_Toc235010156"/>
-      <w:r>
-        <w:br w:type="page"/>
-      </w:r>
-      <w:bookmarkStart w:id="62" w:name="_Toc257619318"/>
-      <w:r>
-        <w:t>O</w:t>
-      </w:r>
-      <w:r>
-        <w:t>rganización</w:t>
-      </w:r>
-      <w:bookmarkEnd w:id="61"/>
-      <w:bookmarkEnd w:id="62"/>
-    </w:p>
-    <w:p>
-      <w:pPr>
-        <w:pStyle w:val="Textoindependiente"/>
-        <w:rPr>
-          <w:rFonts w:cs="Arial"/>
-          <w:sz w:val="24"/>
-          <w:lang w:val="es-ES"/>
-        </w:rPr>
-      </w:pPr>
-    </w:p>
-    <w:p>
-      <w:pPr>
-        <w:pStyle w:val="PSI-Ttulo3"/>
-      </w:pPr>
-      <w:bookmarkStart w:id="63" w:name="_Toc235010157"/>
-      <w:bookmarkStart w:id="64" w:name="_Toc257619319"/>
-      <w:r>
-        <w:t>Estructura de la organización</w:t>
-      </w:r>
-      <w:bookmarkEnd w:id="63"/>
-      <w:bookmarkEnd w:id="64"/>
-    </w:p>
-    <w:p>
-      <w:pPr>
-        <w:pStyle w:val="PSI-Comentario"/>
-      </w:pPr>
-      <w:r>
-        <w:t>[</w:t>
-      </w:r>
-      <w:r>
-        <w:t xml:space="preserve">Se diseña la estructura organizacional con la cual se llevara la operación del proyecto.  La misma debe ser diseñada sobre la base de las necesidades que la </w:t>
-      </w:r>
-      <w:r>
-        <w:t>organización</w:t>
-      </w:r>
-      <w:r>
-        <w:t xml:space="preserve"> tiene.</w:t>
-      </w:r>
-      <w:r>
-        <w:t xml:space="preserve"> </w:t>
-      </w:r>
-      <w:r>
-        <w:t>]</w:t>
-      </w:r>
-    </w:p>
-    <w:p>
-      <w:pPr>
-        <w:pStyle w:val="Textoindependiente"/>
-        <w:rPr>
-          <w:rFonts w:cs="Arial"/>
-          <w:sz w:val="24"/>
-          <w:lang w:val="es-ES"/>
-        </w:rPr>
-      </w:pPr>
-    </w:p>
-    <w:p>
-      <w:pPr>
-        <w:pStyle w:val="PSI-Ttulo3"/>
-      </w:pPr>
-      <w:bookmarkStart w:id="65" w:name="_Toc235010158"/>
-      <w:bookmarkStart w:id="66" w:name="_Toc257619320"/>
-      <w:r>
-        <w:t>Recurso humano</w:t>
-      </w:r>
-      <w:bookmarkEnd w:id="65"/>
-      <w:bookmarkEnd w:id="66"/>
-    </w:p>
-    <w:p>
-      <w:pPr>
-        <w:pStyle w:val="PSI-Comentario"/>
-      </w:pPr>
-      <w:r>
-        <w:t>[</w:t>
-      </w:r>
-      <w:r>
-        <w:t>Se deben</w:t>
-      </w:r>
-      <w:r>
-        <w:t xml:space="preserve"> definir los distintos roles de los actores involucrados en el proceso para la generación del nuevo producto software</w:t>
-      </w:r>
-      <w:r>
-        <w:t>.</w:t>
-      </w:r>
-      <w:r>
-        <w:t>]</w:t>
-      </w:r>
-    </w:p>
-    <w:p>
-      <w:pPr>
-        <w:pStyle w:val="Textoindependiente"/>
-        <w:rPr>
-          <w:rFonts w:cs="Arial"/>
-          <w:b/>
-          <w:sz w:val="24"/>
-          <w:lang w:val="es-ES"/>
-        </w:rPr>
-      </w:pPr>
-    </w:p>
-    <w:p>
-      <w:pPr>
-        <w:pStyle w:val="PSI-Ttulo3"/>
-      </w:pPr>
-      <w:bookmarkStart w:id="67" w:name="_Toc235010159"/>
-      <w:bookmarkStart w:id="68" w:name="_Toc257619321"/>
-      <w:r>
-        <w:t>Cronograma de trabajo</w:t>
-      </w:r>
-      <w:bookmarkEnd w:id="67"/>
-      <w:bookmarkEnd w:id="68"/>
     </w:p>
     <w:p>
       <w:pPr>
@@ -5340,13 +4581,13 @@
       <w:pPr>
         <w:pStyle w:val="PSI-Ttulo1"/>
       </w:pPr>
-      <w:bookmarkStart w:id="69" w:name="_Toc235010160"/>
-      <w:bookmarkStart w:id="70" w:name="_Toc257619322"/>
-      <w:r>
-        <w:t>Evaluación Financiera</w:t>
-      </w:r>
-      <w:bookmarkEnd w:id="69"/>
-      <w:bookmarkEnd w:id="70"/>
+      <w:bookmarkStart w:id="61" w:name="_Toc235010166"/>
+      <w:bookmarkStart w:id="62" w:name="_Toc176205788"/>
+      <w:r>
+        <w:t>Beneficios esperados del proyecto</w:t>
+      </w:r>
+      <w:bookmarkEnd w:id="61"/>
+      <w:bookmarkEnd w:id="62"/>
     </w:p>
     <w:p>
       <w:pPr>
@@ -5356,270 +4597,39 @@
         <w:t>[</w:t>
       </w:r>
       <w:r>
-        <w:t xml:space="preserve">Este </w:t>
-      </w:r>
-      <w:r>
-        <w:t>Sección</w:t>
-      </w:r>
-      <w:r>
-        <w:t xml:space="preserve"> comprende la inversión, la proyección de los ingresos y de los gastos</w:t>
-      </w:r>
-      <w:r>
-        <w:t>.  Se evaluara las fuentes de financiamiento que pueden obtenerse para el proyecto.  Se realizara los estados financieros proyectados con los supuestos desarrollados y se analizara los criterios de evaluación financiera para determinar la rentabilidad del proyecto.</w:t>
-      </w:r>
-      <w:r>
-        <w:t>]</w:t>
+        <w:t>Para identificar los beneficios e</w:t>
+      </w:r>
+      <w:r>
+        <w:t>s</w:t>
+      </w:r>
+      <w:r>
+        <w:t xml:space="preserve"> aconsejable detectar los problemas del sistema actual y los costos que representan. Si el sistema propuesto elimina el problema o reduce su costo, puede decirse que se tendrá un beneficio en la cantidad que en la actualidad representa dicho costo.</w:t>
       </w:r>
     </w:p>
     <w:p>
       <w:pPr>
         <w:pStyle w:val="PSI-Comentario"/>
-      </w:pPr>
-    </w:p>
-    <w:p>
-      <w:pPr>
-        <w:pStyle w:val="PSI-Ttulo2"/>
-      </w:pPr>
-      <w:bookmarkStart w:id="71" w:name="_Toc235010161"/>
-      <w:bookmarkStart w:id="72" w:name="_Toc257619323"/>
-      <w:r>
-        <w:t>Inversión</w:t>
-      </w:r>
-      <w:bookmarkEnd w:id="71"/>
-      <w:bookmarkEnd w:id="72"/>
+        <w:ind w:left="109" w:firstLine="0"/>
+      </w:pPr>
+      <w:r>
+        <w:t>Beneficios tangibles: son de fácil cuantificación, generalmente están relacionados con la reducción de recursos o talento humano.</w:t>
+      </w:r>
     </w:p>
     <w:p>
       <w:pPr>
         <w:pStyle w:val="PSI-Comentario"/>
-      </w:pPr>
-      <w:r>
-        <w:t>[</w:t>
-      </w:r>
-      <w:r>
-        <w:t xml:space="preserve">Se detallada las inversiones </w:t>
-      </w:r>
-      <w:r>
-        <w:t>del proyecto bajo la siguiente clasificación:</w:t>
-      </w:r>
-      <w:r>
-        <w:t xml:space="preserve"> activos fijos,</w:t>
-      </w:r>
-      <w:r>
-        <w:t xml:space="preserve"> activos</w:t>
-      </w:r>
-      <w:r>
-        <w:t xml:space="preserve"> nominales y capital de trabajo.</w:t>
-      </w:r>
-      <w:r>
-        <w:t xml:space="preserve">  De esta manera se podrá determinar el costo total de la inversión.  Debe presentarse y explicarse un cuadro de costo de inversión.</w:t>
-      </w:r>
-      <w:r>
-        <w:t xml:space="preserve"> </w:t>
-      </w:r>
-      <w:r>
-        <w:t>]</w:t>
-      </w:r>
-    </w:p>
-    <w:p>
-      <w:pPr>
-        <w:tabs>
-          <w:tab w:val="left" w:pos="-720"/>
-          <w:tab w:val="left" w:pos="709"/>
-          <w:tab w:val="left" w:pos="1440"/>
-          <w:tab w:val="left" w:pos="2160"/>
-          <w:tab w:val="left" w:pos="2880"/>
-          <w:tab w:val="left" w:pos="3240"/>
-          <w:tab w:val="left" w:pos="3600"/>
-          <w:tab w:val="left" w:pos="3870"/>
-          <w:tab w:val="left" w:pos="4320"/>
-        </w:tabs>
-        <w:suppressAutoHyphens/>
-        <w:rPr>
-          <w:rFonts w:cs="Arial"/>
-        </w:rPr>
-      </w:pPr>
-    </w:p>
-    <w:p>
-      <w:pPr>
-        <w:pStyle w:val="PSI-Ttulo2"/>
-      </w:pPr>
-      <w:bookmarkStart w:id="73" w:name="_Toc235010162"/>
-      <w:bookmarkStart w:id="74" w:name="_Toc257619324"/>
-      <w:r>
-        <w:t>Ingresos y Gastos</w:t>
-      </w:r>
-      <w:bookmarkEnd w:id="73"/>
-      <w:bookmarkEnd w:id="74"/>
+        <w:ind w:left="109" w:firstLine="0"/>
+      </w:pPr>
+      <w:r>
+        <w:t>Beneficios intangibles: no son fácilmente cuantificables y están relacionados con elementos como el impacto sobre aspectos como Good Will o mejora en otros procesos de la organización.</w:t>
+      </w:r>
     </w:p>
     <w:p>
       <w:pPr>
         <w:pStyle w:val="PSI-Comentario"/>
       </w:pPr>
       <w:r>
-        <w:t>[</w:t>
-      </w:r>
-      <w:r>
-        <w:t>Se determina la actividad por la cual se generara ingresos al negocio.  De igual manera se detallaran los gastos de producción y operativos en que incurrirá el mismo.  Para ambos se debe hacer una estimación de los montos anuales.</w:t>
-      </w:r>
-      <w:r>
-        <w:t xml:space="preserve"> </w:t>
-      </w:r>
-      <w:r>
-        <w:t>]</w:t>
-      </w:r>
-    </w:p>
-    <w:p>
-      <w:pPr>
-        <w:tabs>
-          <w:tab w:val="left" w:pos="-720"/>
-          <w:tab w:val="left" w:pos="709"/>
-          <w:tab w:val="left" w:pos="1440"/>
-          <w:tab w:val="left" w:pos="2160"/>
-          <w:tab w:val="left" w:pos="2880"/>
-          <w:tab w:val="left" w:pos="3240"/>
-          <w:tab w:val="left" w:pos="3600"/>
-          <w:tab w:val="left" w:pos="3870"/>
-          <w:tab w:val="left" w:pos="4320"/>
-        </w:tabs>
-        <w:suppressAutoHyphens/>
-        <w:rPr>
-          <w:rFonts w:cs="Arial"/>
-        </w:rPr>
-      </w:pPr>
-    </w:p>
-    <w:p>
-      <w:pPr>
-        <w:pStyle w:val="PSI-Ttulo2"/>
-      </w:pPr>
-      <w:bookmarkStart w:id="75" w:name="_Toc235010163"/>
-      <w:bookmarkStart w:id="76" w:name="_Toc257619325"/>
-      <w:r>
-        <w:t>Financiamiento</w:t>
-      </w:r>
-      <w:bookmarkEnd w:id="75"/>
-      <w:bookmarkEnd w:id="76"/>
-    </w:p>
-    <w:p>
-      <w:pPr>
-        <w:pStyle w:val="PSI-Comentario"/>
-      </w:pPr>
-      <w:r>
-        <w:t>[</w:t>
-      </w:r>
-      <w:r>
-        <w:t>Se buscan las fuentes de financiamiento existes en el mercado para financiar el monto de la inversión.  Posteriormente se realizan un análisis de las opciones (recursos propios, préstamos, otros) para determinar cuál es la que mejores condiciones presenta para el proyecto.</w:t>
-      </w:r>
-      <w:r>
-        <w:t xml:space="preserve">  Hay que justificar la alternativa recomendada.  De considerarse la opción de financiamiento externo hay que preparar Servicio de la </w:t>
-      </w:r>
-      <w:r>
-        <w:t>deuda.</w:t>
-      </w:r>
-      <w:r>
-        <w:t xml:space="preserve"> </w:t>
-      </w:r>
-      <w:r>
-        <w:t>]</w:t>
-      </w:r>
-    </w:p>
-    <w:p>
-      <w:pPr>
-        <w:tabs>
-          <w:tab w:val="left" w:pos="-720"/>
-          <w:tab w:val="left" w:pos="720"/>
-          <w:tab w:val="left" w:pos="1440"/>
-          <w:tab w:val="left" w:pos="2160"/>
-          <w:tab w:val="left" w:pos="2880"/>
-          <w:tab w:val="left" w:pos="3240"/>
-          <w:tab w:val="left" w:pos="3600"/>
-          <w:tab w:val="left" w:pos="3870"/>
-          <w:tab w:val="left" w:pos="4320"/>
-        </w:tabs>
-        <w:suppressAutoHyphens/>
-        <w:rPr>
-          <w:rFonts w:cs="Arial"/>
-          <w:lang w:val="es-AR"/>
-        </w:rPr>
-      </w:pPr>
-    </w:p>
-    <w:p>
-      <w:pPr>
-        <w:pStyle w:val="PSI-Ttulo2"/>
-      </w:pPr>
-      <w:bookmarkStart w:id="77" w:name="_Toc235010164"/>
-      <w:bookmarkStart w:id="78" w:name="_Toc257619326"/>
-      <w:r>
-        <w:t>Estados Financieros Proyectados</w:t>
-      </w:r>
-      <w:bookmarkEnd w:id="77"/>
-      <w:bookmarkEnd w:id="78"/>
-    </w:p>
-    <w:p>
-      <w:pPr>
-        <w:pStyle w:val="PSI-Comentario"/>
-      </w:pPr>
-      <w:r>
-        <w:t>[</w:t>
-      </w:r>
-      <w:r>
-        <w:t xml:space="preserve">Sobre la base de la información de inversión, ingresos y costos se podrá realizar </w:t>
-      </w:r>
-      <w:r>
-        <w:t>los estados financieros proyect</w:t>
-      </w:r>
-      <w:r>
-        <w:t>ados</w:t>
-      </w:r>
-      <w:r>
-        <w:t>: Estado de Resultados, Flujo de Efectivo y Balance General.</w:t>
-      </w:r>
-      <w:r>
-        <w:t>]</w:t>
-      </w:r>
-    </w:p>
-    <w:p>
-      <w:pPr>
-        <w:tabs>
-          <w:tab w:val="left" w:pos="-720"/>
-          <w:tab w:val="left" w:pos="709"/>
-          <w:tab w:val="left" w:pos="1440"/>
-          <w:tab w:val="left" w:pos="2160"/>
-          <w:tab w:val="left" w:pos="2880"/>
-          <w:tab w:val="left" w:pos="3240"/>
-          <w:tab w:val="left" w:pos="3600"/>
-          <w:tab w:val="left" w:pos="3870"/>
-          <w:tab w:val="left" w:pos="4320"/>
-        </w:tabs>
-        <w:suppressAutoHyphens/>
-        <w:rPr>
-          <w:rFonts w:cs="Arial"/>
-        </w:rPr>
-      </w:pPr>
-    </w:p>
-    <w:p>
-      <w:pPr>
-        <w:pStyle w:val="PSI-Ttulo2"/>
-      </w:pPr>
-      <w:bookmarkStart w:id="79" w:name="_Toc235010165"/>
-      <w:bookmarkStart w:id="80" w:name="_Toc257619327"/>
-      <w:r>
-        <w:t>Flujo de Fondos Netos</w:t>
-      </w:r>
-      <w:bookmarkEnd w:id="79"/>
-      <w:bookmarkEnd w:id="80"/>
-    </w:p>
-    <w:p>
-      <w:pPr>
-        <w:pStyle w:val="PSI-Comentario"/>
-      </w:pPr>
-      <w:r>
-        <w:t>[</w:t>
-      </w:r>
-      <w:r>
-        <w:t>Con la ayuda del flujo de fondos se podrá realizar un análisis de los criterios de evaluación financieros, para determinar la rentabilidad</w:t>
-      </w:r>
-      <w:r>
-        <w:t>, sobre la base de:</w:t>
+        <w:t>Ejemplo de beneficios:</w:t>
       </w:r>
     </w:p>
     <w:p>
@@ -5628,7 +4638,7 @@
         <w:ind w:left="360"/>
       </w:pPr>
       <w:r>
-        <w:t>Valor Actual Neto (VAN)</w:t>
+        <w:t>Mejoras en la eficiencia del área bajo estudio.</w:t>
       </w:r>
     </w:p>
     <w:p>
@@ -5637,7 +4647,7 @@
         <w:ind w:left="360"/>
       </w:pPr>
       <w:r>
-        <w:t>Tasa Interna de Retorno (TIR)</w:t>
+        <w:t>Reducción de personal.</w:t>
       </w:r>
     </w:p>
     <w:p>
@@ -5646,72 +4656,7 @@
         <w:ind w:left="360"/>
       </w:pPr>
       <w:r>
-        <w:t>Relación Beneficio/Costo</w:t>
-      </w:r>
-    </w:p>
-    <w:p>
-      <w:pPr>
-        <w:pStyle w:val="PSI-ComentarioVieta"/>
-        <w:numPr>
-          <w:ilvl w:val="0"/>
-          <w:numId w:val="0"/>
-        </w:numPr>
-        <w:ind w:left="360"/>
-      </w:pPr>
-    </w:p>
-    <w:p>
-      <w:pPr>
-        <w:pStyle w:val="PSI-Ttulo1"/>
-      </w:pPr>
-      <w:bookmarkStart w:id="81" w:name="_Toc235010166"/>
-      <w:bookmarkStart w:id="82" w:name="_Toc257619328"/>
-      <w:r>
-        <w:t>Beneficios esperados del proyecto</w:t>
-      </w:r>
-      <w:bookmarkEnd w:id="81"/>
-      <w:bookmarkEnd w:id="82"/>
-    </w:p>
-    <w:p>
-      <w:pPr>
-        <w:pStyle w:val="PSI-Comentario"/>
-      </w:pPr>
-      <w:r>
-        <w:t>[</w:t>
-      </w:r>
-      <w:r>
-        <w:t>Para identificar los beneficios e</w:t>
-      </w:r>
-      <w:r>
-        <w:t>s</w:t>
-      </w:r>
-      <w:r>
-        <w:t xml:space="preserve"> aconsejable detectar los problemas del sistema actual y los costos que representan. Si el sistema propuesto elimina el problema o reduce su costo, puede decirse que se tendrá un beneficio en la cantidad que en la actualidad representa dicho costo.</w:t>
-      </w:r>
-    </w:p>
-    <w:p>
-      <w:pPr>
-        <w:pStyle w:val="PSI-Comentario"/>
-        <w:ind w:left="109" w:firstLine="0"/>
-      </w:pPr>
-      <w:r>
-        <w:t>Beneficios tangibles: son de fácil cuantificación, generalmente están relacionados con la reducción de recursos o talento humano.</w:t>
-      </w:r>
-    </w:p>
-    <w:p>
-      <w:pPr>
-        <w:pStyle w:val="PSI-Comentario"/>
-        <w:ind w:left="109" w:firstLine="0"/>
-      </w:pPr>
-      <w:r>
-        <w:t>Beneficios intangibles: no son fácilmente cuantificables y están relacionados con elementos como el impacto sobre aspectos como Good Will o mejora en otros procesos de la organización.</w:t>
-      </w:r>
-    </w:p>
-    <w:p>
-      <w:pPr>
-        <w:pStyle w:val="PSI-Comentario"/>
-      </w:pPr>
-      <w:r>
-        <w:t>Ejemplo de beneficios:</w:t>
+        <w:t>Reducción de futuras inversiones y costos.</w:t>
       </w:r>
     </w:p>
     <w:p>
@@ -5720,7 +4665,7 @@
         <w:ind w:left="360"/>
       </w:pPr>
       <w:r>
-        <w:t>Mejoras en la eficiencia del área bajo estudio.</w:t>
+        <w:t>Disponibilidad del recurso humano.</w:t>
       </w:r>
     </w:p>
     <w:p>
@@ -5729,7 +4674,7 @@
         <w:ind w:left="360"/>
       </w:pPr>
       <w:r>
-        <w:t>Reducción de personal.</w:t>
+        <w:t>Mejoras en planeación, control y uso de recursos.</w:t>
       </w:r>
     </w:p>
     <w:p>
@@ -5738,7 +4683,7 @@
         <w:ind w:left="360"/>
       </w:pPr>
       <w:r>
-        <w:t>Reducción de futuras inversiones y costos.</w:t>
+        <w:t>Suministro oportuno de insumos para las operaciones.</w:t>
       </w:r>
     </w:p>
     <w:p>
@@ -5747,7 +4692,7 @@
         <w:ind w:left="360"/>
       </w:pPr>
       <w:r>
-        <w:t>Disponibilidad del recurso humano.</w:t>
+        <w:t>Cumplimiento de requerimientos gubernamentales.</w:t>
       </w:r>
     </w:p>
     <w:p>
@@ -5756,7 +4701,7 @@
         <w:ind w:left="360"/>
       </w:pPr>
       <w:r>
-        <w:t>Mejoras en planeación, control y uso de recursos.</w:t>
+        <w:t>Toma acertada de decisiones.</w:t>
       </w:r>
     </w:p>
     <w:p>
@@ -5765,7 +4710,7 @@
         <w:ind w:left="360"/>
       </w:pPr>
       <w:r>
-        <w:t>Suministro oportuno de insumos para las operaciones.</w:t>
+        <w:t>Disponibilidad de información apropiada.</w:t>
       </w:r>
     </w:p>
     <w:p>
@@ -5774,7 +4719,7 @@
         <w:ind w:left="360"/>
       </w:pPr>
       <w:r>
-        <w:t>Cumplimiento de requerimientos gubernamentales.</w:t>
+        <w:t>Aumento en la confiabilidad de la información.</w:t>
       </w:r>
     </w:p>
     <w:p>
@@ -5783,7 +4728,8 @@
         <w:ind w:left="360"/>
       </w:pPr>
       <w:r>
-        <w:t>Toma acertada de decisiones.</w:t>
+        <w:lastRenderedPageBreak/>
+        <w:t>Mejor servicio al cliente externo e interno</w:t>
       </w:r>
     </w:p>
     <w:p>
@@ -5792,7 +4738,7 @@
         <w:ind w:left="360"/>
       </w:pPr>
       <w:r>
-        <w:t>Disponibilidad de información apropiada.</w:t>
+        <w:t>Logro de ventajas competitivas.</w:t>
       </w:r>
     </w:p>
     <w:p>
@@ -5801,390 +4747,11 @@
         <w:ind w:left="360"/>
       </w:pPr>
       <w:r>
-        <w:t>Aumento en la confiabilidad de la información.</w:t>
-      </w:r>
-    </w:p>
-    <w:p>
-      <w:pPr>
-        <w:pStyle w:val="PSI-ComentarioVieta"/>
-        <w:ind w:left="360"/>
-      </w:pPr>
-      <w:r>
-        <w:t>Mejor servicio al cliente externo e interno</w:t>
-      </w:r>
-    </w:p>
-    <w:p>
-      <w:pPr>
-        <w:pStyle w:val="PSI-ComentarioVieta"/>
-        <w:ind w:left="360"/>
-      </w:pPr>
-      <w:r>
-        <w:t>Logro de ventajas competitivas.</w:t>
-      </w:r>
-    </w:p>
-    <w:p>
-      <w:pPr>
-        <w:pStyle w:val="PSI-ComentarioVieta"/>
-        <w:ind w:left="360"/>
-      </w:pPr>
-      <w:r>
-        <w:t>Valor agregado a un producto de la compañía.</w:t>
-      </w:r>
-    </w:p>
-    <w:p>
-      <w:pPr>
-        <w:pStyle w:val="PSI-Ttulo2"/>
-      </w:pPr>
-      <w:bookmarkStart w:id="83" w:name="_Toc235010167"/>
-      <w:bookmarkStart w:id="84" w:name="_Toc257619329"/>
-      <w:r>
-        <w:t>Cuantificación de beneficios</w:t>
-      </w:r>
-      <w:bookmarkEnd w:id="83"/>
-      <w:bookmarkEnd w:id="84"/>
-    </w:p>
-    <w:p>
-      <w:pPr>
-        <w:pStyle w:val="PSI-Comentario"/>
-      </w:pPr>
-      <w:r>
-        <w:t>[</w:t>
-      </w:r>
-      <w:r>
-        <w:t>Es necesario cuantificar ($) los beneficios cuantificables durante los años de VIDA ÚTIL del sistema. Requerimiento para el cálculo de la relación: Costo/Beneficio.</w:t>
-      </w:r>
-      <w:r>
-        <w:t xml:space="preserve"> </w:t>
-      </w:r>
-      <w:r>
-        <w:t>]</w:t>
-      </w:r>
-    </w:p>
-    <w:tbl>
-      <w:tblPr>
-        <w:tblpPr w:leftFromText="180" w:rightFromText="180" w:vertAnchor="text" w:horzAnchor="margin" w:tblpY="379"/>
-        <w:tblW w:w="8958" w:type="dxa"/>
-        <w:tblBorders>
-          <w:top w:val="single" w:sz="4" w:space="0" w:color="auto"/>
-          <w:left w:val="single" w:sz="4" w:space="0" w:color="auto"/>
-          <w:bottom w:val="single" w:sz="4" w:space="0" w:color="auto"/>
-          <w:right w:val="single" w:sz="4" w:space="0" w:color="auto"/>
-          <w:insideH w:val="single" w:sz="4" w:space="0" w:color="auto"/>
-          <w:insideV w:val="single" w:sz="4" w:space="0" w:color="auto"/>
-        </w:tblBorders>
-        <w:tblLayout w:type="fixed"/>
-        <w:tblCellMar>
-          <w:left w:w="70" w:type="dxa"/>
-          <w:right w:w="70" w:type="dxa"/>
-        </w:tblCellMar>
-        <w:tblLook w:val="0000" w:firstRow="0" w:lastRow="0" w:firstColumn="0" w:lastColumn="0" w:noHBand="0" w:noVBand="0"/>
-      </w:tblPr>
-      <w:tblGrid>
-        <w:gridCol w:w="1493"/>
-        <w:gridCol w:w="1493"/>
-        <w:gridCol w:w="1493"/>
-        <w:gridCol w:w="1493"/>
-        <w:gridCol w:w="1493"/>
-        <w:gridCol w:w="1493"/>
-      </w:tblGrid>
-      <w:tr>
-        <w:trPr>
-          <w:trHeight w:val="202"/>
-        </w:trPr>
-        <w:tc>
-          <w:tcPr>
-            <w:tcW w:w="1493" w:type="dxa"/>
-            <w:shd w:val="pct25" w:color="auto" w:fill="auto"/>
-          </w:tcPr>
-          <w:p>
-            <w:pPr>
-              <w:pStyle w:val="TableContents"/>
-              <w:jc w:val="center"/>
-              <w:rPr>
-                <w:rFonts w:ascii="Arial" w:hAnsi="Arial"/>
-                <w:b/>
-                <w:bCs/>
-                <w:sz w:val="20"/>
-                <w:szCs w:val="20"/>
-                <w:lang w:val="es-AR"/>
-              </w:rPr>
-            </w:pPr>
-            <w:r>
-              <w:rPr>
-                <w:rFonts w:ascii="Arial" w:hAnsi="Arial"/>
-                <w:b/>
-                <w:bCs/>
-                <w:sz w:val="20"/>
-                <w:szCs w:val="20"/>
-                <w:lang w:val="es-AR"/>
-              </w:rPr>
-              <w:t>Variable</w:t>
-            </w:r>
-          </w:p>
-        </w:tc>
-        <w:tc>
-          <w:tcPr>
-            <w:tcW w:w="1493" w:type="dxa"/>
-            <w:shd w:val="pct25" w:color="auto" w:fill="auto"/>
-          </w:tcPr>
-          <w:p>
-            <w:pPr>
-              <w:pStyle w:val="TableContents"/>
-              <w:jc w:val="center"/>
-              <w:rPr>
-                <w:rFonts w:ascii="Arial" w:hAnsi="Arial"/>
-                <w:b/>
-                <w:bCs/>
-                <w:sz w:val="20"/>
-                <w:szCs w:val="20"/>
-                <w:lang w:val="es-AR"/>
-              </w:rPr>
-            </w:pPr>
-            <w:r>
-              <w:rPr>
-                <w:rFonts w:ascii="Arial" w:hAnsi="Arial"/>
-                <w:b/>
-                <w:bCs/>
-                <w:sz w:val="20"/>
-                <w:szCs w:val="20"/>
-                <w:lang w:val="es-AR"/>
-              </w:rPr>
-              <w:t>Costo Sma. Actual (A)</w:t>
-            </w:r>
-          </w:p>
-        </w:tc>
-        <w:tc>
-          <w:tcPr>
-            <w:tcW w:w="1493" w:type="dxa"/>
-            <w:shd w:val="pct25" w:color="auto" w:fill="auto"/>
-          </w:tcPr>
-          <w:p>
-            <w:pPr>
-              <w:pStyle w:val="TableContents"/>
-              <w:jc w:val="center"/>
-              <w:rPr>
-                <w:rFonts w:ascii="Arial" w:hAnsi="Arial"/>
-                <w:b/>
-                <w:bCs/>
-                <w:sz w:val="20"/>
-                <w:szCs w:val="20"/>
-                <w:lang w:val="es-AR"/>
-              </w:rPr>
-            </w:pPr>
-            <w:r>
-              <w:rPr>
-                <w:rFonts w:ascii="Arial" w:hAnsi="Arial"/>
-                <w:b/>
-                <w:bCs/>
-                <w:sz w:val="20"/>
-                <w:szCs w:val="20"/>
-                <w:lang w:val="es-AR"/>
-              </w:rPr>
-              <w:t>Costo Sma. Propuesto (B)</w:t>
-            </w:r>
-          </w:p>
-        </w:tc>
-        <w:tc>
-          <w:tcPr>
-            <w:tcW w:w="1493" w:type="dxa"/>
-            <w:shd w:val="pct25" w:color="auto" w:fill="auto"/>
-          </w:tcPr>
-          <w:p>
-            <w:pPr>
-              <w:pStyle w:val="TableContents"/>
-              <w:jc w:val="center"/>
-              <w:rPr>
-                <w:rFonts w:ascii="Arial" w:hAnsi="Arial"/>
-                <w:b/>
-                <w:bCs/>
-                <w:sz w:val="20"/>
-                <w:szCs w:val="20"/>
-                <w:lang w:val="es-AR"/>
-              </w:rPr>
-            </w:pPr>
-            <w:r>
-              <w:rPr>
-                <w:rFonts w:ascii="Arial" w:hAnsi="Arial"/>
-                <w:b/>
-                <w:bCs/>
-                <w:sz w:val="20"/>
-                <w:szCs w:val="20"/>
-                <w:lang w:val="es-AR"/>
-              </w:rPr>
-              <w:t>Beneficio (A-B)</w:t>
-            </w:r>
-          </w:p>
-        </w:tc>
-        <w:tc>
-          <w:tcPr>
-            <w:tcW w:w="1493" w:type="dxa"/>
-            <w:shd w:val="pct25" w:color="auto" w:fill="auto"/>
-          </w:tcPr>
-          <w:p>
-            <w:pPr>
-              <w:pStyle w:val="TableContents"/>
-              <w:jc w:val="center"/>
-              <w:rPr>
-                <w:rFonts w:ascii="Arial" w:hAnsi="Arial"/>
-                <w:b/>
-                <w:bCs/>
-                <w:sz w:val="20"/>
-                <w:szCs w:val="20"/>
-                <w:lang w:val="es-AR"/>
-              </w:rPr>
-            </w:pPr>
-            <w:r>
-              <w:rPr>
-                <w:rFonts w:ascii="Arial" w:hAnsi="Arial"/>
-                <w:b/>
-                <w:bCs/>
-                <w:sz w:val="20"/>
-                <w:szCs w:val="20"/>
-                <w:lang w:val="es-AR"/>
-              </w:rPr>
-              <w:t>Vida Útil</w:t>
-            </w:r>
-          </w:p>
-        </w:tc>
-        <w:tc>
-          <w:tcPr>
-            <w:tcW w:w="1493" w:type="dxa"/>
-            <w:shd w:val="pct25" w:color="auto" w:fill="auto"/>
-          </w:tcPr>
-          <w:p>
-            <w:pPr>
-              <w:pStyle w:val="TableContents"/>
-              <w:jc w:val="center"/>
-              <w:rPr>
-                <w:rFonts w:ascii="Arial" w:hAnsi="Arial"/>
-                <w:b/>
-                <w:bCs/>
-                <w:sz w:val="20"/>
-                <w:szCs w:val="20"/>
-                <w:lang w:val="es-AR"/>
-              </w:rPr>
-            </w:pPr>
-            <w:r>
-              <w:rPr>
-                <w:rFonts w:ascii="Arial" w:hAnsi="Arial"/>
-                <w:b/>
-                <w:bCs/>
-                <w:sz w:val="20"/>
-                <w:szCs w:val="20"/>
-                <w:lang w:val="es-AR"/>
-              </w:rPr>
-              <w:t>Total</w:t>
-            </w:r>
-          </w:p>
-        </w:tc>
-      </w:tr>
-      <w:tr>
-        <w:trPr>
-          <w:trHeight w:val="313"/>
-        </w:trPr>
-        <w:tc>
-          <w:tcPr>
-            <w:tcW w:w="1493" w:type="dxa"/>
-          </w:tcPr>
-          <w:p>
-            <w:pPr>
-              <w:pStyle w:val="PSI-ComentarioenTabla"/>
-              <w:rPr>
-                <w:rFonts w:ascii="Arial" w:hAnsi="Arial"/>
-                <w:sz w:val="24"/>
-              </w:rPr>
-            </w:pPr>
-          </w:p>
-        </w:tc>
-        <w:tc>
-          <w:tcPr>
-            <w:tcW w:w="1493" w:type="dxa"/>
-          </w:tcPr>
-          <w:p>
-            <w:pPr>
-              <w:pStyle w:val="PSI-ComentarioenTabla"/>
-              <w:rPr>
-                <w:rFonts w:ascii="Arial" w:hAnsi="Arial"/>
-                <w:sz w:val="24"/>
-              </w:rPr>
-            </w:pPr>
-          </w:p>
-        </w:tc>
-        <w:tc>
-          <w:tcPr>
-            <w:tcW w:w="1493" w:type="dxa"/>
-          </w:tcPr>
-          <w:p>
-            <w:pPr>
-              <w:pStyle w:val="PSI-ComentarioenTabla"/>
-              <w:rPr>
-                <w:rFonts w:ascii="Arial" w:hAnsi="Arial"/>
-                <w:sz w:val="24"/>
-              </w:rPr>
-            </w:pPr>
-          </w:p>
-        </w:tc>
-        <w:tc>
-          <w:tcPr>
-            <w:tcW w:w="1493" w:type="dxa"/>
-          </w:tcPr>
-          <w:p>
-            <w:pPr>
-              <w:pStyle w:val="PSI-ComentarioenTabla"/>
-              <w:rPr>
-                <w:rFonts w:ascii="Arial" w:hAnsi="Arial"/>
-                <w:sz w:val="24"/>
-              </w:rPr>
-            </w:pPr>
-          </w:p>
-        </w:tc>
-        <w:tc>
-          <w:tcPr>
-            <w:tcW w:w="1493" w:type="dxa"/>
-          </w:tcPr>
-          <w:p>
-            <w:pPr>
-              <w:pStyle w:val="PSI-ComentarioenTabla"/>
-              <w:rPr>
-                <w:rFonts w:ascii="Arial" w:hAnsi="Arial"/>
-                <w:sz w:val="24"/>
-              </w:rPr>
-            </w:pPr>
-          </w:p>
-        </w:tc>
-        <w:tc>
-          <w:tcPr>
-            <w:tcW w:w="1493" w:type="dxa"/>
-          </w:tcPr>
-          <w:p>
-            <w:pPr>
-              <w:pStyle w:val="PSI-ComentarioenTabla"/>
-              <w:rPr>
-                <w:rFonts w:ascii="Arial" w:hAnsi="Arial"/>
-                <w:sz w:val="24"/>
-              </w:rPr>
-            </w:pPr>
-          </w:p>
-        </w:tc>
-      </w:tr>
-    </w:tbl>
-    <w:p>
-      <w:pPr>
-        <w:pStyle w:val="PSI-Comentario"/>
-        <w:ind w:left="0" w:firstLine="0"/>
-        <w:rPr>
-          <w:rFonts w:ascii="Arial" w:hAnsi="Arial" w:cs="Arial"/>
-          <w:b/>
-          <w:i w:val="0"/>
-          <w:sz w:val="28"/>
-          <w:lang w:val="es-ES"/>
-        </w:rPr>
-      </w:pPr>
-    </w:p>
-    <w:p>
-      <w:pPr>
-        <w:pStyle w:val="PSI-Ttulo1"/>
-      </w:pPr>
+        <w:t>Valor agregado a un producto de la compañía</w:t>
+      </w:r>
+      <w:r>
+        <w:t>.</w:t>
+      </w:r>
     </w:p>
     <w:sectPr>
       <w:headerReference w:type="default" r:id="rId12"/>
@@ -6627,7 +5194,21 @@
       <w:rPr>
         <w:lang w:val="es-AR"/>
       </w:rPr>
-      <w:t xml:space="preserve">Agustín Collareda, Cintia Hernandez y </w:t>
+      <w:t xml:space="preserve">Agustín </w:t>
+    </w:r>
+    <w:proofErr w:type="spellStart"/>
+    <w:r>
+      <w:rPr>
+        <w:lang w:val="es-AR"/>
+      </w:rPr>
+      <w:t>Collareda</w:t>
+    </w:r>
+    <w:proofErr w:type="spellEnd"/>
+    <w:r>
+      <w:rPr>
+        <w:lang w:val="es-AR"/>
+      </w:rPr>
+      <w:t xml:space="preserve">, Cintia Hernandez y </w:t>
     </w:r>
     <w:r>
       <w:rPr>
@@ -7129,7 +5710,23 @@
         <w:rFonts w:ascii="Cambria" w:eastAsia="Times New Roman" w:hAnsi="Cambria"/>
         <w:szCs w:val="36"/>
       </w:rPr>
-      <w:t>Vesta Risk Manager</w:t>
+      <w:t xml:space="preserve">Vesta </w:t>
+    </w:r>
+    <w:proofErr w:type="spellStart"/>
+    <w:r>
+      <w:rPr>
+        <w:rFonts w:ascii="Cambria" w:eastAsia="Times New Roman" w:hAnsi="Cambria"/>
+        <w:szCs w:val="36"/>
+      </w:rPr>
+      <w:t>Risk</w:t>
+    </w:r>
+    <w:proofErr w:type="spellEnd"/>
+    <w:r>
+      <w:rPr>
+        <w:rFonts w:ascii="Cambria" w:eastAsia="Times New Roman" w:hAnsi="Cambria"/>
+        <w:szCs w:val="36"/>
+      </w:rPr>
+      <w:t xml:space="preserve"> Manager</w:t>
     </w:r>
     <w:r>
       <w:rPr>
@@ -9077,6 +7674,7 @@
   <w:style w:type="character" w:default="1" w:styleId="Fuentedeprrafopredeter">
     <w:name w:val="Default Paragraph Font"/>
     <w:uiPriority w:val="1"/>
+    <w:semiHidden/>
     <w:unhideWhenUsed/>
   </w:style>
   <w:style w:type="table" w:default="1" w:styleId="Tablanormal">

</xml_diff>

<commit_message>
Doc: Se agrego el objetivo del proyecto.
</commit_message>
<xml_diff>
--- a/Inicio/Estudio de Factibilidad_Vesta Risk Manager_T-Code.docx
+++ b/Inicio/Estudio de Factibilidad_Vesta Risk Manager_T-Code.docx
@@ -354,25 +354,7 @@
           <w:sz w:val="36"/>
           <w:szCs w:val="36"/>
         </w:rPr>
-        <w:t xml:space="preserve">Vesta </w:t>
-      </w:r>
-      <w:proofErr w:type="spellStart"/>
-      <w:r>
-        <w:rPr>
-          <w:rFonts w:ascii="Cambria" w:hAnsi="Cambria"/>
-          <w:sz w:val="36"/>
-          <w:szCs w:val="36"/>
-        </w:rPr>
-        <w:t>Risk</w:t>
-      </w:r>
-      <w:proofErr w:type="spellEnd"/>
-      <w:r>
-        <w:rPr>
-          <w:rFonts w:ascii="Cambria" w:hAnsi="Cambria"/>
-          <w:sz w:val="36"/>
-          <w:szCs w:val="36"/>
-        </w:rPr>
-        <w:t xml:space="preserve"> Manager</w:t>
+        <w:t>Vesta Risk Manager</w:t>
       </w:r>
     </w:p>
     <w:p>
@@ -423,15 +405,7 @@
         <w:pStyle w:val="Sinespaciado"/>
       </w:pPr>
       <w:r>
-        <w:t xml:space="preserve">Agustín </w:t>
-      </w:r>
-      <w:proofErr w:type="spellStart"/>
-      <w:r>
-        <w:t>Collareda</w:t>
-      </w:r>
-      <w:proofErr w:type="spellEnd"/>
-      <w:r>
-        <w:t>, Cintia Hernandez y Hugo Frey</w:t>
+        <w:t>Agustín Collareda, Cintia Hernandez y Hugo Frey</w:t>
       </w:r>
     </w:p>
     <w:p/>
@@ -3250,21 +3224,7 @@
         <w:rPr>
           <w:lang w:val="es-AR"/>
         </w:rPr>
-        <w:t xml:space="preserve"> Vesta </w:t>
-      </w:r>
-      <w:proofErr w:type="spellStart"/>
-      <w:r>
-        <w:rPr>
-          <w:lang w:val="es-AR"/>
-        </w:rPr>
-        <w:t>Risk</w:t>
-      </w:r>
-      <w:proofErr w:type="spellEnd"/>
-      <w:r>
-        <w:rPr>
-          <w:lang w:val="es-AR"/>
-        </w:rPr>
-        <w:t xml:space="preserve"> Manager</w:t>
+        <w:t xml:space="preserve"> Vesta Risk Manager</w:t>
       </w:r>
       <w:r>
         <w:rPr>
@@ -3491,26 +3451,16 @@
           <w:color w:val="548DD4"/>
           <w:lang w:val="es-AR"/>
         </w:rPr>
-        <w:t>Describe en detalle todos los eventos o hechos históricos y vigentes relacionados con el problema o necesidad a resolver.  El mismo se redacta de forma tal que el lector tenga una amplia comprensión del problema</w:t>
-      </w:r>
-      <w:proofErr w:type="gramStart"/>
+        <w:t xml:space="preserve">Describe en detalle todos los eventos o hechos históricos y vigentes relacionados con el problema o necesidad a resolver.  El mismo se redacta de forma tal que el lector tenga una amplia comprensión del problema. </w:t>
+      </w:r>
       <w:r>
         <w:rPr>
           <w:i/>
           <w:color w:val="548DD4"/>
           <w:lang w:val="es-AR"/>
         </w:rPr>
-        <w:t xml:space="preserve">. </w:t>
-      </w:r>
-      <w:r>
-        <w:rPr>
-          <w:i/>
-          <w:color w:val="548DD4"/>
-          <w:lang w:val="es-AR"/>
-        </w:rPr>
         <w:t>]</w:t>
       </w:r>
-      <w:proofErr w:type="gramEnd"/>
     </w:p>
     <w:p>
       <w:pPr>
@@ -3559,24 +3509,37 @@
           <w:i/>
           <w:color w:val="548DD4"/>
         </w:rPr>
-        <w:t>Se sustenta teniendo como base el antecedente y el planteamiento del problema o necesidad.  En este punto se describe las bondades del proyecto y como el mismo resolverá o cubrirá parcial o totalmente el problema o necesidad mostrado anteriormente</w:t>
-      </w:r>
-      <w:proofErr w:type="gramStart"/>
+        <w:t xml:space="preserve">Se sustenta teniendo como base el antecedente y el planteamiento del problema o necesidad.  En este punto se describe las bondades del proyecto y como el mismo resolverá o cubrirá parcial o totalmente el problema o necesidad mostrado anteriormente. </w:t>
+      </w:r>
       <w:r>
         <w:rPr>
           <w:i/>
           <w:color w:val="548DD4"/>
         </w:rPr>
-        <w:t xml:space="preserve">. </w:t>
-      </w:r>
-      <w:r>
+        <w:t>]</w:t>
+      </w:r>
+    </w:p>
+    <w:p>
+      <w:pPr>
+        <w:pStyle w:val="PSI-Normal"/>
+        <w:ind w:left="0" w:firstLine="0"/>
         <w:rPr>
           <w:i/>
           <w:color w:val="548DD4"/>
         </w:rPr>
-        <w:t>]</w:t>
-      </w:r>
-      <w:proofErr w:type="gramEnd"/>
+      </w:pPr>
+    </w:p>
+    <w:p>
+      <w:pPr>
+        <w:pStyle w:val="PSI-Ttulo2"/>
+      </w:pPr>
+      <w:bookmarkStart w:id="17" w:name="_Toc235010134"/>
+      <w:bookmarkStart w:id="18" w:name="_Toc176205766"/>
+      <w:r>
+        <w:t>Descripción del proyecto</w:t>
+      </w:r>
+      <w:bookmarkEnd w:id="17"/>
+      <w:bookmarkEnd w:id="18"/>
     </w:p>
     <w:p>
       <w:pPr>
@@ -3587,58 +3550,27 @@
           <w:color w:val="548DD4"/>
         </w:rPr>
       </w:pPr>
-    </w:p>
-    <w:p>
-      <w:pPr>
-        <w:pStyle w:val="PSI-Ttulo2"/>
-      </w:pPr>
-      <w:bookmarkStart w:id="17" w:name="_Toc235010134"/>
-      <w:bookmarkStart w:id="18" w:name="_Toc176205766"/>
-      <w:r>
-        <w:t>Descripción del proyecto</w:t>
-      </w:r>
-      <w:bookmarkEnd w:id="17"/>
-      <w:bookmarkEnd w:id="18"/>
-    </w:p>
-    <w:p>
-      <w:pPr>
-        <w:pStyle w:val="PSI-Normal"/>
-        <w:ind w:left="0" w:firstLine="0"/>
+      <w:r>
         <w:rPr>
           <w:i/>
           <w:color w:val="548DD4"/>
         </w:rPr>
-      </w:pPr>
+        <w:t>[</w:t>
+      </w:r>
       <w:r>
         <w:rPr>
           <w:i/>
           <w:color w:val="548DD4"/>
         </w:rPr>
-        <w:t>[</w:t>
+        <w:t xml:space="preserve">Debe ser breve, clara y sencilla, que permita entender la magnitud del proyecto.  Debe incluir costo, componentes, beneficiarios y otros aspectos relevantes. </w:t>
       </w:r>
       <w:r>
         <w:rPr>
           <w:i/>
           <w:color w:val="548DD4"/>
         </w:rPr>
-        <w:t>Debe ser breve, clara y sencilla, que permita entender la magnitud del proyecto.  Debe incluir costo, componentes, beneficiarios y otros aspectos relevantes</w:t>
-      </w:r>
-      <w:proofErr w:type="gramStart"/>
-      <w:r>
-        <w:rPr>
-          <w:i/>
-          <w:color w:val="548DD4"/>
-        </w:rPr>
-        <w:t xml:space="preserve">. </w:t>
-      </w:r>
-      <w:r>
-        <w:rPr>
-          <w:i/>
-          <w:color w:val="548DD4"/>
-        </w:rPr>
         <w:t>]</w:t>
       </w:r>
-      <w:proofErr w:type="gramEnd"/>
     </w:p>
     <w:p>
       <w:pPr>
@@ -3789,11 +3721,7 @@
         </w:r>
       </w:smartTag>
       <w:r>
-        <w:t xml:space="preserve"> 5 valores</w:t>
-      </w:r>
-      <w:proofErr w:type="gramStart"/>
-      <w:r>
-        <w:t>.</w:t>
+        <w:t xml:space="preserve"> 5 valores.</w:t>
       </w:r>
       <w:r>
         <w:t xml:space="preserve"> </w:t>
@@ -3801,7 +3729,6 @@
       <w:r>
         <w:t>]</w:t>
       </w:r>
-      <w:proofErr w:type="gramEnd"/>
     </w:p>
     <w:p>
       <w:pPr>
@@ -3905,6 +3832,32 @@
       </w:r>
       <w:r>
         <w:t>]</w:t>
+      </w:r>
+    </w:p>
+    <w:p>
+      <w:pPr>
+        <w:pStyle w:val="PSI-Comentario"/>
+        <w:rPr>
+          <w:i w:val="0"/>
+          <w:iCs/>
+          <w:color w:val="auto"/>
+        </w:rPr>
+      </w:pPr>
+      <w:r>
+        <w:rPr>
+          <w:i w:val="0"/>
+          <w:iCs/>
+          <w:color w:val="auto"/>
+        </w:rPr>
+        <w:t xml:space="preserve">El proyecto Vesta Risk Manager pretende desarrollar una solución de software que </w:t>
+      </w:r>
+      <w:r>
+        <w:rPr>
+          <w:i w:val="0"/>
+          <w:iCs/>
+          <w:color w:val="auto"/>
+        </w:rPr>
+        <w:t>permita identificar, analizar, gestionar y monitorear los riesgos de un proyecto, tanto de software, personales u otras áreas profesionales, con el fin de asistir a la toma de decisiones para la prevención y mitigación de riesgos, garantizando el éxito de los proyectos.</w:t>
       </w:r>
     </w:p>
     <w:p>
@@ -4017,6 +3970,7 @@
       <w:bookmarkStart w:id="35" w:name="_Toc235010145"/>
       <w:bookmarkStart w:id="36" w:name="_Toc176205775"/>
       <w:r>
+        <w:lastRenderedPageBreak/>
         <w:t>Población objetivo</w:t>
       </w:r>
       <w:bookmarkEnd w:id="35"/>
@@ -4054,7 +4008,6 @@
       <w:bookmarkStart w:id="37" w:name="_Toc235010146"/>
       <w:bookmarkStart w:id="38" w:name="_Toc176205776"/>
       <w:r>
-        <w:lastRenderedPageBreak/>
         <w:t>Análisis de la demanda</w:t>
       </w:r>
       <w:bookmarkEnd w:id="37"/>
@@ -4086,15 +4039,7 @@
         <w:t>, y</w:t>
       </w:r>
       <w:r>
-        <w:t xml:space="preserve"> la recomendación que parte o porcentaje del mercado va </w:t>
-      </w:r>
-      <w:proofErr w:type="spellStart"/>
-      <w:r>
-        <w:t>ha</w:t>
-      </w:r>
-      <w:proofErr w:type="spellEnd"/>
-      <w:r>
-        <w:t xml:space="preserve"> ser cubierto con el desarrollo del proyecto.</w:t>
+        <w:t xml:space="preserve"> la recomendación que parte o porcentaje del mercado va ha ser cubierto con el desarrollo del proyecto.</w:t>
       </w:r>
       <w:r>
         <w:t>]</w:t>
@@ -5194,21 +5139,7 @@
       <w:rPr>
         <w:lang w:val="es-AR"/>
       </w:rPr>
-      <w:t xml:space="preserve">Agustín </w:t>
-    </w:r>
-    <w:proofErr w:type="spellStart"/>
-    <w:r>
-      <w:rPr>
-        <w:lang w:val="es-AR"/>
-      </w:rPr>
-      <w:t>Collareda</w:t>
-    </w:r>
-    <w:proofErr w:type="spellEnd"/>
-    <w:r>
-      <w:rPr>
-        <w:lang w:val="es-AR"/>
-      </w:rPr>
-      <w:t xml:space="preserve">, Cintia Hernandez y </w:t>
+      <w:t xml:space="preserve">Agustín Collareda, Cintia Hernandez y </w:t>
     </w:r>
     <w:r>
       <w:rPr>
@@ -5710,23 +5641,7 @@
         <w:rFonts w:ascii="Cambria" w:eastAsia="Times New Roman" w:hAnsi="Cambria"/>
         <w:szCs w:val="36"/>
       </w:rPr>
-      <w:t xml:space="preserve">Vesta </w:t>
-    </w:r>
-    <w:proofErr w:type="spellStart"/>
-    <w:r>
-      <w:rPr>
-        <w:rFonts w:ascii="Cambria" w:eastAsia="Times New Roman" w:hAnsi="Cambria"/>
-        <w:szCs w:val="36"/>
-      </w:rPr>
-      <w:t>Risk</w:t>
-    </w:r>
-    <w:proofErr w:type="spellEnd"/>
-    <w:r>
-      <w:rPr>
-        <w:rFonts w:ascii="Cambria" w:eastAsia="Times New Roman" w:hAnsi="Cambria"/>
-        <w:szCs w:val="36"/>
-      </w:rPr>
-      <w:t xml:space="preserve"> Manager</w:t>
+      <w:t>Vesta Risk Manager</w:t>
     </w:r>
     <w:r>
       <w:rPr>

</xml_diff>

<commit_message>
Doc: Falta revisar el modelo de dominio para finalizar el modelo de negocio, se avanzo hasta los objetivos del estudio de factibilidad
</commit_message>
<xml_diff>
--- a/Inicio/Estudio de Factibilidad_Vesta Risk Manager_T-Code.docx
+++ b/Inicio/Estudio de Factibilidad_Vesta Risk Manager_T-Code.docx
@@ -354,7 +354,25 @@
           <w:sz w:val="36"/>
           <w:szCs w:val="36"/>
         </w:rPr>
-        <w:t>Vesta Risk Manager</w:t>
+        <w:t xml:space="preserve">Vesta </w:t>
+      </w:r>
+      <w:proofErr w:type="spellStart"/>
+      <w:r>
+        <w:rPr>
+          <w:rFonts w:ascii="Cambria" w:hAnsi="Cambria"/>
+          <w:sz w:val="36"/>
+          <w:szCs w:val="36"/>
+        </w:rPr>
+        <w:t>Risk</w:t>
+      </w:r>
+      <w:proofErr w:type="spellEnd"/>
+      <w:r>
+        <w:rPr>
+          <w:rFonts w:ascii="Cambria" w:hAnsi="Cambria"/>
+          <w:sz w:val="36"/>
+          <w:szCs w:val="36"/>
+        </w:rPr>
+        <w:t xml:space="preserve"> Manager</w:t>
       </w:r>
     </w:p>
     <w:p>
@@ -385,12 +403,20 @@
         <w:rPr>
           <w:lang w:val="es-AR"/>
         </w:rPr>
-        <w:t>T-Code</w:t>
-      </w:r>
+        <w:t>T-</w:t>
+      </w:r>
+      <w:proofErr w:type="spellStart"/>
       <w:r>
         <w:rPr>
           <w:lang w:val="es-AR"/>
         </w:rPr>
+        <w:t>Code</w:t>
+      </w:r>
+      <w:proofErr w:type="spellEnd"/>
+      <w:r>
+        <w:rPr>
+          <w:lang w:val="es-AR"/>
+        </w:rPr>
         <w:t xml:space="preserve">  </w:t>
       </w:r>
       <w:r>
@@ -405,7 +431,23 @@
         <w:pStyle w:val="Sinespaciado"/>
       </w:pPr>
       <w:r>
-        <w:t>Agustín Collareda, Cintia Hernandez y Hugo Frey</w:t>
+        <w:t xml:space="preserve">Agustín </w:t>
+      </w:r>
+      <w:proofErr w:type="spellStart"/>
+      <w:r>
+        <w:t>Collareda</w:t>
+      </w:r>
+      <w:proofErr w:type="spellEnd"/>
+      <w:r>
+        <w:t xml:space="preserve">, Cintia </w:t>
+      </w:r>
+      <w:proofErr w:type="spellStart"/>
+      <w:r>
+        <w:t>Hernandez</w:t>
+      </w:r>
+      <w:proofErr w:type="spellEnd"/>
+      <w:r>
+        <w:t xml:space="preserve"> y Hugo Frey</w:t>
       </w:r>
     </w:p>
     <w:p/>
@@ -872,8 +914,8 @@
           <w:bCs w:val="0"/>
           <w:noProof/>
           <w:kern w:val="2"/>
-          <w:sz w:val="22"/>
-          <w:szCs w:val="22"/>
+          <w:sz w:val="24"/>
+          <w:szCs w:val="24"/>
           <w:lang w:val="es-AR" w:eastAsia="es-AR"/>
           <w14:ligatures w14:val="standardContextual"/>
         </w:rPr>
@@ -887,7 +929,7 @@
       <w:r>
         <w:fldChar w:fldCharType="separate"/>
       </w:r>
-      <w:hyperlink w:anchor="_Toc176205759" w:history="1">
+      <w:hyperlink w:anchor="_Toc176215415" w:history="1">
         <w:r>
           <w:rPr>
             <w:rStyle w:val="Hipervnculo"/>
@@ -914,7 +956,7 @@
             <w:noProof/>
             <w:webHidden/>
           </w:rPr>
-          <w:instrText xml:space="preserve"> PAGEREF _Toc176205759 \h </w:instrText>
+          <w:instrText xml:space="preserve"> PAGEREF _Toc176215415 \h </w:instrText>
         </w:r>
         <w:r>
           <w:rPr>
@@ -954,13 +996,13 @@
           <w:bCs w:val="0"/>
           <w:noProof/>
           <w:kern w:val="2"/>
-          <w:sz w:val="22"/>
-          <w:szCs w:val="22"/>
+          <w:sz w:val="24"/>
+          <w:szCs w:val="24"/>
           <w:lang w:val="es-AR" w:eastAsia="es-AR"/>
           <w14:ligatures w14:val="standardContextual"/>
         </w:rPr>
       </w:pPr>
-      <w:hyperlink w:anchor="_Toc176205760" w:history="1">
+      <w:hyperlink w:anchor="_Toc176215416" w:history="1">
         <w:r>
           <w:rPr>
             <w:rStyle w:val="Hipervnculo"/>
@@ -987,7 +1029,7 @@
             <w:noProof/>
             <w:webHidden/>
           </w:rPr>
-          <w:instrText xml:space="preserve"> PAGEREF _Toc176205760 \h </w:instrText>
+          <w:instrText xml:space="preserve"> PAGEREF _Toc176215416 \h </w:instrText>
         </w:r>
         <w:r>
           <w:rPr>
@@ -1027,13 +1069,13 @@
           <w:bCs w:val="0"/>
           <w:noProof/>
           <w:kern w:val="2"/>
-          <w:sz w:val="22"/>
-          <w:szCs w:val="22"/>
+          <w:sz w:val="24"/>
+          <w:szCs w:val="24"/>
           <w:lang w:val="es-AR" w:eastAsia="es-AR"/>
           <w14:ligatures w14:val="standardContextual"/>
         </w:rPr>
       </w:pPr>
-      <w:hyperlink w:anchor="_Toc176205761" w:history="1">
+      <w:hyperlink w:anchor="_Toc176215417" w:history="1">
         <w:r>
           <w:rPr>
             <w:rStyle w:val="Hipervnculo"/>
@@ -1060,7 +1102,7 @@
             <w:noProof/>
             <w:webHidden/>
           </w:rPr>
-          <w:instrText xml:space="preserve"> PAGEREF _Toc176205761 \h </w:instrText>
+          <w:instrText xml:space="preserve"> PAGEREF _Toc176215417 \h </w:instrText>
         </w:r>
         <w:r>
           <w:rPr>
@@ -1100,13 +1142,13 @@
           <w:iCs w:val="0"/>
           <w:noProof/>
           <w:kern w:val="2"/>
-          <w:sz w:val="22"/>
-          <w:szCs w:val="22"/>
+          <w:sz w:val="24"/>
+          <w:szCs w:val="24"/>
           <w:lang w:val="es-AR" w:eastAsia="es-AR"/>
           <w14:ligatures w14:val="standardContextual"/>
         </w:rPr>
       </w:pPr>
-      <w:hyperlink w:anchor="_Toc176205762" w:history="1">
+      <w:hyperlink w:anchor="_Toc176215418" w:history="1">
         <w:r>
           <w:rPr>
             <w:rStyle w:val="Hipervnculo"/>
@@ -1133,7 +1175,7 @@
             <w:noProof/>
             <w:webHidden/>
           </w:rPr>
-          <w:instrText xml:space="preserve"> PAGEREF _Toc176205762 \h </w:instrText>
+          <w:instrText xml:space="preserve"> PAGEREF _Toc176215418 \h </w:instrText>
         </w:r>
         <w:r>
           <w:rPr>
@@ -1173,13 +1215,13 @@
           <w:iCs w:val="0"/>
           <w:noProof/>
           <w:kern w:val="2"/>
-          <w:sz w:val="22"/>
-          <w:szCs w:val="22"/>
+          <w:sz w:val="24"/>
+          <w:szCs w:val="24"/>
           <w:lang w:val="es-AR" w:eastAsia="es-AR"/>
           <w14:ligatures w14:val="standardContextual"/>
         </w:rPr>
       </w:pPr>
-      <w:hyperlink w:anchor="_Toc176205763" w:history="1">
+      <w:hyperlink w:anchor="_Toc176215419" w:history="1">
         <w:r>
           <w:rPr>
             <w:rStyle w:val="Hipervnculo"/>
@@ -1206,7 +1248,7 @@
             <w:noProof/>
             <w:webHidden/>
           </w:rPr>
-          <w:instrText xml:space="preserve"> PAGEREF _Toc176205763 \h </w:instrText>
+          <w:instrText xml:space="preserve"> PAGEREF _Toc176215419 \h </w:instrText>
         </w:r>
         <w:r>
           <w:rPr>
@@ -1246,13 +1288,13 @@
           <w:iCs w:val="0"/>
           <w:noProof/>
           <w:kern w:val="2"/>
-          <w:sz w:val="22"/>
-          <w:szCs w:val="22"/>
+          <w:sz w:val="24"/>
+          <w:szCs w:val="24"/>
           <w:lang w:val="es-AR" w:eastAsia="es-AR"/>
           <w14:ligatures w14:val="standardContextual"/>
         </w:rPr>
       </w:pPr>
-      <w:hyperlink w:anchor="_Toc176205764" w:history="1">
+      <w:hyperlink w:anchor="_Toc176215420" w:history="1">
         <w:r>
           <w:rPr>
             <w:rStyle w:val="Hipervnculo"/>
@@ -1279,7 +1321,7 @@
             <w:noProof/>
             <w:webHidden/>
           </w:rPr>
-          <w:instrText xml:space="preserve"> PAGEREF _Toc176205764 \h </w:instrText>
+          <w:instrText xml:space="preserve"> PAGEREF _Toc176215420 \h </w:instrText>
         </w:r>
         <w:r>
           <w:rPr>
@@ -1319,13 +1361,13 @@
           <w:iCs w:val="0"/>
           <w:noProof/>
           <w:kern w:val="2"/>
-          <w:sz w:val="22"/>
-          <w:szCs w:val="22"/>
+          <w:sz w:val="24"/>
+          <w:szCs w:val="24"/>
           <w:lang w:val="es-AR" w:eastAsia="es-AR"/>
           <w14:ligatures w14:val="standardContextual"/>
         </w:rPr>
       </w:pPr>
-      <w:hyperlink w:anchor="_Toc176205765" w:history="1">
+      <w:hyperlink w:anchor="_Toc176215421" w:history="1">
         <w:r>
           <w:rPr>
             <w:rStyle w:val="Hipervnculo"/>
@@ -1352,7 +1394,7 @@
             <w:noProof/>
             <w:webHidden/>
           </w:rPr>
-          <w:instrText xml:space="preserve"> PAGEREF _Toc176205765 \h </w:instrText>
+          <w:instrText xml:space="preserve"> PAGEREF _Toc176215421 \h </w:instrText>
         </w:r>
         <w:r>
           <w:rPr>
@@ -1392,13 +1434,13 @@
           <w:iCs w:val="0"/>
           <w:noProof/>
           <w:kern w:val="2"/>
-          <w:sz w:val="22"/>
-          <w:szCs w:val="22"/>
+          <w:sz w:val="24"/>
+          <w:szCs w:val="24"/>
           <w:lang w:val="es-AR" w:eastAsia="es-AR"/>
           <w14:ligatures w14:val="standardContextual"/>
         </w:rPr>
       </w:pPr>
-      <w:hyperlink w:anchor="_Toc176205766" w:history="1">
+      <w:hyperlink w:anchor="_Toc176215422" w:history="1">
         <w:r>
           <w:rPr>
             <w:rStyle w:val="Hipervnculo"/>
@@ -1425,7 +1467,7 @@
             <w:noProof/>
             <w:webHidden/>
           </w:rPr>
-          <w:instrText xml:space="preserve"> PAGEREF _Toc176205766 \h </w:instrText>
+          <w:instrText xml:space="preserve"> PAGEREF _Toc176215422 \h </w:instrText>
         </w:r>
         <w:r>
           <w:rPr>
@@ -1465,13 +1507,13 @@
           <w:bCs w:val="0"/>
           <w:noProof/>
           <w:kern w:val="2"/>
-          <w:sz w:val="22"/>
-          <w:szCs w:val="22"/>
+          <w:sz w:val="24"/>
+          <w:szCs w:val="24"/>
           <w:lang w:val="es-AR" w:eastAsia="es-AR"/>
           <w14:ligatures w14:val="standardContextual"/>
         </w:rPr>
       </w:pPr>
-      <w:hyperlink w:anchor="_Toc176205767" w:history="1">
+      <w:hyperlink w:anchor="_Toc176215423" w:history="1">
         <w:r>
           <w:rPr>
             <w:rStyle w:val="Hipervnculo"/>
@@ -1498,7 +1540,7 @@
             <w:noProof/>
             <w:webHidden/>
           </w:rPr>
-          <w:instrText xml:space="preserve"> PAGEREF _Toc176205767 \h </w:instrText>
+          <w:instrText xml:space="preserve"> PAGEREF _Toc176215423 \h </w:instrText>
         </w:r>
         <w:r>
           <w:rPr>
@@ -1538,13 +1580,13 @@
           <w:iCs w:val="0"/>
           <w:noProof/>
           <w:kern w:val="2"/>
-          <w:sz w:val="22"/>
-          <w:szCs w:val="22"/>
+          <w:sz w:val="24"/>
+          <w:szCs w:val="24"/>
           <w:lang w:val="es-AR" w:eastAsia="es-AR"/>
           <w14:ligatures w14:val="standardContextual"/>
         </w:rPr>
       </w:pPr>
-      <w:hyperlink w:anchor="_Toc176205768" w:history="1">
+      <w:hyperlink w:anchor="_Toc176215424" w:history="1">
         <w:r>
           <w:rPr>
             <w:rStyle w:val="Hipervnculo"/>
@@ -1571,7 +1613,7 @@
             <w:noProof/>
             <w:webHidden/>
           </w:rPr>
-          <w:instrText xml:space="preserve"> PAGEREF _Toc176205768 \h </w:instrText>
+          <w:instrText xml:space="preserve"> PAGEREF _Toc176215424 \h </w:instrText>
         </w:r>
         <w:r>
           <w:rPr>
@@ -1611,13 +1653,13 @@
           <w:iCs w:val="0"/>
           <w:noProof/>
           <w:kern w:val="2"/>
-          <w:sz w:val="22"/>
-          <w:szCs w:val="22"/>
+          <w:sz w:val="24"/>
+          <w:szCs w:val="24"/>
           <w:lang w:val="es-AR" w:eastAsia="es-AR"/>
           <w14:ligatures w14:val="standardContextual"/>
         </w:rPr>
       </w:pPr>
-      <w:hyperlink w:anchor="_Toc176205769" w:history="1">
+      <w:hyperlink w:anchor="_Toc176215425" w:history="1">
         <w:r>
           <w:rPr>
             <w:rStyle w:val="Hipervnculo"/>
@@ -1644,7 +1686,7 @@
             <w:noProof/>
             <w:webHidden/>
           </w:rPr>
-          <w:instrText xml:space="preserve"> PAGEREF _Toc176205769 \h </w:instrText>
+          <w:instrText xml:space="preserve"> PAGEREF _Toc176215425 \h </w:instrText>
         </w:r>
         <w:r>
           <w:rPr>
@@ -1684,13 +1726,13 @@
           <w:iCs w:val="0"/>
           <w:noProof/>
           <w:kern w:val="2"/>
-          <w:sz w:val="22"/>
-          <w:szCs w:val="22"/>
+          <w:sz w:val="24"/>
+          <w:szCs w:val="24"/>
           <w:lang w:val="es-AR" w:eastAsia="es-AR"/>
           <w14:ligatures w14:val="standardContextual"/>
         </w:rPr>
       </w:pPr>
-      <w:hyperlink w:anchor="_Toc176205770" w:history="1">
+      <w:hyperlink w:anchor="_Toc176215426" w:history="1">
         <w:r>
           <w:rPr>
             <w:rStyle w:val="Hipervnculo"/>
@@ -1717,7 +1759,7 @@
             <w:noProof/>
             <w:webHidden/>
           </w:rPr>
-          <w:instrText xml:space="preserve"> PAGEREF _Toc176205770 \h </w:instrText>
+          <w:instrText xml:space="preserve"> PAGEREF _Toc176215426 \h </w:instrText>
         </w:r>
         <w:r>
           <w:rPr>
@@ -1757,13 +1799,13 @@
           <w:iCs w:val="0"/>
           <w:noProof/>
           <w:kern w:val="2"/>
-          <w:sz w:val="22"/>
-          <w:szCs w:val="22"/>
+          <w:sz w:val="24"/>
+          <w:szCs w:val="24"/>
           <w:lang w:val="es-AR" w:eastAsia="es-AR"/>
           <w14:ligatures w14:val="standardContextual"/>
         </w:rPr>
       </w:pPr>
-      <w:hyperlink w:anchor="_Toc176205771" w:history="1">
+      <w:hyperlink w:anchor="_Toc176215427" w:history="1">
         <w:r>
           <w:rPr>
             <w:rStyle w:val="Hipervnculo"/>
@@ -1790,7 +1832,7 @@
             <w:noProof/>
             <w:webHidden/>
           </w:rPr>
-          <w:instrText xml:space="preserve"> PAGEREF _Toc176205771 \h </w:instrText>
+          <w:instrText xml:space="preserve"> PAGEREF _Toc176215427 \h </w:instrText>
         </w:r>
         <w:r>
           <w:rPr>
@@ -1830,13 +1872,13 @@
           <w:bCs w:val="0"/>
           <w:noProof/>
           <w:kern w:val="2"/>
-          <w:sz w:val="22"/>
-          <w:szCs w:val="22"/>
+          <w:sz w:val="24"/>
+          <w:szCs w:val="24"/>
           <w:lang w:val="es-AR" w:eastAsia="es-AR"/>
           <w14:ligatures w14:val="standardContextual"/>
         </w:rPr>
       </w:pPr>
-      <w:hyperlink w:anchor="_Toc176205772" w:history="1">
+      <w:hyperlink w:anchor="_Toc176215428" w:history="1">
         <w:r>
           <w:rPr>
             <w:rStyle w:val="Hipervnculo"/>
@@ -1863,7 +1905,7 @@
             <w:noProof/>
             <w:webHidden/>
           </w:rPr>
-          <w:instrText xml:space="preserve"> PAGEREF _Toc176205772 \h </w:instrText>
+          <w:instrText xml:space="preserve"> PAGEREF _Toc176215428 \h </w:instrText>
         </w:r>
         <w:r>
           <w:rPr>
@@ -1903,13 +1945,13 @@
           <w:iCs w:val="0"/>
           <w:noProof/>
           <w:kern w:val="2"/>
-          <w:sz w:val="22"/>
-          <w:szCs w:val="22"/>
+          <w:sz w:val="24"/>
+          <w:szCs w:val="24"/>
           <w:lang w:val="es-AR" w:eastAsia="es-AR"/>
           <w14:ligatures w14:val="standardContextual"/>
         </w:rPr>
       </w:pPr>
-      <w:hyperlink w:anchor="_Toc176205773" w:history="1">
+      <w:hyperlink w:anchor="_Toc176215429" w:history="1">
         <w:r>
           <w:rPr>
             <w:rStyle w:val="Hipervnculo"/>
@@ -1936,7 +1978,7 @@
             <w:noProof/>
             <w:webHidden/>
           </w:rPr>
-          <w:instrText xml:space="preserve"> PAGEREF _Toc176205773 \h </w:instrText>
+          <w:instrText xml:space="preserve"> PAGEREF _Toc176215429 \h </w:instrText>
         </w:r>
         <w:r>
           <w:rPr>
@@ -1976,13 +2018,13 @@
           <w:iCs w:val="0"/>
           <w:noProof/>
           <w:kern w:val="2"/>
-          <w:sz w:val="22"/>
-          <w:szCs w:val="22"/>
+          <w:sz w:val="24"/>
+          <w:szCs w:val="24"/>
           <w:lang w:val="es-AR" w:eastAsia="es-AR"/>
           <w14:ligatures w14:val="standardContextual"/>
         </w:rPr>
       </w:pPr>
-      <w:hyperlink w:anchor="_Toc176205774" w:history="1">
+      <w:hyperlink w:anchor="_Toc176215430" w:history="1">
         <w:r>
           <w:rPr>
             <w:rStyle w:val="Hipervnculo"/>
@@ -2009,7 +2051,7 @@
             <w:noProof/>
             <w:webHidden/>
           </w:rPr>
-          <w:instrText xml:space="preserve"> PAGEREF _Toc176205774 \h </w:instrText>
+          <w:instrText xml:space="preserve"> PAGEREF _Toc176215430 \h </w:instrText>
         </w:r>
         <w:r>
           <w:rPr>
@@ -2047,13 +2089,13 @@
           <w:rFonts w:asciiTheme="minorHAnsi" w:eastAsiaTheme="minorEastAsia" w:hAnsiTheme="minorHAnsi" w:cstheme="minorBidi"/>
           <w:noProof/>
           <w:kern w:val="2"/>
-          <w:sz w:val="22"/>
-          <w:szCs w:val="22"/>
+          <w:sz w:val="24"/>
+          <w:szCs w:val="24"/>
           <w:lang w:val="es-AR" w:eastAsia="es-AR"/>
           <w14:ligatures w14:val="standardContextual"/>
         </w:rPr>
       </w:pPr>
-      <w:hyperlink w:anchor="_Toc176205775" w:history="1">
+      <w:hyperlink w:anchor="_Toc176215431" w:history="1">
         <w:r>
           <w:rPr>
             <w:rStyle w:val="Hipervnculo"/>
@@ -2080,7 +2122,7 @@
             <w:noProof/>
             <w:webHidden/>
           </w:rPr>
-          <w:instrText xml:space="preserve"> PAGEREF _Toc176205775 \h </w:instrText>
+          <w:instrText xml:space="preserve"> PAGEREF _Toc176215431 \h </w:instrText>
         </w:r>
         <w:r>
           <w:rPr>
@@ -2100,7 +2142,7 @@
             <w:noProof/>
             <w:webHidden/>
           </w:rPr>
-          <w:t>6</w:t>
+          <w:t>7</w:t>
         </w:r>
         <w:r>
           <w:rPr>
@@ -2118,13 +2160,13 @@
           <w:rFonts w:asciiTheme="minorHAnsi" w:eastAsiaTheme="minorEastAsia" w:hAnsiTheme="minorHAnsi" w:cstheme="minorBidi"/>
           <w:noProof/>
           <w:kern w:val="2"/>
-          <w:sz w:val="22"/>
-          <w:szCs w:val="22"/>
+          <w:sz w:val="24"/>
+          <w:szCs w:val="24"/>
           <w:lang w:val="es-AR" w:eastAsia="es-AR"/>
           <w14:ligatures w14:val="standardContextual"/>
         </w:rPr>
       </w:pPr>
-      <w:hyperlink w:anchor="_Toc176205776" w:history="1">
+      <w:hyperlink w:anchor="_Toc176215432" w:history="1">
         <w:r>
           <w:rPr>
             <w:rStyle w:val="Hipervnculo"/>
@@ -2151,7 +2193,7 @@
             <w:noProof/>
             <w:webHidden/>
           </w:rPr>
-          <w:instrText xml:space="preserve"> PAGEREF _Toc176205776 \h </w:instrText>
+          <w:instrText xml:space="preserve"> PAGEREF _Toc176215432 \h </w:instrText>
         </w:r>
         <w:r>
           <w:rPr>
@@ -2191,13 +2233,13 @@
           <w:iCs w:val="0"/>
           <w:noProof/>
           <w:kern w:val="2"/>
-          <w:sz w:val="22"/>
-          <w:szCs w:val="22"/>
+          <w:sz w:val="24"/>
+          <w:szCs w:val="24"/>
           <w:lang w:val="es-AR" w:eastAsia="es-AR"/>
           <w14:ligatures w14:val="standardContextual"/>
         </w:rPr>
       </w:pPr>
-      <w:hyperlink w:anchor="_Toc176205777" w:history="1">
+      <w:hyperlink w:anchor="_Toc176215433" w:history="1">
         <w:r>
           <w:rPr>
             <w:rStyle w:val="Hipervnculo"/>
@@ -2224,7 +2266,7 @@
             <w:noProof/>
             <w:webHidden/>
           </w:rPr>
-          <w:instrText xml:space="preserve"> PAGEREF _Toc176205777 \h </w:instrText>
+          <w:instrText xml:space="preserve"> PAGEREF _Toc176215433 \h </w:instrText>
         </w:r>
         <w:r>
           <w:rPr>
@@ -2262,13 +2304,13 @@
           <w:rFonts w:asciiTheme="minorHAnsi" w:eastAsiaTheme="minorEastAsia" w:hAnsiTheme="minorHAnsi" w:cstheme="minorBidi"/>
           <w:noProof/>
           <w:kern w:val="2"/>
-          <w:sz w:val="22"/>
-          <w:szCs w:val="22"/>
+          <w:sz w:val="24"/>
+          <w:szCs w:val="24"/>
           <w:lang w:val="es-AR" w:eastAsia="es-AR"/>
           <w14:ligatures w14:val="standardContextual"/>
         </w:rPr>
       </w:pPr>
-      <w:hyperlink w:anchor="_Toc176205778" w:history="1">
+      <w:hyperlink w:anchor="_Toc176215434" w:history="1">
         <w:r>
           <w:rPr>
             <w:rStyle w:val="Hipervnculo"/>
@@ -2295,7 +2337,7 @@
             <w:noProof/>
             <w:webHidden/>
           </w:rPr>
-          <w:instrText xml:space="preserve"> PAGEREF _Toc176205778 \h </w:instrText>
+          <w:instrText xml:space="preserve"> PAGEREF _Toc176215434 \h </w:instrText>
         </w:r>
         <w:r>
           <w:rPr>
@@ -2335,13 +2377,13 @@
           <w:iCs w:val="0"/>
           <w:noProof/>
           <w:kern w:val="2"/>
-          <w:sz w:val="22"/>
-          <w:szCs w:val="22"/>
+          <w:sz w:val="24"/>
+          <w:szCs w:val="24"/>
           <w:lang w:val="es-AR" w:eastAsia="es-AR"/>
           <w14:ligatures w14:val="standardContextual"/>
         </w:rPr>
       </w:pPr>
-      <w:hyperlink w:anchor="_Toc176205779" w:history="1">
+      <w:hyperlink w:anchor="_Toc176215435" w:history="1">
         <w:r>
           <w:rPr>
             <w:rStyle w:val="Hipervnculo"/>
@@ -2368,7 +2410,7 @@
             <w:noProof/>
             <w:webHidden/>
           </w:rPr>
-          <w:instrText xml:space="preserve"> PAGEREF _Toc176205779 \h </w:instrText>
+          <w:instrText xml:space="preserve"> PAGEREF _Toc176215435 \h </w:instrText>
         </w:r>
         <w:r>
           <w:rPr>
@@ -2406,13 +2448,13 @@
           <w:rFonts w:asciiTheme="minorHAnsi" w:eastAsiaTheme="minorEastAsia" w:hAnsiTheme="minorHAnsi" w:cstheme="minorBidi"/>
           <w:noProof/>
           <w:kern w:val="2"/>
-          <w:sz w:val="22"/>
-          <w:szCs w:val="22"/>
+          <w:sz w:val="24"/>
+          <w:szCs w:val="24"/>
           <w:lang w:val="es-AR" w:eastAsia="es-AR"/>
           <w14:ligatures w14:val="standardContextual"/>
         </w:rPr>
       </w:pPr>
-      <w:hyperlink w:anchor="_Toc176205780" w:history="1">
+      <w:hyperlink w:anchor="_Toc176215436" w:history="1">
         <w:r>
           <w:rPr>
             <w:rStyle w:val="Hipervnculo"/>
@@ -2439,7 +2481,7 @@
             <w:noProof/>
             <w:webHidden/>
           </w:rPr>
-          <w:instrText xml:space="preserve"> PAGEREF _Toc176205780 \h </w:instrText>
+          <w:instrText xml:space="preserve"> PAGEREF _Toc176215436 \h </w:instrText>
         </w:r>
         <w:r>
           <w:rPr>
@@ -2477,13 +2519,13 @@
           <w:rFonts w:asciiTheme="minorHAnsi" w:eastAsiaTheme="minorEastAsia" w:hAnsiTheme="minorHAnsi" w:cstheme="minorBidi"/>
           <w:noProof/>
           <w:kern w:val="2"/>
-          <w:sz w:val="22"/>
-          <w:szCs w:val="22"/>
+          <w:sz w:val="24"/>
+          <w:szCs w:val="24"/>
           <w:lang w:val="es-AR" w:eastAsia="es-AR"/>
           <w14:ligatures w14:val="standardContextual"/>
         </w:rPr>
       </w:pPr>
-      <w:hyperlink w:anchor="_Toc176205781" w:history="1">
+      <w:hyperlink w:anchor="_Toc176215437" w:history="1">
         <w:r>
           <w:rPr>
             <w:rStyle w:val="Hipervnculo"/>
@@ -2510,7 +2552,7 @@
             <w:noProof/>
             <w:webHidden/>
           </w:rPr>
-          <w:instrText xml:space="preserve"> PAGEREF _Toc176205781 \h </w:instrText>
+          <w:instrText xml:space="preserve"> PAGEREF _Toc176215437 \h </w:instrText>
         </w:r>
         <w:r>
           <w:rPr>
@@ -2550,13 +2592,13 @@
           <w:bCs w:val="0"/>
           <w:noProof/>
           <w:kern w:val="2"/>
-          <w:sz w:val="22"/>
-          <w:szCs w:val="22"/>
+          <w:sz w:val="24"/>
+          <w:szCs w:val="24"/>
           <w:lang w:val="es-AR" w:eastAsia="es-AR"/>
           <w14:ligatures w14:val="standardContextual"/>
         </w:rPr>
       </w:pPr>
-      <w:hyperlink w:anchor="_Toc176205782" w:history="1">
+      <w:hyperlink w:anchor="_Toc176215438" w:history="1">
         <w:r>
           <w:rPr>
             <w:rStyle w:val="Hipervnculo"/>
@@ -2583,7 +2625,7 @@
             <w:noProof/>
             <w:webHidden/>
           </w:rPr>
-          <w:instrText xml:space="preserve"> PAGEREF _Toc176205782 \h </w:instrText>
+          <w:instrText xml:space="preserve"> PAGEREF _Toc176215438 \h </w:instrText>
         </w:r>
         <w:r>
           <w:rPr>
@@ -2623,13 +2665,13 @@
           <w:iCs w:val="0"/>
           <w:noProof/>
           <w:kern w:val="2"/>
-          <w:sz w:val="22"/>
-          <w:szCs w:val="22"/>
+          <w:sz w:val="24"/>
+          <w:szCs w:val="24"/>
           <w:lang w:val="es-AR" w:eastAsia="es-AR"/>
           <w14:ligatures w14:val="standardContextual"/>
         </w:rPr>
       </w:pPr>
-      <w:hyperlink w:anchor="_Toc176205783" w:history="1">
+      <w:hyperlink w:anchor="_Toc176215439" w:history="1">
         <w:r>
           <w:rPr>
             <w:rStyle w:val="Hipervnculo"/>
@@ -2657,7 +2699,7 @@
             <w:noProof/>
             <w:webHidden/>
           </w:rPr>
-          <w:instrText xml:space="preserve"> PAGEREF _Toc176205783 \h </w:instrText>
+          <w:instrText xml:space="preserve"> PAGEREF _Toc176215439 \h </w:instrText>
         </w:r>
         <w:r>
           <w:rPr>
@@ -2697,13 +2739,13 @@
           <w:iCs w:val="0"/>
           <w:noProof/>
           <w:kern w:val="2"/>
-          <w:sz w:val="22"/>
-          <w:szCs w:val="22"/>
+          <w:sz w:val="24"/>
+          <w:szCs w:val="24"/>
           <w:lang w:val="es-AR" w:eastAsia="es-AR"/>
           <w14:ligatures w14:val="standardContextual"/>
         </w:rPr>
       </w:pPr>
-      <w:hyperlink w:anchor="_Toc176205784" w:history="1">
+      <w:hyperlink w:anchor="_Toc176215440" w:history="1">
         <w:r>
           <w:rPr>
             <w:rStyle w:val="Hipervnculo"/>
@@ -2730,7 +2772,7 @@
             <w:noProof/>
             <w:webHidden/>
           </w:rPr>
-          <w:instrText xml:space="preserve"> PAGEREF _Toc176205784 \h </w:instrText>
+          <w:instrText xml:space="preserve"> PAGEREF _Toc176215440 \h </w:instrText>
         </w:r>
         <w:r>
           <w:rPr>
@@ -2768,13 +2810,13 @@
           <w:rFonts w:asciiTheme="minorHAnsi" w:eastAsiaTheme="minorEastAsia" w:hAnsiTheme="minorHAnsi" w:cstheme="minorBidi"/>
           <w:noProof/>
           <w:kern w:val="2"/>
-          <w:sz w:val="22"/>
-          <w:szCs w:val="22"/>
+          <w:sz w:val="24"/>
+          <w:szCs w:val="24"/>
           <w:lang w:val="es-AR" w:eastAsia="es-AR"/>
           <w14:ligatures w14:val="standardContextual"/>
         </w:rPr>
       </w:pPr>
-      <w:hyperlink w:anchor="_Toc176205785" w:history="1">
+      <w:hyperlink w:anchor="_Toc176215441" w:history="1">
         <w:r>
           <w:rPr>
             <w:rStyle w:val="Hipervnculo"/>
@@ -2801,7 +2843,7 @@
             <w:noProof/>
             <w:webHidden/>
           </w:rPr>
-          <w:instrText xml:space="preserve"> PAGEREF _Toc176205785 \h </w:instrText>
+          <w:instrText xml:space="preserve"> PAGEREF _Toc176215441 \h </w:instrText>
         </w:r>
         <w:r>
           <w:rPr>
@@ -2839,13 +2881,13 @@
           <w:rFonts w:asciiTheme="minorHAnsi" w:eastAsiaTheme="minorEastAsia" w:hAnsiTheme="minorHAnsi" w:cstheme="minorBidi"/>
           <w:noProof/>
           <w:kern w:val="2"/>
-          <w:sz w:val="22"/>
-          <w:szCs w:val="22"/>
+          <w:sz w:val="24"/>
+          <w:szCs w:val="24"/>
           <w:lang w:val="es-AR" w:eastAsia="es-AR"/>
           <w14:ligatures w14:val="standardContextual"/>
         </w:rPr>
       </w:pPr>
-      <w:hyperlink w:anchor="_Toc176205786" w:history="1">
+      <w:hyperlink w:anchor="_Toc176215442" w:history="1">
         <w:r>
           <w:rPr>
             <w:rStyle w:val="Hipervnculo"/>
@@ -2872,7 +2914,7 @@
             <w:noProof/>
             <w:webHidden/>
           </w:rPr>
-          <w:instrText xml:space="preserve"> PAGEREF _Toc176205786 \h </w:instrText>
+          <w:instrText xml:space="preserve"> PAGEREF _Toc176215442 \h </w:instrText>
         </w:r>
         <w:r>
           <w:rPr>
@@ -2910,13 +2952,13 @@
           <w:rFonts w:asciiTheme="minorHAnsi" w:eastAsiaTheme="minorEastAsia" w:hAnsiTheme="minorHAnsi" w:cstheme="minorBidi"/>
           <w:noProof/>
           <w:kern w:val="2"/>
-          <w:sz w:val="22"/>
-          <w:szCs w:val="22"/>
+          <w:sz w:val="24"/>
+          <w:szCs w:val="24"/>
           <w:lang w:val="es-AR" w:eastAsia="es-AR"/>
           <w14:ligatures w14:val="standardContextual"/>
         </w:rPr>
       </w:pPr>
-      <w:hyperlink w:anchor="_Toc176205787" w:history="1">
+      <w:hyperlink w:anchor="_Toc176215443" w:history="1">
         <w:r>
           <w:rPr>
             <w:rStyle w:val="Hipervnculo"/>
@@ -2943,7 +2985,7 @@
             <w:noProof/>
             <w:webHidden/>
           </w:rPr>
-          <w:instrText xml:space="preserve"> PAGEREF _Toc176205787 \h </w:instrText>
+          <w:instrText xml:space="preserve"> PAGEREF _Toc176215443 \h </w:instrText>
         </w:r>
         <w:r>
           <w:rPr>
@@ -2983,13 +3025,13 @@
           <w:bCs w:val="0"/>
           <w:noProof/>
           <w:kern w:val="2"/>
-          <w:sz w:val="22"/>
-          <w:szCs w:val="22"/>
+          <w:sz w:val="24"/>
+          <w:szCs w:val="24"/>
           <w:lang w:val="es-AR" w:eastAsia="es-AR"/>
           <w14:ligatures w14:val="standardContextual"/>
         </w:rPr>
       </w:pPr>
-      <w:hyperlink w:anchor="_Toc176205788" w:history="1">
+      <w:hyperlink w:anchor="_Toc176215444" w:history="1">
         <w:r>
           <w:rPr>
             <w:rStyle w:val="Hipervnculo"/>
@@ -3016,7 +3058,7 @@
             <w:noProof/>
             <w:webHidden/>
           </w:rPr>
-          <w:instrText xml:space="preserve"> PAGEREF _Toc176205788 \h </w:instrText>
+          <w:instrText xml:space="preserve"> PAGEREF _Toc176215444 \h </w:instrText>
         </w:r>
         <w:r>
           <w:rPr>
@@ -3080,7 +3122,7 @@
       <w:bookmarkStart w:id="1" w:name="_Toc234401294"/>
       <w:bookmarkStart w:id="2" w:name="_Toc234647510"/>
       <w:bookmarkStart w:id="3" w:name="_Toc235010127"/>
-      <w:bookmarkStart w:id="4" w:name="_Toc176205759"/>
+      <w:bookmarkStart w:id="4" w:name="_Toc176215415"/>
       <w:r>
         <w:t>Introducción</w:t>
       </w:r>
@@ -3116,12 +3158,7 @@
       <w:pPr>
         <w:pStyle w:val="PSI-Ttulo1"/>
       </w:pPr>
-    </w:p>
-    <w:p>
-      <w:pPr>
-        <w:pStyle w:val="PSI-Ttulo1"/>
-      </w:pPr>
-      <w:bookmarkStart w:id="6" w:name="_Toc176205760"/>
+      <w:bookmarkStart w:id="6" w:name="_Toc176215416"/>
       <w:r>
         <w:t>Reconocimiento general del sistema</w:t>
       </w:r>
@@ -3166,65 +3203,70 @@
     </w:p>
     <w:p>
       <w:pPr>
+        <w:pStyle w:val="PSI-Ttulo1"/>
+      </w:pPr>
+      <w:bookmarkStart w:id="7" w:name="_Toc235010129"/>
+      <w:bookmarkStart w:id="8" w:name="_Toc176215417"/>
+      <w:r>
+        <w:t>J</w:t>
+      </w:r>
+      <w:r>
+        <w:t>ustificación del Proyecto</w:t>
+      </w:r>
+      <w:bookmarkEnd w:id="7"/>
+      <w:bookmarkEnd w:id="8"/>
+    </w:p>
+    <w:p>
+      <w:pPr>
+        <w:pStyle w:val="PSI-Ttulo2"/>
+      </w:pPr>
+      <w:bookmarkStart w:id="9" w:name="_Toc235010130"/>
+      <w:bookmarkStart w:id="10" w:name="_Toc176215418"/>
+      <w:r>
+        <w:t>Título del Proyecto</w:t>
+      </w:r>
+      <w:bookmarkEnd w:id="9"/>
+      <w:bookmarkEnd w:id="10"/>
+    </w:p>
+    <w:p>
+      <w:pPr>
         <w:ind w:left="0" w:firstLine="0"/>
         <w:jc w:val="both"/>
         <w:rPr>
           <w:lang w:val="es-AR"/>
         </w:rPr>
       </w:pPr>
-    </w:p>
-    <w:p>
-      <w:pPr>
-        <w:pStyle w:val="PSI-Ttulo1"/>
-      </w:pPr>
-      <w:bookmarkStart w:id="7" w:name="_Toc235010129"/>
-      <w:bookmarkStart w:id="8" w:name="_Toc176205761"/>
-      <w:r>
-        <w:t>J</w:t>
-      </w:r>
-      <w:r>
-        <w:t>ustificación del Proyecto</w:t>
-      </w:r>
-      <w:bookmarkEnd w:id="7"/>
-      <w:bookmarkEnd w:id="8"/>
-    </w:p>
-    <w:p>
-      <w:pPr>
-        <w:pStyle w:val="PSI-Ttulo2"/>
-      </w:pPr>
-      <w:bookmarkStart w:id="9" w:name="_Toc235010130"/>
-      <w:bookmarkStart w:id="10" w:name="_Toc176205762"/>
-      <w:r>
-        <w:t>Título del Proyecto</w:t>
-      </w:r>
-      <w:bookmarkEnd w:id="9"/>
-      <w:bookmarkEnd w:id="10"/>
-    </w:p>
-    <w:p>
-      <w:pPr>
-        <w:ind w:left="0" w:firstLine="0"/>
-        <w:jc w:val="both"/>
+      <w:r>
         <w:rPr>
           <w:lang w:val="es-AR"/>
         </w:rPr>
-      </w:pPr>
+        <w:t xml:space="preserve">El sistema se </w:t>
+      </w:r>
       <w:r>
         <w:rPr>
           <w:lang w:val="es-AR"/>
         </w:rPr>
-        <w:t xml:space="preserve">El sistema se </w:t>
+        <w:t>denominará</w:t>
       </w:r>
       <w:r>
         <w:rPr>
           <w:lang w:val="es-AR"/>
         </w:rPr>
-        <w:t>denominará</w:t>
-      </w:r>
+        <w:t xml:space="preserve"> Vesta </w:t>
+      </w:r>
+      <w:proofErr w:type="spellStart"/>
       <w:r>
         <w:rPr>
           <w:lang w:val="es-AR"/>
         </w:rPr>
-        <w:t xml:space="preserve"> Vesta Risk Manager</w:t>
+        <w:t>Risk</w:t>
+      </w:r>
+      <w:proofErr w:type="spellEnd"/>
+      <w:r>
+        <w:rPr>
+          <w:lang w:val="es-AR"/>
+        </w:rPr>
+        <w:t xml:space="preserve"> Manager</w:t>
       </w:r>
       <w:r>
         <w:rPr>
@@ -3302,9 +3344,8 @@
         <w:pStyle w:val="PSI-Ttulo2"/>
       </w:pPr>
       <w:bookmarkStart w:id="11" w:name="_Toc235010131"/>
-      <w:bookmarkStart w:id="12" w:name="_Toc176205763"/>
-      <w:r>
-        <w:lastRenderedPageBreak/>
+      <w:bookmarkStart w:id="12" w:name="_Toc176215419"/>
+      <w:r>
         <w:t>Planteamiento del problema o necesidad</w:t>
       </w:r>
       <w:bookmarkEnd w:id="11"/>
@@ -3417,7 +3458,7 @@
         <w:pStyle w:val="PSI-Ttulo2"/>
       </w:pPr>
       <w:bookmarkStart w:id="13" w:name="_Toc235010132"/>
-      <w:bookmarkStart w:id="14" w:name="_Toc176205764"/>
+      <w:bookmarkStart w:id="14" w:name="_Toc176215420"/>
       <w:r>
         <w:t>Antecedentes</w:t>
       </w:r>
@@ -3432,16 +3473,102 @@
         <w:ind w:left="0" w:firstLine="0"/>
         <w:jc w:val="both"/>
         <w:rPr>
+          <w:lang w:val="es-AR"/>
+        </w:rPr>
+      </w:pPr>
+      <w:r>
+        <w:rPr>
+          <w:lang w:val="es-AR"/>
+        </w:rPr>
+        <w:t>La UNPA UARG ha desarrollado un enfoque integral para la enseñanza de la gestión de riesgos en materias claves como 'Gestión de Proyectos de Software' y 'Validación y Verificación de Software'. Durante los últimos años, el enfoque ha dependido de plantillas generales proporcionadas por los docentes, diseñadas para estructurar los conceptos teóricos y prácticos fundamentales de la gestión de riesgos.</w:t>
+      </w:r>
+      <w:r>
+        <w:rPr>
+          <w:lang w:val="es-AR"/>
+        </w:rPr>
+        <w:t xml:space="preserve"> Pero a través del debate entre diferentes estudiantes de diferentes años de ingreso se ha determinado que la curva de aprendizaje es elevada y que la mayoría de los estudiantes pasan la</w:t>
+      </w:r>
+      <w:r>
+        <w:rPr>
+          <w:lang w:val="es-AR"/>
+        </w:rPr>
+        <w:t>s</w:t>
+      </w:r>
+      <w:r>
+        <w:rPr>
+          <w:lang w:val="es-AR"/>
+        </w:rPr>
+        <w:t xml:space="preserve"> materia</w:t>
+      </w:r>
+      <w:r>
+        <w:rPr>
+          <w:lang w:val="es-AR"/>
+        </w:rPr>
+        <w:t>s</w:t>
+      </w:r>
+      <w:r>
+        <w:rPr>
+          <w:lang w:val="es-AR"/>
+        </w:rPr>
+        <w:t xml:space="preserve"> sin comprender la planilla en su totalidad</w:t>
+      </w:r>
+      <w:r>
+        <w:rPr>
+          <w:lang w:val="es-AR"/>
+        </w:rPr>
+        <w:t>.</w:t>
+      </w:r>
+      <w:r>
+        <w:rPr>
+          <w:lang w:val="es-AR"/>
+        </w:rPr>
+        <w:t xml:space="preserve"> </w:t>
+      </w:r>
+    </w:p>
+    <w:p>
+      <w:pPr>
+        <w:pStyle w:val="PSI-Comentario"/>
+      </w:pPr>
+      <w:r>
+        <w:t xml:space="preserve">[Comentario: Meter </w:t>
+      </w:r>
+      <w:proofErr w:type="spellStart"/>
+      <w:r>
+        <w:t>info</w:t>
+      </w:r>
+      <w:proofErr w:type="spellEnd"/>
+      <w:r>
+        <w:t xml:space="preserve"> de algún software de este estilo que mejoro una empresa]</w:t>
+      </w:r>
+      <w:r>
+        <w:t xml:space="preserve"> </w:t>
+      </w:r>
+    </w:p>
+    <w:p>
+      <w:pPr>
+        <w:pStyle w:val="PSI-Ttulo2"/>
+      </w:pPr>
+      <w:bookmarkStart w:id="15" w:name="_Toc235010133"/>
+      <w:bookmarkStart w:id="16" w:name="_Toc176215421"/>
+      <w:r>
+        <w:t>Justificación del proyecto</w:t>
+      </w:r>
+      <w:bookmarkEnd w:id="15"/>
+      <w:bookmarkEnd w:id="16"/>
+    </w:p>
+    <w:p>
+      <w:pPr>
+        <w:pStyle w:val="PSI-Normal"/>
+        <w:ind w:left="0" w:firstLine="0"/>
+        <w:rPr>
           <w:i/>
           <w:color w:val="548DD4"/>
-          <w:lang w:val="es-AR"/>
         </w:rPr>
       </w:pPr>
       <w:r>
         <w:rPr>
           <w:i/>
           <w:color w:val="548DD4"/>
-          <w:lang w:val="es-AR"/>
         </w:rPr>
         <w:t>[</w:t>
       </w:r>
@@ -3449,44 +3576,25 @@
         <w:rPr>
           <w:i/>
           <w:color w:val="548DD4"/>
-          <w:lang w:val="es-AR"/>
-        </w:rPr>
-        <w:t xml:space="preserve">Describe en detalle todos los eventos o hechos históricos y vigentes relacionados con el problema o necesidad a resolver.  El mismo se redacta de forma tal que el lector tenga una amplia comprensión del problema. </w:t>
-      </w:r>
+        </w:rPr>
+        <w:t>Se sustenta teniendo como base el antecedente y el planteamiento del problema o necesidad.  En este punto se describe las bondades del proyecto y como el mismo resolverá o cubrirá parcial o totalmente el problema o necesidad mostrado anteriormente</w:t>
+      </w:r>
+      <w:proofErr w:type="gramStart"/>
       <w:r>
         <w:rPr>
           <w:i/>
           <w:color w:val="548DD4"/>
-          <w:lang w:val="es-AR"/>
-        </w:rPr>
-        <w:t>]</w:t>
-      </w:r>
-    </w:p>
-    <w:p>
-      <w:pPr>
-        <w:tabs>
-          <w:tab w:val="left" w:pos="0"/>
-        </w:tabs>
-        <w:ind w:left="0" w:firstLine="0"/>
-        <w:jc w:val="both"/>
+        </w:rPr>
+        <w:t xml:space="preserve">. </w:t>
+      </w:r>
+      <w:r>
         <w:rPr>
           <w:i/>
           <w:color w:val="548DD4"/>
-          <w:lang w:val="es-AR"/>
-        </w:rPr>
-      </w:pPr>
-    </w:p>
-    <w:p>
-      <w:pPr>
-        <w:pStyle w:val="PSI-Ttulo2"/>
-      </w:pPr>
-      <w:bookmarkStart w:id="15" w:name="_Toc235010133"/>
-      <w:bookmarkStart w:id="16" w:name="_Toc176205765"/>
-      <w:r>
-        <w:t>Justificación del proyecto</w:t>
-      </w:r>
-      <w:bookmarkEnd w:id="15"/>
-      <w:bookmarkEnd w:id="16"/>
+        </w:rPr>
+        <w:t>]</w:t>
+      </w:r>
+      <w:proofErr w:type="gramEnd"/>
     </w:p>
     <w:p>
       <w:pPr>
@@ -3497,44 +3605,13 @@
           <w:color w:val="548DD4"/>
         </w:rPr>
       </w:pPr>
-      <w:r>
-        <w:rPr>
-          <w:i/>
-          <w:color w:val="548DD4"/>
-        </w:rPr>
-        <w:t>[</w:t>
-      </w:r>
-      <w:r>
-        <w:rPr>
-          <w:i/>
-          <w:color w:val="548DD4"/>
-        </w:rPr>
-        <w:t xml:space="preserve">Se sustenta teniendo como base el antecedente y el planteamiento del problema o necesidad.  En este punto se describe las bondades del proyecto y como el mismo resolverá o cubrirá parcial o totalmente el problema o necesidad mostrado anteriormente. </w:t>
-      </w:r>
-      <w:r>
-        <w:rPr>
-          <w:i/>
-          <w:color w:val="548DD4"/>
-        </w:rPr>
-        <w:t>]</w:t>
-      </w:r>
-    </w:p>
-    <w:p>
-      <w:pPr>
-        <w:pStyle w:val="PSI-Normal"/>
-        <w:ind w:left="0" w:firstLine="0"/>
-        <w:rPr>
-          <w:i/>
-          <w:color w:val="548DD4"/>
-        </w:rPr>
-      </w:pPr>
     </w:p>
     <w:p>
       <w:pPr>
         <w:pStyle w:val="PSI-Ttulo2"/>
       </w:pPr>
       <w:bookmarkStart w:id="17" w:name="_Toc235010134"/>
-      <w:bookmarkStart w:id="18" w:name="_Toc176205766"/>
+      <w:bookmarkStart w:id="18" w:name="_Toc176215422"/>
       <w:r>
         <w:t>Descripción del proyecto</w:t>
       </w:r>
@@ -3592,7 +3669,7 @@
         <w:pStyle w:val="PSI-Ttulo1"/>
       </w:pPr>
       <w:bookmarkStart w:id="19" w:name="_Toc235010135"/>
-      <w:bookmarkStart w:id="20" w:name="_Toc176205767"/>
+      <w:bookmarkStart w:id="20" w:name="_Toc176215423"/>
       <w:r>
         <w:t>P</w:t>
       </w:r>
@@ -3601,6 +3678,210 @@
       </w:r>
       <w:bookmarkEnd w:id="19"/>
       <w:bookmarkEnd w:id="20"/>
+    </w:p>
+    <w:p>
+      <w:pPr>
+        <w:pStyle w:val="PSI-Ttulo2"/>
+      </w:pPr>
+      <w:bookmarkStart w:id="21" w:name="_Toc235010136"/>
+      <w:bookmarkStart w:id="22" w:name="_Toc176215424"/>
+      <w:r>
+        <w:t>Visión</w:t>
+      </w:r>
+      <w:bookmarkEnd w:id="21"/>
+      <w:bookmarkEnd w:id="22"/>
+    </w:p>
+    <w:p>
+      <w:pPr>
+        <w:ind w:left="0" w:firstLine="0"/>
+      </w:pPr>
+      <w:r>
+        <w:t>La visión de T-</w:t>
+      </w:r>
+      <w:proofErr w:type="spellStart"/>
+      <w:r>
+        <w:t>Code</w:t>
+      </w:r>
+      <w:proofErr w:type="spellEnd"/>
+      <w:r>
+        <w:t xml:space="preserve"> que busca es s</w:t>
+      </w:r>
+      <w:r>
+        <w:t>er la solución preferida por universidades de todo el país para la gestión de riesgos en la enseñanza de ingeniería de software, optimizando el aprendizaje y la evaluación.</w:t>
+      </w:r>
+      <w:bookmarkStart w:id="23" w:name="_Toc235010137"/>
+    </w:p>
+    <w:p>
+      <w:pPr>
+        <w:pStyle w:val="PSI-Ttulo2"/>
+      </w:pPr>
+      <w:bookmarkStart w:id="24" w:name="_Toc176215425"/>
+      <w:r>
+        <w:t>Misión</w:t>
+      </w:r>
+      <w:bookmarkEnd w:id="23"/>
+      <w:bookmarkEnd w:id="24"/>
+    </w:p>
+    <w:p>
+      <w:pPr>
+        <w:ind w:left="0" w:firstLine="0"/>
+      </w:pPr>
+      <w:r>
+        <w:t>La misión de T-</w:t>
+      </w:r>
+      <w:proofErr w:type="spellStart"/>
+      <w:r>
+        <w:t>Code</w:t>
+      </w:r>
+      <w:proofErr w:type="spellEnd"/>
+      <w:r>
+        <w:t xml:space="preserve"> es f</w:t>
+      </w:r>
+      <w:r>
+        <w:t>acilitar la enseñanza y el aprendizaje de la gestión de riesgos mediante una plataforma digital que simplifique el proceso para estudiantes y docentes, ofreciendo herramientas precisas y eficientes para la evaluación y mitigación de riesgos.</w:t>
+      </w:r>
+    </w:p>
+    <w:p>
+      <w:pPr>
+        <w:pStyle w:val="PSI-Ttulo2"/>
+      </w:pPr>
+      <w:bookmarkStart w:id="25" w:name="_Toc235010138"/>
+      <w:bookmarkStart w:id="26" w:name="_Toc176215426"/>
+      <w:r>
+        <w:t>Valores</w:t>
+      </w:r>
+      <w:bookmarkEnd w:id="25"/>
+      <w:bookmarkEnd w:id="26"/>
+    </w:p>
+    <w:p>
+      <w:pPr>
+        <w:ind w:left="0" w:firstLine="0"/>
+      </w:pPr>
+      <w:r>
+        <w:t>Los valores que cuenta T-</w:t>
+      </w:r>
+      <w:proofErr w:type="spellStart"/>
+      <w:r>
+        <w:t>Code</w:t>
+      </w:r>
+      <w:proofErr w:type="spellEnd"/>
+      <w:r>
+        <w:t xml:space="preserve"> son:</w:t>
+      </w:r>
+    </w:p>
+    <w:p>
+      <w:pPr>
+        <w:pStyle w:val="Prrafodelista"/>
+        <w:numPr>
+          <w:ilvl w:val="0"/>
+          <w:numId w:val="14"/>
+        </w:numPr>
+      </w:pPr>
+      <w:r>
+        <w:t>No malversar ni vender información de ningún tipo de usuario, garantizando la privacidad y la protección de los datos en todo momento.</w:t>
+      </w:r>
+    </w:p>
+    <w:p>
+      <w:pPr>
+        <w:pStyle w:val="Prrafodelista"/>
+        <w:numPr>
+          <w:ilvl w:val="0"/>
+          <w:numId w:val="14"/>
+        </w:numPr>
+      </w:pPr>
+      <w:r>
+        <w:t>Ser completamente transparentes con toda la documentación relacionada con el sistema, facilitando el acceso a la información y comunicando de manera clara y honesta con los usuarios.</w:t>
+      </w:r>
+    </w:p>
+    <w:p>
+      <w:pPr>
+        <w:pStyle w:val="Prrafodelista"/>
+        <w:numPr>
+          <w:ilvl w:val="0"/>
+          <w:numId w:val="14"/>
+        </w:numPr>
+      </w:pPr>
+      <w:r>
+        <w:t>Priorizar la ayuda a todos los usuarios, asegurando una atención rápida y efectiva a sus necesidades y problemas.</w:t>
+      </w:r>
+    </w:p>
+    <w:p>
+      <w:pPr>
+        <w:pStyle w:val="Prrafodelista"/>
+        <w:numPr>
+          <w:ilvl w:val="0"/>
+          <w:numId w:val="14"/>
+        </w:numPr>
+      </w:pPr>
+      <w:r>
+        <w:t>Buscar siempre las mejores opciones para desarrollar soluciones efectivas, manteniéndose a la vanguardia de la tecnología y adaptándose a las necesidades cambiantes del mercado.</w:t>
+      </w:r>
+    </w:p>
+    <w:p>
+      <w:pPr>
+        <w:pStyle w:val="Prrafodelista"/>
+        <w:numPr>
+          <w:ilvl w:val="0"/>
+          <w:numId w:val="14"/>
+        </w:numPr>
+      </w:pPr>
+      <w:r>
+        <w:t>Garantizar la calidad de todos los productos y servicios, cumpliendo con los más altos estándares de excelencia y satisfacción del cliente.</w:t>
+      </w:r>
+      <w:r>
+        <w:t xml:space="preserve">  </w:t>
+      </w:r>
+    </w:p>
+    <w:p>
+      <w:pPr>
+        <w:pStyle w:val="PSI-Ttulo2"/>
+      </w:pPr>
+      <w:bookmarkStart w:id="27" w:name="_Toc235010139"/>
+      <w:bookmarkStart w:id="28" w:name="_Toc176215427"/>
+      <w:r>
+        <w:t>Objetivo del Proyecto</w:t>
+      </w:r>
+      <w:bookmarkEnd w:id="27"/>
+      <w:bookmarkEnd w:id="28"/>
+    </w:p>
+    <w:p>
+      <w:pPr>
+        <w:pStyle w:val="PSI-Comentario"/>
+      </w:pPr>
+      <w:r>
+        <w:t>[</w:t>
+      </w:r>
+      <w:r>
+        <w:t>Describe el objetivo principal del proyecto.  El mismo debe ser claro y concreto, detallado de forma tal que pueda medirse al final del proyecto (Debe cumplir con las siguientes cualidades: calidad, cantidad, tiempo y costo).</w:t>
+      </w:r>
+      <w:r>
+        <w:t xml:space="preserve"> </w:t>
+      </w:r>
+      <w:r>
+        <w:t>]</w:t>
+      </w:r>
+    </w:p>
+    <w:p>
+      <w:pPr>
+        <w:ind w:left="0" w:firstLine="0"/>
+        <w:rPr>
+          <w:i/>
+        </w:rPr>
+      </w:pPr>
+      <w:r>
+        <w:t xml:space="preserve">El proyecto Vesta </w:t>
+      </w:r>
+      <w:proofErr w:type="spellStart"/>
+      <w:r>
+        <w:t>Risk</w:t>
+      </w:r>
+      <w:proofErr w:type="spellEnd"/>
+      <w:r>
+        <w:t xml:space="preserve"> Manager pretende desarrollar una solución de software que </w:t>
+      </w:r>
+      <w:r>
+        <w:t>permita identificar, analizar, gestionar y monitorear los riesgos de un proyecto, tanto de software, personales u otras áreas profesionales, con el fin de asistir a la toma de decisiones para la prevención y mitigación de riesgos, garantizando el éxito de los proyectos.</w:t>
+      </w:r>
     </w:p>
     <w:p>
       <w:pPr>
@@ -3615,15 +3896,30 @@
     </w:p>
     <w:p>
       <w:pPr>
+        <w:pStyle w:val="PSI-Ttulo1"/>
+      </w:pPr>
+      <w:bookmarkStart w:id="29" w:name="_Toc235010140"/>
+      <w:bookmarkStart w:id="30" w:name="_Toc176215428"/>
+      <w:r>
+        <w:t>E</w:t>
+      </w:r>
+      <w:r>
+        <w:t>ntorno Socioeconómico y Legal</w:t>
+      </w:r>
+      <w:bookmarkEnd w:id="29"/>
+      <w:bookmarkEnd w:id="30"/>
+    </w:p>
+    <w:p>
+      <w:pPr>
         <w:pStyle w:val="PSI-Ttulo2"/>
       </w:pPr>
-      <w:bookmarkStart w:id="21" w:name="_Toc235010136"/>
-      <w:bookmarkStart w:id="22" w:name="_Toc176205768"/>
-      <w:r>
-        <w:t>Visión</w:t>
-      </w:r>
-      <w:bookmarkEnd w:id="21"/>
-      <w:bookmarkEnd w:id="22"/>
+      <w:bookmarkStart w:id="31" w:name="_Toc235010142"/>
+      <w:bookmarkStart w:id="32" w:name="_Toc176215429"/>
+      <w:r>
+        <w:t>Entorno Legal</w:t>
+      </w:r>
+      <w:bookmarkEnd w:id="31"/>
+      <w:bookmarkEnd w:id="32"/>
     </w:p>
     <w:p>
       <w:pPr>
@@ -3633,95 +3929,28 @@
         <w:t>[</w:t>
       </w:r>
       <w:r>
-        <w:t xml:space="preserve">Es el </w:t>
-      </w:r>
-      <w:r>
-        <w:t>esbozo</w:t>
-      </w:r>
-      <w:r>
-        <w:t xml:space="preserve"> de qu</w:t>
-      </w:r>
-      <w:r>
-        <w:t>é</w:t>
-      </w:r>
-      <w:r>
-        <w:t xml:space="preserve"> queremos ser, la visión a mediano plazo de cómo queremos que se vea la empresa</w:t>
+        <w:t>Describe cuales son las leyes y requerimientos para forma la empresa.  Menciona las leyes que benefician o limitan al proyecto</w:t>
       </w:r>
       <w:r>
         <w:t>.</w:t>
       </w:r>
       <w:r>
-        <w:t>]</w:t>
-      </w:r>
-    </w:p>
-    <w:p>
-      <w:pPr>
-        <w:pStyle w:val="PSI-Ttulo2"/>
-      </w:pPr>
-      <w:bookmarkStart w:id="23" w:name="_Toc235010137"/>
-    </w:p>
-    <w:p>
-      <w:pPr>
-        <w:pStyle w:val="PSI-Ttulo2"/>
-      </w:pPr>
-      <w:bookmarkStart w:id="24" w:name="_Toc176205769"/>
-      <w:r>
-        <w:t>Misión</w:t>
-      </w:r>
-      <w:bookmarkEnd w:id="23"/>
-      <w:bookmarkEnd w:id="24"/>
-    </w:p>
-    <w:p>
-      <w:pPr>
-        <w:pStyle w:val="PSI-Comentario"/>
-      </w:pPr>
-      <w:r>
-        <w:t>[</w:t>
-      </w:r>
-      <w:r>
-        <w:t>Describe que vamos hacer, parte del planteamiento del problema expuesto anteriormente.</w:t>
-      </w:r>
-      <w:r>
-        <w:t>]</w:t>
-      </w:r>
-    </w:p>
-    <w:p>
-      <w:pPr>
-        <w:pStyle w:val="PSI-Comentario"/>
-      </w:pPr>
-    </w:p>
-    <w:p>
-      <w:pPr>
-        <w:pStyle w:val="PSI-Ttulo2"/>
-      </w:pPr>
-      <w:bookmarkStart w:id="25" w:name="_Toc235010138"/>
-      <w:bookmarkStart w:id="26" w:name="_Toc176205770"/>
-      <w:r>
-        <w:t>Valores</w:t>
-      </w:r>
-      <w:bookmarkEnd w:id="25"/>
-      <w:bookmarkEnd w:id="26"/>
-    </w:p>
-    <w:p>
-      <w:pPr>
-        <w:pStyle w:val="PSI-Comentario"/>
-      </w:pPr>
-      <w:r>
-        <w:t>[</w:t>
-      </w:r>
-      <w:r>
-        <w:t xml:space="preserve">Enuncia los fundamentos éticos, morales y de calidad bajo los cuales se regirá la empresa.  Puede ser una lista de </w:t>
+        <w:t xml:space="preserve"> (</w:t>
       </w:r>
       <w:smartTag w:uri="urn:schemas-microsoft-com:office:smarttags" w:element="metricconverter">
         <w:smartTagPr>
-          <w:attr w:name="ProductID" w:val="3 a"/>
+          <w:attr w:name="ProductID" w:val="1 a"/>
         </w:smartTagPr>
         <w:r>
-          <w:t>3 a</w:t>
+          <w:t>1 a</w:t>
         </w:r>
       </w:smartTag>
       <w:r>
-        <w:t xml:space="preserve"> 5 valores.</w:t>
+        <w:t xml:space="preserve"> 3 páginas)</w:t>
+      </w:r>
+      <w:proofErr w:type="gramStart"/>
+      <w:r>
+        <w:t>.</w:t>
       </w:r>
       <w:r>
         <w:t xml:space="preserve"> </w:t>
@@ -3729,93 +3958,34 @@
       <w:r>
         <w:t>]</w:t>
       </w:r>
-    </w:p>
-    <w:p>
-      <w:pPr>
-        <w:pStyle w:val="PSI-ComentarioVieta"/>
-        <w:ind w:left="360"/>
-      </w:pPr>
-      <w:r>
-        <w:t xml:space="preserve">Valor 1 </w:t>
-      </w:r>
-    </w:p>
-    <w:p>
-      <w:pPr>
-        <w:pStyle w:val="PSI-ComentarioVieta"/>
-        <w:ind w:left="360"/>
-      </w:pPr>
-      <w:r>
-        <w:t xml:space="preserve">Valor 2 </w:t>
-      </w:r>
-    </w:p>
-    <w:p>
-      <w:pPr>
-        <w:pStyle w:val="PSI-ComentarioVieta"/>
-        <w:ind w:left="360"/>
-        <w:rPr>
-          <w:b/>
-        </w:rPr>
-      </w:pPr>
-      <w:r>
-        <w:t xml:space="preserve">Valor3 </w:t>
-      </w:r>
-    </w:p>
-    <w:p>
-      <w:pPr>
-        <w:pStyle w:val="PSI-ComentarioVieta"/>
-        <w:ind w:left="360"/>
-        <w:rPr>
-          <w:b/>
-        </w:rPr>
-      </w:pPr>
-      <w:r>
-        <w:t>….</w:t>
-      </w:r>
-    </w:p>
-    <w:p>
-      <w:pPr>
-        <w:pStyle w:val="PSI-ComentarioVieta"/>
-        <w:ind w:left="360"/>
-        <w:rPr>
-          <w:b/>
-        </w:rPr>
-      </w:pPr>
-      <w:r>
-        <w:t>…….</w:t>
-      </w:r>
-    </w:p>
-    <w:p>
-      <w:pPr>
-        <w:pStyle w:val="PSI-ComentarioVieta"/>
-        <w:ind w:left="360"/>
-        <w:rPr>
-          <w:b/>
-        </w:rPr>
-      </w:pPr>
-      <w:r>
-        <w:t>Valor n</w:t>
-      </w:r>
-    </w:p>
-    <w:p>
-      <w:pPr>
-        <w:pStyle w:val="PSI-ComentarioVieta"/>
-        <w:ind w:left="360"/>
-        <w:rPr>
-          <w:b/>
-        </w:rPr>
-      </w:pPr>
+      <w:proofErr w:type="gramEnd"/>
     </w:p>
     <w:p>
       <w:pPr>
         <w:pStyle w:val="PSI-Ttulo2"/>
       </w:pPr>
-      <w:bookmarkStart w:id="27" w:name="_Toc235010139"/>
-      <w:bookmarkStart w:id="28" w:name="_Toc176205771"/>
-      <w:r>
-        <w:t>Objetivo del Proyecto</w:t>
-      </w:r>
-      <w:bookmarkEnd w:id="27"/>
-      <w:bookmarkEnd w:id="28"/>
+      <w:bookmarkStart w:id="33" w:name="_Toc235010144"/>
+      <w:bookmarkStart w:id="34" w:name="_Toc176215430"/>
+      <w:r>
+        <w:t>D</w:t>
+      </w:r>
+      <w:r>
+        <w:t>emanda</w:t>
+      </w:r>
+      <w:bookmarkEnd w:id="33"/>
+      <w:bookmarkEnd w:id="34"/>
+    </w:p>
+    <w:p>
+      <w:pPr>
+        <w:pStyle w:val="PSI-Ttulo3"/>
+      </w:pPr>
+      <w:bookmarkStart w:id="35" w:name="_Toc235010145"/>
+      <w:bookmarkStart w:id="36" w:name="_Toc176215431"/>
+      <w:r>
+        <w:t>Población objetivo</w:t>
+      </w:r>
+      <w:bookmarkEnd w:id="35"/>
+      <w:bookmarkEnd w:id="36"/>
     </w:p>
     <w:p>
       <w:pPr>
@@ -3825,39 +3995,10 @@
         <w:t>[</w:t>
       </w:r>
       <w:r>
-        <w:t>Describe el objetivo principal del proyecto.  El mismo debe ser claro y concreto, detallado de forma tal que pueda medirse al final del proyecto (Debe cumplir con las siguientes cualidades: calidad, cantidad, tiempo y costo).</w:t>
-      </w:r>
-      <w:r>
-        <w:t xml:space="preserve"> </w:t>
+        <w:t>Se describe y clasifica las características principales de la población objetivo o nicho el cual se quiere alcanzar con la realización de este proyecto.</w:t>
       </w:r>
       <w:r>
         <w:t>]</w:t>
-      </w:r>
-    </w:p>
-    <w:p>
-      <w:pPr>
-        <w:pStyle w:val="PSI-Comentario"/>
-        <w:rPr>
-          <w:i w:val="0"/>
-          <w:iCs/>
-          <w:color w:val="auto"/>
-        </w:rPr>
-      </w:pPr>
-      <w:r>
-        <w:rPr>
-          <w:i w:val="0"/>
-          <w:iCs/>
-          <w:color w:val="auto"/>
-        </w:rPr>
-        <w:t xml:space="preserve">El proyecto Vesta Risk Manager pretende desarrollar una solución de software que </w:t>
-      </w:r>
-      <w:r>
-        <w:rPr>
-          <w:i w:val="0"/>
-          <w:iCs/>
-          <w:color w:val="auto"/>
-        </w:rPr>
-        <w:t>permita identificar, analizar, gestionar y monitorear los riesgos de un proyecto, tanto de software, personales u otras áreas profesionales, con el fin de asistir a la toma de decisiones para la prevención y mitigación de riesgos, garantizando el éxito de los proyectos.</w:t>
       </w:r>
     </w:p>
     <w:p>
@@ -3873,30 +4014,15 @@
     </w:p>
     <w:p>
       <w:pPr>
-        <w:pStyle w:val="PSI-Ttulo1"/>
-      </w:pPr>
-      <w:bookmarkStart w:id="29" w:name="_Toc235010140"/>
-      <w:bookmarkStart w:id="30" w:name="_Toc176205772"/>
-      <w:r>
-        <w:t>E</w:t>
-      </w:r>
-      <w:r>
-        <w:t>ntorno Socioeconómico y Legal</w:t>
-      </w:r>
-      <w:bookmarkEnd w:id="29"/>
-      <w:bookmarkEnd w:id="30"/>
-    </w:p>
-    <w:p>
-      <w:pPr>
-        <w:pStyle w:val="PSI-Ttulo2"/>
-      </w:pPr>
-      <w:bookmarkStart w:id="31" w:name="_Toc235010142"/>
-      <w:bookmarkStart w:id="32" w:name="_Toc176205773"/>
-      <w:r>
-        <w:t>Entorno Legal</w:t>
-      </w:r>
-      <w:bookmarkEnd w:id="31"/>
-      <w:bookmarkEnd w:id="32"/>
+        <w:pStyle w:val="PSI-Ttulo3"/>
+      </w:pPr>
+      <w:bookmarkStart w:id="37" w:name="_Toc235010146"/>
+      <w:bookmarkStart w:id="38" w:name="_Toc176215432"/>
+      <w:r>
+        <w:t>Análisis de la demanda</w:t>
+      </w:r>
+      <w:bookmarkEnd w:id="37"/>
+      <w:bookmarkEnd w:id="38"/>
     </w:p>
     <w:p>
       <w:pPr>
@@ -3906,51 +4032,37 @@
         <w:t>[</w:t>
       </w:r>
       <w:r>
-        <w:t>Describe cuales son las leyes y requerimientos para forma la empresa.  Menciona las leyes que benefician o limitan al proyecto</w:t>
-      </w:r>
-      <w:r>
-        <w:t>.</w:t>
-      </w:r>
-      <w:r>
-        <w:t xml:space="preserve"> (</w:t>
-      </w:r>
-      <w:smartTag w:uri="urn:schemas-microsoft-com:office:smarttags" w:element="metricconverter">
-        <w:smartTagPr>
-          <w:attr w:name="ProductID" w:val="1 a"/>
-        </w:smartTagPr>
-        <w:r>
-          <w:t>1 a</w:t>
-        </w:r>
-      </w:smartTag>
-      <w:r>
-        <w:t xml:space="preserve"> 3 páginas).</w:t>
-      </w:r>
-      <w:r>
-        <w:t xml:space="preserve"> </w:t>
+        <w:t xml:space="preserve">Se describe el comportamiento </w:t>
+      </w:r>
+      <w:r>
+        <w:t>histórico de la demanda,</w:t>
+      </w:r>
+      <w:r>
+        <w:t xml:space="preserve"> su correspondiente análisis de la proyección, la distribución </w:t>
+      </w:r>
+      <w:r>
+        <w:t xml:space="preserve">geográfica de la </w:t>
+      </w:r>
+      <w:r>
+        <w:t>misma</w:t>
+      </w:r>
+      <w:r>
+        <w:t>, y</w:t>
+      </w:r>
+      <w:r>
+        <w:t xml:space="preserve"> la recomendación que parte o porcentaje del mercado va </w:t>
+      </w:r>
+      <w:proofErr w:type="spellStart"/>
+      <w:r>
+        <w:t>ha</w:t>
+      </w:r>
+      <w:proofErr w:type="spellEnd"/>
+      <w:r>
+        <w:t xml:space="preserve"> ser cubierto con el desarrollo del proyecto.</w:t>
       </w:r>
       <w:r>
         <w:t>]</w:t>
       </w:r>
-    </w:p>
-    <w:p>
-      <w:pPr>
-        <w:pStyle w:val="PSI-Comentario"/>
-      </w:pPr>
-    </w:p>
-    <w:p>
-      <w:pPr>
-        <w:pStyle w:val="PSI-Ttulo2"/>
-      </w:pPr>
-      <w:bookmarkStart w:id="33" w:name="_Toc235010144"/>
-      <w:bookmarkStart w:id="34" w:name="_Toc176205774"/>
-      <w:r>
-        <w:t>D</w:t>
-      </w:r>
-      <w:r>
-        <w:t>emanda</w:t>
-      </w:r>
-      <w:bookmarkEnd w:id="33"/>
-      <w:bookmarkEnd w:id="34"/>
     </w:p>
     <w:p>
       <w:pPr>
@@ -3965,30 +4077,18 @@
     </w:p>
     <w:p>
       <w:pPr>
-        <w:pStyle w:val="PSI-Ttulo3"/>
-      </w:pPr>
-      <w:bookmarkStart w:id="35" w:name="_Toc235010145"/>
-      <w:bookmarkStart w:id="36" w:name="_Toc176205775"/>
-      <w:r>
-        <w:lastRenderedPageBreak/>
-        <w:t>Población objetivo</w:t>
-      </w:r>
-      <w:bookmarkEnd w:id="35"/>
-      <w:bookmarkEnd w:id="36"/>
-    </w:p>
-    <w:p>
-      <w:pPr>
-        <w:pStyle w:val="PSI-Comentario"/>
-      </w:pPr>
-      <w:r>
-        <w:t>[</w:t>
-      </w:r>
-      <w:r>
-        <w:t>Se describe y clasifica las características principales de la población objetivo o nicho el cual se quiere alcanzar con la realización de este proyecto.</w:t>
-      </w:r>
-      <w:r>
-        <w:t>]</w:t>
-      </w:r>
+        <w:pStyle w:val="PSI-Ttulo2"/>
+      </w:pPr>
+      <w:bookmarkStart w:id="39" w:name="_Toc235010147"/>
+      <w:bookmarkStart w:id="40" w:name="_Toc176215433"/>
+      <w:r>
+        <w:t>O</w:t>
+      </w:r>
+      <w:r>
+        <w:t>ferta</w:t>
+      </w:r>
+      <w:bookmarkEnd w:id="39"/>
+      <w:bookmarkEnd w:id="40"/>
     </w:p>
     <w:p>
       <w:pPr>
@@ -4005,13 +4105,13 @@
       <w:pPr>
         <w:pStyle w:val="PSI-Ttulo3"/>
       </w:pPr>
-      <w:bookmarkStart w:id="37" w:name="_Toc235010146"/>
-      <w:bookmarkStart w:id="38" w:name="_Toc176205776"/>
-      <w:r>
-        <w:t>Análisis de la demanda</w:t>
-      </w:r>
-      <w:bookmarkEnd w:id="37"/>
-      <w:bookmarkEnd w:id="38"/>
+      <w:bookmarkStart w:id="41" w:name="_Toc235010148"/>
+      <w:bookmarkStart w:id="42" w:name="_Toc176215434"/>
+      <w:r>
+        <w:t>Análisis de la oferta</w:t>
+      </w:r>
+      <w:bookmarkEnd w:id="41"/>
+      <w:bookmarkEnd w:id="42"/>
     </w:p>
     <w:p>
       <w:pPr>
@@ -4021,25 +4121,16 @@
         <w:t>[</w:t>
       </w:r>
       <w:r>
-        <w:t xml:space="preserve">Se describe el comportamiento </w:t>
-      </w:r>
-      <w:r>
-        <w:t>histórico de la demanda,</w:t>
-      </w:r>
-      <w:r>
-        <w:t xml:space="preserve"> su correspondiente análisis de la proyección, la distribución </w:t>
-      </w:r>
-      <w:r>
-        <w:t xml:space="preserve">geográfica de la </w:t>
-      </w:r>
-      <w:r>
-        <w:t>misma</w:t>
-      </w:r>
-      <w:r>
-        <w:t>, y</w:t>
-      </w:r>
-      <w:r>
-        <w:t xml:space="preserve"> la recomendación que parte o porcentaje del mercado va ha ser cubierto con el desarrollo del proyecto.</w:t>
+        <w:t>D</w:t>
+      </w:r>
+      <w:r>
+        <w:t>escrib</w:t>
+      </w:r>
+      <w:r>
+        <w:t>ir</w:t>
+      </w:r>
+      <w:r>
+        <w:t xml:space="preserve"> el comportamiento histórico de la oferta (la competencia), su correspondiente análisis de la proyección, la distribución geográfica de la oferta y las recomendaciones necesarias al tema.</w:t>
       </w:r>
       <w:r>
         <w:t>]</w:t>
@@ -4060,16 +4151,16 @@
       <w:pPr>
         <w:pStyle w:val="PSI-Ttulo2"/>
       </w:pPr>
-      <w:bookmarkStart w:id="39" w:name="_Toc235010147"/>
-      <w:bookmarkStart w:id="40" w:name="_Toc176205777"/>
-      <w:r>
-        <w:t>O</w:t>
-      </w:r>
-      <w:r>
-        <w:t>ferta</w:t>
-      </w:r>
-      <w:bookmarkEnd w:id="39"/>
-      <w:bookmarkEnd w:id="40"/>
+      <w:bookmarkStart w:id="43" w:name="_Toc235010149"/>
+      <w:bookmarkStart w:id="44" w:name="_Toc176215435"/>
+      <w:r>
+        <w:t>C</w:t>
+      </w:r>
+      <w:r>
+        <w:t>omercialización</w:t>
+      </w:r>
+      <w:bookmarkEnd w:id="43"/>
+      <w:bookmarkEnd w:id="44"/>
     </w:p>
     <w:p>
       <w:pPr>
@@ -4086,13 +4177,13 @@
       <w:pPr>
         <w:pStyle w:val="PSI-Ttulo3"/>
       </w:pPr>
-      <w:bookmarkStart w:id="41" w:name="_Toc235010148"/>
-      <w:bookmarkStart w:id="42" w:name="_Toc176205778"/>
-      <w:r>
-        <w:t>Análisis de la oferta</w:t>
-      </w:r>
-      <w:bookmarkEnd w:id="41"/>
-      <w:bookmarkEnd w:id="42"/>
+      <w:bookmarkStart w:id="45" w:name="_Toc235010150"/>
+      <w:bookmarkStart w:id="46" w:name="_Toc176215436"/>
+      <w:r>
+        <w:t>Producto</w:t>
+      </w:r>
+      <w:bookmarkEnd w:id="45"/>
+      <w:bookmarkEnd w:id="46"/>
     </w:p>
     <w:p>
       <w:pPr>
@@ -4102,16 +4193,10 @@
         <w:t>[</w:t>
       </w:r>
       <w:r>
-        <w:t>D</w:t>
-      </w:r>
-      <w:r>
-        <w:t>escrib</w:t>
-      </w:r>
-      <w:r>
-        <w:t>ir</w:t>
-      </w:r>
-      <w:r>
-        <w:t xml:space="preserve"> el comportamiento histórico de la oferta (la competencia), su correspondiente análisis de la proyección, la distribución geográfica de la oferta y las recomendaciones necesarias al tema.</w:t>
+        <w:t>Desarrollo del producto o servicio en todas sus dimensiones.  Se detalla desde su diseño físico hasta su desarrollo psicológico, mental y total.</w:t>
+      </w:r>
+      <w:r>
+        <w:t xml:space="preserve"> </w:t>
       </w:r>
       <w:r>
         <w:t>]</w:t>
@@ -4120,6 +4205,7 @@
     <w:p>
       <w:pPr>
         <w:pStyle w:val="Textoindependiente"/>
+        <w:ind w:left="0"/>
         <w:rPr>
           <w:rFonts w:cs="Arial"/>
           <w:b/>
@@ -4130,18 +4216,29 @@
     </w:p>
     <w:p>
       <w:pPr>
-        <w:pStyle w:val="PSI-Ttulo2"/>
-      </w:pPr>
-      <w:bookmarkStart w:id="43" w:name="_Toc235010149"/>
-      <w:bookmarkStart w:id="44" w:name="_Toc176205779"/>
-      <w:r>
-        <w:t>C</w:t>
-      </w:r>
-      <w:r>
-        <w:t>omercialización</w:t>
-      </w:r>
-      <w:bookmarkEnd w:id="43"/>
-      <w:bookmarkEnd w:id="44"/>
+        <w:pStyle w:val="PSI-Ttulo3"/>
+      </w:pPr>
+      <w:bookmarkStart w:id="47" w:name="_Toc235010152"/>
+      <w:bookmarkStart w:id="48" w:name="_Toc176215437"/>
+      <w:r>
+        <w:t>Plaza</w:t>
+      </w:r>
+      <w:bookmarkEnd w:id="47"/>
+      <w:bookmarkEnd w:id="48"/>
+    </w:p>
+    <w:p>
+      <w:pPr>
+        <w:pStyle w:val="PSI-Comentario"/>
+      </w:pPr>
+      <w:r>
+        <w:t>[</w:t>
+      </w:r>
+      <w:r>
+        <w:t>Definición de los canales de distribución del producto, es decir, desde su fabricación hasta la venta al consumidor final.</w:t>
+      </w:r>
+      <w:r>
+        <w:t>]</w:t>
+      </w:r>
     </w:p>
     <w:p>
       <w:pPr>
@@ -4156,15 +4253,156 @@
     </w:p>
     <w:p>
       <w:pPr>
+        <w:pStyle w:val="PSI-Ttulo1"/>
+        <w:rPr>
+          <w:spacing w:val="-4"/>
+          <w:sz w:val="32"/>
+        </w:rPr>
+      </w:pPr>
+      <w:bookmarkStart w:id="49" w:name="_Toc235010154"/>
+      <w:bookmarkStart w:id="50" w:name="_Toc176215438"/>
+      <w:r>
+        <w:t>Estudio Técnico</w:t>
+      </w:r>
+      <w:bookmarkEnd w:id="49"/>
+      <w:bookmarkEnd w:id="50"/>
+      <w:r>
+        <w:rPr>
+          <w:spacing w:val="-4"/>
+          <w:sz w:val="32"/>
+        </w:rPr>
+        <w:t xml:space="preserve"> </w:t>
+      </w:r>
+    </w:p>
+    <w:p>
+      <w:pPr>
+        <w:pStyle w:val="PSI-Comentario"/>
+      </w:pPr>
+      <w:r>
+        <w:t>[</w:t>
+      </w:r>
+      <w:r>
+        <w:t>Est</w:t>
+      </w:r>
+      <w:r>
+        <w:t>a</w:t>
+      </w:r>
+      <w:r>
+        <w:t xml:space="preserve"> </w:t>
+      </w:r>
+      <w:r>
+        <w:t>sección</w:t>
+      </w:r>
+      <w:r>
+        <w:t xml:space="preserve"> se prepara con el propósito de suministrar y analizar la información valiosa para la decisión final de invertir o no en un proyecto en particular, tomando como referencia a donde, cuánto, cómo y con qué </w:t>
+      </w:r>
+      <w:r>
+        <w:t>recursos contamos para desarrollar este nuevo producto software</w:t>
+      </w:r>
+      <w:r>
+        <w:t>.</w:t>
+      </w:r>
+      <w:r>
+        <w:t>]</w:t>
+      </w:r>
+    </w:p>
+    <w:p>
+      <w:pPr>
+        <w:pStyle w:val="PSI-Ttulo2"/>
+        <w:rPr>
+          <w:snapToGrid w:val="0"/>
+        </w:rPr>
+      </w:pPr>
+    </w:p>
+    <w:p>
+      <w:pPr>
+        <w:pStyle w:val="PSI-Ttulo2"/>
+        <w:rPr>
+          <w:snapToGrid w:val="0"/>
+        </w:rPr>
+      </w:pPr>
+      <w:bookmarkStart w:id="51" w:name="_Toc235010155"/>
+      <w:bookmarkStart w:id="52" w:name="_Toc176215439"/>
+      <w:r>
+        <w:rPr>
+          <w:snapToGrid w:val="0"/>
+        </w:rPr>
+        <w:t>T</w:t>
+      </w:r>
+      <w:bookmarkEnd w:id="51"/>
+      <w:r>
+        <w:rPr>
+          <w:snapToGrid w:val="0"/>
+        </w:rPr>
+        <w:t>amaño del Proyecto</w:t>
+      </w:r>
+      <w:bookmarkEnd w:id="52"/>
+    </w:p>
+    <w:p>
+      <w:pPr>
+        <w:pStyle w:val="PSI-Comentario"/>
+      </w:pPr>
+      <w:r>
+        <w:t>[</w:t>
+      </w:r>
+      <w:r>
+        <w:t>Definir a grandes rasgos el tamaño del producto de software que se piensa construir, especificando peso del código, potencia de procesamiento, capacidad máxima de almacenamiento, etc. De esta manera se establecerá</w:t>
+      </w:r>
+      <w:r>
+        <w:t>n los límites de dicho producto</w:t>
+      </w:r>
+      <w:proofErr w:type="gramStart"/>
+      <w:r>
+        <w:t xml:space="preserve">. </w:t>
+      </w:r>
+      <w:r>
+        <w:t>]</w:t>
+      </w:r>
+      <w:bookmarkStart w:id="53" w:name="_Toc235010156"/>
+      <w:proofErr w:type="gramEnd"/>
+      <w:r>
+        <w:tab/>
+      </w:r>
+      <w:r>
+        <w:tab/>
+      </w:r>
+    </w:p>
+    <w:p>
+      <w:pPr>
+        <w:pStyle w:val="PSI-Ttulo2"/>
+        <w:ind w:left="0" w:firstLine="0"/>
+      </w:pPr>
+      <w:bookmarkStart w:id="54" w:name="_Toc176215440"/>
+      <w:r>
+        <w:t>O</w:t>
+      </w:r>
+      <w:r>
+        <w:t>rganización</w:t>
+      </w:r>
+      <w:bookmarkEnd w:id="53"/>
+      <w:bookmarkEnd w:id="54"/>
+    </w:p>
+    <w:p>
+      <w:pPr>
+        <w:pStyle w:val="Textoindependiente"/>
+        <w:rPr>
+          <w:rFonts w:cs="Arial"/>
+          <w:sz w:val="24"/>
+          <w:lang w:val="es-ES"/>
+        </w:rPr>
+      </w:pPr>
+    </w:p>
+    <w:p>
+      <w:pPr>
         <w:pStyle w:val="PSI-Ttulo3"/>
       </w:pPr>
-      <w:bookmarkStart w:id="45" w:name="_Toc235010150"/>
-      <w:bookmarkStart w:id="46" w:name="_Toc176205780"/>
-      <w:r>
-        <w:t>Producto</w:t>
-      </w:r>
-      <w:bookmarkEnd w:id="45"/>
-      <w:bookmarkEnd w:id="46"/>
+      <w:bookmarkStart w:id="55" w:name="_Toc235010157"/>
+      <w:bookmarkStart w:id="56" w:name="_Toc176215441"/>
+      <w:r>
+        <w:t>Estructura de la organización</w:t>
+      </w:r>
+      <w:bookmarkEnd w:id="55"/>
+      <w:bookmarkEnd w:id="56"/>
     </w:p>
     <w:p>
       <w:pPr>
@@ -4174,7 +4412,13 @@
         <w:t>[</w:t>
       </w:r>
       <w:r>
-        <w:t>Desarrollo del producto o servicio en todas sus dimensiones.  Se detalla desde su diseño físico hasta su desarrollo psicológico, mental y total.</w:t>
+        <w:t xml:space="preserve">Se diseña la estructura organizacional con la cual se llevara la operación del proyecto.  La misma debe ser diseñada sobre la base de las necesidades que la </w:t>
+      </w:r>
+      <w:r>
+        <w:t>organización</w:t>
+      </w:r>
+      <w:r>
+        <w:t xml:space="preserve"> tiene.</w:t>
       </w:r>
       <w:r>
         <w:t xml:space="preserve"> </w:t>
@@ -4186,7 +4430,48 @@
     <w:p>
       <w:pPr>
         <w:pStyle w:val="Textoindependiente"/>
-        <w:ind w:left="0"/>
+        <w:rPr>
+          <w:rFonts w:cs="Arial"/>
+          <w:sz w:val="24"/>
+          <w:lang w:val="es-ES"/>
+        </w:rPr>
+      </w:pPr>
+    </w:p>
+    <w:p>
+      <w:pPr>
+        <w:pStyle w:val="PSI-Ttulo3"/>
+      </w:pPr>
+      <w:bookmarkStart w:id="57" w:name="_Toc235010158"/>
+      <w:bookmarkStart w:id="58" w:name="_Toc176215442"/>
+      <w:r>
+        <w:t>Recurso humano</w:t>
+      </w:r>
+      <w:bookmarkEnd w:id="57"/>
+      <w:bookmarkEnd w:id="58"/>
+    </w:p>
+    <w:p>
+      <w:pPr>
+        <w:pStyle w:val="PSI-Comentario"/>
+      </w:pPr>
+      <w:r>
+        <w:t>[</w:t>
+      </w:r>
+      <w:r>
+        <w:t>Se deben</w:t>
+      </w:r>
+      <w:r>
+        <w:t xml:space="preserve"> definir los distintos roles de los actores involucrados en el proceso para la generación del nuevo producto software</w:t>
+      </w:r>
+      <w:r>
+        <w:t>.</w:t>
+      </w:r>
+      <w:r>
+        <w:t>]</w:t>
+      </w:r>
+    </w:p>
+    <w:p>
+      <w:pPr>
+        <w:pStyle w:val="Textoindependiente"/>
         <w:rPr>
           <w:rFonts w:cs="Arial"/>
           <w:b/>
@@ -4199,276 +4484,8 @@
       <w:pPr>
         <w:pStyle w:val="PSI-Ttulo3"/>
       </w:pPr>
-      <w:bookmarkStart w:id="47" w:name="_Toc235010152"/>
-      <w:bookmarkStart w:id="48" w:name="_Toc176205781"/>
-      <w:r>
-        <w:t>Plaza</w:t>
-      </w:r>
-      <w:bookmarkEnd w:id="47"/>
-      <w:bookmarkEnd w:id="48"/>
-    </w:p>
-    <w:p>
-      <w:pPr>
-        <w:pStyle w:val="PSI-Comentario"/>
-      </w:pPr>
-      <w:r>
-        <w:t>[</w:t>
-      </w:r>
-      <w:r>
-        <w:t>Definición de los canales de distribución del producto, es decir, desde su fabricación hasta la venta al consumidor final.</w:t>
-      </w:r>
-      <w:r>
-        <w:t>]</w:t>
-      </w:r>
-    </w:p>
-    <w:p>
-      <w:pPr>
-        <w:pStyle w:val="Textoindependiente"/>
-        <w:rPr>
-          <w:rFonts w:cs="Arial"/>
-          <w:b/>
-          <w:sz w:val="24"/>
-          <w:lang w:val="es-ES"/>
-        </w:rPr>
-      </w:pPr>
-    </w:p>
-    <w:p>
-      <w:pPr>
-        <w:pStyle w:val="PSI-Ttulo1"/>
-        <w:rPr>
-          <w:spacing w:val="-4"/>
-          <w:sz w:val="32"/>
-        </w:rPr>
-      </w:pPr>
-      <w:bookmarkStart w:id="49" w:name="_Toc235010154"/>
-      <w:bookmarkStart w:id="50" w:name="_Toc176205782"/>
-      <w:r>
-        <w:t>Estudio Técnico</w:t>
-      </w:r>
-      <w:bookmarkEnd w:id="49"/>
-      <w:bookmarkEnd w:id="50"/>
-      <w:r>
-        <w:rPr>
-          <w:spacing w:val="-4"/>
-          <w:sz w:val="32"/>
-        </w:rPr>
-        <w:t xml:space="preserve"> </w:t>
-      </w:r>
-    </w:p>
-    <w:p>
-      <w:pPr>
-        <w:pStyle w:val="PSI-Comentario"/>
-      </w:pPr>
-      <w:r>
-        <w:t>[</w:t>
-      </w:r>
-      <w:r>
-        <w:t>Est</w:t>
-      </w:r>
-      <w:r>
-        <w:t>a</w:t>
-      </w:r>
-      <w:r>
-        <w:t xml:space="preserve"> </w:t>
-      </w:r>
-      <w:r>
-        <w:t>sección</w:t>
-      </w:r>
-      <w:r>
-        <w:t xml:space="preserve"> se prepara con el propósito de suministrar y analizar la información valiosa para la decisión final de invertir o no en un proyecto en particular, tomando como referencia a donde, cuánto, cómo y con qué </w:t>
-      </w:r>
-      <w:r>
-        <w:t>recursos contamos para desarrollar este nuevo producto software</w:t>
-      </w:r>
-      <w:r>
-        <w:t>.</w:t>
-      </w:r>
-      <w:r>
-        <w:t>]</w:t>
-      </w:r>
-    </w:p>
-    <w:p>
-      <w:pPr>
-        <w:pStyle w:val="PSI-Ttulo2"/>
-        <w:rPr>
-          <w:snapToGrid w:val="0"/>
-        </w:rPr>
-      </w:pPr>
-    </w:p>
-    <w:p>
-      <w:pPr>
-        <w:pStyle w:val="PSI-Ttulo2"/>
-        <w:rPr>
-          <w:snapToGrid w:val="0"/>
-        </w:rPr>
-      </w:pPr>
-      <w:bookmarkStart w:id="51" w:name="_Toc235010155"/>
-      <w:bookmarkStart w:id="52" w:name="_Toc176205783"/>
-      <w:r>
-        <w:rPr>
-          <w:snapToGrid w:val="0"/>
-        </w:rPr>
-        <w:t>T</w:t>
-      </w:r>
-      <w:bookmarkEnd w:id="51"/>
-      <w:r>
-        <w:rPr>
-          <w:snapToGrid w:val="0"/>
-        </w:rPr>
-        <w:t>amaño del Proyecto</w:t>
-      </w:r>
-      <w:bookmarkEnd w:id="52"/>
-    </w:p>
-    <w:p>
-      <w:pPr>
-        <w:pStyle w:val="PSI-Comentario"/>
-      </w:pPr>
-      <w:r>
-        <w:t>[</w:t>
-      </w:r>
-      <w:r>
-        <w:t>Definir a grandes rasgos el tamaño del producto de software que se piensa construir, especificando peso del código, potencia de procesamiento, capacidad máxima de almacenamiento, etc. De esta manera se establecerá</w:t>
-      </w:r>
-      <w:r>
-        <w:t xml:space="preserve">n los límites de dicho producto. </w:t>
-      </w:r>
-      <w:r>
-        <w:t>]</w:t>
-      </w:r>
-    </w:p>
-    <w:p>
-      <w:pPr>
-        <w:pStyle w:val="Textoindependiente"/>
-        <w:rPr>
-          <w:rFonts w:cs="Arial"/>
-          <w:sz w:val="24"/>
-          <w:lang w:val="es-ES"/>
-        </w:rPr>
-      </w:pPr>
-    </w:p>
-    <w:p>
-      <w:pPr>
-        <w:pStyle w:val="PSI-Ttulo2"/>
-      </w:pPr>
-      <w:bookmarkStart w:id="53" w:name="_Toc235010156"/>
-      <w:r>
-        <w:br w:type="page"/>
-      </w:r>
-      <w:bookmarkStart w:id="54" w:name="_Toc176205784"/>
-      <w:r>
-        <w:lastRenderedPageBreak/>
-        <w:t>O</w:t>
-      </w:r>
-      <w:r>
-        <w:t>rganización</w:t>
-      </w:r>
-      <w:bookmarkEnd w:id="53"/>
-      <w:bookmarkEnd w:id="54"/>
-    </w:p>
-    <w:p>
-      <w:pPr>
-        <w:pStyle w:val="Textoindependiente"/>
-        <w:rPr>
-          <w:rFonts w:cs="Arial"/>
-          <w:sz w:val="24"/>
-          <w:lang w:val="es-ES"/>
-        </w:rPr>
-      </w:pPr>
-    </w:p>
-    <w:p>
-      <w:pPr>
-        <w:pStyle w:val="PSI-Ttulo3"/>
-      </w:pPr>
-      <w:bookmarkStart w:id="55" w:name="_Toc235010157"/>
-      <w:bookmarkStart w:id="56" w:name="_Toc176205785"/>
-      <w:r>
-        <w:t>Estructura de la organización</w:t>
-      </w:r>
-      <w:bookmarkEnd w:id="55"/>
-      <w:bookmarkEnd w:id="56"/>
-    </w:p>
-    <w:p>
-      <w:pPr>
-        <w:pStyle w:val="PSI-Comentario"/>
-      </w:pPr>
-      <w:r>
-        <w:t>[</w:t>
-      </w:r>
-      <w:r>
-        <w:t xml:space="preserve">Se diseña la estructura organizacional con la cual se llevara la operación del proyecto.  La misma debe ser diseñada sobre la base de las necesidades que la </w:t>
-      </w:r>
-      <w:r>
-        <w:t>organización</w:t>
-      </w:r>
-      <w:r>
-        <w:t xml:space="preserve"> tiene.</w:t>
-      </w:r>
-      <w:r>
-        <w:t xml:space="preserve"> </w:t>
-      </w:r>
-      <w:r>
-        <w:t>]</w:t>
-      </w:r>
-    </w:p>
-    <w:p>
-      <w:pPr>
-        <w:pStyle w:val="Textoindependiente"/>
-        <w:rPr>
-          <w:rFonts w:cs="Arial"/>
-          <w:sz w:val="24"/>
-          <w:lang w:val="es-ES"/>
-        </w:rPr>
-      </w:pPr>
-    </w:p>
-    <w:p>
-      <w:pPr>
-        <w:pStyle w:val="PSI-Ttulo3"/>
-      </w:pPr>
-      <w:bookmarkStart w:id="57" w:name="_Toc235010158"/>
-      <w:bookmarkStart w:id="58" w:name="_Toc176205786"/>
-      <w:r>
-        <w:t>Recurso humano</w:t>
-      </w:r>
-      <w:bookmarkEnd w:id="57"/>
-      <w:bookmarkEnd w:id="58"/>
-    </w:p>
-    <w:p>
-      <w:pPr>
-        <w:pStyle w:val="PSI-Comentario"/>
-      </w:pPr>
-      <w:r>
-        <w:t>[</w:t>
-      </w:r>
-      <w:r>
-        <w:t>Se deben</w:t>
-      </w:r>
-      <w:r>
-        <w:t xml:space="preserve"> definir los distintos roles de los actores involucrados en el proceso para la generación del nuevo producto software</w:t>
-      </w:r>
-      <w:r>
-        <w:t>.</w:t>
-      </w:r>
-      <w:r>
-        <w:t>]</w:t>
-      </w:r>
-    </w:p>
-    <w:p>
-      <w:pPr>
-        <w:pStyle w:val="Textoindependiente"/>
-        <w:rPr>
-          <w:rFonts w:cs="Arial"/>
-          <w:b/>
-          <w:sz w:val="24"/>
-          <w:lang w:val="es-ES"/>
-        </w:rPr>
-      </w:pPr>
-    </w:p>
-    <w:p>
-      <w:pPr>
-        <w:pStyle w:val="PSI-Ttulo3"/>
-      </w:pPr>
       <w:bookmarkStart w:id="59" w:name="_Toc235010159"/>
-      <w:bookmarkStart w:id="60" w:name="_Toc176205787"/>
+      <w:bookmarkStart w:id="60" w:name="_Toc176215443"/>
       <w:r>
         <w:t>Cronograma de trabajo</w:t>
       </w:r>
@@ -4527,8 +4544,9 @@
         <w:pStyle w:val="PSI-Ttulo1"/>
       </w:pPr>
       <w:bookmarkStart w:id="61" w:name="_Toc235010166"/>
-      <w:bookmarkStart w:id="62" w:name="_Toc176205788"/>
-      <w:r>
+      <w:bookmarkStart w:id="62" w:name="_Toc176215444"/>
+      <w:r>
+        <w:lastRenderedPageBreak/>
         <w:t>Beneficios esperados del proyecto</w:t>
       </w:r>
       <w:bookmarkEnd w:id="61"/>
@@ -4673,7 +4691,6 @@
         <w:ind w:left="360"/>
       </w:pPr>
       <w:r>
-        <w:lastRenderedPageBreak/>
         <w:t>Mejor servicio al cliente externo e interno</w:t>
       </w:r>
     </w:p>
@@ -4750,8 +4767,16 @@
       <w:rPr>
         <w:lang w:val="es-AR"/>
       </w:rPr>
-      <w:t>T-Code</w:t>
+      <w:t>T-</w:t>
     </w:r>
+    <w:proofErr w:type="spellStart"/>
+    <w:r>
+      <w:rPr>
+        <w:lang w:val="es-AR"/>
+      </w:rPr>
+      <w:t>Code</w:t>
+    </w:r>
+    <w:proofErr w:type="spellEnd"/>
     <w:r>
       <w:rPr>
         <w:lang w:val="es-AR"/>
@@ -5139,7 +5164,35 @@
       <w:rPr>
         <w:lang w:val="es-AR"/>
       </w:rPr>
-      <w:t xml:space="preserve">Agustín Collareda, Cintia Hernandez y </w:t>
+      <w:t xml:space="preserve">Agustín </w:t>
+    </w:r>
+    <w:proofErr w:type="spellStart"/>
+    <w:r>
+      <w:rPr>
+        <w:lang w:val="es-AR"/>
+      </w:rPr>
+      <w:t>Collareda</w:t>
+    </w:r>
+    <w:proofErr w:type="spellEnd"/>
+    <w:r>
+      <w:rPr>
+        <w:lang w:val="es-AR"/>
+      </w:rPr>
+      <w:t xml:space="preserve">, Cintia </w:t>
+    </w:r>
+    <w:proofErr w:type="spellStart"/>
+    <w:r>
+      <w:rPr>
+        <w:lang w:val="es-AR"/>
+      </w:rPr>
+      <w:t>Hernandez</w:t>
+    </w:r>
+    <w:proofErr w:type="spellEnd"/>
+    <w:r>
+      <w:rPr>
+        <w:lang w:val="es-AR"/>
+      </w:rPr>
+      <w:t xml:space="preserve"> y </w:t>
     </w:r>
     <w:r>
       <w:rPr>
@@ -5641,7 +5694,23 @@
         <w:rFonts w:ascii="Cambria" w:eastAsia="Times New Roman" w:hAnsi="Cambria"/>
         <w:szCs w:val="36"/>
       </w:rPr>
-      <w:t>Vesta Risk Manager</w:t>
+      <w:t xml:space="preserve">Vesta </w:t>
+    </w:r>
+    <w:proofErr w:type="spellStart"/>
+    <w:r>
+      <w:rPr>
+        <w:rFonts w:ascii="Cambria" w:eastAsia="Times New Roman" w:hAnsi="Cambria"/>
+        <w:szCs w:val="36"/>
+      </w:rPr>
+      <w:t>Risk</w:t>
+    </w:r>
+    <w:proofErr w:type="spellEnd"/>
+    <w:r>
+      <w:rPr>
+        <w:rFonts w:ascii="Cambria" w:eastAsia="Times New Roman" w:hAnsi="Cambria"/>
+        <w:szCs w:val="36"/>
+      </w:rPr>
+      <w:t xml:space="preserve"> Manager</w:t>
     </w:r>
     <w:r>
       <w:rPr>
@@ -6402,6 +6471,118 @@
     </w:lvl>
   </w:abstractNum>
   <w:abstractNum w:abstractNumId="5" w15:restartNumberingAfterBreak="0">
+    <w:nsid w:val="13AA0B09"/>
+    <w:multiLevelType w:val="hybridMultilevel"/>
+    <w:tmpl w:val="483ECD48"/>
+    <w:lvl w:ilvl="0" w:tplc="76981ABE">
+      <w:numFmt w:val="bullet"/>
+      <w:lvlText w:val="-"/>
+      <w:lvlJc w:val="left"/>
+      <w:pPr>
+        <w:ind w:left="720" w:hanging="360"/>
+      </w:pPr>
+      <w:rPr>
+        <w:rFonts w:ascii="Calibri" w:eastAsia="Calibri" w:hAnsi="Calibri" w:cs="Calibri" w:hint="default"/>
+      </w:rPr>
+    </w:lvl>
+    <w:lvl w:ilvl="1" w:tplc="2C0A0003" w:tentative="1">
+      <w:start w:val="1"/>
+      <w:numFmt w:val="bullet"/>
+      <w:lvlText w:val="o"/>
+      <w:lvlJc w:val="left"/>
+      <w:pPr>
+        <w:ind w:left="1440" w:hanging="360"/>
+      </w:pPr>
+      <w:rPr>
+        <w:rFonts w:ascii="Courier New" w:hAnsi="Courier New" w:cs="Courier New" w:hint="default"/>
+      </w:rPr>
+    </w:lvl>
+    <w:lvl w:ilvl="2" w:tplc="2C0A0005" w:tentative="1">
+      <w:start w:val="1"/>
+      <w:numFmt w:val="bullet"/>
+      <w:lvlText w:val=""/>
+      <w:lvlJc w:val="left"/>
+      <w:pPr>
+        <w:ind w:left="2160" w:hanging="360"/>
+      </w:pPr>
+      <w:rPr>
+        <w:rFonts w:ascii="Wingdings" w:hAnsi="Wingdings" w:hint="default"/>
+      </w:rPr>
+    </w:lvl>
+    <w:lvl w:ilvl="3" w:tplc="2C0A0001" w:tentative="1">
+      <w:start w:val="1"/>
+      <w:numFmt w:val="bullet"/>
+      <w:lvlText w:val=""/>
+      <w:lvlJc w:val="left"/>
+      <w:pPr>
+        <w:ind w:left="2880" w:hanging="360"/>
+      </w:pPr>
+      <w:rPr>
+        <w:rFonts w:ascii="Symbol" w:hAnsi="Symbol" w:hint="default"/>
+      </w:rPr>
+    </w:lvl>
+    <w:lvl w:ilvl="4" w:tplc="2C0A0003" w:tentative="1">
+      <w:start w:val="1"/>
+      <w:numFmt w:val="bullet"/>
+      <w:lvlText w:val="o"/>
+      <w:lvlJc w:val="left"/>
+      <w:pPr>
+        <w:ind w:left="3600" w:hanging="360"/>
+      </w:pPr>
+      <w:rPr>
+        <w:rFonts w:ascii="Courier New" w:hAnsi="Courier New" w:cs="Courier New" w:hint="default"/>
+      </w:rPr>
+    </w:lvl>
+    <w:lvl w:ilvl="5" w:tplc="2C0A0005" w:tentative="1">
+      <w:start w:val="1"/>
+      <w:numFmt w:val="bullet"/>
+      <w:lvlText w:val=""/>
+      <w:lvlJc w:val="left"/>
+      <w:pPr>
+        <w:ind w:left="4320" w:hanging="360"/>
+      </w:pPr>
+      <w:rPr>
+        <w:rFonts w:ascii="Wingdings" w:hAnsi="Wingdings" w:hint="default"/>
+      </w:rPr>
+    </w:lvl>
+    <w:lvl w:ilvl="6" w:tplc="2C0A0001" w:tentative="1">
+      <w:start w:val="1"/>
+      <w:numFmt w:val="bullet"/>
+      <w:lvlText w:val=""/>
+      <w:lvlJc w:val="left"/>
+      <w:pPr>
+        <w:ind w:left="5040" w:hanging="360"/>
+      </w:pPr>
+      <w:rPr>
+        <w:rFonts w:ascii="Symbol" w:hAnsi="Symbol" w:hint="default"/>
+      </w:rPr>
+    </w:lvl>
+    <w:lvl w:ilvl="7" w:tplc="2C0A0003" w:tentative="1">
+      <w:start w:val="1"/>
+      <w:numFmt w:val="bullet"/>
+      <w:lvlText w:val="o"/>
+      <w:lvlJc w:val="left"/>
+      <w:pPr>
+        <w:ind w:left="5760" w:hanging="360"/>
+      </w:pPr>
+      <w:rPr>
+        <w:rFonts w:ascii="Courier New" w:hAnsi="Courier New" w:cs="Courier New" w:hint="default"/>
+      </w:rPr>
+    </w:lvl>
+    <w:lvl w:ilvl="8" w:tplc="2C0A0005" w:tentative="1">
+      <w:start w:val="1"/>
+      <w:numFmt w:val="bullet"/>
+      <w:lvlText w:val=""/>
+      <w:lvlJc w:val="left"/>
+      <w:pPr>
+        <w:ind w:left="6480" w:hanging="360"/>
+      </w:pPr>
+      <w:rPr>
+        <w:rFonts w:ascii="Wingdings" w:hAnsi="Wingdings" w:hint="default"/>
+      </w:rPr>
+    </w:lvl>
+  </w:abstractNum>
+  <w:abstractNum w:abstractNumId="6" w15:restartNumberingAfterBreak="0">
     <w:nsid w:val="24255B33"/>
     <w:multiLevelType w:val="hybridMultilevel"/>
     <w:tmpl w:val="06F682C6"/>
@@ -6513,7 +6694,7 @@
       </w:rPr>
     </w:lvl>
   </w:abstractNum>
-  <w:abstractNum w:abstractNumId="6" w15:restartNumberingAfterBreak="0">
+  <w:abstractNum w:abstractNumId="7" w15:restartNumberingAfterBreak="0">
     <w:nsid w:val="255F5799"/>
     <w:multiLevelType w:val="hybridMultilevel"/>
     <w:tmpl w:val="B8F40458"/>
@@ -6599,7 +6780,7 @@
       </w:pPr>
     </w:lvl>
   </w:abstractNum>
-  <w:abstractNum w:abstractNumId="7" w15:restartNumberingAfterBreak="0">
+  <w:abstractNum w:abstractNumId="8" w15:restartNumberingAfterBreak="0">
     <w:nsid w:val="487036EC"/>
     <w:multiLevelType w:val="hybridMultilevel"/>
     <w:tmpl w:val="BDFE724A"/>
@@ -6685,7 +6866,7 @@
       </w:pPr>
     </w:lvl>
   </w:abstractNum>
-  <w:abstractNum w:abstractNumId="8" w15:restartNumberingAfterBreak="0">
+  <w:abstractNum w:abstractNumId="9" w15:restartNumberingAfterBreak="0">
     <w:nsid w:val="52D90BB8"/>
     <w:multiLevelType w:val="hybridMultilevel"/>
     <w:tmpl w:val="1D2461DE"/>
@@ -6799,7 +6980,7 @@
       </w:rPr>
     </w:lvl>
   </w:abstractNum>
-  <w:abstractNum w:abstractNumId="9" w15:restartNumberingAfterBreak="0">
+  <w:abstractNum w:abstractNumId="10" w15:restartNumberingAfterBreak="0">
     <w:nsid w:val="708E589C"/>
     <w:multiLevelType w:val="multilevel"/>
     <w:tmpl w:val="381042DE"/>
@@ -6939,7 +7120,7 @@
       </w:rPr>
     </w:lvl>
   </w:abstractNum>
-  <w:abstractNum w:abstractNumId="10" w15:restartNumberingAfterBreak="0">
+  <w:abstractNum w:abstractNumId="11" w15:restartNumberingAfterBreak="0">
     <w:nsid w:val="7DD64906"/>
     <w:multiLevelType w:val="hybridMultilevel"/>
     <w:tmpl w:val="795E7434"/>
@@ -7054,16 +7235,16 @@
     </w:lvl>
   </w:abstractNum>
   <w:num w:numId="1" w16cid:durableId="82262089">
-    <w:abstractNumId w:val="6"/>
+    <w:abstractNumId w:val="7"/>
   </w:num>
   <w:num w:numId="2" w16cid:durableId="406003542">
-    <w:abstractNumId w:val="7"/>
+    <w:abstractNumId w:val="8"/>
   </w:num>
   <w:num w:numId="3" w16cid:durableId="1812403179">
-    <w:abstractNumId w:val="7"/>
+    <w:abstractNumId w:val="8"/>
   </w:num>
   <w:num w:numId="4" w16cid:durableId="1236819142">
-    <w:abstractNumId w:val="7"/>
+    <w:abstractNumId w:val="8"/>
   </w:num>
   <w:num w:numId="5" w16cid:durableId="1419136143">
     <w:abstractNumId w:val="1"/>
@@ -7078,18 +7259,21 @@
     <w:abstractNumId w:val="0"/>
   </w:num>
   <w:num w:numId="9" w16cid:durableId="113641615">
-    <w:abstractNumId w:val="9"/>
+    <w:abstractNumId w:val="10"/>
   </w:num>
   <w:num w:numId="10" w16cid:durableId="87193907">
-    <w:abstractNumId w:val="10"/>
+    <w:abstractNumId w:val="11"/>
   </w:num>
   <w:num w:numId="11" w16cid:durableId="1553226738">
     <w:abstractNumId w:val="4"/>
   </w:num>
   <w:num w:numId="12" w16cid:durableId="283463494">
-    <w:abstractNumId w:val="8"/>
+    <w:abstractNumId w:val="9"/>
   </w:num>
   <w:num w:numId="13" w16cid:durableId="820275738">
+    <w:abstractNumId w:val="6"/>
+  </w:num>
+  <w:num w:numId="14" w16cid:durableId="706684140">
     <w:abstractNumId w:val="5"/>
   </w:num>
 </w:numbering>
@@ -7589,7 +7773,6 @@
   <w:style w:type="character" w:default="1" w:styleId="Fuentedeprrafopredeter">
     <w:name w:val="Default Paragraph Font"/>
     <w:uiPriority w:val="1"/>
-    <w:semiHidden/>
     <w:unhideWhenUsed/>
   </w:style>
   <w:style w:type="table" w:default="1" w:styleId="Tablanormal">

</xml_diff>

<commit_message>
Doc: Se eliminaron secciones que estaban de mas, faltan terminar 3 secciones
</commit_message>
<xml_diff>
--- a/Inicio/Estudio de Factibilidad_Vesta Risk Manager_T-Code.docx
+++ b/Inicio/Estudio de Factibilidad_Vesta Risk Manager_T-Code.docx
@@ -597,7 +597,7 @@
         <mc:AlternateContent>
           <mc:Choice Requires="wps">
             <w:drawing>
-              <wp:anchor distT="0" distB="0" distL="114300" distR="114300" simplePos="0" relativeHeight="251661824" behindDoc="0" locked="0" layoutInCell="1" allowOverlap="1" wp14:anchorId="0E358391" wp14:editId="701E9D13">
+              <wp:anchor distT="0" distB="0" distL="114300" distR="114300" simplePos="0" relativeHeight="251661824" behindDoc="0" locked="0" layoutInCell="1" allowOverlap="1" wp14:anchorId="0E358391" wp14:editId="35929339">
                 <wp:simplePos x="0" y="0"/>
                 <wp:positionH relativeFrom="margin">
                   <wp:posOffset>3577590</wp:posOffset>
@@ -929,7 +929,7 @@
       <w:r>
         <w:fldChar w:fldCharType="separate"/>
       </w:r>
-      <w:hyperlink w:anchor="_Toc176215415" w:history="1">
+      <w:hyperlink w:anchor="_Toc176250275" w:history="1">
         <w:r>
           <w:rPr>
             <w:rStyle w:val="Hipervnculo"/>
@@ -956,7 +956,7 @@
             <w:noProof/>
             <w:webHidden/>
           </w:rPr>
-          <w:instrText xml:space="preserve"> PAGEREF _Toc176215415 \h </w:instrText>
+          <w:instrText xml:space="preserve"> PAGEREF _Toc176250275 \h </w:instrText>
         </w:r>
         <w:r>
           <w:rPr>
@@ -1002,7 +1002,7 @@
           <w14:ligatures w14:val="standardContextual"/>
         </w:rPr>
       </w:pPr>
-      <w:hyperlink w:anchor="_Toc176215416" w:history="1">
+      <w:hyperlink w:anchor="_Toc176250276" w:history="1">
         <w:r>
           <w:rPr>
             <w:rStyle w:val="Hipervnculo"/>
@@ -1029,7 +1029,7 @@
             <w:noProof/>
             <w:webHidden/>
           </w:rPr>
-          <w:instrText xml:space="preserve"> PAGEREF _Toc176215416 \h </w:instrText>
+          <w:instrText xml:space="preserve"> PAGEREF _Toc176250276 \h </w:instrText>
         </w:r>
         <w:r>
           <w:rPr>
@@ -1075,7 +1075,7 @@
           <w14:ligatures w14:val="standardContextual"/>
         </w:rPr>
       </w:pPr>
-      <w:hyperlink w:anchor="_Toc176215417" w:history="1">
+      <w:hyperlink w:anchor="_Toc176250277" w:history="1">
         <w:r>
           <w:rPr>
             <w:rStyle w:val="Hipervnculo"/>
@@ -1102,7 +1102,7 @@
             <w:noProof/>
             <w:webHidden/>
           </w:rPr>
-          <w:instrText xml:space="preserve"> PAGEREF _Toc176215417 \h </w:instrText>
+          <w:instrText xml:space="preserve"> PAGEREF _Toc176250277 \h </w:instrText>
         </w:r>
         <w:r>
           <w:rPr>
@@ -1148,7 +1148,7 @@
           <w14:ligatures w14:val="standardContextual"/>
         </w:rPr>
       </w:pPr>
-      <w:hyperlink w:anchor="_Toc176215418" w:history="1">
+      <w:hyperlink w:anchor="_Toc176250278" w:history="1">
         <w:r>
           <w:rPr>
             <w:rStyle w:val="Hipervnculo"/>
@@ -1175,7 +1175,7 @@
             <w:noProof/>
             <w:webHidden/>
           </w:rPr>
-          <w:instrText xml:space="preserve"> PAGEREF _Toc176215418 \h </w:instrText>
+          <w:instrText xml:space="preserve"> PAGEREF _Toc176250278 \h </w:instrText>
         </w:r>
         <w:r>
           <w:rPr>
@@ -1221,7 +1221,7 @@
           <w14:ligatures w14:val="standardContextual"/>
         </w:rPr>
       </w:pPr>
-      <w:hyperlink w:anchor="_Toc176215419" w:history="1">
+      <w:hyperlink w:anchor="_Toc176250279" w:history="1">
         <w:r>
           <w:rPr>
             <w:rStyle w:val="Hipervnculo"/>
@@ -1248,7 +1248,7 @@
             <w:noProof/>
             <w:webHidden/>
           </w:rPr>
-          <w:instrText xml:space="preserve"> PAGEREF _Toc176215419 \h </w:instrText>
+          <w:instrText xml:space="preserve"> PAGEREF _Toc176250279 \h </w:instrText>
         </w:r>
         <w:r>
           <w:rPr>
@@ -1294,7 +1294,7 @@
           <w14:ligatures w14:val="standardContextual"/>
         </w:rPr>
       </w:pPr>
-      <w:hyperlink w:anchor="_Toc176215420" w:history="1">
+      <w:hyperlink w:anchor="_Toc176250280" w:history="1">
         <w:r>
           <w:rPr>
             <w:rStyle w:val="Hipervnculo"/>
@@ -1321,7 +1321,7 @@
             <w:noProof/>
             <w:webHidden/>
           </w:rPr>
-          <w:instrText xml:space="preserve"> PAGEREF _Toc176215420 \h </w:instrText>
+          <w:instrText xml:space="preserve"> PAGEREF _Toc176250280 \h </w:instrText>
         </w:r>
         <w:r>
           <w:rPr>
@@ -1367,7 +1367,7 @@
           <w14:ligatures w14:val="standardContextual"/>
         </w:rPr>
       </w:pPr>
-      <w:hyperlink w:anchor="_Toc176215421" w:history="1">
+      <w:hyperlink w:anchor="_Toc176250281" w:history="1">
         <w:r>
           <w:rPr>
             <w:rStyle w:val="Hipervnculo"/>
@@ -1394,7 +1394,7 @@
             <w:noProof/>
             <w:webHidden/>
           </w:rPr>
-          <w:instrText xml:space="preserve"> PAGEREF _Toc176215421 \h </w:instrText>
+          <w:instrText xml:space="preserve"> PAGEREF _Toc176250281 \h </w:instrText>
         </w:r>
         <w:r>
           <w:rPr>
@@ -1440,7 +1440,7 @@
           <w14:ligatures w14:val="standardContextual"/>
         </w:rPr>
       </w:pPr>
-      <w:hyperlink w:anchor="_Toc176215422" w:history="1">
+      <w:hyperlink w:anchor="_Toc176250282" w:history="1">
         <w:r>
           <w:rPr>
             <w:rStyle w:val="Hipervnculo"/>
@@ -1467,7 +1467,7 @@
             <w:noProof/>
             <w:webHidden/>
           </w:rPr>
-          <w:instrText xml:space="preserve"> PAGEREF _Toc176215422 \h </w:instrText>
+          <w:instrText xml:space="preserve"> PAGEREF _Toc176250282 \h </w:instrText>
         </w:r>
         <w:r>
           <w:rPr>
@@ -1513,7 +1513,7 @@
           <w14:ligatures w14:val="standardContextual"/>
         </w:rPr>
       </w:pPr>
-      <w:hyperlink w:anchor="_Toc176215423" w:history="1">
+      <w:hyperlink w:anchor="_Toc176250283" w:history="1">
         <w:r>
           <w:rPr>
             <w:rStyle w:val="Hipervnculo"/>
@@ -1540,7 +1540,7 @@
             <w:noProof/>
             <w:webHidden/>
           </w:rPr>
-          <w:instrText xml:space="preserve"> PAGEREF _Toc176215423 \h </w:instrText>
+          <w:instrText xml:space="preserve"> PAGEREF _Toc176250283 \h </w:instrText>
         </w:r>
         <w:r>
           <w:rPr>
@@ -1586,7 +1586,7 @@
           <w14:ligatures w14:val="standardContextual"/>
         </w:rPr>
       </w:pPr>
-      <w:hyperlink w:anchor="_Toc176215424" w:history="1">
+      <w:hyperlink w:anchor="_Toc176250284" w:history="1">
         <w:r>
           <w:rPr>
             <w:rStyle w:val="Hipervnculo"/>
@@ -1613,7 +1613,7 @@
             <w:noProof/>
             <w:webHidden/>
           </w:rPr>
-          <w:instrText xml:space="preserve"> PAGEREF _Toc176215424 \h </w:instrText>
+          <w:instrText xml:space="preserve"> PAGEREF _Toc176250284 \h </w:instrText>
         </w:r>
         <w:r>
           <w:rPr>
@@ -1659,7 +1659,7 @@
           <w14:ligatures w14:val="standardContextual"/>
         </w:rPr>
       </w:pPr>
-      <w:hyperlink w:anchor="_Toc176215425" w:history="1">
+      <w:hyperlink w:anchor="_Toc176250285" w:history="1">
         <w:r>
           <w:rPr>
             <w:rStyle w:val="Hipervnculo"/>
@@ -1686,7 +1686,7 @@
             <w:noProof/>
             <w:webHidden/>
           </w:rPr>
-          <w:instrText xml:space="preserve"> PAGEREF _Toc176215425 \h </w:instrText>
+          <w:instrText xml:space="preserve"> PAGEREF _Toc176250285 \h </w:instrText>
         </w:r>
         <w:r>
           <w:rPr>
@@ -1732,7 +1732,7 @@
           <w14:ligatures w14:val="standardContextual"/>
         </w:rPr>
       </w:pPr>
-      <w:hyperlink w:anchor="_Toc176215426" w:history="1">
+      <w:hyperlink w:anchor="_Toc176250286" w:history="1">
         <w:r>
           <w:rPr>
             <w:rStyle w:val="Hipervnculo"/>
@@ -1759,7 +1759,7 @@
             <w:noProof/>
             <w:webHidden/>
           </w:rPr>
-          <w:instrText xml:space="preserve"> PAGEREF _Toc176215426 \h </w:instrText>
+          <w:instrText xml:space="preserve"> PAGEREF _Toc176250286 \h </w:instrText>
         </w:r>
         <w:r>
           <w:rPr>
@@ -1805,7 +1805,7 @@
           <w14:ligatures w14:val="standardContextual"/>
         </w:rPr>
       </w:pPr>
-      <w:hyperlink w:anchor="_Toc176215427" w:history="1">
+      <w:hyperlink w:anchor="_Toc176250287" w:history="1">
         <w:r>
           <w:rPr>
             <w:rStyle w:val="Hipervnculo"/>
@@ -1832,7 +1832,7 @@
             <w:noProof/>
             <w:webHidden/>
           </w:rPr>
-          <w:instrText xml:space="preserve"> PAGEREF _Toc176215427 \h </w:instrText>
+          <w:instrText xml:space="preserve"> PAGEREF _Toc176250287 \h </w:instrText>
         </w:r>
         <w:r>
           <w:rPr>
@@ -1878,7 +1878,7 @@
           <w14:ligatures w14:val="standardContextual"/>
         </w:rPr>
       </w:pPr>
-      <w:hyperlink w:anchor="_Toc176215428" w:history="1">
+      <w:hyperlink w:anchor="_Toc176250288" w:history="1">
         <w:r>
           <w:rPr>
             <w:rStyle w:val="Hipervnculo"/>
@@ -1905,7 +1905,7 @@
             <w:noProof/>
             <w:webHidden/>
           </w:rPr>
-          <w:instrText xml:space="preserve"> PAGEREF _Toc176215428 \h </w:instrText>
+          <w:instrText xml:space="preserve"> PAGEREF _Toc176250288 \h </w:instrText>
         </w:r>
         <w:r>
           <w:rPr>
@@ -1951,13 +1951,13 @@
           <w14:ligatures w14:val="standardContextual"/>
         </w:rPr>
       </w:pPr>
-      <w:hyperlink w:anchor="_Toc176215429" w:history="1">
+      <w:hyperlink w:anchor="_Toc176250289" w:history="1">
         <w:r>
           <w:rPr>
             <w:rStyle w:val="Hipervnculo"/>
             <w:noProof/>
           </w:rPr>
-          <w:t>Entorno Legal</w:t>
+          <w:t>Demanda</w:t>
         </w:r>
         <w:r>
           <w:rPr>
@@ -1978,7 +1978,78 @@
             <w:noProof/>
             <w:webHidden/>
           </w:rPr>
-          <w:instrText xml:space="preserve"> PAGEREF _Toc176215429 \h </w:instrText>
+          <w:instrText xml:space="preserve"> PAGEREF _Toc176250289 \h </w:instrText>
+        </w:r>
+        <w:r>
+          <w:rPr>
+            <w:noProof/>
+            <w:webHidden/>
+          </w:rPr>
+        </w:r>
+        <w:r>
+          <w:rPr>
+            <w:noProof/>
+            <w:webHidden/>
+          </w:rPr>
+          <w:fldChar w:fldCharType="separate"/>
+        </w:r>
+        <w:r>
+          <w:rPr>
+            <w:noProof/>
+            <w:webHidden/>
+          </w:rPr>
+          <w:t>6</w:t>
+        </w:r>
+        <w:r>
+          <w:rPr>
+            <w:noProof/>
+            <w:webHidden/>
+          </w:rPr>
+          <w:fldChar w:fldCharType="end"/>
+        </w:r>
+      </w:hyperlink>
+    </w:p>
+    <w:p>
+      <w:pPr>
+        <w:pStyle w:val="TDC3"/>
+        <w:rPr>
+          <w:rFonts w:asciiTheme="minorHAnsi" w:eastAsiaTheme="minorEastAsia" w:hAnsiTheme="minorHAnsi" w:cstheme="minorBidi"/>
+          <w:noProof/>
+          <w:kern w:val="2"/>
+          <w:sz w:val="24"/>
+          <w:szCs w:val="24"/>
+          <w:lang w:val="es-AR" w:eastAsia="es-AR"/>
+          <w14:ligatures w14:val="standardContextual"/>
+        </w:rPr>
+      </w:pPr>
+      <w:hyperlink w:anchor="_Toc176250290" w:history="1">
+        <w:r>
+          <w:rPr>
+            <w:rStyle w:val="Hipervnculo"/>
+            <w:noProof/>
+          </w:rPr>
+          <w:t>Población objetivo</w:t>
+        </w:r>
+        <w:r>
+          <w:rPr>
+            <w:noProof/>
+            <w:webHidden/>
+          </w:rPr>
+          <w:tab/>
+        </w:r>
+        <w:r>
+          <w:rPr>
+            <w:noProof/>
+            <w:webHidden/>
+          </w:rPr>
+          <w:fldChar w:fldCharType="begin"/>
+        </w:r>
+        <w:r>
+          <w:rPr>
+            <w:noProof/>
+            <w:webHidden/>
+          </w:rPr>
+          <w:instrText xml:space="preserve"> PAGEREF _Toc176250290 \h </w:instrText>
         </w:r>
         <w:r>
           <w:rPr>
@@ -2024,13 +2095,13 @@
           <w14:ligatures w14:val="standardContextual"/>
         </w:rPr>
       </w:pPr>
-      <w:hyperlink w:anchor="_Toc176215430" w:history="1">
+      <w:hyperlink w:anchor="_Toc176250291" w:history="1">
         <w:r>
           <w:rPr>
             <w:rStyle w:val="Hipervnculo"/>
             <w:noProof/>
           </w:rPr>
-          <w:t>Demanda</w:t>
+          <w:t>Oferta</w:t>
         </w:r>
         <w:r>
           <w:rPr>
@@ -2051,7 +2122,7 @@
             <w:noProof/>
             <w:webHidden/>
           </w:rPr>
-          <w:instrText xml:space="preserve"> PAGEREF _Toc176215430 \h </w:instrText>
+          <w:instrText xml:space="preserve"> PAGEREF _Toc176250291 \h </w:instrText>
         </w:r>
         <w:r>
           <w:rPr>
@@ -2071,7 +2142,7 @@
             <w:noProof/>
             <w:webHidden/>
           </w:rPr>
-          <w:t>6</w:t>
+          <w:t>7</w:t>
         </w:r>
         <w:r>
           <w:rPr>
@@ -2095,13 +2166,13 @@
           <w14:ligatures w14:val="standardContextual"/>
         </w:rPr>
       </w:pPr>
-      <w:hyperlink w:anchor="_Toc176215431" w:history="1">
+      <w:hyperlink w:anchor="_Toc176250292" w:history="1">
         <w:r>
           <w:rPr>
             <w:rStyle w:val="Hipervnculo"/>
             <w:noProof/>
           </w:rPr>
-          <w:t>Población objetivo</w:t>
+          <w:t>Análisis de la oferta</w:t>
         </w:r>
         <w:r>
           <w:rPr>
@@ -2122,78 +2193,7 @@
             <w:noProof/>
             <w:webHidden/>
           </w:rPr>
-          <w:instrText xml:space="preserve"> PAGEREF _Toc176215431 \h </w:instrText>
-        </w:r>
-        <w:r>
-          <w:rPr>
-            <w:noProof/>
-            <w:webHidden/>
-          </w:rPr>
-        </w:r>
-        <w:r>
-          <w:rPr>
-            <w:noProof/>
-            <w:webHidden/>
-          </w:rPr>
-          <w:fldChar w:fldCharType="separate"/>
-        </w:r>
-        <w:r>
-          <w:rPr>
-            <w:noProof/>
-            <w:webHidden/>
-          </w:rPr>
-          <w:t>7</w:t>
-        </w:r>
-        <w:r>
-          <w:rPr>
-            <w:noProof/>
-            <w:webHidden/>
-          </w:rPr>
-          <w:fldChar w:fldCharType="end"/>
-        </w:r>
-      </w:hyperlink>
-    </w:p>
-    <w:p>
-      <w:pPr>
-        <w:pStyle w:val="TDC3"/>
-        <w:rPr>
-          <w:rFonts w:asciiTheme="minorHAnsi" w:eastAsiaTheme="minorEastAsia" w:hAnsiTheme="minorHAnsi" w:cstheme="minorBidi"/>
-          <w:noProof/>
-          <w:kern w:val="2"/>
-          <w:sz w:val="24"/>
-          <w:szCs w:val="24"/>
-          <w:lang w:val="es-AR" w:eastAsia="es-AR"/>
-          <w14:ligatures w14:val="standardContextual"/>
-        </w:rPr>
-      </w:pPr>
-      <w:hyperlink w:anchor="_Toc176215432" w:history="1">
-        <w:r>
-          <w:rPr>
-            <w:rStyle w:val="Hipervnculo"/>
-            <w:noProof/>
-          </w:rPr>
-          <w:t>Análisis de la demanda</w:t>
-        </w:r>
-        <w:r>
-          <w:rPr>
-            <w:noProof/>
-            <w:webHidden/>
-          </w:rPr>
-          <w:tab/>
-        </w:r>
-        <w:r>
-          <w:rPr>
-            <w:noProof/>
-            <w:webHidden/>
-          </w:rPr>
-          <w:fldChar w:fldCharType="begin"/>
-        </w:r>
-        <w:r>
-          <w:rPr>
-            <w:noProof/>
-            <w:webHidden/>
-          </w:rPr>
-          <w:instrText xml:space="preserve"> PAGEREF _Toc176215432 \h </w:instrText>
+          <w:instrText xml:space="preserve"> PAGEREF _Toc176250292 \h </w:instrText>
         </w:r>
         <w:r>
           <w:rPr>
@@ -2239,13 +2239,13 @@
           <w14:ligatures w14:val="standardContextual"/>
         </w:rPr>
       </w:pPr>
-      <w:hyperlink w:anchor="_Toc176215433" w:history="1">
+      <w:hyperlink w:anchor="_Toc176250293" w:history="1">
         <w:r>
           <w:rPr>
             <w:rStyle w:val="Hipervnculo"/>
             <w:noProof/>
           </w:rPr>
-          <w:t>Oferta</w:t>
+          <w:t>Organización</w:t>
         </w:r>
         <w:r>
           <w:rPr>
@@ -2266,7 +2266,7 @@
             <w:noProof/>
             <w:webHidden/>
           </w:rPr>
-          <w:instrText xml:space="preserve"> PAGEREF _Toc176215433 \h </w:instrText>
+          <w:instrText xml:space="preserve"> PAGEREF _Toc176250293 \h </w:instrText>
         </w:r>
         <w:r>
           <w:rPr>
@@ -2310,13 +2310,13 @@
           <w14:ligatures w14:val="standardContextual"/>
         </w:rPr>
       </w:pPr>
-      <w:hyperlink w:anchor="_Toc176215434" w:history="1">
+      <w:hyperlink w:anchor="_Toc176250294" w:history="1">
         <w:r>
           <w:rPr>
             <w:rStyle w:val="Hipervnculo"/>
             <w:noProof/>
           </w:rPr>
-          <w:t>Análisis de la oferta</w:t>
+          <w:t>Recurso humano</w:t>
         </w:r>
         <w:r>
           <w:rPr>
@@ -2337,222 +2337,7 @@
             <w:noProof/>
             <w:webHidden/>
           </w:rPr>
-          <w:instrText xml:space="preserve"> PAGEREF _Toc176215434 \h </w:instrText>
-        </w:r>
-        <w:r>
-          <w:rPr>
-            <w:noProof/>
-            <w:webHidden/>
-          </w:rPr>
-        </w:r>
-        <w:r>
-          <w:rPr>
-            <w:noProof/>
-            <w:webHidden/>
-          </w:rPr>
-          <w:fldChar w:fldCharType="separate"/>
-        </w:r>
-        <w:r>
-          <w:rPr>
-            <w:noProof/>
-            <w:webHidden/>
-          </w:rPr>
-          <w:t>7</w:t>
-        </w:r>
-        <w:r>
-          <w:rPr>
-            <w:noProof/>
-            <w:webHidden/>
-          </w:rPr>
-          <w:fldChar w:fldCharType="end"/>
-        </w:r>
-      </w:hyperlink>
-    </w:p>
-    <w:p>
-      <w:pPr>
-        <w:pStyle w:val="TDC2"/>
-        <w:rPr>
-          <w:rFonts w:asciiTheme="minorHAnsi" w:eastAsiaTheme="minorEastAsia" w:hAnsiTheme="minorHAnsi" w:cstheme="minorBidi"/>
-          <w:i w:val="0"/>
-          <w:iCs w:val="0"/>
-          <w:noProof/>
-          <w:kern w:val="2"/>
-          <w:sz w:val="24"/>
-          <w:szCs w:val="24"/>
-          <w:lang w:val="es-AR" w:eastAsia="es-AR"/>
-          <w14:ligatures w14:val="standardContextual"/>
-        </w:rPr>
-      </w:pPr>
-      <w:hyperlink w:anchor="_Toc176215435" w:history="1">
-        <w:r>
-          <w:rPr>
-            <w:rStyle w:val="Hipervnculo"/>
-            <w:noProof/>
-          </w:rPr>
-          <w:t>Comercialización</w:t>
-        </w:r>
-        <w:r>
-          <w:rPr>
-            <w:noProof/>
-            <w:webHidden/>
-          </w:rPr>
-          <w:tab/>
-        </w:r>
-        <w:r>
-          <w:rPr>
-            <w:noProof/>
-            <w:webHidden/>
-          </w:rPr>
-          <w:fldChar w:fldCharType="begin"/>
-        </w:r>
-        <w:r>
-          <w:rPr>
-            <w:noProof/>
-            <w:webHidden/>
-          </w:rPr>
-          <w:instrText xml:space="preserve"> PAGEREF _Toc176215435 \h </w:instrText>
-        </w:r>
-        <w:r>
-          <w:rPr>
-            <w:noProof/>
-            <w:webHidden/>
-          </w:rPr>
-        </w:r>
-        <w:r>
-          <w:rPr>
-            <w:noProof/>
-            <w:webHidden/>
-          </w:rPr>
-          <w:fldChar w:fldCharType="separate"/>
-        </w:r>
-        <w:r>
-          <w:rPr>
-            <w:noProof/>
-            <w:webHidden/>
-          </w:rPr>
-          <w:t>7</w:t>
-        </w:r>
-        <w:r>
-          <w:rPr>
-            <w:noProof/>
-            <w:webHidden/>
-          </w:rPr>
-          <w:fldChar w:fldCharType="end"/>
-        </w:r>
-      </w:hyperlink>
-    </w:p>
-    <w:p>
-      <w:pPr>
-        <w:pStyle w:val="TDC3"/>
-        <w:rPr>
-          <w:rFonts w:asciiTheme="minorHAnsi" w:eastAsiaTheme="minorEastAsia" w:hAnsiTheme="minorHAnsi" w:cstheme="minorBidi"/>
-          <w:noProof/>
-          <w:kern w:val="2"/>
-          <w:sz w:val="24"/>
-          <w:szCs w:val="24"/>
-          <w:lang w:val="es-AR" w:eastAsia="es-AR"/>
-          <w14:ligatures w14:val="standardContextual"/>
-        </w:rPr>
-      </w:pPr>
-      <w:hyperlink w:anchor="_Toc176215436" w:history="1">
-        <w:r>
-          <w:rPr>
-            <w:rStyle w:val="Hipervnculo"/>
-            <w:noProof/>
-          </w:rPr>
-          <w:t>Producto</w:t>
-        </w:r>
-        <w:r>
-          <w:rPr>
-            <w:noProof/>
-            <w:webHidden/>
-          </w:rPr>
-          <w:tab/>
-        </w:r>
-        <w:r>
-          <w:rPr>
-            <w:noProof/>
-            <w:webHidden/>
-          </w:rPr>
-          <w:fldChar w:fldCharType="begin"/>
-        </w:r>
-        <w:r>
-          <w:rPr>
-            <w:noProof/>
-            <w:webHidden/>
-          </w:rPr>
-          <w:instrText xml:space="preserve"> PAGEREF _Toc176215436 \h </w:instrText>
-        </w:r>
-        <w:r>
-          <w:rPr>
-            <w:noProof/>
-            <w:webHidden/>
-          </w:rPr>
-        </w:r>
-        <w:r>
-          <w:rPr>
-            <w:noProof/>
-            <w:webHidden/>
-          </w:rPr>
-          <w:fldChar w:fldCharType="separate"/>
-        </w:r>
-        <w:r>
-          <w:rPr>
-            <w:noProof/>
-            <w:webHidden/>
-          </w:rPr>
-          <w:t>7</w:t>
-        </w:r>
-        <w:r>
-          <w:rPr>
-            <w:noProof/>
-            <w:webHidden/>
-          </w:rPr>
-          <w:fldChar w:fldCharType="end"/>
-        </w:r>
-      </w:hyperlink>
-    </w:p>
-    <w:p>
-      <w:pPr>
-        <w:pStyle w:val="TDC3"/>
-        <w:rPr>
-          <w:rFonts w:asciiTheme="minorHAnsi" w:eastAsiaTheme="minorEastAsia" w:hAnsiTheme="minorHAnsi" w:cstheme="minorBidi"/>
-          <w:noProof/>
-          <w:kern w:val="2"/>
-          <w:sz w:val="24"/>
-          <w:szCs w:val="24"/>
-          <w:lang w:val="es-AR" w:eastAsia="es-AR"/>
-          <w14:ligatures w14:val="standardContextual"/>
-        </w:rPr>
-      </w:pPr>
-      <w:hyperlink w:anchor="_Toc176215437" w:history="1">
-        <w:r>
-          <w:rPr>
-            <w:rStyle w:val="Hipervnculo"/>
-            <w:noProof/>
-          </w:rPr>
-          <w:t>Plaza</w:t>
-        </w:r>
-        <w:r>
-          <w:rPr>
-            <w:noProof/>
-            <w:webHidden/>
-          </w:rPr>
-          <w:tab/>
-        </w:r>
-        <w:r>
-          <w:rPr>
-            <w:noProof/>
-            <w:webHidden/>
-          </w:rPr>
-          <w:fldChar w:fldCharType="begin"/>
-        </w:r>
-        <w:r>
-          <w:rPr>
-            <w:noProof/>
-            <w:webHidden/>
-          </w:rPr>
-          <w:instrText xml:space="preserve"> PAGEREF _Toc176215437 \h </w:instrText>
+          <w:instrText xml:space="preserve"> PAGEREF _Toc176250294 \h </w:instrText>
         </w:r>
         <w:r>
           <w:rPr>
@@ -2598,13 +2383,13 @@
           <w14:ligatures w14:val="standardContextual"/>
         </w:rPr>
       </w:pPr>
-      <w:hyperlink w:anchor="_Toc176215438" w:history="1">
+      <w:hyperlink w:anchor="_Toc176250295" w:history="1">
         <w:r>
           <w:rPr>
             <w:rStyle w:val="Hipervnculo"/>
             <w:noProof/>
           </w:rPr>
-          <w:t>Estudio Técnico</w:t>
+          <w:t>Beneficios esperados del proyecto</w:t>
         </w:r>
         <w:r>
           <w:rPr>
@@ -2625,7 +2410,7 @@
             <w:noProof/>
             <w:webHidden/>
           </w:rPr>
-          <w:instrText xml:space="preserve"> PAGEREF _Toc176215438 \h </w:instrText>
+          <w:instrText xml:space="preserve"> PAGEREF _Toc176250295 \h </w:instrText>
         </w:r>
         <w:r>
           <w:rPr>
@@ -2646,439 +2431,6 @@
             <w:webHidden/>
           </w:rPr>
           <w:t>7</w:t>
-        </w:r>
-        <w:r>
-          <w:rPr>
-            <w:noProof/>
-            <w:webHidden/>
-          </w:rPr>
-          <w:fldChar w:fldCharType="end"/>
-        </w:r>
-      </w:hyperlink>
-    </w:p>
-    <w:p>
-      <w:pPr>
-        <w:pStyle w:val="TDC2"/>
-        <w:rPr>
-          <w:rFonts w:asciiTheme="minorHAnsi" w:eastAsiaTheme="minorEastAsia" w:hAnsiTheme="minorHAnsi" w:cstheme="minorBidi"/>
-          <w:i w:val="0"/>
-          <w:iCs w:val="0"/>
-          <w:noProof/>
-          <w:kern w:val="2"/>
-          <w:sz w:val="24"/>
-          <w:szCs w:val="24"/>
-          <w:lang w:val="es-AR" w:eastAsia="es-AR"/>
-          <w14:ligatures w14:val="standardContextual"/>
-        </w:rPr>
-      </w:pPr>
-      <w:hyperlink w:anchor="_Toc176215439" w:history="1">
-        <w:r>
-          <w:rPr>
-            <w:rStyle w:val="Hipervnculo"/>
-            <w:noProof/>
-            <w:snapToGrid w:val="0"/>
-          </w:rPr>
-          <w:t>Tamaño del Proyecto</w:t>
-        </w:r>
-        <w:r>
-          <w:rPr>
-            <w:noProof/>
-            <w:webHidden/>
-          </w:rPr>
-          <w:tab/>
-        </w:r>
-        <w:r>
-          <w:rPr>
-            <w:noProof/>
-            <w:webHidden/>
-          </w:rPr>
-          <w:fldChar w:fldCharType="begin"/>
-        </w:r>
-        <w:r>
-          <w:rPr>
-            <w:noProof/>
-            <w:webHidden/>
-          </w:rPr>
-          <w:instrText xml:space="preserve"> PAGEREF _Toc176215439 \h </w:instrText>
-        </w:r>
-        <w:r>
-          <w:rPr>
-            <w:noProof/>
-            <w:webHidden/>
-          </w:rPr>
-        </w:r>
-        <w:r>
-          <w:rPr>
-            <w:noProof/>
-            <w:webHidden/>
-          </w:rPr>
-          <w:fldChar w:fldCharType="separate"/>
-        </w:r>
-        <w:r>
-          <w:rPr>
-            <w:noProof/>
-            <w:webHidden/>
-          </w:rPr>
-          <w:t>7</w:t>
-        </w:r>
-        <w:r>
-          <w:rPr>
-            <w:noProof/>
-            <w:webHidden/>
-          </w:rPr>
-          <w:fldChar w:fldCharType="end"/>
-        </w:r>
-      </w:hyperlink>
-    </w:p>
-    <w:p>
-      <w:pPr>
-        <w:pStyle w:val="TDC2"/>
-        <w:rPr>
-          <w:rFonts w:asciiTheme="minorHAnsi" w:eastAsiaTheme="minorEastAsia" w:hAnsiTheme="minorHAnsi" w:cstheme="minorBidi"/>
-          <w:i w:val="0"/>
-          <w:iCs w:val="0"/>
-          <w:noProof/>
-          <w:kern w:val="2"/>
-          <w:sz w:val="24"/>
-          <w:szCs w:val="24"/>
-          <w:lang w:val="es-AR" w:eastAsia="es-AR"/>
-          <w14:ligatures w14:val="standardContextual"/>
-        </w:rPr>
-      </w:pPr>
-      <w:hyperlink w:anchor="_Toc176215440" w:history="1">
-        <w:r>
-          <w:rPr>
-            <w:rStyle w:val="Hipervnculo"/>
-            <w:noProof/>
-          </w:rPr>
-          <w:t>Organización</w:t>
-        </w:r>
-        <w:r>
-          <w:rPr>
-            <w:noProof/>
-            <w:webHidden/>
-          </w:rPr>
-          <w:tab/>
-        </w:r>
-        <w:r>
-          <w:rPr>
-            <w:noProof/>
-            <w:webHidden/>
-          </w:rPr>
-          <w:fldChar w:fldCharType="begin"/>
-        </w:r>
-        <w:r>
-          <w:rPr>
-            <w:noProof/>
-            <w:webHidden/>
-          </w:rPr>
-          <w:instrText xml:space="preserve"> PAGEREF _Toc176215440 \h </w:instrText>
-        </w:r>
-        <w:r>
-          <w:rPr>
-            <w:noProof/>
-            <w:webHidden/>
-          </w:rPr>
-        </w:r>
-        <w:r>
-          <w:rPr>
-            <w:noProof/>
-            <w:webHidden/>
-          </w:rPr>
-          <w:fldChar w:fldCharType="separate"/>
-        </w:r>
-        <w:r>
-          <w:rPr>
-            <w:noProof/>
-            <w:webHidden/>
-          </w:rPr>
-          <w:t>8</w:t>
-        </w:r>
-        <w:r>
-          <w:rPr>
-            <w:noProof/>
-            <w:webHidden/>
-          </w:rPr>
-          <w:fldChar w:fldCharType="end"/>
-        </w:r>
-      </w:hyperlink>
-    </w:p>
-    <w:p>
-      <w:pPr>
-        <w:pStyle w:val="TDC3"/>
-        <w:rPr>
-          <w:rFonts w:asciiTheme="minorHAnsi" w:eastAsiaTheme="minorEastAsia" w:hAnsiTheme="minorHAnsi" w:cstheme="minorBidi"/>
-          <w:noProof/>
-          <w:kern w:val="2"/>
-          <w:sz w:val="24"/>
-          <w:szCs w:val="24"/>
-          <w:lang w:val="es-AR" w:eastAsia="es-AR"/>
-          <w14:ligatures w14:val="standardContextual"/>
-        </w:rPr>
-      </w:pPr>
-      <w:hyperlink w:anchor="_Toc176215441" w:history="1">
-        <w:r>
-          <w:rPr>
-            <w:rStyle w:val="Hipervnculo"/>
-            <w:noProof/>
-          </w:rPr>
-          <w:t>Estructura de la organización</w:t>
-        </w:r>
-        <w:r>
-          <w:rPr>
-            <w:noProof/>
-            <w:webHidden/>
-          </w:rPr>
-          <w:tab/>
-        </w:r>
-        <w:r>
-          <w:rPr>
-            <w:noProof/>
-            <w:webHidden/>
-          </w:rPr>
-          <w:fldChar w:fldCharType="begin"/>
-        </w:r>
-        <w:r>
-          <w:rPr>
-            <w:noProof/>
-            <w:webHidden/>
-          </w:rPr>
-          <w:instrText xml:space="preserve"> PAGEREF _Toc176215441 \h </w:instrText>
-        </w:r>
-        <w:r>
-          <w:rPr>
-            <w:noProof/>
-            <w:webHidden/>
-          </w:rPr>
-        </w:r>
-        <w:r>
-          <w:rPr>
-            <w:noProof/>
-            <w:webHidden/>
-          </w:rPr>
-          <w:fldChar w:fldCharType="separate"/>
-        </w:r>
-        <w:r>
-          <w:rPr>
-            <w:noProof/>
-            <w:webHidden/>
-          </w:rPr>
-          <w:t>8</w:t>
-        </w:r>
-        <w:r>
-          <w:rPr>
-            <w:noProof/>
-            <w:webHidden/>
-          </w:rPr>
-          <w:fldChar w:fldCharType="end"/>
-        </w:r>
-      </w:hyperlink>
-    </w:p>
-    <w:p>
-      <w:pPr>
-        <w:pStyle w:val="TDC3"/>
-        <w:rPr>
-          <w:rFonts w:asciiTheme="minorHAnsi" w:eastAsiaTheme="minorEastAsia" w:hAnsiTheme="minorHAnsi" w:cstheme="minorBidi"/>
-          <w:noProof/>
-          <w:kern w:val="2"/>
-          <w:sz w:val="24"/>
-          <w:szCs w:val="24"/>
-          <w:lang w:val="es-AR" w:eastAsia="es-AR"/>
-          <w14:ligatures w14:val="standardContextual"/>
-        </w:rPr>
-      </w:pPr>
-      <w:hyperlink w:anchor="_Toc176215442" w:history="1">
-        <w:r>
-          <w:rPr>
-            <w:rStyle w:val="Hipervnculo"/>
-            <w:noProof/>
-          </w:rPr>
-          <w:t>Recurso humano</w:t>
-        </w:r>
-        <w:r>
-          <w:rPr>
-            <w:noProof/>
-            <w:webHidden/>
-          </w:rPr>
-          <w:tab/>
-        </w:r>
-        <w:r>
-          <w:rPr>
-            <w:noProof/>
-            <w:webHidden/>
-          </w:rPr>
-          <w:fldChar w:fldCharType="begin"/>
-        </w:r>
-        <w:r>
-          <w:rPr>
-            <w:noProof/>
-            <w:webHidden/>
-          </w:rPr>
-          <w:instrText xml:space="preserve"> PAGEREF _Toc176215442 \h </w:instrText>
-        </w:r>
-        <w:r>
-          <w:rPr>
-            <w:noProof/>
-            <w:webHidden/>
-          </w:rPr>
-        </w:r>
-        <w:r>
-          <w:rPr>
-            <w:noProof/>
-            <w:webHidden/>
-          </w:rPr>
-          <w:fldChar w:fldCharType="separate"/>
-        </w:r>
-        <w:r>
-          <w:rPr>
-            <w:noProof/>
-            <w:webHidden/>
-          </w:rPr>
-          <w:t>8</w:t>
-        </w:r>
-        <w:r>
-          <w:rPr>
-            <w:noProof/>
-            <w:webHidden/>
-          </w:rPr>
-          <w:fldChar w:fldCharType="end"/>
-        </w:r>
-      </w:hyperlink>
-    </w:p>
-    <w:p>
-      <w:pPr>
-        <w:pStyle w:val="TDC3"/>
-        <w:rPr>
-          <w:rFonts w:asciiTheme="minorHAnsi" w:eastAsiaTheme="minorEastAsia" w:hAnsiTheme="minorHAnsi" w:cstheme="minorBidi"/>
-          <w:noProof/>
-          <w:kern w:val="2"/>
-          <w:sz w:val="24"/>
-          <w:szCs w:val="24"/>
-          <w:lang w:val="es-AR" w:eastAsia="es-AR"/>
-          <w14:ligatures w14:val="standardContextual"/>
-        </w:rPr>
-      </w:pPr>
-      <w:hyperlink w:anchor="_Toc176215443" w:history="1">
-        <w:r>
-          <w:rPr>
-            <w:rStyle w:val="Hipervnculo"/>
-            <w:noProof/>
-          </w:rPr>
-          <w:t>Cronograma de trabajo</w:t>
-        </w:r>
-        <w:r>
-          <w:rPr>
-            <w:noProof/>
-            <w:webHidden/>
-          </w:rPr>
-          <w:tab/>
-        </w:r>
-        <w:r>
-          <w:rPr>
-            <w:noProof/>
-            <w:webHidden/>
-          </w:rPr>
-          <w:fldChar w:fldCharType="begin"/>
-        </w:r>
-        <w:r>
-          <w:rPr>
-            <w:noProof/>
-            <w:webHidden/>
-          </w:rPr>
-          <w:instrText xml:space="preserve"> PAGEREF _Toc176215443 \h </w:instrText>
-        </w:r>
-        <w:r>
-          <w:rPr>
-            <w:noProof/>
-            <w:webHidden/>
-          </w:rPr>
-        </w:r>
-        <w:r>
-          <w:rPr>
-            <w:noProof/>
-            <w:webHidden/>
-          </w:rPr>
-          <w:fldChar w:fldCharType="separate"/>
-        </w:r>
-        <w:r>
-          <w:rPr>
-            <w:noProof/>
-            <w:webHidden/>
-          </w:rPr>
-          <w:t>8</w:t>
-        </w:r>
-        <w:r>
-          <w:rPr>
-            <w:noProof/>
-            <w:webHidden/>
-          </w:rPr>
-          <w:fldChar w:fldCharType="end"/>
-        </w:r>
-      </w:hyperlink>
-    </w:p>
-    <w:p>
-      <w:pPr>
-        <w:pStyle w:val="TDC1"/>
-        <w:rPr>
-          <w:rFonts w:asciiTheme="minorHAnsi" w:eastAsiaTheme="minorEastAsia" w:hAnsiTheme="minorHAnsi" w:cstheme="minorBidi"/>
-          <w:b w:val="0"/>
-          <w:bCs w:val="0"/>
-          <w:noProof/>
-          <w:kern w:val="2"/>
-          <w:sz w:val="24"/>
-          <w:szCs w:val="24"/>
-          <w:lang w:val="es-AR" w:eastAsia="es-AR"/>
-          <w14:ligatures w14:val="standardContextual"/>
-        </w:rPr>
-      </w:pPr>
-      <w:hyperlink w:anchor="_Toc176215444" w:history="1">
-        <w:r>
-          <w:rPr>
-            <w:rStyle w:val="Hipervnculo"/>
-            <w:noProof/>
-          </w:rPr>
-          <w:t>Beneficios esperados del proyecto</w:t>
-        </w:r>
-        <w:r>
-          <w:rPr>
-            <w:noProof/>
-            <w:webHidden/>
-          </w:rPr>
-          <w:tab/>
-        </w:r>
-        <w:r>
-          <w:rPr>
-            <w:noProof/>
-            <w:webHidden/>
-          </w:rPr>
-          <w:fldChar w:fldCharType="begin"/>
-        </w:r>
-        <w:r>
-          <w:rPr>
-            <w:noProof/>
-            <w:webHidden/>
-          </w:rPr>
-          <w:instrText xml:space="preserve"> PAGEREF _Toc176215444 \h </w:instrText>
-        </w:r>
-        <w:r>
-          <w:rPr>
-            <w:noProof/>
-            <w:webHidden/>
-          </w:rPr>
-        </w:r>
-        <w:r>
-          <w:rPr>
-            <w:noProof/>
-            <w:webHidden/>
-          </w:rPr>
-          <w:fldChar w:fldCharType="separate"/>
-        </w:r>
-        <w:r>
-          <w:rPr>
-            <w:noProof/>
-            <w:webHidden/>
-          </w:rPr>
-          <w:t>8</w:t>
         </w:r>
         <w:r>
           <w:rPr>
@@ -3122,7 +2474,7 @@
       <w:bookmarkStart w:id="1" w:name="_Toc234401294"/>
       <w:bookmarkStart w:id="2" w:name="_Toc234647510"/>
       <w:bookmarkStart w:id="3" w:name="_Toc235010127"/>
-      <w:bookmarkStart w:id="4" w:name="_Toc176215415"/>
+      <w:bookmarkStart w:id="4" w:name="_Toc176250275"/>
       <w:r>
         <w:t>Introducción</w:t>
       </w:r>
@@ -3158,7 +2510,7 @@
       <w:pPr>
         <w:pStyle w:val="PSI-Ttulo1"/>
       </w:pPr>
-      <w:bookmarkStart w:id="6" w:name="_Toc176215416"/>
+      <w:bookmarkStart w:id="6" w:name="_Toc176250276"/>
       <w:r>
         <w:t>Reconocimiento general del sistema</w:t>
       </w:r>
@@ -3206,7 +2558,7 @@
         <w:pStyle w:val="PSI-Ttulo1"/>
       </w:pPr>
       <w:bookmarkStart w:id="7" w:name="_Toc235010129"/>
-      <w:bookmarkStart w:id="8" w:name="_Toc176215417"/>
+      <w:bookmarkStart w:id="8" w:name="_Toc176250277"/>
       <w:r>
         <w:t>J</w:t>
       </w:r>
@@ -3221,7 +2573,7 @@
         <w:pStyle w:val="PSI-Ttulo2"/>
       </w:pPr>
       <w:bookmarkStart w:id="9" w:name="_Toc235010130"/>
-      <w:bookmarkStart w:id="10" w:name="_Toc176215418"/>
+      <w:bookmarkStart w:id="10" w:name="_Toc176250278"/>
       <w:r>
         <w:t>Título del Proyecto</w:t>
       </w:r>
@@ -3344,8 +2696,9 @@
         <w:pStyle w:val="PSI-Ttulo2"/>
       </w:pPr>
       <w:bookmarkStart w:id="11" w:name="_Toc235010131"/>
-      <w:bookmarkStart w:id="12" w:name="_Toc176215419"/>
-      <w:r>
+      <w:bookmarkStart w:id="12" w:name="_Toc176250279"/>
+      <w:r>
+        <w:lastRenderedPageBreak/>
         <w:t>Planteamiento del problema o necesidad</w:t>
       </w:r>
       <w:bookmarkEnd w:id="11"/>
@@ -3437,6 +2790,18 @@
     </w:p>
     <w:p>
       <w:pPr>
+        <w:pStyle w:val="PSI-Ttulo2"/>
+      </w:pPr>
+      <w:bookmarkStart w:id="13" w:name="_Toc235010132"/>
+      <w:bookmarkStart w:id="14" w:name="_Toc176250280"/>
+      <w:r>
+        <w:t>Antecedentes</w:t>
+      </w:r>
+      <w:bookmarkEnd w:id="13"/>
+      <w:bookmarkEnd w:id="14"/>
+    </w:p>
+    <w:p>
+      <w:pPr>
         <w:tabs>
           <w:tab w:val="left" w:pos="0"/>
         </w:tabs>
@@ -3450,106 +2815,27 @@
         <w:rPr>
           <w:lang w:val="es-AR"/>
         </w:rPr>
-        <w:t>Por lo tanto, se identifica la necesidad de desarrollar un sistema que permita una gestión más clara, eficiente y efectiva de los riesgos, facilitando tanto el aprendizaje práctico de los estudiantes como la labor de los docentes.</w:t>
+        <w:t>La UNPA UARG ha desarrollado un enfoque integral para la enseñanza de la gestión de riesgos en materias claves como 'Gestión de Proyectos de Software' y 'Validación y Verificación de Software'. Durante los últimos años, el enfoque ha dependido de plantillas generales proporcionadas por los docentes, diseñadas para estructurar los conceptos teóricos y prácticos fundamentales de la gestión de riesgos.</w:t>
+      </w:r>
+      <w:r>
+        <w:rPr>
+          <w:lang w:val="es-AR"/>
+        </w:rPr>
+        <w:t xml:space="preserve"> Pero a través del debate entre diferentes estudiantes de diferentes años de ingreso se ha determinado que la curva de aprendizaje es elevada y </w:t>
+      </w:r>
+      <w:r>
+        <w:rPr>
+          <w:lang w:val="es-AR"/>
+        </w:rPr>
+        <w:t>tardan más tiempo del disponible para entender la planilla.</w:t>
       </w:r>
     </w:p>
     <w:p>
       <w:pPr>
         <w:pStyle w:val="PSI-Ttulo2"/>
       </w:pPr>
-      <w:bookmarkStart w:id="13" w:name="_Toc235010132"/>
-      <w:bookmarkStart w:id="14" w:name="_Toc176215420"/>
-      <w:r>
-        <w:t>Antecedentes</w:t>
-      </w:r>
-      <w:bookmarkEnd w:id="13"/>
-      <w:bookmarkEnd w:id="14"/>
-    </w:p>
-    <w:p>
-      <w:pPr>
-        <w:tabs>
-          <w:tab w:val="left" w:pos="0"/>
-        </w:tabs>
-        <w:ind w:left="0" w:firstLine="0"/>
-        <w:jc w:val="both"/>
-        <w:rPr>
-          <w:lang w:val="es-AR"/>
-        </w:rPr>
-      </w:pPr>
-      <w:r>
-        <w:rPr>
-          <w:lang w:val="es-AR"/>
-        </w:rPr>
-        <w:t>La UNPA UARG ha desarrollado un enfoque integral para la enseñanza de la gestión de riesgos en materias claves como 'Gestión de Proyectos de Software' y 'Validación y Verificación de Software'. Durante los últimos años, el enfoque ha dependido de plantillas generales proporcionadas por los docentes, diseñadas para estructurar los conceptos teóricos y prácticos fundamentales de la gestión de riesgos.</w:t>
-      </w:r>
-      <w:r>
-        <w:rPr>
-          <w:lang w:val="es-AR"/>
-        </w:rPr>
-        <w:t xml:space="preserve"> Pero a través del debate entre diferentes estudiantes de diferentes años de ingreso se ha determinado que la curva de aprendizaje es elevada y que la mayoría de los estudiantes pasan la</w:t>
-      </w:r>
-      <w:r>
-        <w:rPr>
-          <w:lang w:val="es-AR"/>
-        </w:rPr>
-        <w:t>s</w:t>
-      </w:r>
-      <w:r>
-        <w:rPr>
-          <w:lang w:val="es-AR"/>
-        </w:rPr>
-        <w:t xml:space="preserve"> materia</w:t>
-      </w:r>
-      <w:r>
-        <w:rPr>
-          <w:lang w:val="es-AR"/>
-        </w:rPr>
-        <w:t>s</w:t>
-      </w:r>
-      <w:r>
-        <w:rPr>
-          <w:lang w:val="es-AR"/>
-        </w:rPr>
-        <w:t xml:space="preserve"> sin comprender la planilla en su totalidad</w:t>
-      </w:r>
-      <w:r>
-        <w:rPr>
-          <w:lang w:val="es-AR"/>
-        </w:rPr>
-        <w:t>.</w:t>
-      </w:r>
-      <w:r>
-        <w:rPr>
-          <w:lang w:val="es-AR"/>
-        </w:rPr>
-        <w:t xml:space="preserve"> </w:t>
-      </w:r>
-    </w:p>
-    <w:p>
-      <w:pPr>
-        <w:pStyle w:val="PSI-Comentario"/>
-      </w:pPr>
-      <w:r>
-        <w:t xml:space="preserve">[Comentario: Meter </w:t>
-      </w:r>
-      <w:proofErr w:type="spellStart"/>
-      <w:r>
-        <w:t>info</w:t>
-      </w:r>
-      <w:proofErr w:type="spellEnd"/>
-      <w:r>
-        <w:t xml:space="preserve"> de algún software de este estilo que mejoro una empresa]</w:t>
-      </w:r>
-      <w:r>
-        <w:t xml:space="preserve"> </w:t>
-      </w:r>
-    </w:p>
-    <w:p>
-      <w:pPr>
-        <w:pStyle w:val="PSI-Ttulo2"/>
-      </w:pPr>
       <w:bookmarkStart w:id="15" w:name="_Toc235010133"/>
-      <w:bookmarkStart w:id="16" w:name="_Toc176215421"/>
+      <w:bookmarkStart w:id="16" w:name="_Toc176250281"/>
       <w:r>
         <w:t>Justificación del proyecto</w:t>
       </w:r>
@@ -3558,60 +2844,21 @@
     </w:p>
     <w:p>
       <w:pPr>
-        <w:pStyle w:val="PSI-Normal"/>
         <w:ind w:left="0" w:firstLine="0"/>
-        <w:rPr>
-          <w:i/>
-          <w:color w:val="548DD4"/>
-        </w:rPr>
-      </w:pPr>
-      <w:r>
-        <w:rPr>
-          <w:i/>
-          <w:color w:val="548DD4"/>
-        </w:rPr>
-        <w:t>[</w:t>
-      </w:r>
-      <w:r>
-        <w:rPr>
-          <w:i/>
-          <w:color w:val="548DD4"/>
-        </w:rPr>
-        <w:t>Se sustenta teniendo como base el antecedente y el planteamiento del problema o necesidad.  En este punto se describe las bondades del proyecto y como el mismo resolverá o cubrirá parcial o totalmente el problema o necesidad mostrado anteriormente</w:t>
-      </w:r>
-      <w:proofErr w:type="gramStart"/>
-      <w:r>
-        <w:rPr>
-          <w:i/>
-          <w:color w:val="548DD4"/>
-        </w:rPr>
-        <w:t xml:space="preserve">. </w:t>
-      </w:r>
-      <w:r>
-        <w:rPr>
-          <w:i/>
-          <w:color w:val="548DD4"/>
-        </w:rPr>
-        <w:t>]</w:t>
-      </w:r>
-      <w:proofErr w:type="gramEnd"/>
-    </w:p>
-    <w:p>
-      <w:pPr>
-        <w:pStyle w:val="PSI-Normal"/>
-        <w:ind w:left="0" w:firstLine="0"/>
-        <w:rPr>
-          <w:i/>
-          <w:color w:val="548DD4"/>
-        </w:rPr>
-      </w:pPr>
+      </w:pPr>
+      <w:r>
+        <w:t>Para abordar estas deficiencias, proponemos el desarrollo de un sistema de gestión de riesgos personalizado que mejore significativamente la plantilla existente. Este sistema reducirá la curva de aprendizaje proporcionando ejemplos claros, instrucciones detalladas y una estructura flexible que se adapte a diferentes proyectos. Además, integrará herramientas que permitan un seguimiento eficiente de más de 40 riesgos, mejorando así la experiencia de aprendizaje de los estudiantes y facilitando el trabajo de los docentes</w:t>
+      </w:r>
+      <w:r>
+        <w:t xml:space="preserve"> </w:t>
+      </w:r>
     </w:p>
     <w:p>
       <w:pPr>
         <w:pStyle w:val="PSI-Ttulo2"/>
       </w:pPr>
       <w:bookmarkStart w:id="17" w:name="_Toc235010134"/>
-      <w:bookmarkStart w:id="18" w:name="_Toc176215422"/>
+      <w:bookmarkStart w:id="18" w:name="_Toc176250282"/>
       <w:r>
         <w:t>Descripción del proyecto</w:t>
       </w:r>
@@ -3669,7 +2916,7 @@
         <w:pStyle w:val="PSI-Ttulo1"/>
       </w:pPr>
       <w:bookmarkStart w:id="19" w:name="_Toc235010135"/>
-      <w:bookmarkStart w:id="20" w:name="_Toc176215423"/>
+      <w:bookmarkStart w:id="20" w:name="_Toc176250283"/>
       <w:r>
         <w:t>P</w:t>
       </w:r>
@@ -3684,7 +2931,7 @@
         <w:pStyle w:val="PSI-Ttulo2"/>
       </w:pPr>
       <w:bookmarkStart w:id="21" w:name="_Toc235010136"/>
-      <w:bookmarkStart w:id="22" w:name="_Toc176215424"/>
+      <w:bookmarkStart w:id="22" w:name="_Toc176250284"/>
       <w:r>
         <w:t>Visión</w:t>
       </w:r>
@@ -3707,7 +2954,13 @@
         <w:t xml:space="preserve"> que busca es s</w:t>
       </w:r>
       <w:r>
-        <w:t>er la solución preferida por universidades de todo el país para la gestión de riesgos en la enseñanza de ingeniería de software, optimizando el aprendizaje y la evaluación.</w:t>
+        <w:t xml:space="preserve">er la solución preferida por </w:t>
+      </w:r>
+      <w:r>
+        <w:t>la UNPA</w:t>
+      </w:r>
+      <w:r>
+        <w:t xml:space="preserve"> para la gestión de riesgos en la enseñanza de ingeniería de software, optimizando el aprendizaje y la evaluación.</w:t>
       </w:r>
       <w:bookmarkStart w:id="23" w:name="_Toc235010137"/>
     </w:p>
@@ -3715,8 +2968,9 @@
       <w:pPr>
         <w:pStyle w:val="PSI-Ttulo2"/>
       </w:pPr>
-      <w:bookmarkStart w:id="24" w:name="_Toc176215425"/>
-      <w:r>
+      <w:bookmarkStart w:id="24" w:name="_Toc176250285"/>
+      <w:r>
+        <w:lastRenderedPageBreak/>
         <w:t>Misión</w:t>
       </w:r>
       <w:bookmarkEnd w:id="23"/>
@@ -3746,7 +3000,7 @@
         <w:pStyle w:val="PSI-Ttulo2"/>
       </w:pPr>
       <w:bookmarkStart w:id="25" w:name="_Toc235010138"/>
-      <w:bookmarkStart w:id="26" w:name="_Toc176215426"/>
+      <w:bookmarkStart w:id="26" w:name="_Toc176250286"/>
       <w:r>
         <w:t>Valores</w:t>
       </w:r>
@@ -3837,29 +3091,12 @@
         <w:pStyle w:val="PSI-Ttulo2"/>
       </w:pPr>
       <w:bookmarkStart w:id="27" w:name="_Toc235010139"/>
-      <w:bookmarkStart w:id="28" w:name="_Toc176215427"/>
+      <w:bookmarkStart w:id="28" w:name="_Toc176250287"/>
       <w:r>
         <w:t>Objetivo del Proyecto</w:t>
       </w:r>
       <w:bookmarkEnd w:id="27"/>
       <w:bookmarkEnd w:id="28"/>
-    </w:p>
-    <w:p>
-      <w:pPr>
-        <w:pStyle w:val="PSI-Comentario"/>
-      </w:pPr>
-      <w:r>
-        <w:t>[</w:t>
-      </w:r>
-      <w:r>
-        <w:t>Describe el objetivo principal del proyecto.  El mismo debe ser claro y concreto, detallado de forma tal que pueda medirse al final del proyecto (Debe cumplir con las siguientes cualidades: calidad, cantidad, tiempo y costo).</w:t>
-      </w:r>
-      <w:r>
-        <w:t xml:space="preserve"> </w:t>
-      </w:r>
-      <w:r>
-        <w:t>]</w:t>
-      </w:r>
     </w:p>
     <w:p>
       <w:pPr>
@@ -3899,7 +3136,7 @@
         <w:pStyle w:val="PSI-Ttulo1"/>
       </w:pPr>
       <w:bookmarkStart w:id="29" w:name="_Toc235010140"/>
-      <w:bookmarkStart w:id="30" w:name="_Toc176215428"/>
+      <w:bookmarkStart w:id="30" w:name="_Toc176250288"/>
       <w:r>
         <w:t>E</w:t>
       </w:r>
@@ -3913,113 +3150,104 @@
       <w:pPr>
         <w:pStyle w:val="PSI-Ttulo2"/>
       </w:pPr>
-      <w:bookmarkStart w:id="31" w:name="_Toc235010142"/>
-      <w:bookmarkStart w:id="32" w:name="_Toc176215429"/>
-      <w:r>
-        <w:t>Entorno Legal</w:t>
+      <w:bookmarkStart w:id="31" w:name="_Toc235010144"/>
+      <w:bookmarkStart w:id="32" w:name="_Toc176250289"/>
+      <w:r>
+        <w:t>D</w:t>
+      </w:r>
+      <w:r>
+        <w:t>emanda</w:t>
       </w:r>
       <w:bookmarkEnd w:id="31"/>
       <w:bookmarkEnd w:id="32"/>
     </w:p>
     <w:p>
       <w:pPr>
-        <w:pStyle w:val="PSI-Comentario"/>
-      </w:pPr>
-      <w:r>
-        <w:t>[</w:t>
-      </w:r>
-      <w:r>
-        <w:t>Describe cuales son las leyes y requerimientos para forma la empresa.  Menciona las leyes que benefician o limitan al proyecto</w:t>
-      </w:r>
-      <w:r>
-        <w:t>.</w:t>
-      </w:r>
-      <w:r>
-        <w:t xml:space="preserve"> (</w:t>
-      </w:r>
-      <w:smartTag w:uri="urn:schemas-microsoft-com:office:smarttags" w:element="metricconverter">
-        <w:smartTagPr>
-          <w:attr w:name="ProductID" w:val="1 a"/>
-        </w:smartTagPr>
-        <w:r>
-          <w:t>1 a</w:t>
-        </w:r>
-      </w:smartTag>
-      <w:r>
-        <w:t xml:space="preserve"> 3 páginas)</w:t>
-      </w:r>
-      <w:proofErr w:type="gramStart"/>
-      <w:r>
-        <w:t>.</w:t>
-      </w:r>
-      <w:r>
-        <w:t xml:space="preserve"> </w:t>
-      </w:r>
-      <w:r>
-        <w:t>]</w:t>
-      </w:r>
-      <w:proofErr w:type="gramEnd"/>
-    </w:p>
-    <w:p>
-      <w:pPr>
-        <w:pStyle w:val="PSI-Ttulo2"/>
-      </w:pPr>
-      <w:bookmarkStart w:id="33" w:name="_Toc235010144"/>
-      <w:bookmarkStart w:id="34" w:name="_Toc176215430"/>
-      <w:r>
-        <w:t>D</w:t>
-      </w:r>
-      <w:r>
-        <w:t>emanda</w:t>
+        <w:pStyle w:val="PSI-Ttulo3"/>
+      </w:pPr>
+      <w:bookmarkStart w:id="33" w:name="_Toc235010145"/>
+      <w:bookmarkStart w:id="34" w:name="_Toc176250290"/>
+      <w:r>
+        <w:t>Población objetivo</w:t>
       </w:r>
       <w:bookmarkEnd w:id="33"/>
       <w:bookmarkEnd w:id="34"/>
     </w:p>
     <w:p>
       <w:pPr>
-        <w:pStyle w:val="PSI-Ttulo3"/>
-      </w:pPr>
-      <w:bookmarkStart w:id="35" w:name="_Toc235010145"/>
-      <w:bookmarkStart w:id="36" w:name="_Toc176215431"/>
-      <w:r>
-        <w:t>Población objetivo</w:t>
+        <w:ind w:left="0" w:firstLine="0"/>
+      </w:pPr>
+      <w:r>
+        <w:t xml:space="preserve">Los usuarios finales van a ser alumnos y docentes de las carreras de la carrera Analista de Sistemas y Licenciado en Sistemas de la UNPA UARG. </w:t>
+      </w:r>
+    </w:p>
+    <w:p>
+      <w:pPr>
+        <w:ind w:left="0" w:firstLine="0"/>
+      </w:pPr>
+      <w:r>
+        <w:t xml:space="preserve">Los alumnos poseen pocos conocimientos sobre la gestión de riesgos ya que están en un proceso de aprendizaje y </w:t>
+      </w:r>
+      <w:r>
+        <w:t>están f</w:t>
+      </w:r>
+      <w:r>
+        <w:t>amiliarizados con herramientas tecnológicas comunes, pero pueden carecer de experiencia con sistemas de gestión de riesgos específicos</w:t>
+      </w:r>
+      <w:r>
+        <w:t>.</w:t>
+      </w:r>
+    </w:p>
+    <w:p>
+      <w:pPr>
+        <w:ind w:left="0" w:firstLine="0"/>
+      </w:pPr>
+      <w:r>
+        <w:t xml:space="preserve">Los docentes ya poseen una fuerte base </w:t>
+      </w:r>
+      <w:r>
+        <w:t>teórica,</w:t>
+      </w:r>
+      <w:r>
+        <w:t xml:space="preserve"> pero </w:t>
+      </w:r>
+      <w:r>
+        <w:t>p</w:t>
+      </w:r>
+      <w:r>
+        <w:t>ueden estar acostumbrados a herramientas o plantillas previas utilizadas en su plan de enseñanza, lo que puede implicar resistencia al cambio</w:t>
+      </w:r>
+      <w:r>
+        <w:t>.</w:t>
+      </w:r>
+      <w:r>
+        <w:t xml:space="preserve"> </w:t>
+      </w:r>
+    </w:p>
+    <w:p>
+      <w:pPr>
+        <w:pStyle w:val="PSI-Ttulo2"/>
+      </w:pPr>
+      <w:bookmarkStart w:id="35" w:name="_Toc235010147"/>
+      <w:bookmarkStart w:id="36" w:name="_Toc176250291"/>
+      <w:r>
+        <w:lastRenderedPageBreak/>
+        <w:t>O</w:t>
+      </w:r>
+      <w:r>
+        <w:t>ferta</w:t>
       </w:r>
       <w:bookmarkEnd w:id="35"/>
       <w:bookmarkEnd w:id="36"/>
     </w:p>
     <w:p>
       <w:pPr>
-        <w:pStyle w:val="PSI-Comentario"/>
-      </w:pPr>
-      <w:r>
-        <w:t>[</w:t>
-      </w:r>
-      <w:r>
-        <w:t>Se describe y clasifica las características principales de la población objetivo o nicho el cual se quiere alcanzar con la realización de este proyecto.</w:t>
-      </w:r>
-      <w:r>
-        <w:t>]</w:t>
-      </w:r>
-    </w:p>
-    <w:p>
-      <w:pPr>
-        <w:pStyle w:val="Textoindependiente"/>
-        <w:rPr>
-          <w:rFonts w:cs="Arial"/>
-          <w:b/>
-          <w:sz w:val="24"/>
-          <w:lang w:val="es-ES"/>
-        </w:rPr>
-      </w:pPr>
-    </w:p>
-    <w:p>
-      <w:pPr>
         <w:pStyle w:val="PSI-Ttulo3"/>
       </w:pPr>
-      <w:bookmarkStart w:id="37" w:name="_Toc235010146"/>
-      <w:bookmarkStart w:id="38" w:name="_Toc176215432"/>
-      <w:r>
-        <w:t>Análisis de la demanda</w:t>
+      <w:bookmarkStart w:id="37" w:name="_Toc235010148"/>
+      <w:bookmarkStart w:id="38" w:name="_Toc176250292"/>
+      <w:r>
+        <w:t>Análisis de la oferta</w:t>
       </w:r>
       <w:bookmarkEnd w:id="37"/>
       <w:bookmarkEnd w:id="38"/>
@@ -4029,528 +3257,169 @@
         <w:pStyle w:val="PSI-Comentario"/>
       </w:pPr>
       <w:r>
+        <w:t>[Acá hay que poner softwares]</w:t>
+      </w:r>
+    </w:p>
+    <w:p>
+      <w:pPr>
+        <w:pStyle w:val="PSI-Comentario"/>
+      </w:pPr>
+      <w:r>
         <w:t>[</w:t>
       </w:r>
       <w:r>
-        <w:t xml:space="preserve">Se describe el comportamiento </w:t>
-      </w:r>
-      <w:r>
-        <w:t>histórico de la demanda,</w:t>
-      </w:r>
-      <w:r>
-        <w:t xml:space="preserve"> su correspondiente análisis de la proyección, la distribución </w:t>
-      </w:r>
-      <w:r>
-        <w:t xml:space="preserve">geográfica de la </w:t>
-      </w:r>
-      <w:r>
-        <w:t>misma</w:t>
-      </w:r>
-      <w:r>
-        <w:t>, y</w:t>
-      </w:r>
-      <w:r>
-        <w:t xml:space="preserve"> la recomendación que parte o porcentaje del mercado va </w:t>
-      </w:r>
-      <w:proofErr w:type="spellStart"/>
-      <w:r>
-        <w:t>ha</w:t>
-      </w:r>
-      <w:proofErr w:type="spellEnd"/>
-      <w:r>
-        <w:t xml:space="preserve"> ser cubierto con el desarrollo del proyecto.</w:t>
+        <w:t>D</w:t>
+      </w:r>
+      <w:r>
+        <w:t>escrib</w:t>
+      </w:r>
+      <w:r>
+        <w:t>ir</w:t>
+      </w:r>
+      <w:r>
+        <w:t xml:space="preserve"> el comportamiento histórico de la oferta (la competencia), su correspondiente análisis de la proyección, la distribución geográfica de la oferta y las recomendaciones necesarias al tema.</w:t>
       </w:r>
       <w:r>
         <w:t>]</w:t>
       </w:r>
-    </w:p>
-    <w:p>
-      <w:pPr>
-        <w:pStyle w:val="Textoindependiente"/>
-        <w:rPr>
-          <w:rFonts w:cs="Arial"/>
-          <w:b/>
-          <w:sz w:val="24"/>
-          <w:lang w:val="es-ES"/>
-        </w:rPr>
-      </w:pPr>
+      <w:bookmarkStart w:id="39" w:name="_Toc235010156"/>
+      <w:r>
+        <w:tab/>
+      </w:r>
+      <w:r>
+        <w:tab/>
+      </w:r>
     </w:p>
     <w:p>
       <w:pPr>
         <w:pStyle w:val="PSI-Ttulo2"/>
-      </w:pPr>
-      <w:bookmarkStart w:id="39" w:name="_Toc235010147"/>
-      <w:bookmarkStart w:id="40" w:name="_Toc176215433"/>
+        <w:ind w:left="0" w:firstLine="0"/>
+      </w:pPr>
+      <w:bookmarkStart w:id="40" w:name="_Toc176250293"/>
       <w:r>
         <w:t>O</w:t>
       </w:r>
       <w:r>
-        <w:t>ferta</w:t>
+        <w:t>rganización</w:t>
       </w:r>
       <w:bookmarkEnd w:id="39"/>
       <w:bookmarkEnd w:id="40"/>
     </w:p>
     <w:p>
       <w:pPr>
-        <w:pStyle w:val="Textoindependiente"/>
-        <w:rPr>
-          <w:rFonts w:cs="Arial"/>
-          <w:b/>
-          <w:sz w:val="24"/>
-          <w:lang w:val="es-ES"/>
-        </w:rPr>
-      </w:pPr>
-    </w:p>
-    <w:p>
-      <w:pPr>
         <w:pStyle w:val="PSI-Ttulo3"/>
       </w:pPr>
-      <w:bookmarkStart w:id="41" w:name="_Toc235010148"/>
-      <w:bookmarkStart w:id="42" w:name="_Toc176215434"/>
-      <w:r>
-        <w:t>Análisis de la oferta</w:t>
+      <w:bookmarkStart w:id="41" w:name="_Toc235010158"/>
+      <w:bookmarkStart w:id="42" w:name="_Toc176250294"/>
+      <w:r>
+        <w:t>Recurso humano</w:t>
       </w:r>
       <w:bookmarkEnd w:id="41"/>
       <w:bookmarkEnd w:id="42"/>
     </w:p>
     <w:p>
       <w:pPr>
-        <w:pStyle w:val="PSI-Comentario"/>
-      </w:pPr>
-      <w:r>
-        <w:t>[</w:t>
-      </w:r>
-      <w:r>
-        <w:t>D</w:t>
-      </w:r>
-      <w:r>
-        <w:t>escrib</w:t>
-      </w:r>
-      <w:r>
-        <w:t>ir</w:t>
-      </w:r>
-      <w:r>
-        <w:t xml:space="preserve"> el comportamiento histórico de la oferta (la competencia), su correspondiente análisis de la proyección, la distribución geográfica de la oferta y las recomendaciones necesarias al tema.</w:t>
-      </w:r>
-      <w:r>
-        <w:t>]</w:t>
-      </w:r>
-    </w:p>
-    <w:p>
-      <w:pPr>
-        <w:pStyle w:val="Textoindependiente"/>
-        <w:rPr>
-          <w:rFonts w:cs="Arial"/>
-          <w:b/>
-          <w:sz w:val="24"/>
-          <w:lang w:val="es-ES"/>
-        </w:rPr>
-      </w:pPr>
-    </w:p>
-    <w:p>
-      <w:pPr>
-        <w:pStyle w:val="PSI-Ttulo2"/>
-      </w:pPr>
-      <w:bookmarkStart w:id="43" w:name="_Toc235010149"/>
-      <w:bookmarkStart w:id="44" w:name="_Toc176215435"/>
-      <w:r>
-        <w:t>C</w:t>
-      </w:r>
-      <w:r>
-        <w:t>omercialización</w:t>
+        <w:ind w:left="0" w:firstLine="0"/>
+      </w:pPr>
+      <w:r>
+        <w:t xml:space="preserve">En el proyecto participaran 3 personas con </w:t>
+      </w:r>
+      <w:r>
+        <w:t>determinados roles:</w:t>
+      </w:r>
+    </w:p>
+    <w:p>
+      <w:pPr>
+        <w:pStyle w:val="Prrafodelista"/>
+        <w:numPr>
+          <w:ilvl w:val="0"/>
+          <w:numId w:val="14"/>
+        </w:numPr>
+      </w:pPr>
+      <w:r>
+        <w:t xml:space="preserve">Agustín </w:t>
+      </w:r>
+      <w:proofErr w:type="spellStart"/>
+      <w:r>
+        <w:t>Collareda</w:t>
+      </w:r>
+      <w:proofErr w:type="spellEnd"/>
+      <w:r>
+        <w:t xml:space="preserve">. </w:t>
+      </w:r>
+      <w:bookmarkStart w:id="43" w:name="_Hlk176250202"/>
+      <w:r>
+        <w:t>Cumplirá con el rol de líder del proyecto, programador, documentador y analista.</w:t>
       </w:r>
       <w:bookmarkEnd w:id="43"/>
+    </w:p>
+    <w:p>
+      <w:pPr>
+        <w:pStyle w:val="Prrafodelista"/>
+        <w:numPr>
+          <w:ilvl w:val="0"/>
+          <w:numId w:val="14"/>
+        </w:numPr>
+      </w:pPr>
+      <w:r>
+        <w:t xml:space="preserve">Cintia </w:t>
+      </w:r>
+      <w:proofErr w:type="spellStart"/>
+      <w:r>
+        <w:t>Hernandez</w:t>
+      </w:r>
+      <w:proofErr w:type="spellEnd"/>
+      <w:r>
+        <w:t xml:space="preserve">. </w:t>
+      </w:r>
+      <w:r>
+        <w:t>Cumplirá con el rol de</w:t>
+      </w:r>
+      <w:r>
+        <w:t xml:space="preserve"> diseñadora</w:t>
+      </w:r>
+      <w:r>
+        <w:t>, programador</w:t>
+      </w:r>
+      <w:r>
+        <w:t>a</w:t>
+      </w:r>
+      <w:r>
+        <w:t>, documentador y analista.</w:t>
+      </w:r>
+    </w:p>
+    <w:p>
+      <w:pPr>
+        <w:pStyle w:val="Prrafodelista"/>
+        <w:numPr>
+          <w:ilvl w:val="0"/>
+          <w:numId w:val="14"/>
+        </w:numPr>
+      </w:pPr>
+      <w:r>
+        <w:t xml:space="preserve">Hugo Frey. </w:t>
+      </w:r>
+      <w:r>
+        <w:t xml:space="preserve">Cumplirá con el rol de </w:t>
+      </w:r>
+      <w:r>
+        <w:t>administrador de configuraciones</w:t>
+      </w:r>
+      <w:r>
+        <w:t>, programador, documentador y analista.</w:t>
+      </w:r>
+    </w:p>
+    <w:p>
+      <w:pPr>
+        <w:pStyle w:val="PSI-Ttulo1"/>
+      </w:pPr>
+      <w:bookmarkStart w:id="44" w:name="_Toc235010166"/>
+      <w:bookmarkStart w:id="45" w:name="_Toc176250295"/>
+      <w:r>
+        <w:t>Beneficios esperados del proyecto</w:t>
+      </w:r>
       <w:bookmarkEnd w:id="44"/>
-    </w:p>
-    <w:p>
-      <w:pPr>
-        <w:pStyle w:val="Textoindependiente"/>
-        <w:rPr>
-          <w:rFonts w:cs="Arial"/>
-          <w:b/>
-          <w:sz w:val="24"/>
-          <w:lang w:val="es-ES"/>
-        </w:rPr>
-      </w:pPr>
-    </w:p>
-    <w:p>
-      <w:pPr>
-        <w:pStyle w:val="PSI-Ttulo3"/>
-      </w:pPr>
-      <w:bookmarkStart w:id="45" w:name="_Toc235010150"/>
-      <w:bookmarkStart w:id="46" w:name="_Toc176215436"/>
-      <w:r>
-        <w:t>Producto</w:t>
-      </w:r>
       <w:bookmarkEnd w:id="45"/>
-      <w:bookmarkEnd w:id="46"/>
-    </w:p>
-    <w:p>
-      <w:pPr>
-        <w:pStyle w:val="PSI-Comentario"/>
-      </w:pPr>
-      <w:r>
-        <w:t>[</w:t>
-      </w:r>
-      <w:r>
-        <w:t>Desarrollo del producto o servicio en todas sus dimensiones.  Se detalla desde su diseño físico hasta su desarrollo psicológico, mental y total.</w:t>
-      </w:r>
-      <w:r>
-        <w:t xml:space="preserve"> </w:t>
-      </w:r>
-      <w:r>
-        <w:t>]</w:t>
-      </w:r>
-    </w:p>
-    <w:p>
-      <w:pPr>
-        <w:pStyle w:val="Textoindependiente"/>
-        <w:ind w:left="0"/>
-        <w:rPr>
-          <w:rFonts w:cs="Arial"/>
-          <w:b/>
-          <w:sz w:val="24"/>
-          <w:lang w:val="es-ES"/>
-        </w:rPr>
-      </w:pPr>
-    </w:p>
-    <w:p>
-      <w:pPr>
-        <w:pStyle w:val="PSI-Ttulo3"/>
-      </w:pPr>
-      <w:bookmarkStart w:id="47" w:name="_Toc235010152"/>
-      <w:bookmarkStart w:id="48" w:name="_Toc176215437"/>
-      <w:r>
-        <w:t>Plaza</w:t>
-      </w:r>
-      <w:bookmarkEnd w:id="47"/>
-      <w:bookmarkEnd w:id="48"/>
-    </w:p>
-    <w:p>
-      <w:pPr>
-        <w:pStyle w:val="PSI-Comentario"/>
-      </w:pPr>
-      <w:r>
-        <w:t>[</w:t>
-      </w:r>
-      <w:r>
-        <w:t>Definición de los canales de distribución del producto, es decir, desde su fabricación hasta la venta al consumidor final.</w:t>
-      </w:r>
-      <w:r>
-        <w:t>]</w:t>
-      </w:r>
-    </w:p>
-    <w:p>
-      <w:pPr>
-        <w:pStyle w:val="Textoindependiente"/>
-        <w:rPr>
-          <w:rFonts w:cs="Arial"/>
-          <w:b/>
-          <w:sz w:val="24"/>
-          <w:lang w:val="es-ES"/>
-        </w:rPr>
-      </w:pPr>
-    </w:p>
-    <w:p>
-      <w:pPr>
-        <w:pStyle w:val="PSI-Ttulo1"/>
-        <w:rPr>
-          <w:spacing w:val="-4"/>
-          <w:sz w:val="32"/>
-        </w:rPr>
-      </w:pPr>
-      <w:bookmarkStart w:id="49" w:name="_Toc235010154"/>
-      <w:bookmarkStart w:id="50" w:name="_Toc176215438"/>
-      <w:r>
-        <w:t>Estudio Técnico</w:t>
-      </w:r>
-      <w:bookmarkEnd w:id="49"/>
-      <w:bookmarkEnd w:id="50"/>
-      <w:r>
-        <w:rPr>
-          <w:spacing w:val="-4"/>
-          <w:sz w:val="32"/>
-        </w:rPr>
-        <w:t xml:space="preserve"> </w:t>
-      </w:r>
-    </w:p>
-    <w:p>
-      <w:pPr>
-        <w:pStyle w:val="PSI-Comentario"/>
-      </w:pPr>
-      <w:r>
-        <w:t>[</w:t>
-      </w:r>
-      <w:r>
-        <w:t>Est</w:t>
-      </w:r>
-      <w:r>
-        <w:t>a</w:t>
-      </w:r>
-      <w:r>
-        <w:t xml:space="preserve"> </w:t>
-      </w:r>
-      <w:r>
-        <w:t>sección</w:t>
-      </w:r>
-      <w:r>
-        <w:t xml:space="preserve"> se prepara con el propósito de suministrar y analizar la información valiosa para la decisión final de invertir o no en un proyecto en particular, tomando como referencia a donde, cuánto, cómo y con qué </w:t>
-      </w:r>
-      <w:r>
-        <w:t>recursos contamos para desarrollar este nuevo producto software</w:t>
-      </w:r>
-      <w:r>
-        <w:t>.</w:t>
-      </w:r>
-      <w:r>
-        <w:t>]</w:t>
-      </w:r>
-    </w:p>
-    <w:p>
-      <w:pPr>
-        <w:pStyle w:val="PSI-Ttulo2"/>
-        <w:rPr>
-          <w:snapToGrid w:val="0"/>
-        </w:rPr>
-      </w:pPr>
-    </w:p>
-    <w:p>
-      <w:pPr>
-        <w:pStyle w:val="PSI-Ttulo2"/>
-        <w:rPr>
-          <w:snapToGrid w:val="0"/>
-        </w:rPr>
-      </w:pPr>
-      <w:bookmarkStart w:id="51" w:name="_Toc235010155"/>
-      <w:bookmarkStart w:id="52" w:name="_Toc176215439"/>
-      <w:r>
-        <w:rPr>
-          <w:snapToGrid w:val="0"/>
-        </w:rPr>
-        <w:t>T</w:t>
-      </w:r>
-      <w:bookmarkEnd w:id="51"/>
-      <w:r>
-        <w:rPr>
-          <w:snapToGrid w:val="0"/>
-        </w:rPr>
-        <w:t>amaño del Proyecto</w:t>
-      </w:r>
-      <w:bookmarkEnd w:id="52"/>
-    </w:p>
-    <w:p>
-      <w:pPr>
-        <w:pStyle w:val="PSI-Comentario"/>
-      </w:pPr>
-      <w:r>
-        <w:t>[</w:t>
-      </w:r>
-      <w:r>
-        <w:t>Definir a grandes rasgos el tamaño del producto de software que se piensa construir, especificando peso del código, potencia de procesamiento, capacidad máxima de almacenamiento, etc. De esta manera se establecerá</w:t>
-      </w:r>
-      <w:r>
-        <w:t>n los límites de dicho producto</w:t>
-      </w:r>
-      <w:proofErr w:type="gramStart"/>
-      <w:r>
-        <w:t xml:space="preserve">. </w:t>
-      </w:r>
-      <w:r>
-        <w:t>]</w:t>
-      </w:r>
-      <w:bookmarkStart w:id="53" w:name="_Toc235010156"/>
-      <w:proofErr w:type="gramEnd"/>
-      <w:r>
-        <w:tab/>
-      </w:r>
-      <w:r>
-        <w:tab/>
-      </w:r>
-    </w:p>
-    <w:p>
-      <w:pPr>
-        <w:pStyle w:val="PSI-Ttulo2"/>
-        <w:ind w:left="0" w:firstLine="0"/>
-      </w:pPr>
-      <w:bookmarkStart w:id="54" w:name="_Toc176215440"/>
-      <w:r>
-        <w:t>O</w:t>
-      </w:r>
-      <w:r>
-        <w:t>rganización</w:t>
-      </w:r>
-      <w:bookmarkEnd w:id="53"/>
-      <w:bookmarkEnd w:id="54"/>
-    </w:p>
-    <w:p>
-      <w:pPr>
-        <w:pStyle w:val="Textoindependiente"/>
-        <w:rPr>
-          <w:rFonts w:cs="Arial"/>
-          <w:sz w:val="24"/>
-          <w:lang w:val="es-ES"/>
-        </w:rPr>
-      </w:pPr>
-    </w:p>
-    <w:p>
-      <w:pPr>
-        <w:pStyle w:val="PSI-Ttulo3"/>
-      </w:pPr>
-      <w:bookmarkStart w:id="55" w:name="_Toc235010157"/>
-      <w:bookmarkStart w:id="56" w:name="_Toc176215441"/>
-      <w:r>
-        <w:t>Estructura de la organización</w:t>
-      </w:r>
-      <w:bookmarkEnd w:id="55"/>
-      <w:bookmarkEnd w:id="56"/>
-    </w:p>
-    <w:p>
-      <w:pPr>
-        <w:pStyle w:val="PSI-Comentario"/>
-      </w:pPr>
-      <w:r>
-        <w:t>[</w:t>
-      </w:r>
-      <w:r>
-        <w:t xml:space="preserve">Se diseña la estructura organizacional con la cual se llevara la operación del proyecto.  La misma debe ser diseñada sobre la base de las necesidades que la </w:t>
-      </w:r>
-      <w:r>
-        <w:t>organización</w:t>
-      </w:r>
-      <w:r>
-        <w:t xml:space="preserve"> tiene.</w:t>
-      </w:r>
-      <w:r>
-        <w:t xml:space="preserve"> </w:t>
-      </w:r>
-      <w:r>
-        <w:t>]</w:t>
-      </w:r>
-    </w:p>
-    <w:p>
-      <w:pPr>
-        <w:pStyle w:val="Textoindependiente"/>
-        <w:rPr>
-          <w:rFonts w:cs="Arial"/>
-          <w:sz w:val="24"/>
-          <w:lang w:val="es-ES"/>
-        </w:rPr>
-      </w:pPr>
-    </w:p>
-    <w:p>
-      <w:pPr>
-        <w:pStyle w:val="PSI-Ttulo3"/>
-      </w:pPr>
-      <w:bookmarkStart w:id="57" w:name="_Toc235010158"/>
-      <w:bookmarkStart w:id="58" w:name="_Toc176215442"/>
-      <w:r>
-        <w:t>Recurso humano</w:t>
-      </w:r>
-      <w:bookmarkEnd w:id="57"/>
-      <w:bookmarkEnd w:id="58"/>
-    </w:p>
-    <w:p>
-      <w:pPr>
-        <w:pStyle w:val="PSI-Comentario"/>
-      </w:pPr>
-      <w:r>
-        <w:t>[</w:t>
-      </w:r>
-      <w:r>
-        <w:t>Se deben</w:t>
-      </w:r>
-      <w:r>
-        <w:t xml:space="preserve"> definir los distintos roles de los actores involucrados en el proceso para la generación del nuevo producto software</w:t>
-      </w:r>
-      <w:r>
-        <w:t>.</w:t>
-      </w:r>
-      <w:r>
-        <w:t>]</w:t>
-      </w:r>
-    </w:p>
-    <w:p>
-      <w:pPr>
-        <w:pStyle w:val="Textoindependiente"/>
-        <w:rPr>
-          <w:rFonts w:cs="Arial"/>
-          <w:b/>
-          <w:sz w:val="24"/>
-          <w:lang w:val="es-ES"/>
-        </w:rPr>
-      </w:pPr>
-    </w:p>
-    <w:p>
-      <w:pPr>
-        <w:pStyle w:val="PSI-Ttulo3"/>
-      </w:pPr>
-      <w:bookmarkStart w:id="59" w:name="_Toc235010159"/>
-      <w:bookmarkStart w:id="60" w:name="_Toc176215443"/>
-      <w:r>
-        <w:t>Cronograma de trabajo</w:t>
-      </w:r>
-      <w:bookmarkEnd w:id="59"/>
-      <w:bookmarkEnd w:id="60"/>
-    </w:p>
-    <w:p>
-      <w:pPr>
-        <w:pStyle w:val="PSI-Comentario"/>
-      </w:pPr>
-      <w:r>
-        <w:t>[</w:t>
-      </w:r>
-      <w:r>
-        <w:t>E</w:t>
-      </w:r>
-      <w:r>
-        <w:t>specific</w:t>
-      </w:r>
-      <w:r>
-        <w:t>ar</w:t>
-      </w:r>
-      <w:r>
-        <w:t xml:space="preserve"> un plan de trabajo para la ejecución del proyecto, es decir se </w:t>
-      </w:r>
-      <w:r>
-        <w:t xml:space="preserve">debe </w:t>
-      </w:r>
-      <w:r>
-        <w:t>planifica</w:t>
-      </w:r>
-      <w:r>
-        <w:t>r</w:t>
-      </w:r>
-      <w:r>
-        <w:t xml:space="preserve"> las acciones a seguir en forma secuencial y ordenada, distinguiendo tiempo y costo.</w:t>
-      </w:r>
-      <w:r>
-        <w:t>]</w:t>
-      </w:r>
-    </w:p>
-    <w:p>
-      <w:pPr>
-        <w:pStyle w:val="PSI-Comentario"/>
-        <w:rPr>
-          <w:rFonts w:cs="Arial"/>
-          <w:b/>
-          <w:i w:val="0"/>
-          <w:spacing w:val="-3"/>
-          <w:sz w:val="32"/>
-        </w:rPr>
-      </w:pPr>
-    </w:p>
-    <w:p>
-      <w:pPr>
-        <w:pStyle w:val="PSI-Ttulo1"/>
-      </w:pPr>
-      <w:bookmarkStart w:id="61" w:name="_Toc235010166"/>
-      <w:bookmarkStart w:id="62" w:name="_Toc176215444"/>
-      <w:r>
-        <w:lastRenderedPageBreak/>
-        <w:t>Beneficios esperados del proyecto</w:t>
-      </w:r>
-      <w:bookmarkEnd w:id="61"/>
-      <w:bookmarkEnd w:id="62"/>
     </w:p>
     <w:p>
       <w:pPr>
@@ -4691,6 +3560,7 @@
         <w:ind w:left="360"/>
       </w:pPr>
       <w:r>
+        <w:lastRenderedPageBreak/>
         <w:t>Mejor servicio al cliente externo e interno</w:t>
       </w:r>
     </w:p>
@@ -5242,6 +4112,66 @@
     </w:pPr>
     <w:r>
       <w:rPr>
+        <w:noProof/>
+      </w:rPr>
+      <w:drawing>
+        <wp:anchor distT="0" distB="0" distL="114300" distR="114300" simplePos="0" relativeHeight="251662336" behindDoc="0" locked="0" layoutInCell="1" allowOverlap="1" wp14:anchorId="08B1C770" wp14:editId="1335A1F5">
+          <wp:simplePos x="0" y="0"/>
+          <wp:positionH relativeFrom="margin">
+            <wp:posOffset>5149215</wp:posOffset>
+          </wp:positionH>
+          <wp:positionV relativeFrom="paragraph">
+            <wp:posOffset>-236220</wp:posOffset>
+          </wp:positionV>
+          <wp:extent cx="698547" cy="647700"/>
+          <wp:effectExtent l="0" t="0" r="6350" b="0"/>
+          <wp:wrapNone/>
+          <wp:docPr id="1616373549" name="Imagen 15"/>
+          <wp:cNvGraphicFramePr>
+            <a:graphicFrameLocks xmlns:a="http://schemas.openxmlformats.org/drawingml/2006/main" noChangeAspect="1"/>
+          </wp:cNvGraphicFramePr>
+          <a:graphic xmlns:a="http://schemas.openxmlformats.org/drawingml/2006/main">
+            <a:graphicData uri="http://schemas.openxmlformats.org/drawingml/2006/picture">
+              <pic:pic xmlns:pic="http://schemas.openxmlformats.org/drawingml/2006/picture">
+                <pic:nvPicPr>
+                  <pic:cNvPr id="1616373549" name="Imagen 1616373549"/>
+                  <pic:cNvPicPr/>
+                </pic:nvPicPr>
+                <pic:blipFill>
+                  <a:blip r:embed="rId1">
+                    <a:extLst>
+                      <a:ext uri="{28A0092B-C50C-407E-A947-70E740481C1C}">
+                        <a14:useLocalDpi xmlns:a14="http://schemas.microsoft.com/office/drawing/2010/main" val="0"/>
+                      </a:ext>
+                    </a:extLst>
+                  </a:blip>
+                  <a:stretch>
+                    <a:fillRect/>
+                  </a:stretch>
+                </pic:blipFill>
+                <pic:spPr>
+                  <a:xfrm>
+                    <a:off x="0" y="0"/>
+                    <a:ext cx="698547" cy="647700"/>
+                  </a:xfrm>
+                  <a:prstGeom prst="rect">
+                    <a:avLst/>
+                  </a:prstGeom>
+                </pic:spPr>
+              </pic:pic>
+            </a:graphicData>
+          </a:graphic>
+          <wp14:sizeRelH relativeFrom="margin">
+            <wp14:pctWidth>0</wp14:pctWidth>
+          </wp14:sizeRelH>
+          <wp14:sizeRelV relativeFrom="margin">
+            <wp14:pctHeight>0</wp14:pctHeight>
+          </wp14:sizeRelV>
+        </wp:anchor>
+      </w:drawing>
+    </w:r>
+    <w:r>
+      <w:rPr>
         <w:rFonts w:ascii="Cambria" w:eastAsia="Times New Roman" w:hAnsi="Cambria"/>
         <w:lang w:val="es-AR"/>
       </w:rPr>
@@ -5269,76 +4199,7 @@
         <w:szCs w:val="36"/>
       </w:rPr>
       <w:drawing>
-        <wp:anchor distT="0" distB="0" distL="114300" distR="114300" simplePos="0" relativeHeight="251661312" behindDoc="0" locked="0" layoutInCell="1" allowOverlap="1" wp14:anchorId="55AD9BAB" wp14:editId="2FC86A9A">
-          <wp:simplePos x="0" y="0"/>
-          <wp:positionH relativeFrom="margin">
-            <wp:posOffset>5235575</wp:posOffset>
-          </wp:positionH>
-          <wp:positionV relativeFrom="margin">
-            <wp:posOffset>-857885</wp:posOffset>
-          </wp:positionV>
-          <wp:extent cx="669290" cy="669290"/>
-          <wp:effectExtent l="0" t="0" r="0" b="0"/>
-          <wp:wrapSquare wrapText="bothSides"/>
-          <wp:docPr id="43" name="0 Imagen" descr="psi-negro.png"/>
-          <wp:cNvGraphicFramePr>
-            <a:graphicFrameLocks xmlns:a="http://schemas.openxmlformats.org/drawingml/2006/main" noChangeAspect="1"/>
-          </wp:cNvGraphicFramePr>
-          <a:graphic xmlns:a="http://schemas.openxmlformats.org/drawingml/2006/main">
-            <a:graphicData uri="http://schemas.openxmlformats.org/drawingml/2006/picture">
-              <pic:pic xmlns:pic="http://schemas.openxmlformats.org/drawingml/2006/picture">
-                <pic:nvPicPr>
-                  <pic:cNvPr id="0" name="0 Imagen" descr="psi-negro.png"/>
-                  <pic:cNvPicPr>
-                    <a:picLocks noChangeAspect="1" noChangeArrowheads="1"/>
-                  </pic:cNvPicPr>
-                </pic:nvPicPr>
-                <pic:blipFill>
-                  <a:blip r:embed="rId1">
-                    <a:extLst>
-                      <a:ext uri="{28A0092B-C50C-407E-A947-70E740481C1C}">
-                        <a14:useLocalDpi xmlns:a14="http://schemas.microsoft.com/office/drawing/2010/main" val="0"/>
-                      </a:ext>
-                    </a:extLst>
-                  </a:blip>
-                  <a:srcRect/>
-                  <a:stretch>
-                    <a:fillRect/>
-                  </a:stretch>
-                </pic:blipFill>
-                <pic:spPr bwMode="auto">
-                  <a:xfrm>
-                    <a:off x="0" y="0"/>
-                    <a:ext cx="669290" cy="669290"/>
-                  </a:xfrm>
-                  <a:prstGeom prst="rect">
-                    <a:avLst/>
-                  </a:prstGeom>
-                  <a:noFill/>
-                  <a:ln>
-                    <a:noFill/>
-                  </a:ln>
-                </pic:spPr>
-              </pic:pic>
-            </a:graphicData>
-          </a:graphic>
-          <wp14:sizeRelH relativeFrom="page">
-            <wp14:pctWidth>0</wp14:pctWidth>
-          </wp14:sizeRelH>
-          <wp14:sizeRelV relativeFrom="page">
-            <wp14:pctHeight>0</wp14:pctHeight>
-          </wp14:sizeRelV>
-        </wp:anchor>
-      </w:drawing>
-    </w:r>
-    <w:r>
-      <w:rPr>
-        <w:rFonts w:ascii="Cambria" w:eastAsia="Times New Roman" w:hAnsi="Cambria"/>
-        <w:noProof/>
-        <w:szCs w:val="36"/>
-      </w:rPr>
-      <w:drawing>
-        <wp:anchor distT="0" distB="0" distL="114300" distR="114300" simplePos="0" relativeHeight="251660288" behindDoc="0" locked="0" layoutInCell="1" allowOverlap="1" wp14:anchorId="0039C538" wp14:editId="3D63C231">
+        <wp:anchor distT="0" distB="0" distL="114300" distR="114300" simplePos="0" relativeHeight="251660288" behindDoc="0" locked="0" layoutInCell="1" allowOverlap="1" wp14:anchorId="0039C538" wp14:editId="697541C0">
           <wp:simplePos x="0" y="0"/>
           <wp:positionH relativeFrom="margin">
             <wp:posOffset>-470535</wp:posOffset>

</xml_diff>